<commit_message>
Started Chapter 5 Edited up to 5.1.2
</commit_message>
<xml_diff>
--- a/Word/Chapter5.docx
+++ b/Word/Chapter5.docx
@@ -7,9 +7,31 @@
         <w:pStyle w:val="ONEINCHSPACER"/>
         <w:spacing w:before="0"/>
         <w:jc w:val="center"/>
-      </w:pPr>
-      <w:r>
-        <w:t>Chapter 5</w:t>
+        <w:rPr>
+          <w:sz w:val="36"/>
+          <w:szCs w:val="36"/>
+        </w:rPr>
+      </w:pPr>
+      <w:r>
+        <w:rPr>
+          <w:sz w:val="36"/>
+          <w:szCs w:val="36"/>
+        </w:rPr>
+        <w:t>C</w:t>
+      </w:r>
+      <w:r>
+        <w:rPr>
+          <w:sz w:val="36"/>
+          <w:szCs w:val="36"/>
+        </w:rPr>
+        <w:t>HAPTER</w:t>
+      </w:r>
+      <w:r>
+        <w:rPr>
+          <w:sz w:val="36"/>
+          <w:szCs w:val="36"/>
+        </w:rPr>
+        <w:t xml:space="preserve"> 5</w:t>
       </w:r>
     </w:p>
     <w:p>
@@ -25,7 +47,11 @@
       <w:bookmarkStart w:id="6" w:name="_Toc428457371"/>
       <w:bookmarkStart w:id="7" w:name="_Toc431479607"/>
       <w:r>
-        <w:t>USING PAPERS IN A DISSERTATION OR THESIS</w:t>
+        <w:rPr>
+          <w:sz w:val="36"/>
+          <w:szCs w:val="36"/>
+        </w:rPr>
+        <w:t>S</w:t>
       </w:r>
       <w:bookmarkEnd w:id="0"/>
       <w:bookmarkEnd w:id="1"/>
@@ -35,169 +61,1728 @@
       <w:bookmarkEnd w:id="5"/>
       <w:bookmarkEnd w:id="6"/>
       <w:bookmarkEnd w:id="7"/>
+      <w:r>
+        <w:rPr>
+          <w:sz w:val="36"/>
+          <w:szCs w:val="36"/>
+        </w:rPr>
+        <w:t>TRATOSPHERIC BALLOON FLIGHT AND AEROSOL RETRIVALS</w:t>
+      </w:r>
+    </w:p>
+    <w:p>
+      <w:pPr>
+        <w:pStyle w:val="Heading1"/>
+      </w:pPr>
+      <w:r>
+        <w:t>5.1 Stratospheric Balloon Flight</w:t>
+      </w:r>
     </w:p>
     <w:p>
       <w:pPr>
         <w:pStyle w:val="BodyText"/>
-      </w:pPr>
-      <w:r>
-        <w:t>Students, generally those in scientific fields, who plan publication of the results of their research as journal articles based on individual chapters or sections of the dissertation, very often prepare the manuscript with this idea in mind.</w:t>
+        <w:jc w:val="both"/>
+      </w:pPr>
+      <w:r>
+        <w:t>After the completion</w:t>
+      </w:r>
+      <w:r>
+        <w:t xml:space="preserve"> of the ALI system</w:t>
+      </w:r>
+      <w:r>
+        <w:t xml:space="preserve"> test</w:t>
+      </w:r>
+      <w:r>
+        <w:t>s on August 18, 2014</w:t>
+      </w:r>
+      <w:r>
+        <w:t xml:space="preserve"> </w:t>
+      </w:r>
+      <w:r>
+        <w:t>the instrument</w:t>
+      </w:r>
+      <w:r>
+        <w:t xml:space="preserve"> was transported to Timmins, Ontario and preparation were underwent </w:t>
+      </w:r>
+      <w:r>
+        <w:t>for the balloon launch from August 25, 2014 until September 19, 2014. During this balloon campaign there were seven balloon launches with ALI being a part of the seventh balloon. The flight of ALI took place on September 20, 2014.</w:t>
+      </w:r>
+    </w:p>
+    <w:p>
+      <w:pPr>
+        <w:pStyle w:val="Heading2"/>
+      </w:pPr>
+      <w:r>
+        <w:t xml:space="preserve">5.1.1 Preflight </w:t>
+      </w:r>
+      <w:r>
+        <w:t>Preparations</w:t>
       </w:r>
     </w:p>
     <w:p>
       <w:pPr>
         <w:pStyle w:val="BodyText"/>
+        <w:jc w:val="both"/>
       </w:pPr>
       <w:r>
         <w:t xml:space="preserve">The </w:t>
       </w:r>
-      <w:smartTag w:uri="urn:schemas-microsoft-com:office:smarttags" w:element="place">
-        <w:smartTag w:uri="urn:schemas-microsoft-com:office:smarttags" w:element="PlaceName">
-          <w:r>
-            <w:t>Graduate</w:t>
-          </w:r>
-        </w:smartTag>
-        <w:r>
-          <w:t xml:space="preserve"> </w:t>
-        </w:r>
-        <w:smartTag w:uri="urn:schemas-microsoft-com:office:smarttags" w:element="PlaceType">
-          <w:r>
-            <w:t>School</w:t>
-          </w:r>
-        </w:smartTag>
-      </w:smartTag>
-      <w:r>
-        <w:t xml:space="preserve"> stresses the fact that, before graduation, the dissertation or thesis is your primary objective, and publication is secondary.  When submitting the thesis or dissertation to the </w:t>
-      </w:r>
-      <w:smartTag w:uri="urn:schemas-microsoft-com:office:smarttags" w:element="place">
-        <w:smartTag w:uri="urn:schemas-microsoft-com:office:smarttags" w:element="PlaceName">
-          <w:r>
-            <w:t>Graduate</w:t>
-          </w:r>
-        </w:smartTag>
-        <w:r>
-          <w:t xml:space="preserve"> </w:t>
-        </w:r>
-        <w:smartTag w:uri="urn:schemas-microsoft-com:office:smarttags" w:element="PlaceType">
-          <w:r>
-            <w:t>School</w:t>
-          </w:r>
-        </w:smartTag>
-      </w:smartTag>
-      <w:r>
-        <w:t xml:space="preserve">, you must follow the </w:t>
-      </w:r>
-      <w:smartTag w:uri="urn:schemas-microsoft-com:office:smarttags" w:element="place">
-        <w:smartTag w:uri="urn:schemas-microsoft-com:office:smarttags" w:element="PlaceName">
-          <w:r>
-            <w:t>Graduate</w:t>
-          </w:r>
-        </w:smartTag>
-        <w:r>
-          <w:t xml:space="preserve"> </w:t>
-        </w:r>
-        <w:smartTag w:uri="urn:schemas-microsoft-com:office:smarttags" w:element="PlaceType">
-          <w:r>
-            <w:t>School</w:t>
-          </w:r>
-        </w:smartTag>
-      </w:smartTag>
-      <w:r>
-        <w:t xml:space="preserve">’s </w:t>
-      </w:r>
+      <w:r>
+        <w:t xml:space="preserve">Canadian Space Agency (CSA) </w:t>
+      </w:r>
+      <w:r>
+        <w:t xml:space="preserve">balloon launch </w:t>
+      </w:r>
+      <w:r>
+        <w:t>facility</w:t>
+      </w:r>
+      <w:r>
+        <w:t xml:space="preserve"> in Timmins, Ontario located at the Victor M. Power Airport</w:t>
+      </w:r>
+      <w:r>
+        <w:t xml:space="preserve"> (</w:t>
+      </w:r>
+      <w:r>
+        <w:t>48.47</w:t>
+      </w:r>
+      <w:r>
+        <w:rPr>
+          <w:vertAlign w:val="superscript"/>
+        </w:rPr>
+        <w:t>o</w:t>
+      </w:r>
+      <w:r>
+        <w:t>N 81.33</w:t>
+      </w:r>
+      <w:r>
+        <w:rPr>
+          <w:vertAlign w:val="superscript"/>
+        </w:rPr>
+        <w:t>o</w:t>
+      </w:r>
+      <w:r>
+        <w:t>W</w:t>
+      </w:r>
+      <w:r>
+        <w:t>).</w:t>
+      </w:r>
+      <w:r>
+        <w:t xml:space="preserve"> ALI arrived at the base on August 25, 2014 with a launch window from September 8 to 14, 2014. In between the arrival </w:t>
+      </w:r>
+      <w:r>
+        <w:t xml:space="preserve">of ALI </w:t>
+      </w:r>
+      <w:r>
+        <w:t xml:space="preserve">and </w:t>
+      </w:r>
+      <w:r>
+        <w:t xml:space="preserve">the balloon </w:t>
+      </w:r>
+      <w:r>
+        <w:t>launch</w:t>
+      </w:r>
+      <w:r>
+        <w:t>,</w:t>
+      </w:r>
+      <w:r>
+        <w:t xml:space="preserve"> ALI had to be verified to have survived transportation, a seal within the CCD needed to be removed, thermal insulation </w:t>
+      </w:r>
+      <w:r>
+        <w:t>needed</w:t>
+      </w:r>
+      <w:r>
+        <w:t xml:space="preserve"> to be added, and finally ALI needed to be integrated onto the </w:t>
+      </w:r>
+      <w:r>
+        <w:rPr>
+          <w:lang w:val="en-CA" w:eastAsia="en-CA"/>
+        </w:rPr>
+        <w:t xml:space="preserve">Centre National </w:t>
+      </w:r>
+      <w:proofErr w:type="spellStart"/>
+      <w:r>
+        <w:rPr>
+          <w:lang w:val="en-CA" w:eastAsia="en-CA"/>
+        </w:rPr>
+        <w:t>d'Etudes</w:t>
+      </w:r>
+      <w:proofErr w:type="spellEnd"/>
+      <w:r>
+        <w:rPr>
+          <w:lang w:val="en-CA" w:eastAsia="en-CA"/>
+        </w:rPr>
+        <w:t xml:space="preserve"> </w:t>
+      </w:r>
+      <w:proofErr w:type="spellStart"/>
+      <w:r>
+        <w:rPr>
+          <w:lang w:val="en-CA" w:eastAsia="en-CA"/>
+        </w:rPr>
+        <w:t>Spatiales</w:t>
+      </w:r>
+      <w:proofErr w:type="spellEnd"/>
+      <w:r>
+        <w:t xml:space="preserve"> (</w:t>
+      </w:r>
+      <w:r>
+        <w:t>CNES</w:t>
+      </w:r>
+      <w:r>
+        <w:t>)</w:t>
+      </w:r>
+      <w:r>
+        <w:t xml:space="preserve"> CARMEN-2 gondola. </w:t>
+      </w:r>
+    </w:p>
+    <w:p>
+      <w:pPr>
+        <w:pStyle w:val="BodyText"/>
+        <w:jc w:val="both"/>
+      </w:pPr>
+      <w:r>
+        <w:t xml:space="preserve">ALI was unpacked </w:t>
+      </w:r>
+      <w:r>
+        <w:t>and</w:t>
+      </w:r>
+      <w:r>
+        <w:t xml:space="preserve"> set up on a test bench at the launch facility</w:t>
+      </w:r>
+      <w:r>
+        <w:t>. A</w:t>
+      </w:r>
+      <w:r>
+        <w:t xml:space="preserve"> visual inspection occurred to verify that no obvious damage occurred to the instrument during transportation. Once completed, ALI was connected to its electronics and power boxes and ALI </w:t>
+      </w:r>
+      <w:r>
+        <w:t xml:space="preserve">was powered on. A ground station </w:t>
+      </w:r>
+      <w:r>
+        <w:t xml:space="preserve">computer was used to connect to </w:t>
+      </w:r>
+      <w:r>
+        <w:t>ALI</w:t>
+      </w:r>
+      <w:r>
+        <w:t xml:space="preserve"> and </w:t>
+      </w:r>
+      <w:r>
+        <w:t xml:space="preserve">preform a system check, including verification that of </w:t>
+      </w:r>
+      <w:r>
+        <w:t>automated</w:t>
+      </w:r>
+      <w:r>
+        <w:t xml:space="preserve"> startup, telemetry connection</w:t>
+      </w:r>
+      <w:r>
+        <w:t xml:space="preserve"> was established, that</w:t>
+      </w:r>
+      <w:r>
+        <w:t xml:space="preserve"> the system powered on correctly</w:t>
+      </w:r>
+      <w:r>
+        <w:t xml:space="preserve"> with no error</w:t>
+      </w:r>
+      <w:r>
+        <w:t xml:space="preserve"> and that the science operation program </w:t>
+      </w:r>
+      <w:r>
+        <w:t>functioned</w:t>
+      </w:r>
+      <w:r>
+        <w:t xml:space="preserve">. </w:t>
+      </w:r>
+      <w:r>
+        <w:t>With this test</w:t>
+      </w:r>
+      <w:r>
+        <w:t xml:space="preserve"> it was verified that no functional problems occurred to the device during transportation, all </w:t>
+      </w:r>
+      <w:r>
+        <w:lastRenderedPageBreak/>
+        <w:t xml:space="preserve">temperature and voltage sensors, GPS module, and CCD camera were reporting </w:t>
+      </w:r>
+      <w:r>
+        <w:t xml:space="preserve">valid </w:t>
+      </w:r>
+      <w:r>
+        <w:t xml:space="preserve">diagnostic values. </w:t>
+      </w:r>
+    </w:p>
+    <w:p>
+      <w:pPr>
+        <w:pStyle w:val="BodyText"/>
+        <w:jc w:val="both"/>
+      </w:pPr>
+      <w:r>
+        <w:t xml:space="preserve">Once the ALI system was verified to be operational an imaging check was performed to check </w:t>
+      </w:r>
+      <w:r>
+        <w:t xml:space="preserve">that no optical components suffered damage or slippage during transportation. </w:t>
+      </w:r>
+      <w:r>
+        <w:t>A</w:t>
+      </w:r>
+      <w:r>
+        <w:t>n</w:t>
+      </w:r>
+      <w:r>
+        <w:t xml:space="preserve"> EIA 1956 resolution </w:t>
+      </w:r>
+      <w:r>
+        <w:t>target was illuminated by a 250 </w:t>
+      </w:r>
+      <w:r>
+        <w:t>W tungsten halogen light source and was imaged by ALI to verify the optical layout. The recorded images were very similar to the one taken in the laboratory before the leaving Saskatoon.</w:t>
+      </w:r>
+    </w:p>
+    <w:p>
+      <w:pPr>
+        <w:pStyle w:val="BodyText"/>
+        <w:jc w:val="both"/>
+      </w:pPr>
+      <w:r>
+        <w:t xml:space="preserve">Following the successful test of ALI </w:t>
+      </w:r>
+      <w:r>
+        <w:t>the</w:t>
+      </w:r>
+      <w:r>
+        <w:t xml:space="preserve"> final preparations were needed prior to beginning integration with CARMEN-2</w:t>
+      </w:r>
+      <w:r>
+        <w:t xml:space="preserve"> were performed</w:t>
+      </w:r>
+      <w:r>
+        <w:t xml:space="preserve">. First, </w:t>
+      </w:r>
+      <w:r>
+        <w:t>the</w:t>
+      </w:r>
+      <w:r>
+        <w:t xml:space="preserve"> CCD </w:t>
+      </w:r>
+      <w:r>
+        <w:t xml:space="preserve">used by ALI </w:t>
+      </w:r>
+      <w:r>
+        <w:t>had a sealed chamber that was in a vacuum state designed to be at atmospher</w:t>
+      </w:r>
+      <w:r>
+        <w:t>ic</w:t>
+      </w:r>
+      <w:r>
+        <w:t xml:space="preserve"> pressure and would be required to be unsealed before the flight. The unsealing is done in order to not develop a strong pressure gradient between the CCD chamber and the low pressure </w:t>
+      </w:r>
+      <w:r>
+        <w:t>of a 35 </w:t>
+      </w:r>
+      <w:r>
+        <w:t xml:space="preserve">km environment causing permanent </w:t>
+      </w:r>
+      <w:r>
+        <w:t xml:space="preserve">catastrophic </w:t>
+      </w:r>
+      <w:r>
+        <w:t xml:space="preserve">damage to the CCD detector. At the launch facility ALI was taken to a semi-clean area to unseal the CCD chamber. A panel was removed on the side of the camera and the seal to be removed can be seen in </w:t>
+      </w:r>
+      <w:r>
+        <w:fldChar w:fldCharType="begin"/>
+      </w:r>
+      <w:r>
+        <w:instrText xml:space="preserve"> REF _Ref434413730 \h </w:instrText>
+      </w:r>
+      <w:r>
+        <w:instrText xml:space="preserve"> \* MERGEFORMAT </w:instrText>
+      </w:r>
+      <w:r>
+        <w:fldChar w:fldCharType="separate"/>
+      </w:r>
+      <w:r>
+        <w:t>Figure 5-</w:t>
+      </w:r>
+      <w:r>
+        <w:rPr>
+          <w:noProof/>
+        </w:rPr>
+        <w:t>1</w:t>
+      </w:r>
+      <w:r>
+        <w:fldChar w:fldCharType="end"/>
+      </w:r>
+      <w:r>
+        <w:t xml:space="preserve">. The orange </w:t>
+      </w:r>
+      <w:proofErr w:type="spellStart"/>
+      <w:r>
+        <w:t>o-ring</w:t>
+      </w:r>
+      <w:proofErr w:type="spellEnd"/>
+      <w:r>
+        <w:t xml:space="preserve"> was removed with associated sealing components and the vacuum seal was broken. The chamber panel was replaced and ALI was move</w:t>
+      </w:r>
+      <w:r>
+        <w:t>d</w:t>
+      </w:r>
+      <w:r>
+        <w:t xml:space="preserve"> back to the integration hall and another set of test resolution targets were taken to verify the correct operation of the ALI. All resolution target </w:t>
+      </w:r>
+      <w:r>
+        <w:t>were</w:t>
+      </w:r>
+      <w:r>
+        <w:t xml:space="preserve"> similar with from the set before the chamber was unsealed exp</w:t>
+      </w:r>
+      <w:r>
+        <w:t>ect there was approximately a 5</w:t>
+      </w:r>
+      <w:r>
+        <w:t xml:space="preserve">% drop in counts which </w:t>
+      </w:r>
+      <w:r>
+        <w:t>may have been caused by unsealing the chamber or a change in the lighting conditions of the resolution target.</w:t>
+      </w:r>
+    </w:p>
+    <w:p>
+      <w:pPr>
+        <w:pStyle w:val="BodyText"/>
+        <w:keepNext/>
+        <w:ind w:firstLine="0"/>
+        <w:jc w:val="center"/>
+      </w:pPr>
+      <w:r>
+        <w:rPr>
+          <w:noProof/>
+          <w:lang w:val="en-CA" w:eastAsia="en-CA"/>
+        </w:rPr>
+        <w:lastRenderedPageBreak/>
+        <w:drawing>
+          <wp:inline distT="0" distB="0" distL="0" distR="0" wp14:anchorId="498A5CB8" wp14:editId="5C13EDBC">
+            <wp:extent cx="2346024" cy="3792252"/>
+            <wp:effectExtent l="0" t="0" r="0" b="0"/>
+            <wp:docPr id="1" name="Picture 1"/>
+            <wp:cNvGraphicFramePr>
+              <a:graphicFrameLocks xmlns:a="http://schemas.openxmlformats.org/drawingml/2006/main" noChangeAspect="1"/>
+            </wp:cNvGraphicFramePr>
+            <a:graphic xmlns:a="http://schemas.openxmlformats.org/drawingml/2006/main">
+              <a:graphicData uri="http://schemas.openxmlformats.org/drawingml/2006/picture">
+                <pic:pic xmlns:pic="http://schemas.openxmlformats.org/drawingml/2006/picture">
+                  <pic:nvPicPr>
+                    <pic:cNvPr id="1" name="5-1-CCDVacuumUnsealing.jpg"/>
+                    <pic:cNvPicPr/>
+                  </pic:nvPicPr>
+                  <pic:blipFill rotWithShape="1">
+                    <a:blip r:embed="rId8" cstate="print">
+                      <a:extLst>
+                        <a:ext uri="{28A0092B-C50C-407E-A947-70E740481C1C}">
+                          <a14:useLocalDpi xmlns:a14="http://schemas.microsoft.com/office/drawing/2010/main" val="0"/>
+                        </a:ext>
+                      </a:extLst>
+                    </a:blip>
+                    <a:srcRect t="1067" r="58737" b="9999"/>
+                    <a:stretch/>
+                  </pic:blipFill>
+                  <pic:spPr bwMode="auto">
+                    <a:xfrm>
+                      <a:off x="0" y="0"/>
+                      <a:ext cx="2347944" cy="3795356"/>
+                    </a:xfrm>
+                    <a:prstGeom prst="rect">
+                      <a:avLst/>
+                    </a:prstGeom>
+                    <a:ln>
+                      <a:noFill/>
+                    </a:ln>
+                    <a:extLst>
+                      <a:ext uri="{53640926-AAD7-44D8-BBD7-CCE9431645EC}">
+                        <a14:shadowObscured xmlns:a14="http://schemas.microsoft.com/office/drawing/2010/main"/>
+                      </a:ext>
+                    </a:extLst>
+                  </pic:spPr>
+                </pic:pic>
+              </a:graphicData>
+            </a:graphic>
+          </wp:inline>
+        </w:drawing>
+      </w:r>
+    </w:p>
+    <w:p>
+      <w:pPr>
+        <w:pStyle w:val="Caption"/>
+        <w:jc w:val="center"/>
+      </w:pPr>
+      <w:bookmarkStart w:id="8" w:name="_Ref434413730"/>
+      <w:r>
+        <w:rPr>
+          <w:b/>
+        </w:rPr>
+        <w:t xml:space="preserve">Figure </w:t>
+      </w:r>
+      <w:r>
+        <w:rPr>
+          <w:b/>
+        </w:rPr>
+        <w:t>5-</w:t>
+      </w:r>
+      <w:r>
+        <w:rPr>
+          <w:b/>
+        </w:rPr>
+        <w:fldChar w:fldCharType="begin"/>
+      </w:r>
+      <w:r>
+        <w:rPr>
+          <w:b/>
+        </w:rPr>
+        <w:instrText xml:space="preserve"> SEQ Figure \* ARABIC </w:instrText>
+      </w:r>
+      <w:r>
+        <w:rPr>
+          <w:b/>
+        </w:rPr>
+        <w:fldChar w:fldCharType="separate"/>
+      </w:r>
+      <w:r>
+        <w:rPr>
+          <w:b/>
+          <w:noProof/>
+        </w:rPr>
+        <w:t>1</w:t>
+      </w:r>
+      <w:r>
+        <w:rPr>
+          <w:b/>
+        </w:rPr>
+        <w:fldChar w:fldCharType="end"/>
+      </w:r>
+      <w:bookmarkEnd w:id="8"/>
+      <w:r>
+        <w:rPr>
+          <w:b/>
+        </w:rPr>
+        <w:t>:</w:t>
+      </w:r>
+      <w:r>
+        <w:t xml:space="preserve"> </w:t>
+      </w:r>
+      <w:r>
+        <w:t xml:space="preserve">Side of the QSI CCD with the panel that contains the vacuum seal opened. The orange </w:t>
+      </w:r>
+      <w:proofErr w:type="spellStart"/>
+      <w:r>
+        <w:t>o-ring</w:t>
+      </w:r>
+      <w:proofErr w:type="spellEnd"/>
+      <w:r>
+        <w:t xml:space="preserve"> seen in the cavity is removed from the chamber to open the vacuum seal to the camera's CCD chip.</w:t>
+      </w:r>
+    </w:p>
+    <w:p/>
+    <w:p>
+      <w:pPr>
+        <w:pStyle w:val="BodyText"/>
+        <w:jc w:val="both"/>
+      </w:pPr>
+      <w:r>
+        <w:t xml:space="preserve">The next step before ALI could be integrated was to add thermal </w:t>
+      </w:r>
+      <w:r>
+        <w:t xml:space="preserve">in order to protect ALI from the thermal </w:t>
+      </w:r>
+      <w:r>
+        <w:t>environment at approximately 35 </w:t>
+      </w:r>
+      <w:r>
+        <w:t xml:space="preserve">km. The first </w:t>
+      </w:r>
+      <w:r>
+        <w:t xml:space="preserve">thermal </w:t>
+      </w:r>
+      <w:r>
+        <w:t xml:space="preserve">concern was the instrument </w:t>
+      </w:r>
+      <w:r>
+        <w:t>falling to</w:t>
+      </w:r>
+      <w:r>
+        <w:t xml:space="preserve"> a temperature </w:t>
+      </w:r>
+      <w:r>
+        <w:t>were the electronics were too</w:t>
+      </w:r>
+      <w:r>
+        <w:t xml:space="preserve"> cold to function. The instrument would have to </w:t>
+      </w:r>
+      <w:r>
+        <w:t xml:space="preserve">be in </w:t>
+      </w:r>
+      <w:r>
+        <w:t xml:space="preserve">complete darkness </w:t>
+      </w:r>
+      <w:r>
+        <w:t xml:space="preserve">during the assent </w:t>
+      </w:r>
+      <w:r>
+        <w:t>which would result in little to no solar heating</w:t>
+      </w:r>
+      <w:r>
+        <w:t>. Furthermore, ALI wi</w:t>
+      </w:r>
+      <w:r>
+        <w:t>ll pass through the tropopause where temperature</w:t>
+      </w:r>
+      <w:r>
+        <w:t>s</w:t>
+      </w:r>
+      <w:r>
+        <w:t xml:space="preserve"> can be as cold as -70</w:t>
+      </w:r>
+      <w:r>
+        <w:rPr>
+          <w:vertAlign w:val="superscript"/>
+        </w:rPr>
+        <w:t>o</w:t>
+      </w:r>
+      <w:r>
+        <w:t xml:space="preserve">C. </w:t>
+      </w:r>
+      <w:r>
+        <w:t xml:space="preserve">Insulation, in the form of </w:t>
+      </w:r>
+      <w:r>
+        <w:t xml:space="preserve">foam, was added around the exterior of the instrument to give ALI </w:t>
+      </w:r>
+      <w:r>
+        <w:t>t</w:t>
+      </w:r>
+      <w:r>
+        <w:t xml:space="preserve">hermal isolation from the </w:t>
+      </w:r>
+      <w:r>
+        <w:t xml:space="preserve">cold </w:t>
+      </w:r>
+      <w:r>
+        <w:t xml:space="preserve">environment. </w:t>
+      </w:r>
+      <w:r>
+        <w:t>The</w:t>
+      </w:r>
+      <w:r>
+        <w:t xml:space="preserve"> second concern was once CARMEN-2 was at float altitude ALI would have to be able to survive the direct heating from the sun's radiation</w:t>
+      </w:r>
+      <w:r>
+        <w:t xml:space="preserve"> which could have overheating</w:t>
+      </w:r>
+      <w:r>
+        <w:t xml:space="preserve">. The impact of the sun's energy was reduced on ALI by adding a </w:t>
+      </w:r>
+      <w:r>
+        <w:lastRenderedPageBreak/>
+        <w:t xml:space="preserve">thermal reflector to the outside of the thermal insulation </w:t>
+      </w:r>
+      <w:r>
+        <w:t xml:space="preserve">which would reflect a portion of the incoming solar radiation away from ALI. </w:t>
+      </w:r>
+    </w:p>
+    <w:p>
+      <w:pPr>
+        <w:pStyle w:val="BodyText"/>
+        <w:jc w:val="both"/>
+      </w:pPr>
+      <w:r>
+        <w:t>With</w:t>
+      </w:r>
+      <w:r>
+        <w:t xml:space="preserve"> the completion of the thermal management, ALI </w:t>
+      </w:r>
+      <w:r>
+        <w:t>was ready to be mounted onto the CARMEN-2 gondola</w:t>
+      </w:r>
+      <w:r>
+        <w:t xml:space="preserve">. </w:t>
+      </w:r>
+      <w:r>
+        <w:t>ALI can</w:t>
+      </w:r>
+      <w:r>
+        <w:t xml:space="preserve"> be seen </w:t>
+      </w:r>
+      <w:r>
+        <w:t xml:space="preserve">mounted on the CARMEN-2 gondola </w:t>
+      </w:r>
+      <w:r>
+        <w:t xml:space="preserve">in </w:t>
+      </w:r>
+      <w:r>
+        <w:fldChar w:fldCharType="begin"/>
+      </w:r>
+      <w:r>
+        <w:instrText xml:space="preserve"> REF _Ref434414795 \h </w:instrText>
+      </w:r>
+      <w:r>
+        <w:instrText xml:space="preserve"> \* MERGEFORMAT </w:instrText>
+      </w:r>
+      <w:r>
+        <w:fldChar w:fldCharType="separate"/>
+      </w:r>
+      <w:r>
+        <w:t>Figure 5-</w:t>
+      </w:r>
+      <w:r>
+        <w:rPr>
+          <w:noProof/>
+        </w:rPr>
+        <w:t>2</w:t>
+      </w:r>
+      <w:r>
+        <w:fldChar w:fldCharType="end"/>
+      </w:r>
+      <w:r>
+        <w:t xml:space="preserve"> and</w:t>
+      </w:r>
+      <w:r>
+        <w:t xml:space="preserve"> ALI used the </w:t>
+      </w:r>
+      <w:r>
+        <w:t xml:space="preserve">power and communication </w:t>
+      </w:r>
+      <w:r>
+        <w:t>subsystems</w:t>
+      </w:r>
+      <w:r>
+        <w:t xml:space="preserve"> of CARMEN-2. Testing was performed with collaboration from the CARME-2 team to check there were no issues between ALI and CARMEN-2</w:t>
+      </w:r>
+      <w:r>
+        <w:rPr>
+          <w:lang w:val="en-CA"/>
+        </w:rPr>
+        <w:t>’</w:t>
+      </w:r>
+      <w:r>
+        <w:t xml:space="preserve"> systems.</w:t>
+      </w:r>
+      <w:r>
+        <w:t xml:space="preserve"> </w:t>
+      </w:r>
+      <w:r>
+        <w:t xml:space="preserve">A problem was found in the communication module, named Siren, between ALI and the ground station computer. With as assistance from the CARMEN-2 team the correct Ethernet setting were determined and a correction to the ALI operation code was applied. </w:t>
+      </w:r>
+    </w:p>
+    <w:p>
+      <w:pPr>
+        <w:pStyle w:val="BodyText"/>
+        <w:jc w:val="both"/>
+      </w:pPr>
+      <w:r>
+        <w:t>During th</w:t>
+      </w:r>
+      <w:r>
+        <w:t>e</w:t>
+      </w:r>
+      <w:r>
+        <w:t xml:space="preserve"> integration phase it should be noted that several instruments were also being verified with the CARMEN-2 systems for integrat</w:t>
+      </w:r>
+      <w:r>
+        <w:t>ion</w:t>
+      </w:r>
+      <w:r>
+        <w:t xml:space="preserve"> onto the gondola including four other Canadian instruments, including the OSRIS </w:t>
+      </w:r>
+      <w:r>
+        <w:t>d</w:t>
+      </w:r>
+      <w:r>
+        <w:t>evelopment model</w:t>
+      </w:r>
+      <w:r>
+        <w:t xml:space="preserve"> (</w:t>
+      </w:r>
+      <w:proofErr w:type="spellStart"/>
       <w:r>
         <w:rPr>
           <w:i/>
         </w:rPr>
-        <w:t>Guide for Preparing Theses and Dissertations</w:t>
-      </w:r>
-      <w:r>
-        <w:t xml:space="preserve"> for margins, headings, pagination, specified paper stock, and overall preparation and presentation.</w:t>
-      </w:r>
-    </w:p>
-    <w:p>
-      <w:pPr>
-        <w:pStyle w:val="BodyText"/>
-      </w:pPr>
-      <w:r>
-        <w:t xml:space="preserve">However, the </w:t>
-      </w:r>
-      <w:smartTag w:uri="urn:schemas-microsoft-com:office:smarttags" w:element="place">
-        <w:smartTag w:uri="urn:schemas-microsoft-com:office:smarttags" w:element="PlaceName">
-          <w:r>
-            <w:t>Graduate</w:t>
-          </w:r>
-        </w:smartTag>
-        <w:r>
-          <w:t xml:space="preserve"> </w:t>
-        </w:r>
-        <w:smartTag w:uri="urn:schemas-microsoft-com:office:smarttags" w:element="PlaceType">
-          <w:r>
-            <w:t>School</w:t>
-          </w:r>
-        </w:smartTag>
-      </w:smartTag>
-      <w:r>
-        <w:t xml:space="preserve"> does encourage students to use the scholarly journal in which they have published, or hope to publish, as a guide for discipline-specific usage.  A printed journal article may serve you as a graphic guide for writing style, use of abbreviations and numbers, and reference system.  For all other aspects of formatting, follow the </w:t>
-      </w:r>
-      <w:smartTag w:uri="urn:schemas-microsoft-com:office:smarttags" w:element="place">
-        <w:smartTag w:uri="urn:schemas-microsoft-com:office:smarttags" w:element="PlaceName">
-          <w:r>
-            <w:t>Graduate</w:t>
-          </w:r>
-        </w:smartTag>
-        <w:r>
-          <w:t xml:space="preserve"> </w:t>
-        </w:r>
-        <w:smartTag w:uri="urn:schemas-microsoft-com:office:smarttags" w:element="PlaceType">
-          <w:r>
-            <w:t>School</w:t>
-          </w:r>
-        </w:smartTag>
-      </w:smartTag>
-      <w:r>
-        <w:t xml:space="preserve">’s </w:t>
+        <w:t>Kozun</w:t>
+      </w:r>
+      <w:proofErr w:type="spellEnd"/>
+      <w:r>
+        <w:t xml:space="preserve">, 2015; </w:t>
       </w:r>
       <w:r>
         <w:rPr>
           <w:i/>
         </w:rPr>
-        <w:t>Guide for Preparing Theses and Dissertations</w:t>
-      </w:r>
+        <w:t>Taylor</w:t>
+      </w:r>
+      <w:r>
+        <w:t>, 2015)</w:t>
+      </w:r>
+      <w:r>
+        <w:t xml:space="preserve">, and SHOW to measure water </w:t>
+      </w:r>
+      <w:proofErr w:type="spellStart"/>
+      <w:r>
+        <w:t>vapour</w:t>
+      </w:r>
+      <w:proofErr w:type="spellEnd"/>
       <w:r>
         <w:t>.</w:t>
       </w:r>
     </w:p>
     <w:p>
       <w:pPr>
+        <w:pStyle w:val="BodyText"/>
+        <w:jc w:val="both"/>
+      </w:pPr>
+      <w:r>
+        <w:t>The CNES gondola</w:t>
+      </w:r>
+      <w:r>
+        <w:t xml:space="preserve"> is a</w:t>
+      </w:r>
+      <w:r>
+        <w:t>n actively</w:t>
+      </w:r>
+      <w:r>
+        <w:t xml:space="preserve"> pointed gondola </w:t>
+      </w:r>
+      <w:r>
+        <w:t>with</w:t>
+      </w:r>
+      <w:r>
+        <w:t xml:space="preserve"> </w:t>
+      </w:r>
+      <w:r>
+        <w:t xml:space="preserve">azimuthal </w:t>
+      </w:r>
+      <w:r>
+        <w:t>pointing precision better than 1</w:t>
+      </w:r>
+      <w:r>
+        <w:t>’</w:t>
+      </w:r>
+      <w:r>
+        <w:t xml:space="preserve"> with the use of an onboard star tracker. ALI was orientated so it would be </w:t>
+      </w:r>
+      <w:r>
+        <w:t xml:space="preserve">maintained at </w:t>
+      </w:r>
+      <w:r>
+        <w:t>90</w:t>
+      </w:r>
+      <w:r>
+        <w:rPr>
+          <w:vertAlign w:val="superscript"/>
+        </w:rPr>
+        <w:t>o</w:t>
+      </w:r>
+      <w:r>
+        <w:t xml:space="preserve"> from the azimuthal direction of the sun</w:t>
+      </w:r>
+      <w:r>
+        <w:t>,</w:t>
+      </w:r>
+      <w:r>
+        <w:t xml:space="preserve"> with an overall southern field of view during the mission.</w:t>
+      </w:r>
+    </w:p>
+    <w:p>
+      <w:pPr>
+        <w:pStyle w:val="BodyText"/>
+        <w:keepNext/>
+        <w:ind w:firstLine="0"/>
+        <w:jc w:val="center"/>
+      </w:pPr>
+      <w:r>
+        <w:rPr>
+          <w:noProof/>
+          <w:lang w:val="en-CA" w:eastAsia="en-CA"/>
+        </w:rPr>
+        <w:lastRenderedPageBreak/>
+        <w:drawing>
+          <wp:inline distT="0" distB="0" distL="0" distR="0" wp14:anchorId="59626CF2" wp14:editId="2FFA73AE">
+            <wp:extent cx="3360578" cy="3485515"/>
+            <wp:effectExtent l="0" t="0" r="0" b="635"/>
+            <wp:docPr id="2" name="Picture 2"/>
+            <wp:cNvGraphicFramePr>
+              <a:graphicFrameLocks xmlns:a="http://schemas.openxmlformats.org/drawingml/2006/main" noChangeAspect="1"/>
+            </wp:cNvGraphicFramePr>
+            <a:graphic xmlns:a="http://schemas.openxmlformats.org/drawingml/2006/main">
+              <a:graphicData uri="http://schemas.openxmlformats.org/drawingml/2006/picture">
+                <pic:pic xmlns:pic="http://schemas.openxmlformats.org/drawingml/2006/picture">
+                  <pic:nvPicPr>
+                    <pic:cNvPr id="2" name="5-1-AliIntegratedOnCarmen.jpg"/>
+                    <pic:cNvPicPr/>
+                  </pic:nvPicPr>
+                  <pic:blipFill rotWithShape="1">
+                    <a:blip r:embed="rId9" cstate="print">
+                      <a:extLst>
+                        <a:ext uri="{28A0092B-C50C-407E-A947-70E740481C1C}">
+                          <a14:useLocalDpi xmlns:a14="http://schemas.microsoft.com/office/drawing/2010/main" val="0"/>
+                        </a:ext>
+                      </a:extLst>
+                    </a:blip>
+                    <a:srcRect l="28280" t="12007" r="15161"/>
+                    <a:stretch/>
+                  </pic:blipFill>
+                  <pic:spPr bwMode="auto">
+                    <a:xfrm>
+                      <a:off x="0" y="0"/>
+                      <a:ext cx="3361641" cy="3486618"/>
+                    </a:xfrm>
+                    <a:prstGeom prst="rect">
+                      <a:avLst/>
+                    </a:prstGeom>
+                    <a:ln>
+                      <a:noFill/>
+                    </a:ln>
+                    <a:extLst>
+                      <a:ext uri="{53640926-AAD7-44D8-BBD7-CCE9431645EC}">
+                        <a14:shadowObscured xmlns:a14="http://schemas.microsoft.com/office/drawing/2010/main"/>
+                      </a:ext>
+                    </a:extLst>
+                  </pic:spPr>
+                </pic:pic>
+              </a:graphicData>
+            </a:graphic>
+          </wp:inline>
+        </w:drawing>
+      </w:r>
+    </w:p>
+    <w:p>
+      <w:pPr>
+        <w:pStyle w:val="Caption"/>
+        <w:jc w:val="center"/>
+      </w:pPr>
+      <w:bookmarkStart w:id="9" w:name="_Ref434414795"/>
+      <w:r>
+        <w:rPr>
+          <w:b/>
+        </w:rPr>
+        <w:t>Figure 5-</w:t>
+      </w:r>
+      <w:r>
+        <w:rPr>
+          <w:b/>
+        </w:rPr>
+        <w:fldChar w:fldCharType="begin"/>
+      </w:r>
+      <w:r>
+        <w:rPr>
+          <w:b/>
+        </w:rPr>
+        <w:instrText xml:space="preserve"> SEQ Figure \* ARABIC </w:instrText>
+      </w:r>
+      <w:r>
+        <w:rPr>
+          <w:b/>
+        </w:rPr>
+        <w:fldChar w:fldCharType="separate"/>
+      </w:r>
+      <w:r>
+        <w:rPr>
+          <w:b/>
+          <w:noProof/>
+        </w:rPr>
+        <w:t>2</w:t>
+      </w:r>
+      <w:r>
+        <w:rPr>
+          <w:b/>
+        </w:rPr>
+        <w:fldChar w:fldCharType="end"/>
+      </w:r>
+      <w:bookmarkEnd w:id="9"/>
+      <w:r>
+        <w:rPr>
+          <w:b/>
+        </w:rPr>
+        <w:t>:</w:t>
+      </w:r>
+      <w:r>
+        <w:t xml:space="preserve"> </w:t>
+      </w:r>
+      <w:r>
+        <w:t xml:space="preserve">The ALI instrument is mounted on board the CARMEN-2 gondola </w:t>
+      </w:r>
+      <w:r>
+        <w:t xml:space="preserve">(top shelf on the right). ALI </w:t>
+      </w:r>
+      <w:r>
+        <w:t>located next to SHOW, another Canadian instrument with collaboration between ABB, York University, and the University of Saskatchewan. A</w:t>
+      </w:r>
+      <w:r>
+        <w:t>LI</w:t>
+      </w:r>
+      <w:r>
+        <w:t xml:space="preserve"> has its red tag cover over the optical entrance to protect the instrument from dust and other contaminates. Thermal insulation has been added to the instrument and during the flight sun side will be on the side of SHOW. Some of the reflective layer was blacked out to not cause additional stray light into SHOW optical path. </w:t>
+      </w:r>
+    </w:p>
+    <w:p>
+      <w:pPr>
+        <w:pStyle w:val="BodyText"/>
+        <w:spacing w:line="240" w:lineRule="auto"/>
+      </w:pPr>
+    </w:p>
+    <w:p>
+      <w:pPr>
+        <w:pStyle w:val="BodyText"/>
+        <w:jc w:val="both"/>
+      </w:pPr>
+    </w:p>
+    <w:p>
+      <w:pPr>
+        <w:pStyle w:val="Heading2"/>
+      </w:pPr>
+      <w:r>
+        <w:t>5.1.2 Balloon Flight</w:t>
+      </w:r>
+    </w:p>
+    <w:p>
+      <w:pPr>
+        <w:pStyle w:val="BodyText"/>
+        <w:jc w:val="both"/>
+      </w:pPr>
+      <w:r>
+        <w:t>The flight plan for the CARMEN-2 gondola was once float altitude was reached and the sun had risen ALI, OSIRIS, and SHOW would perform their operational missions for the first four hours of the campaign. The operation objectives for ALI included a dark imaging suite for calibration purposes, and an aerosol imaging suite for aerosol measurements. A secondary goal was to test the sensitivity to aerosol of ALI with respect to SSA by recording images at various azimuth directions. After the end of the ALI mission, the instrument was to be powered off and other instruments on CARMEN-2 were to gather measurements.</w:t>
+      </w:r>
+    </w:p>
+    <w:p>
+      <w:pPr>
+        <w:pStyle w:val="BodyText"/>
+        <w:jc w:val="both"/>
+      </w:pPr>
+      <w:r>
+        <w:lastRenderedPageBreak/>
+        <w:t xml:space="preserve">The flight of CARMEN-2 was delayed </w:t>
+      </w:r>
+      <w:r>
+        <w:t xml:space="preserve">past it launch window of September 8 to 14, 2014 </w:t>
+      </w:r>
+      <w:r>
+        <w:t xml:space="preserve">due to poor weather conditions. </w:t>
+      </w:r>
+      <w:r>
+        <w:t xml:space="preserve">On September </w:t>
+      </w:r>
+      <w:r>
+        <w:t>19</w:t>
+      </w:r>
+      <w:r>
+        <w:t xml:space="preserve">, 2014 at 05:35 UTC (01:35 local time) ALI was launched as part of the Nimbus 7 mission from the CSA Timmins balloon launch facility. During the launch, the sky was clear with light winds allowing for a safe and uneventful launch. The ascent of </w:t>
+      </w:r>
+      <w:r>
+        <w:t>the gondola</w:t>
+      </w:r>
+      <w:r>
+        <w:t xml:space="preserve"> occurred in darkness and reached its flight altitude of 36.5</w:t>
+      </w:r>
+      <w:r>
+        <w:t xml:space="preserve"> </w:t>
+      </w:r>
+      <w:r>
+        <w:t>km at 8:17 UTC. First light was observed by ALI at 9:39 UTC and</w:t>
+      </w:r>
+      <w:r>
+        <w:t xml:space="preserve"> spectral images were recorded</w:t>
+      </w:r>
+      <w:r>
+        <w:t xml:space="preserve"> until 14:42 UTC.</w:t>
+      </w:r>
+      <w:r>
+        <w:t xml:space="preserve"> </w:t>
+      </w:r>
+      <w:r>
+        <w:t>ALI was powered off at 17:15 UTC</w:t>
+      </w:r>
+      <w:r>
+        <w:t xml:space="preserve">. </w:t>
+      </w:r>
+    </w:p>
+    <w:p>
+      <w:pPr>
+        <w:pStyle w:val="BodyText"/>
+        <w:jc w:val="both"/>
+      </w:pPr>
+      <w:r>
+        <w:t xml:space="preserve">A visualization of the flight path with major landmarks noted can be found </w:t>
+      </w:r>
+      <w:r>
+        <w:t>i</w:t>
+      </w:r>
+      <w:r>
+        <w:t xml:space="preserve">n </w:t>
+      </w:r>
+      <w:r>
+        <w:t>TODO</w:t>
+      </w:r>
+      <w:proofErr w:type="gramStart"/>
+      <w:r>
+        <w:t>:ADDREF</w:t>
+      </w:r>
+      <w:proofErr w:type="gramEnd"/>
+      <w:r>
+        <w:t xml:space="preserve">. Temperature profiles for the ambient atmosphere and instrument </w:t>
+      </w:r>
+      <w:r>
+        <w:t>are shown</w:t>
+      </w:r>
+      <w:r>
+        <w:t xml:space="preserve"> in </w:t>
+      </w:r>
+      <w:r>
+        <w:t>TODO</w:t>
+      </w:r>
+      <w:proofErr w:type="gramStart"/>
+      <w:r>
+        <w:t>:ADDREF</w:t>
+      </w:r>
+      <w:proofErr w:type="gramEnd"/>
+      <w:r>
+        <w:t xml:space="preserve">. The black curve is the ambient atmospheric temperature </w:t>
+      </w:r>
+      <w:r>
+        <w:t>at</w:t>
+      </w:r>
+      <w:r>
+        <w:t xml:space="preserve"> the gondola </w:t>
+      </w:r>
+      <w:r>
+        <w:t xml:space="preserve">altitude and location </w:t>
+      </w:r>
+      <w:r>
+        <w:t xml:space="preserve">during the flight </w:t>
+      </w:r>
+      <w:r>
+        <w:t xml:space="preserve">as obtained </w:t>
+      </w:r>
+      <w:r>
+        <w:t>from ECMWF</w:t>
+      </w:r>
+      <w:r>
+        <w:t xml:space="preserve"> reanalysis</w:t>
+      </w:r>
+      <w:r>
+        <w:t xml:space="preserve"> </w:t>
+      </w:r>
+      <w:r>
+        <w:t>(</w:t>
+      </w:r>
+      <w:r>
+        <w:rPr>
+          <w:i/>
+        </w:rPr>
+        <w:t>Dee et al.</w:t>
+      </w:r>
+      <w:r>
+        <w:t>, 2011)</w:t>
+      </w:r>
+      <w:r>
+        <w:t>.</w:t>
+      </w:r>
+      <w:r>
+        <w:t xml:space="preserve"> </w:t>
+      </w:r>
+      <w:r>
+        <w:t xml:space="preserve">The blue, green, and red are from temperature sensors onboard ALI located on the baffle, camera, and RF driver respectively. The baffle temperature sensor was attached just on the inside of the ALI right by the entrance aperture for the system and monitors the temperature at the front of the system. The camera sensor is attached to the back of the CCD camera and the RF driver sensors measures the </w:t>
+      </w:r>
+      <w:r>
+        <w:t xml:space="preserve">surface </w:t>
+      </w:r>
+      <w:r>
+        <w:t xml:space="preserve">temperature of the RF driver. ALI was thermally insulated to keep the system warm </w:t>
+      </w:r>
+      <w:r>
+        <w:t xml:space="preserve">whereas the </w:t>
+      </w:r>
+      <w:r>
+        <w:t xml:space="preserve">baffle temperature sensor </w:t>
+      </w:r>
+      <w:r>
+        <w:t xml:space="preserve">is relatively uninsulated from </w:t>
+      </w:r>
+      <w:r>
+        <w:t>the extreme cold of the tropopause</w:t>
+      </w:r>
+      <w:r>
+        <w:t>. The effect of the cold tropopause</w:t>
+      </w:r>
+      <w:r>
+        <w:t xml:space="preserve"> can be seen on the gondola at approximately </w:t>
+      </w:r>
+      <w:r>
+        <w:t>6:00</w:t>
+      </w:r>
+      <w:r>
+        <w:t xml:space="preserve"> UTC. The cooling effect can even be se</w:t>
+      </w:r>
+      <w:bookmarkStart w:id="10" w:name="_GoBack"/>
+      <w:bookmarkEnd w:id="10"/>
+      <w:r>
+        <w:t xml:space="preserve">en on the interiors </w:t>
+      </w:r>
+      <w:r>
+        <w:t>CCD</w:t>
+      </w:r>
+      <w:r>
+        <w:t xml:space="preserve"> and RF driver sensor</w:t>
+      </w:r>
+      <w:r>
+        <w:t>s</w:t>
+      </w:r>
+      <w:r>
+        <w:t xml:space="preserve"> which are isolated from the exterior temperature. After, the internal temperature </w:t>
+      </w:r>
+      <w:r>
+        <w:t xml:space="preserve">drop </w:t>
+      </w:r>
+      <w:r>
+        <w:t xml:space="preserve">the system </w:t>
+      </w:r>
+      <w:r>
+        <w:t>reaches an</w:t>
+      </w:r>
+      <w:r>
+        <w:t xml:space="preserve"> equilibrium temperature until the sun light </w:t>
+      </w:r>
+      <w:r>
+        <w:t xml:space="preserve">rises and solar radiation </w:t>
+      </w:r>
+      <w:r>
+        <w:t xml:space="preserve">comes into contact on the instrument at approximately </w:t>
+      </w:r>
+      <w:r>
+        <w:t>10:00</w:t>
+      </w:r>
+      <w:r>
+        <w:t xml:space="preserve"> UTC at which point there is an increases in the syst</w:t>
+      </w:r>
+      <w:r>
+        <w:t xml:space="preserve">ems </w:t>
+      </w:r>
+      <w:r>
+        <w:lastRenderedPageBreak/>
+        <w:t>temperature</w:t>
+      </w:r>
+      <w:r>
+        <w:t xml:space="preserve">. The temperature of the system are kept within operating range </w:t>
+      </w:r>
+      <w:r>
+        <w:t>with the aid of the reflective material</w:t>
+      </w:r>
+      <w:r>
+        <w:t xml:space="preserve"> during the flight</w:t>
+      </w:r>
+      <w:r>
+        <w:t>.</w:t>
+      </w:r>
+    </w:p>
+    <w:p>
+      <w:pPr>
+        <w:pStyle w:val="BodyText"/>
+        <w:keepNext/>
+        <w:ind w:firstLine="0"/>
+      </w:pPr>
+      <w:r>
+        <w:rPr>
+          <w:noProof/>
+          <w:lang w:val="en-CA" w:eastAsia="en-CA"/>
+        </w:rPr>
+        <w:drawing>
+          <wp:inline distT="0" distB="0" distL="0" distR="0">
+            <wp:extent cx="5943600" cy="2540635"/>
+            <wp:effectExtent l="0" t="0" r="0" b="0"/>
+            <wp:docPr id="4" name="Picture 4"/>
+            <wp:cNvGraphicFramePr>
+              <a:graphicFrameLocks xmlns:a="http://schemas.openxmlformats.org/drawingml/2006/main" noChangeAspect="1"/>
+            </wp:cNvGraphicFramePr>
+            <a:graphic xmlns:a="http://schemas.openxmlformats.org/drawingml/2006/main">
+              <a:graphicData uri="http://schemas.openxmlformats.org/drawingml/2006/picture">
+                <pic:pic xmlns:pic="http://schemas.openxmlformats.org/drawingml/2006/picture">
+                  <pic:nvPicPr>
+                    <pic:cNvPr id="4" name="5-1-AliGpsAndThermalData.png"/>
+                    <pic:cNvPicPr/>
+                  </pic:nvPicPr>
+                  <pic:blipFill>
+                    <a:blip r:embed="rId10">
+                      <a:extLst>
+                        <a:ext uri="{28A0092B-C50C-407E-A947-70E740481C1C}">
+                          <a14:useLocalDpi xmlns:a14="http://schemas.microsoft.com/office/drawing/2010/main" val="0"/>
+                        </a:ext>
+                      </a:extLst>
+                    </a:blip>
+                    <a:stretch>
+                      <a:fillRect/>
+                    </a:stretch>
+                  </pic:blipFill>
+                  <pic:spPr>
+                    <a:xfrm>
+                      <a:off x="0" y="0"/>
+                      <a:ext cx="5943600" cy="2540635"/>
+                    </a:xfrm>
+                    <a:prstGeom prst="rect">
+                      <a:avLst/>
+                    </a:prstGeom>
+                  </pic:spPr>
+                </pic:pic>
+              </a:graphicData>
+            </a:graphic>
+          </wp:inline>
+        </w:drawing>
+      </w:r>
+    </w:p>
+    <w:p>
+      <w:pPr>
+        <w:pStyle w:val="Caption"/>
+        <w:jc w:val="center"/>
+      </w:pPr>
+      <w:r>
+        <w:t>Figure 5-</w:t>
+      </w:r>
+      <w:r>
+        <w:fldChar w:fldCharType="begin"/>
+      </w:r>
+      <w:r>
+        <w:instrText xml:space="preserve"> SEQ Figure \* ARABIC </w:instrText>
+      </w:r>
+      <w:r>
+        <w:fldChar w:fldCharType="separate"/>
+      </w:r>
+      <w:r>
+        <w:rPr>
+          <w:noProof/>
+        </w:rPr>
+        <w:t>3</w:t>
+      </w:r>
+      <w:r>
+        <w:fldChar w:fldCharType="end"/>
+      </w:r>
+      <w:r>
+        <w:t xml:space="preserve">: </w:t>
+      </w:r>
+      <w:r>
+        <w:t>(</w:t>
+      </w:r>
+      <w:r>
+        <w:t>a</w:t>
+      </w:r>
+      <w:r>
+        <w:t xml:space="preserve">) The GPS data from ALI during the Nimbus 7 mission generated via Google Earth. The </w:t>
+      </w:r>
+      <w:proofErr w:type="spellStart"/>
+      <w:r>
+        <w:t>colour</w:t>
+      </w:r>
+      <w:proofErr w:type="spellEnd"/>
+      <w:r>
+        <w:t xml:space="preserve"> of the line represents the absolute speed of the gondola during the</w:t>
+      </w:r>
+      <w:r>
+        <w:t xml:space="preserve"> </w:t>
+      </w:r>
+      <w:r>
+        <w:t>mission. Important landmarks are noted on the image. The end of mission represent</w:t>
+      </w:r>
+      <w:r>
+        <w:t>s</w:t>
+      </w:r>
+      <w:r>
+        <w:t xml:space="preserve"> the end of the </w:t>
+      </w:r>
+      <w:r>
+        <w:t xml:space="preserve">primary </w:t>
+      </w:r>
+      <w:r>
+        <w:t xml:space="preserve">aerosol mission. No GPS data was collected from ALI after power down. The location of image </w:t>
+      </w:r>
+      <w:r>
+        <w:t>208</w:t>
+      </w:r>
+      <w:r>
+        <w:t xml:space="preserve"> i</w:t>
+      </w:r>
+      <w:r>
+        <w:t>s</w:t>
+      </w:r>
+      <w:r>
+        <w:t xml:space="preserve"> the red label. (</w:t>
+      </w:r>
+      <w:r>
+        <w:t>b</w:t>
+      </w:r>
+      <w:r>
+        <w:t>) The temperature and altitude profiles from the N</w:t>
+      </w:r>
+      <w:r>
+        <w:t>imbus</w:t>
+      </w:r>
+      <w:r>
+        <w:t xml:space="preserve"> 7 flight. The time of image </w:t>
+      </w:r>
+      <w:r>
+        <w:t>208</w:t>
+      </w:r>
+      <w:r>
+        <w:t xml:space="preserve"> is shown by the cyan vertical line and first light measured by ALI is occur</w:t>
+      </w:r>
+      <w:r>
+        <w:t>s at the magenta vertical line.</w:t>
+      </w:r>
+    </w:p>
+    <w:p/>
+    <w:p>
+      <w:pPr>
+        <w:pStyle w:val="BodyText"/>
+        <w:jc w:val="both"/>
+      </w:pPr>
+      <w:r>
+        <w:t>Test</w:t>
+      </w:r>
+    </w:p>
+    <w:p>
+      <w:pPr>
+        <w:pStyle w:val="BodyText"/>
+      </w:pPr>
+      <w:r>
+        <w:t xml:space="preserve">THESIS: </w:t>
+      </w:r>
+    </w:p>
+    <w:p>
+      <w:pPr>
+        <w:pStyle w:val="BodyText"/>
+      </w:pPr>
+      <w:r>
+        <w:t xml:space="preserve">During the mission, ALI ran in two primary operational science modes, a dark mode and </w:t>
+      </w:r>
+      <w:proofErr w:type="spellStart"/>
+      <w:proofErr w:type="gramStart"/>
+      <w:r>
+        <w:t>a</w:t>
+      </w:r>
+      <w:proofErr w:type="spellEnd"/>
+      <w:proofErr w:type="gramEnd"/>
+      <w:r>
+        <w:t xml:space="preserve"> aerosol imaging mode. The first mode, the dark mode was primarily used during assent and intermittently between aerosol modes. During this mode the filtering of the AOTF is disabled, meaning with no RF signal being applied to the crystal, and as such the wavelength has no </w:t>
+      </w:r>
+      <w:proofErr w:type="spellStart"/>
+      <w:r>
+        <w:t>dependance</w:t>
+      </w:r>
+      <w:proofErr w:type="spellEnd"/>
+      <w:r>
+        <w:t xml:space="preserve"> on the images. Eight exposures are taken at with 0.05, 0.1, 0.5, 1, 2, 3, 5, 10 second exposure times with the camera shutter operating. The second operational mode was the aerosol mode and it records 13 measurements which each consisted of a pairs of images. A pair of images, one with the AOTF enabled and one disabled, were gathered for every 25~nm </w:t>
+      </w:r>
+      <w:proofErr w:type="gramStart"/>
+      <w:r>
+        <w:t xml:space="preserve">between </w:t>
+      </w:r>
+      <w:r>
+        <w:lastRenderedPageBreak/>
+        <w:t>650 to 950</w:t>
+      </w:r>
+      <w:proofErr w:type="gramEnd"/>
+      <w:r>
+        <w:t>~nm each measurement set took approximately 25~s to acquire. The exposure times were determined by making ground based measurements of all of the wavelengths in the aerosol mode at a variety of exposure times. This data was used to determine the value at which the well of the CCD well would be three quarters full on the ground. Then using the known geometry from the ground and assumed geometry from the balloon in combination with the SASKTRAN model, which will be discussed in \</w:t>
+      </w:r>
+      <w:proofErr w:type="spellStart"/>
+      <w:r>
+        <w:t>autoref</w:t>
+      </w:r>
+      <w:proofErr w:type="spellEnd"/>
+      <w:r>
+        <w:t>{TODO:??} the balloon exposure times that were used during the flight were determine which was discussed in \</w:t>
+      </w:r>
+      <w:proofErr w:type="spellStart"/>
+      <w:r>
+        <w:t>autoref</w:t>
+      </w:r>
+      <w:proofErr w:type="spellEnd"/>
+      <w:r>
+        <w:t>{sec:3.3:SystemTesting}. However during the flight it was determined that the calculated exposure times were not long enough and the CCD well was not receive enough incoming radiances so the exposure time curve was recalibrate during the flight using the image statics data that are send down in the house keeping. A comparison of the two exposure time curves with the percent increase can be seen in \</w:t>
+      </w:r>
+      <w:proofErr w:type="spellStart"/>
+      <w:proofErr w:type="gramStart"/>
+      <w:r>
+        <w:t>autoref</w:t>
+      </w:r>
+      <w:proofErr w:type="spellEnd"/>
+      <w:r>
+        <w:t>{</w:t>
+      </w:r>
+      <w:proofErr w:type="gramEnd"/>
+      <w:r>
+        <w:t>fig:5.1:exposureTimeComparisons}. The percent increase is given by</w:t>
+      </w:r>
+    </w:p>
+    <w:p>
+      <w:pPr>
+        <w:pStyle w:val="BodyText"/>
+      </w:pPr>
+      <w:r>
+        <w:t>\begin{equation}</w:t>
+      </w:r>
+    </w:p>
+    <w:p>
+      <w:pPr>
+        <w:pStyle w:val="BodyText"/>
+      </w:pPr>
+      <w:r>
+        <w:t xml:space="preserve">    \text{Percent Difference/,} = \</w:t>
+      </w:r>
+      <w:proofErr w:type="spellStart"/>
+      <w:r>
+        <w:t>frac</w:t>
+      </w:r>
+      <w:proofErr w:type="spellEnd"/>
+      <w:r>
+        <w:t>{t_{c}-t_{u}}{t_{c}}*100\%</w:t>
+      </w:r>
+    </w:p>
+    <w:p>
+      <w:pPr>
+        <w:pStyle w:val="BodyText"/>
+      </w:pPr>
+      <w:r>
+        <w:t>\end{equation}</w:t>
+      </w:r>
+    </w:p>
+    <w:p>
+      <w:pPr>
+        <w:pStyle w:val="BodyText"/>
+      </w:pPr>
+      <w:proofErr w:type="gramStart"/>
+      <w:r>
+        <w:t>where</w:t>
+      </w:r>
+      <w:proofErr w:type="gramEnd"/>
+      <w:r>
+        <w:t xml:space="preserve"> $t_{c}$ is the exposure time for the original calibrated exposure times and $t_{u}$ are the updated exposure times calculated from the flight. This difference is believe to be caused by the initial exposure time calibration curves being calculated with simulated scaler radiance since the SASKTRAN polarization module had not yet been completed development. The other two science modes used during the flight for water </w:t>
+      </w:r>
+      <w:proofErr w:type="spellStart"/>
+      <w:r>
+        <w:t>vapour</w:t>
+      </w:r>
+      <w:proofErr w:type="spellEnd"/>
+      <w:r>
+        <w:t xml:space="preserve"> and oxygen will not be discussed but their routines during flight as well as further details on the used routines can be found in \</w:t>
+      </w:r>
+      <w:proofErr w:type="spellStart"/>
+      <w:r>
+        <w:t>autoref</w:t>
+      </w:r>
+      <w:proofErr w:type="spellEnd"/>
+      <w:r>
+        <w:t xml:space="preserve">{sec:B.2:ScienceModes}. % </w:t>
+      </w:r>
+      <w:proofErr w:type="gramStart"/>
+      <w:r>
+        <w:t>A</w:t>
+      </w:r>
+      <w:proofErr w:type="gramEnd"/>
+      <w:r>
+        <w:t xml:space="preserve"> unique feature of the AOTF is that the diffraction can be disabled to take an image with the filter disabled. These so called `dark </w:t>
+      </w:r>
+      <w:r>
+        <w:lastRenderedPageBreak/>
+        <w:t xml:space="preserve">images' allows capture of the stray light which are </w:t>
+      </w:r>
+      <w:proofErr w:type="spellStart"/>
+      <w:r>
+        <w:t>use</w:t>
+      </w:r>
+      <w:proofErr w:type="spellEnd"/>
+      <w:r>
+        <w:t xml:space="preserve"> in processing to accurately and easily remove stray light from the signal, as such a `dark image' was also gathered in between each filter acquisition for assist in the calibration of the measurements.</w:t>
+      </w:r>
+    </w:p>
+    <w:p>
+      <w:pPr>
+        <w:pStyle w:val="BodyText"/>
+      </w:pPr>
+    </w:p>
+    <w:p>
+      <w:pPr>
+        <w:pStyle w:val="BodyText"/>
+      </w:pPr>
+    </w:p>
+    <w:p>
+      <w:pPr>
+        <w:pStyle w:val="BodyText"/>
+      </w:pPr>
+    </w:p>
+    <w:p>
+      <w:pPr>
+        <w:pStyle w:val="BodyText"/>
+      </w:pPr>
+      <w:r>
+        <w:t xml:space="preserve">After the completion of the mission, ALI was powered off at 17:15 UTC after successfully gathering 216 aerosol images. The gondola continued its flight until 21:54 UTC, a 16 hour 19 minute flight, at which point it landed approximately 70~km from Amos, Quebec or approximately 250~km from the launch </w:t>
+      </w:r>
+      <w:proofErr w:type="gramStart"/>
+      <w:r>
+        <w:t>facility .</w:t>
+      </w:r>
+      <w:proofErr w:type="gramEnd"/>
+      <w:r>
+        <w:t xml:space="preserve"> CARMEN-2 was recovered by the balloon recovery team and was return to base on September 21, 2015. It was removed from the gondola, repacked and travelled back to Saskatoon, Saskatchewan were processing of the data occurred.</w:t>
+      </w:r>
+    </w:p>
+    <w:p>
+      <w:pPr>
+        <w:spacing w:line="480" w:lineRule="auto"/>
+        <w:ind w:firstLine="720"/>
+        <w:jc w:val="both"/>
+      </w:pPr>
+      <w:r>
+        <w:t xml:space="preserve">PAPER: </w:t>
+      </w:r>
+    </w:p>
+    <w:p>
+      <w:pPr>
+        <w:spacing w:line="480" w:lineRule="auto"/>
+        <w:ind w:firstLine="720"/>
+        <w:jc w:val="both"/>
+      </w:pPr>
+    </w:p>
+    <w:p>
+      <w:pPr>
+        <w:pStyle w:val="BodyText"/>
+      </w:pPr>
+      <w:r>
+        <w:t xml:space="preserve">During the mission, ALI operated in two primary acquisition modes, a calibration mode and an aerosol imaging mode. The first mode, the calibration mode, was primarily used during ascent when the gondola was in the darkness and intermittently between </w:t>
+      </w:r>
+      <w:r>
+        <w:t xml:space="preserve">the </w:t>
+      </w:r>
+      <w:r>
+        <w:t xml:space="preserve">aerosol </w:t>
+      </w:r>
+      <w:proofErr w:type="gramStart"/>
+      <w:r>
+        <w:t>mode</w:t>
+      </w:r>
+      <w:proofErr w:type="gramEnd"/>
+      <w:r>
+        <w:t xml:space="preserve"> during sunlit conditions. During this mode the filtering of the AOTF was </w:t>
+      </w:r>
+      <w:r>
+        <w:t xml:space="preserve">not enabled </w:t>
+      </w:r>
+      <w:r>
+        <w:t>and the system image</w:t>
+      </w:r>
+      <w:r>
+        <w:t>d</w:t>
+      </w:r>
+      <w:r>
+        <w:t xml:space="preserve"> </w:t>
+      </w:r>
+      <w:r>
+        <w:t xml:space="preserve">essentially only </w:t>
+      </w:r>
+      <w:r>
+        <w:t xml:space="preserve">dark current during the ascent </w:t>
+      </w:r>
+      <w:r>
+        <w:t xml:space="preserve">in darkness </w:t>
+      </w:r>
+      <w:r>
+        <w:t xml:space="preserve">and stray light during sunlit conditions. Eight exposures are taken in the calibration mode with 0.05, 0.1, 0.5, 1, 2, 3, 5, 10 second exposure times. The second operational mode, the aerosol mode, recorded measurements in a cycle </w:t>
+      </w:r>
+      <w:r>
+        <w:t xml:space="preserve">that </w:t>
+      </w:r>
+      <w:r>
+        <w:t xml:space="preserve">contained 13 </w:t>
+      </w:r>
+      <w:r>
+        <w:t>pairs of</w:t>
+      </w:r>
+      <w:r>
+        <w:t xml:space="preserve"> images</w:t>
+      </w:r>
+      <w:r>
+        <w:t xml:space="preserve"> across the spectral range (650-950 nm every 25 nm)</w:t>
+      </w:r>
+      <w:r>
+        <w:t xml:space="preserve">, </w:t>
+      </w:r>
+      <w:r>
+        <w:t xml:space="preserve">the pairs being </w:t>
+      </w:r>
+      <w:r>
+        <w:t xml:space="preserve">a calibration image </w:t>
+      </w:r>
+      <w:r>
+        <w:t xml:space="preserve">with the “AOTF-off” </w:t>
+      </w:r>
+      <w:r>
+        <w:t xml:space="preserve">and </w:t>
+      </w:r>
+      <w:r>
+        <w:t>an</w:t>
+      </w:r>
+      <w:r>
+        <w:t xml:space="preserve"> image</w:t>
+      </w:r>
+      <w:r>
+        <w:t xml:space="preserve"> of the limb</w:t>
+      </w:r>
+      <w:r>
+        <w:t xml:space="preserve">. Each cycle </w:t>
+      </w:r>
+      <w:r>
+        <w:lastRenderedPageBreak/>
+        <w:t>took approximately 1</w:t>
+      </w:r>
+      <w:r>
+        <w:t xml:space="preserve">2 </w:t>
+      </w:r>
+      <w:r>
+        <w:t>minutes with each measurement set taking approximately 45</w:t>
+      </w:r>
+      <w:r>
+        <w:t xml:space="preserve"> </w:t>
+      </w:r>
+      <w:r>
+        <w:t>seconds to acquire with exposure time</w:t>
+      </w:r>
+      <w:r>
+        <w:t>s</w:t>
+      </w:r>
+      <w:r>
+        <w:t xml:space="preserve"> varying between 0.5 to 6 seconds.</w:t>
+      </w:r>
+    </w:p>
+    <w:p>
+      <w:pPr>
+        <w:pStyle w:val="BodyText"/>
+      </w:pPr>
+    </w:p>
+    <w:p>
+      <w:pPr>
         <w:pStyle w:val="Heading1"/>
       </w:pPr>
-      <w:bookmarkStart w:id="8" w:name="_Toc452268389"/>
-      <w:bookmarkStart w:id="9" w:name="_Toc452271435"/>
-      <w:bookmarkStart w:id="10" w:name="_Toc463080898"/>
-      <w:bookmarkStart w:id="11" w:name="_Toc463184625"/>
-      <w:bookmarkStart w:id="12" w:name="_Toc463625511"/>
-      <w:bookmarkStart w:id="13" w:name="_Toc463700951"/>
-      <w:bookmarkStart w:id="14" w:name="_Toc428457372"/>
-      <w:bookmarkStart w:id="15" w:name="_Toc431479608"/>
-      <w:r>
-        <w:t>Acceptable Usage</w:t>
-      </w:r>
-      <w:bookmarkEnd w:id="8"/>
-      <w:bookmarkEnd w:id="9"/>
-      <w:bookmarkEnd w:id="10"/>
-      <w:bookmarkEnd w:id="11"/>
-      <w:bookmarkEnd w:id="12"/>
-      <w:bookmarkEnd w:id="13"/>
-      <w:bookmarkEnd w:id="14"/>
-      <w:bookmarkEnd w:id="15"/>
+      <w:r>
+        <w:t xml:space="preserve">5.2 </w:t>
+      </w:r>
+      <w:r>
+        <w:t>Limb Measurements</w:t>
+      </w:r>
     </w:p>
     <w:p>
       <w:pPr>
         <w:pStyle w:val="BodyText"/>
       </w:pPr>
       <w:r>
-        <w:t>If each chapter or section is complete within itself in that it treats one aspect of the several included in the total study, a general introductory chapter precedes the main body of work, with a final chapter giving total results, conclusions, and/or recommendations for further research.</w:t>
+        <w:t>Test</w:t>
+      </w:r>
+    </w:p>
+    <w:p>
+      <w:pPr>
+        <w:pStyle w:val="Heading1"/>
+      </w:pPr>
+      <w:r>
+        <w:t>5.3 Aerosol Retrievals</w:t>
       </w:r>
     </w:p>
     <w:p>
@@ -205,204 +1790,100 @@
         <w:pStyle w:val="BodyText"/>
       </w:pPr>
       <w:r>
-        <w:br w:type="page"/>
-        <w:t>The items listed below are required for all UF theses and dissertations:</w:t>
+        <w:t>Test</w:t>
+      </w:r>
+    </w:p>
+    <w:p>
+      <w:pPr>
+        <w:pStyle w:val="Heading2"/>
+      </w:pPr>
+      <w:r>
+        <w:t>5.3.1 Aerosol Extinction Retrieval Methodology</w:t>
       </w:r>
     </w:p>
     <w:p>
       <w:pPr>
         <w:pStyle w:val="BodyText"/>
-        <w:ind w:left="360" w:hanging="360"/>
-      </w:pPr>
-      <w:r>
-        <w:sym w:font="Symbol" w:char="F0B7"/>
-      </w:r>
-      <w:r>
-        <w:tab/>
-        <w:t>A common Table of Contents covering the entire study.</w:t>
-      </w:r>
-    </w:p>
-    <w:p>
-      <w:pPr>
-        <w:pStyle w:val="ListNumber"/>
-        <w:ind w:left="360" w:hanging="360"/>
-      </w:pPr>
-      <w:r>
-        <w:sym w:font="Symbol" w:char="F0B7"/>
-      </w:r>
-      <w:r>
-        <w:tab/>
-        <w:t>An abstract of the complete study preceding page 1 of the main text.</w:t>
-      </w:r>
-    </w:p>
-    <w:p>
-      <w:pPr>
-        <w:pStyle w:val="ListNumber"/>
-        <w:ind w:left="360" w:hanging="360"/>
-      </w:pPr>
-      <w:r>
-        <w:sym w:font="Symbol" w:char="F0B7"/>
-      </w:r>
-      <w:r>
-        <w:tab/>
-        <w:t>A common bibliography, list of references, or literature-cited section at the end of the text.</w:t>
-      </w:r>
-    </w:p>
-    <w:p>
-      <w:pPr>
-        <w:pStyle w:val="ListNumber"/>
-        <w:ind w:left="360" w:hanging="360"/>
-      </w:pPr>
-      <w:r>
-        <w:sym w:font="Symbol" w:char="F0B7"/>
-      </w:r>
-      <w:r>
-        <w:tab/>
-        <w:t>All pages must be numbered in sequence--from page 1 through the biographical sketch.</w:t>
+      </w:pPr>
+      <w:r>
+        <w:t>Test</w:t>
+      </w:r>
+    </w:p>
+    <w:p>
+      <w:pPr>
+        <w:pStyle w:val="Heading2"/>
+      </w:pPr>
+      <w:r>
+        <w:t>5.3.2 Aerosol Extinction Retrievals</w:t>
+      </w:r>
+    </w:p>
+    <w:p>
+      <w:pPr>
+        <w:pStyle w:val="BodyText"/>
+      </w:pPr>
+      <w:r>
+        <w:t>Test</w:t>
+      </w:r>
+    </w:p>
+    <w:p>
+      <w:pPr>
+        <w:pStyle w:val="Heading2"/>
+      </w:pPr>
+      <w:r>
+        <w:t>5.3.3 Particle Size Retrieval Methodology</w:t>
+      </w:r>
+    </w:p>
+    <w:p>
+      <w:pPr>
+        <w:pStyle w:val="BodyText"/>
+      </w:pPr>
+      <w:r>
+        <w:t>Test</w:t>
+      </w:r>
+    </w:p>
+    <w:p>
+      <w:pPr>
+        <w:pStyle w:val="Heading2"/>
+      </w:pPr>
+      <w:r>
+        <w:t xml:space="preserve">5.3.4 A Sample Particle Size </w:t>
+      </w:r>
+      <w:proofErr w:type="spellStart"/>
+      <w:r>
+        <w:t>Retrival</w:t>
+      </w:r>
+      <w:proofErr w:type="spellEnd"/>
+    </w:p>
+    <w:p>
+      <w:pPr>
+        <w:pStyle w:val="BodyText"/>
+      </w:pPr>
+      <w:r>
+        <w:t>Test</w:t>
       </w:r>
     </w:p>
     <w:p>
       <w:pPr>
         <w:pStyle w:val="Heading1"/>
       </w:pPr>
-      <w:bookmarkStart w:id="16" w:name="_Toc452268390"/>
-      <w:bookmarkStart w:id="17" w:name="_Toc452271436"/>
-      <w:bookmarkStart w:id="18" w:name="_Toc463080899"/>
-      <w:bookmarkStart w:id="19" w:name="_Toc463184626"/>
-      <w:bookmarkStart w:id="20" w:name="_Toc463625512"/>
-      <w:bookmarkStart w:id="21" w:name="_Toc463700952"/>
-      <w:bookmarkStart w:id="22" w:name="_Toc428457373"/>
-      <w:bookmarkStart w:id="23" w:name="_Toc431479609"/>
-      <w:r>
-        <w:t>Unacceptable Usage</w:t>
-      </w:r>
-      <w:bookmarkEnd w:id="16"/>
-      <w:bookmarkEnd w:id="17"/>
-      <w:bookmarkEnd w:id="18"/>
-      <w:bookmarkEnd w:id="19"/>
-      <w:bookmarkEnd w:id="20"/>
-      <w:bookmarkEnd w:id="21"/>
-      <w:bookmarkEnd w:id="22"/>
-      <w:bookmarkEnd w:id="23"/>
+      <w:r>
+        <w:t>5.4 Results</w:t>
+      </w:r>
     </w:p>
     <w:p>
       <w:pPr>
         <w:pStyle w:val="BodyText"/>
       </w:pPr>
       <w:r>
-        <w:t xml:space="preserve">The following practices are not acceptable for UF theses and dissertations: </w:t>
-      </w:r>
-    </w:p>
-    <w:p>
-      <w:pPr>
-        <w:pStyle w:val="ListNumber"/>
-        <w:ind w:left="360" w:hanging="360"/>
-      </w:pPr>
-      <w:r>
-        <w:sym w:font="Symbol" w:char="F0B7"/>
-      </w:r>
-      <w:r>
-        <w:tab/>
-        <w:t>Omission of sufficient material to tie all components together to form a completely unified whole, e.g., omission of the general introductory chapter or the conclusion chapter.</w:t>
-      </w:r>
-    </w:p>
-    <w:p>
-      <w:pPr>
-        <w:pStyle w:val="ListNumber"/>
-        <w:ind w:left="360" w:hanging="360"/>
-      </w:pPr>
-      <w:r>
-        <w:sym w:font="Symbol" w:char="F0B7"/>
-      </w:r>
-      <w:r>
-        <w:tab/>
-        <w:t>Scientific references, bibliography, or literature-cited section at the end of each chapter.</w:t>
-      </w:r>
-    </w:p>
-    <w:p>
-      <w:pPr>
-        <w:pStyle w:val="ListNumber"/>
-        <w:ind w:left="360" w:hanging="360"/>
-      </w:pPr>
-      <w:r>
-        <w:sym w:font="Symbol" w:char="F0B7"/>
-      </w:r>
-      <w:r>
-        <w:tab/>
-        <w:t>All-cap subheadings required by journals for rapid content identification on double-column pages.</w:t>
-      </w:r>
-    </w:p>
-    <w:p>
-      <w:pPr>
-        <w:pStyle w:val="ListNumber"/>
-        <w:ind w:left="360" w:hanging="360"/>
-      </w:pPr>
-      <w:r>
-        <w:sym w:font="Symbol" w:char="F0B7"/>
-      </w:r>
-      <w:r>
-        <w:tab/>
-        <w:t>Beginning first-level subheadings on separate pages.</w:t>
-      </w:r>
-    </w:p>
-    <w:p>
-      <w:pPr>
-        <w:pStyle w:val="ListNumber"/>
-        <w:ind w:left="360" w:hanging="360"/>
-      </w:pPr>
-      <w:r>
-        <w:sym w:font="Symbol" w:char="F0B7"/>
-      </w:r>
-      <w:r>
-        <w:tab/>
-        <w:t>Use of an abstract at the beginning of each chapter.</w:t>
-      </w:r>
-    </w:p>
-    <w:p>
-      <w:pPr>
-        <w:pStyle w:val="ListNumber"/>
-        <w:ind w:left="360" w:hanging="360"/>
-      </w:pPr>
-      <w:r>
-        <w:sym w:font="Symbol" w:char="F0B7"/>
-      </w:r>
-      <w:r>
-        <w:tab/>
-        <w:t>Chapters paged individually, with 1 appearing on each new chapter or section page.</w:t>
-      </w:r>
-    </w:p>
-    <w:p>
-      <w:pPr>
-        <w:pStyle w:val="ListNumber"/>
-        <w:ind w:left="360" w:hanging="360"/>
-      </w:pPr>
-      <w:r>
-        <w:sym w:font="Symbol" w:char="F0B7"/>
-      </w:r>
-      <w:r>
-        <w:tab/>
-        <w:t>Use of double-spacing within references and any other use obviously based on journal specifications for printing requirements not suitable for a unified dissertation or thesis presentation.  For example, tables and figures cannot be grouped at the end of the thesis or dissertation.  They must be integrated into the text as they are discussed or grouped at the end of the chapter in which they are first referenced.</w:t>
-      </w:r>
-    </w:p>
-    <w:p>
-      <w:pPr>
-        <w:pStyle w:val="ListNumber"/>
-        <w:ind w:left="360" w:hanging="360"/>
-      </w:pPr>
-      <w:r>
-        <w:sym w:font="Symbol" w:char="F0B7"/>
-      </w:r>
-      <w:r>
-        <w:tab/>
-        <w:t>Inclusion of co-authored papers, except those portions and materials contributed by the student.</w:t>
+        <w:t>Test</w:t>
       </w:r>
     </w:p>
     <w:p>
       <w:pPr>
         <w:pStyle w:val="BodyText"/>
         <w:sectPr>
-          <w:headerReference w:type="default" r:id="rId7"/>
-          <w:footerReference w:type="first" r:id="rId8"/>
+          <w:headerReference w:type="default" r:id="rId11"/>
+          <w:footerReference w:type="first" r:id="rId12"/>
           <w:pgSz w:w="12240" w:h="15840" w:code="1"/>
           <w:pgMar w:top="1440" w:right="1440" w:bottom="1440" w:left="1440" w:header="720" w:footer="720" w:gutter="0"/>
           <w:cols w:space="720"/>
@@ -410,7 +1891,7 @@
         </w:sectPr>
       </w:pPr>
       <w:r>
-        <w:t>Material produced by co-authors should be so noted and cited appropriately.  It is the supervisory committee's responsibility to insure that the dissertation or thesis reflects a sufficient level of original and scholarly work by the student.</w:t>
+        <w:br w:type="page"/>
       </w:r>
     </w:p>
     <w:p>
@@ -420,8 +1901,8 @@
       </w:pPr>
     </w:p>
     <w:sectPr>
-      <w:headerReference w:type="default" r:id="rId9"/>
-      <w:footerReference w:type="first" r:id="rId10"/>
+      <w:headerReference w:type="default" r:id="rId13"/>
+      <w:footerReference w:type="first" r:id="rId14"/>
       <w:pgSz w:w="12240" w:h="15840" w:code="1"/>
       <w:pgMar w:top="1440" w:right="1440" w:bottom="1440" w:left="2160" w:header="720" w:footer="720" w:gutter="0"/>
       <w:cols w:space="720"/>
@@ -479,7 +1960,7 @@
         <w:rStyle w:val="PageNumber"/>
         <w:noProof/>
       </w:rPr>
-      <w:t>71</w:t>
+      <w:t>1</w:t>
     </w:r>
     <w:r>
       <w:rPr>
@@ -520,7 +2001,7 @@
         <w:rStyle w:val="PageNumber"/>
         <w:noProof/>
       </w:rPr>
-      <w:t>3</w:t>
+      <w:t>11</w:t>
     </w:r>
     <w:r>
       <w:rPr>
@@ -580,7 +2061,7 @@
         <w:rStyle w:val="PageNumber"/>
         <w:noProof/>
       </w:rPr>
-      <w:t>72</w:t>
+      <w:t>10</w:t>
     </w:r>
     <w:r>
       <w:rPr>
@@ -1862,6 +3343,7 @@
     <w:name w:val="heading 2"/>
     <w:basedOn w:val="Normal"/>
     <w:next w:val="BodyText"/>
+    <w:link w:val="Heading2Char"/>
     <w:qFormat/>
     <w:pPr>
       <w:keepNext/>
@@ -1904,7 +3386,6 @@
   <w:style w:type="character" w:default="1" w:styleId="DefaultParagraphFont">
     <w:name w:val="Default Paragraph Font"/>
     <w:uiPriority w:val="1"/>
-    <w:semiHidden/>
     <w:unhideWhenUsed/>
   </w:style>
   <w:style w:type="table" w:default="1" w:styleId="TableNormal">
@@ -2150,6 +3631,17 @@
     <w:link w:val="ONEINCHSPACER"/>
     <w:rsid w:val="00550DAD"/>
     <w:rPr>
+      <w:sz w:val="24"/>
+      <w:lang w:val="en-US" w:eastAsia="en-US"/>
+    </w:rPr>
+  </w:style>
+  <w:style w:type="character" w:customStyle="1" w:styleId="Heading2Char">
+    <w:name w:val="Heading 2 Char"/>
+    <w:basedOn w:val="DefaultParagraphFont"/>
+    <w:link w:val="Heading2"/>
+    <w:rsid w:val="007C6C0E"/>
+    <w:rPr>
+      <w:b/>
       <w:sz w:val="24"/>
       <w:lang w:val="en-US" w:eastAsia="en-US"/>
     </w:rPr>
@@ -2416,4 +3908,16 @@
     </a:ext>
   </a:extLst>
 </a:theme>
+</file>
+
+<file path=customXml/item1.xml><?xml version="1.0" encoding="utf-8"?>
+<b:Sources xmlns:b="http://schemas.openxmlformats.org/officeDocument/2006/bibliography" xmlns="http://schemas.openxmlformats.org/officeDocument/2006/bibliography" SelectedStyle="\APASixthEditionOfficeOnline.xsl" StyleName="APA" Version="6"/>
+</file>
+
+<file path=customXml/itemProps1.xml><?xml version="1.0" encoding="utf-8"?>
+<ds:datastoreItem xmlns:ds="http://schemas.openxmlformats.org/officeDocument/2006/customXml" ds:itemID="{3137748E-AFA8-4ABE-B0C1-4B2565846890}">
+  <ds:schemaRefs>
+    <ds:schemaRef ds:uri="http://schemas.openxmlformats.org/officeDocument/2006/bibliography"/>
+  </ds:schemaRefs>
+</ds:datastoreItem>
 </file>
</xml_diff>

<commit_message>
Added unedited material for section 5.3
</commit_message>
<xml_diff>
--- a/Word/Chapter5.docx
+++ b/Word/Chapter5.docx
@@ -426,6 +426,7 @@
       <w:r>
         <w:rPr>
           <w:noProof/>
+          <w:lang w:val="en-CA" w:eastAsia="en-CA"/>
         </w:rPr>
         <w:lastRenderedPageBreak/>
         <w:drawing>
@@ -701,7 +702,13 @@
         <w:t>subsystems</w:t>
       </w:r>
       <w:r>
-        <w:t xml:space="preserve"> of CARMEN-2. Testing was performed with collaboration from the CARME-2 team to check there were no issues between ALI and CARMEN-2</w:t>
+        <w:t xml:space="preserve"> of CARMEN-2. Testing was performed with collaboration from the CARME</w:t>
+      </w:r>
+      <w:r>
+        <w:t>N</w:t>
+      </w:r>
+      <w:r>
+        <w:t>-2 team to check there were no issues between ALI and CARMEN-2</w:t>
       </w:r>
       <w:r>
         <w:rPr>
@@ -847,6 +854,7 @@
       <w:r>
         <w:rPr>
           <w:noProof/>
+          <w:lang w:val="en-CA" w:eastAsia="en-CA"/>
         </w:rPr>
         <w:lastRenderedPageBreak/>
         <w:drawing>
@@ -1094,10 +1102,7 @@
         <w:fldChar w:fldCharType="begin"/>
       </w:r>
       <w:r>
-        <w:instrText xml:space="preserve"> REF _Ref434434702 \h </w:instrText>
-      </w:r>
-      <w:r>
-        <w:instrText xml:space="preserve"> \* MERGEFORMAT </w:instrText>
+        <w:instrText xml:space="preserve"> REF _Ref434434702 \h  \* MERGEFORMAT </w:instrText>
       </w:r>
       <w:r>
         <w:fldChar w:fldCharType="separate"/>
@@ -1257,6 +1262,7 @@
       <w:r>
         <w:rPr>
           <w:noProof/>
+          <w:lang w:val="en-CA" w:eastAsia="en-CA"/>
         </w:rPr>
         <w:drawing>
           <wp:inline distT="0" distB="0" distL="0" distR="0">
@@ -1544,34 +1550,46 @@
         <w:t xml:space="preserve">seconds to acquire with </w:t>
       </w:r>
       <w:r>
-        <w:t xml:space="preserve">initial exposure times shown in TODO: ADDREF in TODO:ADDCOLOR which were the exposure times determined during the roof testing of ALI (see section 3.6.1). </w:t>
-      </w:r>
-      <w:r>
-        <w:t>However</w:t>
-      </w:r>
-      <w:r>
-        <w:t>,</w:t>
-      </w:r>
-      <w:r>
-        <w:t xml:space="preserve"> during the flight it was determined that the calculated exposure times were not long enough and the </w:t>
+        <w:t xml:space="preserve">initial exposure times shown in </w:t>
+      </w:r>
+      <w:r>
+        <w:fldChar w:fldCharType="begin"/>
+      </w:r>
+      <w:r>
+        <w:instrText xml:space="preserve"> REF _Ref434494474 \h </w:instrText>
+      </w:r>
+      <w:r>
+        <w:instrText xml:space="preserve"> \* MERGEFORMAT </w:instrText>
+      </w:r>
+      <w:r>
+        <w:fldChar w:fldCharType="separate"/>
+      </w:r>
+      <w:r>
+        <w:t>Figure 5-</w:t>
+      </w:r>
+      <w:r>
+        <w:rPr>
+          <w:noProof/>
+        </w:rPr>
+        <w:t>4</w:t>
+      </w:r>
+      <w:r>
+        <w:fldChar w:fldCharType="end"/>
+      </w:r>
+      <w:r>
+        <w:t xml:space="preserve"> in </w:t>
+      </w:r>
+      <w:r>
+        <w:t>blue</w:t>
+      </w:r>
+      <w:r>
+        <w:t xml:space="preserve"> which were the exposure times determined during the roof testing of ALI (see section 3.6.1). However, during the flight it was determined that the calculated exposure times were not long enough and the </w:t>
       </w:r>
       <w:r>
         <w:t>images were underexposed</w:t>
       </w:r>
       <w:r>
-        <w:t>. The underexposure</w:t>
-      </w:r>
-      <w:r>
-        <w:t xml:space="preserve"> is believe to be caused by the initial exposure time calibration curves being calculated with simulated scaler radiance since the SASKTRAN</w:t>
-      </w:r>
-      <w:r>
-        <w:t>-HR</w:t>
-      </w:r>
-      <w:r>
-        <w:t xml:space="preserve"> polarization module had not yet been completed development.</w:t>
-      </w:r>
-      <w:r>
-        <w:t xml:space="preserve"> </w:t>
+        <w:t xml:space="preserve">. The underexposure is believe to be caused by the initial exposure time calibration curves being calculated with simulated scaler radiance since the SASKTRAN-HR polarization module had not yet been completed development. </w:t>
       </w:r>
       <w:r>
         <w:t>S</w:t>
@@ -1604,13 +1622,29 @@
         <w:t xml:space="preserve"> the house keeping. A comparison of the two exposure time curves with the percent increase can be seen in </w:t>
       </w:r>
       <w:r>
-        <w:t>TODO</w:t>
-      </w:r>
-      <w:proofErr w:type="gramStart"/>
-      <w:r>
-        <w:t>:ADDREF</w:t>
-      </w:r>
-      <w:proofErr w:type="gramEnd"/>
+        <w:fldChar w:fldCharType="begin"/>
+      </w:r>
+      <w:r>
+        <w:instrText xml:space="preserve"> REF _Ref434494474 \h </w:instrText>
+      </w:r>
+      <w:r>
+        <w:instrText xml:space="preserve"> \* MERGEFORMAT </w:instrText>
+      </w:r>
+      <w:r>
+        <w:fldChar w:fldCharType="separate"/>
+      </w:r>
+      <w:r>
+        <w:t>Figure 5-</w:t>
+      </w:r>
+      <w:r>
+        <w:rPr>
+          <w:noProof/>
+        </w:rPr>
+        <w:t>4</w:t>
+      </w:r>
+      <w:r>
+        <w:fldChar w:fldCharType="end"/>
+      </w:r>
       <w:r>
         <w:t>. The percent increase is given by</w:t>
       </w:r>
@@ -1809,13 +1843,7 @@
               <w:jc w:val="right"/>
             </w:pPr>
             <w:r>
-              <w:t>(</w:t>
-            </w:r>
-            <w:r>
-              <w:t>5.1</w:t>
-            </w:r>
-            <w:r>
-              <w:t>)</w:t>
+              <w:t>(5.1)</w:t>
             </w:r>
           </w:p>
         </w:tc>
@@ -1909,28 +1937,13 @@
         <w:pStyle w:val="BodyText"/>
       </w:pPr>
       <w:r>
-        <w:t xml:space="preserve">After a successful flight that lasted for </w:t>
-      </w:r>
-      <w:r>
-        <w:t>16 hour 19 minute</w:t>
-      </w:r>
-      <w:r>
-        <w:t xml:space="preserve"> with the landing at </w:t>
-      </w:r>
-      <w:r>
-        <w:t>21:54 UTC</w:t>
-      </w:r>
-      <w:r>
-        <w:t>. During the flight ALI successfully</w:t>
+        <w:t>After a successful flight that lasted for 16 hour 19 minute with the landing at 21:54 UTC. During the flight ALI successfully</w:t>
       </w:r>
       <w:r>
         <w:t xml:space="preserve"> gathering 216 aerosol images. </w:t>
       </w:r>
       <w:r>
-        <w:t xml:space="preserve">The gondola landed </w:t>
-      </w:r>
-      <w:r>
-        <w:t>70 </w:t>
+        <w:t>The gondola landed 70 </w:t>
       </w:r>
       <w:r>
         <w:t>km from Am</w:t>
@@ -1968,9 +1981,136 @@
       <w:r>
         <w:t xml:space="preserve"> the data could be processed.</w:t>
       </w:r>
-      <w:bookmarkStart w:id="11" w:name="_GoBack"/>
+    </w:p>
+    <w:p>
+      <w:pPr>
+        <w:pStyle w:val="BodyText"/>
+        <w:keepNext/>
+        <w:ind w:firstLine="0"/>
+        <w:jc w:val="center"/>
+      </w:pPr>
+      <w:r>
+        <w:rPr>
+          <w:noProof/>
+          <w:lang w:val="en-CA" w:eastAsia="en-CA"/>
+        </w:rPr>
+        <w:lastRenderedPageBreak/>
+        <w:drawing>
+          <wp:inline distT="0" distB="0" distL="0" distR="0" wp14:anchorId="2C16E84A" wp14:editId="05DA27DE">
+            <wp:extent cx="5489043" cy="2730447"/>
+            <wp:effectExtent l="0" t="0" r="0" b="0"/>
+            <wp:docPr id="3" name="Picture 3"/>
+            <wp:cNvGraphicFramePr>
+              <a:graphicFrameLocks xmlns:a="http://schemas.openxmlformats.org/drawingml/2006/main" noChangeAspect="1"/>
+            </wp:cNvGraphicFramePr>
+            <a:graphic xmlns:a="http://schemas.openxmlformats.org/drawingml/2006/main">
+              <a:graphicData uri="http://schemas.openxmlformats.org/drawingml/2006/picture">
+                <pic:pic xmlns:pic="http://schemas.openxmlformats.org/drawingml/2006/picture">
+                  <pic:nvPicPr>
+                    <pic:cNvPr id="3" name="5-1-ExposureTimeComparisons.png"/>
+                    <pic:cNvPicPr/>
+                  </pic:nvPicPr>
+                  <pic:blipFill>
+                    <a:blip r:embed="rId11">
+                      <a:extLst>
+                        <a:ext uri="{28A0092B-C50C-407E-A947-70E740481C1C}">
+                          <a14:useLocalDpi xmlns:a14="http://schemas.microsoft.com/office/drawing/2010/main" val="0"/>
+                        </a:ext>
+                      </a:extLst>
+                    </a:blip>
+                    <a:stretch>
+                      <a:fillRect/>
+                    </a:stretch>
+                  </pic:blipFill>
+                  <pic:spPr>
+                    <a:xfrm>
+                      <a:off x="0" y="0"/>
+                      <a:ext cx="5498654" cy="2735228"/>
+                    </a:xfrm>
+                    <a:prstGeom prst="rect">
+                      <a:avLst/>
+                    </a:prstGeom>
+                  </pic:spPr>
+                </pic:pic>
+              </a:graphicData>
+            </a:graphic>
+          </wp:inline>
+        </w:drawing>
+      </w:r>
+    </w:p>
+    <w:p>
+      <w:pPr>
+        <w:pStyle w:val="Caption"/>
+        <w:jc w:val="center"/>
+      </w:pPr>
+      <w:bookmarkStart w:id="11" w:name="_Ref434494474"/>
+      <w:r>
+        <w:rPr>
+          <w:b/>
+        </w:rPr>
+        <w:t>Figure 5-</w:t>
+      </w:r>
+      <w:r>
+        <w:rPr>
+          <w:b/>
+        </w:rPr>
+        <w:fldChar w:fldCharType="begin"/>
+      </w:r>
+      <w:r>
+        <w:rPr>
+          <w:b/>
+        </w:rPr>
+        <w:instrText xml:space="preserve"> SEQ Figure \* ARABIC </w:instrText>
+      </w:r>
+      <w:r>
+        <w:rPr>
+          <w:b/>
+        </w:rPr>
+        <w:fldChar w:fldCharType="separate"/>
+      </w:r>
+      <w:r>
+        <w:rPr>
+          <w:b/>
+          <w:noProof/>
+        </w:rPr>
+        <w:t>4</w:t>
+      </w:r>
+      <w:r>
+        <w:rPr>
+          <w:b/>
+        </w:rPr>
+        <w:fldChar w:fldCharType="end"/>
+      </w:r>
       <w:bookmarkEnd w:id="11"/>
-    </w:p>
+      <w:r>
+        <w:rPr>
+          <w:b/>
+        </w:rPr>
+        <w:t>:</w:t>
+      </w:r>
+      <w:r>
+        <w:rPr>
+          <w:b/>
+        </w:rPr>
+        <w:t xml:space="preserve"> </w:t>
+      </w:r>
+      <w:r>
+        <w:t>During the flight the calibrated exposure time</w:t>
+      </w:r>
+      <w:r>
+        <w:t>s</w:t>
+      </w:r>
+      <w:r>
+        <w:t xml:space="preserve"> was updated. The blue curve represents the exposure times from the ground calibration and </w:t>
+      </w:r>
+      <w:r>
+        <w:t>the red curve is the recalibration</w:t>
+      </w:r>
+      <w:r>
+        <w:t xml:space="preserve"> during the flight. The black curve is the percent change in between the pre-flight calibrated results and the during flight calibration.</w:t>
+      </w:r>
+    </w:p>
+    <w:p/>
     <w:p>
       <w:pPr>
         <w:pStyle w:val="Heading1"/>
@@ -1987,15 +2127,2309 @@
         <w:pStyle w:val="BodyText"/>
       </w:pPr>
       <w:r>
+        <w:t>PAPER:</w:t>
+      </w:r>
+    </w:p>
+    <w:p>
+      <w:pPr>
+        <w:spacing w:line="480" w:lineRule="auto"/>
+        <w:ind w:firstLine="720"/>
+        <w:jc w:val="both"/>
+      </w:pPr>
+      <w:r>
+        <w:t xml:space="preserve">After the successful </w:t>
+      </w:r>
+      <w:r>
+        <w:t xml:space="preserve">post-flight </w:t>
+      </w:r>
+      <w:r>
+        <w:t xml:space="preserve">recovery of ALI, 216 raw images were </w:t>
+      </w:r>
+      <w:r>
+        <w:t>obtained a</w:t>
+      </w:r>
+      <w:r>
+        <w:t>nd calibrat</w:t>
+      </w:r>
+      <w:r>
+        <w:t>ed</w:t>
+      </w:r>
+      <w:r>
+        <w:t xml:space="preserve"> </w:t>
+      </w:r>
+      <w:r>
+        <w:t>as detailed in Section 3</w:t>
+      </w:r>
+      <w:r>
+        <w:t>. An example of a</w:t>
+      </w:r>
+      <w:r>
+        <w:t xml:space="preserve"> calibrated limb</w:t>
+      </w:r>
+      <w:r>
+        <w:t xml:space="preserve"> image </w:t>
+      </w:r>
+      <w:r>
+        <w:t>is shown</w:t>
+      </w:r>
+      <w:r>
+        <w:t xml:space="preserve"> in </w:t>
+      </w:r>
+      <w:r>
+        <w:t>Figure 9a</w:t>
+      </w:r>
+      <w:r>
+        <w:t>. This is image number 2</w:t>
+      </w:r>
+      <w:r>
+        <w:t>08</w:t>
+      </w:r>
+      <w:r>
+        <w:t xml:space="preserve"> at 750</w:t>
+      </w:r>
+      <w:r>
+        <w:t xml:space="preserve"> </w:t>
+      </w:r>
+      <w:r>
+        <w:t>nm taken at 13:57 UTC with a solar zenith angle and solar scattering angle of 63</w:t>
+      </w:r>
+      <w:r>
+        <w:rPr>
+          <w:vertAlign w:val="superscript"/>
+        </w:rPr>
+        <w:t>o</w:t>
+      </w:r>
+      <w:r>
+        <w:t xml:space="preserve"> and 98</w:t>
+      </w:r>
+      <w:r>
+        <w:rPr>
+          <w:vertAlign w:val="superscript"/>
+        </w:rPr>
+        <w:t>o</w:t>
+      </w:r>
+      <w:r>
+        <w:t xml:space="preserve"> respectively.</w:t>
+      </w:r>
+      <w:r>
+        <w:t xml:space="preserve">  The horizontal structure across the images is nicely revealed by </w:t>
+      </w:r>
+      <w:r>
+        <w:t>calculating the mean radiance profile</w:t>
+      </w:r>
+      <w:r>
+        <w:t xml:space="preserve"> across the image </w:t>
+      </w:r>
+      <w:r>
+        <w:t xml:space="preserve">and </w:t>
+      </w:r>
+      <w:r>
+        <w:t xml:space="preserve">then </w:t>
+      </w:r>
+      <w:r>
+        <w:t xml:space="preserve">removing it </w:t>
+      </w:r>
+      <w:r>
+        <w:t xml:space="preserve">from each profile.  This is shown in Figure 9b, where thin clouds (2 km vertical extent or less) are clearly seen near and below the tropopause level, with substantial variation in tangent altitude across the horizontal field of view.  </w:t>
+      </w:r>
+      <w:r>
+        <w:t xml:space="preserve">These clouds were </w:t>
+      </w:r>
+      <w:r>
+        <w:t xml:space="preserve">also </w:t>
+      </w:r>
+      <w:r>
+        <w:t>observed</w:t>
+      </w:r>
+      <w:r>
+        <w:t xml:space="preserve"> from other instruments on board the gondola </w:t>
+      </w:r>
+      <w:r>
+        <w:t>during the</w:t>
+      </w:r>
+      <w:r>
+        <w:t xml:space="preserve"> mission (B. </w:t>
+      </w:r>
+      <w:proofErr w:type="spellStart"/>
+      <w:r>
+        <w:t>Solheim</w:t>
+      </w:r>
+      <w:proofErr w:type="spellEnd"/>
+      <w:r>
+        <w:t>, private communication).  A brief check on the CALIPSO quick-look plots also shows clouds at a maximum height of approximately 13 km from measurements taken at 08:40 UTC at 47.24</w:t>
+      </w:r>
+      <w:r>
+        <w:rPr>
+          <w:vertAlign w:val="superscript"/>
+        </w:rPr>
+        <w:t>o</w:t>
+      </w:r>
+      <w:r>
+        <w:t>N, 95.25</w:t>
+      </w:r>
+      <w:r>
+        <w:rPr>
+          <w:vertAlign w:val="superscript"/>
+        </w:rPr>
+        <w:t>o</w:t>
+      </w:r>
+      <w:r>
+        <w:t xml:space="preserve">W, the nearest measurement point to the ALI </w:t>
+      </w:r>
+      <w:r>
+        <w:lastRenderedPageBreak/>
+        <w:t xml:space="preserve">location and time.  Although these images only have a 35 km extent in the horizontal direction, there is also some indication of horizontal variation in radiance significantly above the cloud level, possibly due to real atmospheric variability in the aerosol layer. </w:t>
+      </w:r>
+      <w:r>
+        <w:t xml:space="preserve">It should also be noted that some high altitude stray light </w:t>
+      </w:r>
+      <w:r>
+        <w:t>is also visible</w:t>
+      </w:r>
+      <w:r>
+        <w:t xml:space="preserve"> </w:t>
+      </w:r>
+      <w:r>
+        <w:t>in this mean residual image</w:t>
+      </w:r>
+      <w:r>
+        <w:t xml:space="preserve"> </w:t>
+      </w:r>
+      <w:r>
+        <w:t>that was not observed in the laboratory tests</w:t>
+      </w:r>
+      <w:r>
+        <w:t>.</w:t>
+      </w:r>
+      <w:r>
+        <w:t xml:space="preserve">  This may be due to contamination from scattering from a baffle vein or a nearby component of the gondola, although the true cause is unknown at this point. </w:t>
+      </w:r>
+    </w:p>
+    <w:p>
+      <w:pPr>
+        <w:spacing w:line="480" w:lineRule="auto"/>
+        <w:ind w:firstLine="720"/>
+        <w:jc w:val="both"/>
+      </w:pPr>
+      <w:r>
+        <w:t>For ease of further analysis, and t</w:t>
+      </w:r>
+      <w:r>
+        <w:t>o increase the precision of the measurements to a minimum of 0.</w:t>
+      </w:r>
+      <w:r>
+        <w:t>6</w:t>
+      </w:r>
+      <w:r>
+        <w:t xml:space="preserve"> MTF the images were averaged in</w:t>
+      </w:r>
+      <w:r>
+        <w:t>to</w:t>
+      </w:r>
+      <w:r>
+        <w:t xml:space="preserve"> cells of 25</w:t>
+      </w:r>
+      <w:r>
+        <w:t xml:space="preserve"> </w:t>
+      </w:r>
+      <w:r>
+        <w:t xml:space="preserve">pixels </w:t>
+      </w:r>
+      <w:r>
+        <w:t xml:space="preserve">horizontally, </w:t>
+      </w:r>
+      <w:r>
+        <w:t xml:space="preserve">and </w:t>
+      </w:r>
+      <w:r>
+        <w:t xml:space="preserve">average </w:t>
+      </w:r>
+      <w:r>
+        <w:t>vertical</w:t>
+      </w:r>
+      <w:r>
+        <w:t>ly</w:t>
+      </w:r>
+      <w:r>
+        <w:t xml:space="preserve"> </w:t>
+      </w:r>
+      <w:r>
+        <w:t>onto a</w:t>
+      </w:r>
+      <w:r>
+        <w:t xml:space="preserve"> 1</w:t>
+      </w:r>
+      <w:r>
+        <w:t xml:space="preserve"> km tangent altitude grid.</w:t>
+      </w:r>
+      <w:r>
+        <w:t xml:space="preserve"> </w:t>
+      </w:r>
+      <w:r>
+        <w:t>The r</w:t>
+      </w:r>
+      <w:r>
+        <w:t>adiance profile</w:t>
+      </w:r>
+      <w:r>
+        <w:t>s from the center column of the images for all measurements obtained during the flight are shown</w:t>
+      </w:r>
+      <w:r>
+        <w:t xml:space="preserve"> in </w:t>
+      </w:r>
+      <w:r>
+        <w:t>Figure 10</w:t>
+      </w:r>
+      <w:r>
+        <w:t>. The first set</w:t>
+      </w:r>
+      <w:r>
+        <w:t>s</w:t>
+      </w:r>
+      <w:r>
+        <w:t xml:space="preserve"> of profiles, the dashed lines, which start near zero and move toward large</w:t>
+      </w:r>
+      <w:r>
+        <w:t>r</w:t>
+      </w:r>
+      <w:r>
+        <w:t xml:space="preserve"> values, are the </w:t>
+      </w:r>
+      <w:r>
+        <w:t>measurements</w:t>
+      </w:r>
+      <w:r>
+        <w:t xml:space="preserve"> that were recorded </w:t>
+      </w:r>
+      <w:r>
+        <w:t xml:space="preserve">near and </w:t>
+      </w:r>
+      <w:r>
+        <w:t>during sunrise</w:t>
+      </w:r>
+      <w:r>
+        <w:t xml:space="preserve"> so </w:t>
+      </w:r>
+      <w:r>
+        <w:t xml:space="preserve">the gradual increase </w:t>
+      </w:r>
+      <w:r>
+        <w:t>is</w:t>
+      </w:r>
+      <w:r>
+        <w:t xml:space="preserve"> therefore expected. </w:t>
+      </w:r>
+      <w:r>
+        <w:t xml:space="preserve">Measurements obtained for </w:t>
+      </w:r>
+      <w:r>
+        <w:t>solar zenith angle</w:t>
+      </w:r>
+      <w:r>
+        <w:t>s</w:t>
+      </w:r>
+      <w:r>
+        <w:t xml:space="preserve"> less than 90</w:t>
+      </w:r>
+      <w:r>
+        <w:rPr>
+          <w:vertAlign w:val="superscript"/>
+        </w:rPr>
+        <w:t>o</w:t>
+      </w:r>
+      <w:r>
+        <w:t xml:space="preserve"> are </w:t>
+      </w:r>
+      <w:r>
+        <w:t>represented by the solid lines</w:t>
+      </w:r>
+      <w:r>
+        <w:t>. These</w:t>
+      </w:r>
+      <w:r>
+        <w:t xml:space="preserve"> radiance </w:t>
+      </w:r>
+      <w:r>
+        <w:t>profiles</w:t>
+      </w:r>
+      <w:r>
+        <w:t xml:space="preserve"> follow a similar</w:t>
+      </w:r>
+      <w:r>
+        <w:t>, and expected exponential</w:t>
+      </w:r>
+      <w:r>
+        <w:t xml:space="preserve"> shape</w:t>
+      </w:r>
+      <w:r>
+        <w:t>, with</w:t>
+      </w:r>
+      <w:r>
+        <w:t xml:space="preserve"> </w:t>
+      </w:r>
+      <w:r>
+        <w:t>s</w:t>
+      </w:r>
+      <w:r>
+        <w:t xml:space="preserve">ome variability </w:t>
+      </w:r>
+      <w:r>
+        <w:t xml:space="preserve">at tangent altitudes below 12 km </w:t>
+      </w:r>
+      <w:r>
+        <w:t>corresponding largely to</w:t>
+      </w:r>
+      <w:r>
+        <w:t xml:space="preserve"> changing</w:t>
+      </w:r>
+      <w:r>
+        <w:t xml:space="preserve"> cloud</w:t>
+      </w:r>
+      <w:r>
+        <w:t xml:space="preserve"> conditions</w:t>
+      </w:r>
+      <w:r>
+        <w:t xml:space="preserve">. </w:t>
+      </w:r>
+    </w:p>
+    <w:p>
+      <w:pPr>
+        <w:pStyle w:val="BodyText"/>
+      </w:pPr>
+      <w:r>
+        <w:t xml:space="preserve"> </w:t>
+      </w:r>
+      <w:r>
+        <w:t xml:space="preserve">A full cycle of 13 spectral </w:t>
+      </w:r>
+      <w:r>
+        <w:t xml:space="preserve">images </w:t>
+      </w:r>
+      <w:r>
+        <w:t xml:space="preserve">(numbers </w:t>
+      </w:r>
+      <w:r>
+        <w:t>204</w:t>
+      </w:r>
+      <w:r>
+        <w:t>-</w:t>
+      </w:r>
+      <w:r>
+        <w:t>216</w:t>
+      </w:r>
+      <w:r>
+        <w:t>)</w:t>
+      </w:r>
+      <w:r>
+        <w:t xml:space="preserve"> were used </w:t>
+      </w:r>
+      <w:r>
+        <w:t xml:space="preserve">in Figure 11 </w:t>
+      </w:r>
+      <w:r>
+        <w:t xml:space="preserve">to show the spectrum of relative </w:t>
+      </w:r>
+      <w:r>
+        <w:t xml:space="preserve">calibrated </w:t>
+      </w:r>
+      <w:r>
+        <w:t xml:space="preserve">radiances at </w:t>
+      </w:r>
+      <w:r>
+        <w:t>selected tangent altitudes.  The</w:t>
+      </w:r>
+      <w:r>
+        <w:t xml:space="preserve"> </w:t>
+      </w:r>
+      <w:r>
+        <w:t>estimated uncertainty</w:t>
+      </w:r>
+      <w:r>
+        <w:t xml:space="preserve"> </w:t>
+      </w:r>
+      <w:r>
+        <w:t xml:space="preserve">in the radiance is </w:t>
+      </w:r>
+      <w:r>
+        <w:t xml:space="preserve">represented by the shading. </w:t>
+      </w:r>
+      <w:r>
+        <w:t xml:space="preserve">The </w:t>
+      </w:r>
+      <w:r>
+        <w:t>uncertainty</w:t>
+      </w:r>
+      <w:r>
+        <w:t xml:space="preserve"> is</w:t>
+      </w:r>
+      <w:r>
+        <w:t xml:space="preserve"> </w:t>
+      </w:r>
+      <w:r>
+        <w:t xml:space="preserve">approximately </w:t>
+      </w:r>
+      <w:r>
+        <w:t xml:space="preserve">five percent from 5 to 20 km and </w:t>
+      </w:r>
+      <w:r>
+        <w:t>increases</w:t>
+      </w:r>
+      <w:r>
+        <w:t xml:space="preserve"> </w:t>
+      </w:r>
+      <w:r>
+        <w:t xml:space="preserve">up </w:t>
+      </w:r>
+      <w:r>
+        <w:t>to eight</w:t>
+      </w:r>
+      <w:r>
+        <w:t xml:space="preserve"> percent from </w:t>
+      </w:r>
+      <w:r>
+        <w:t>20 to</w:t>
+      </w:r>
+      <w:r>
+        <w:t xml:space="preserve"> 35</w:t>
+      </w:r>
+      <w:r>
+        <w:t xml:space="preserve"> km</w:t>
+      </w:r>
+      <w:r>
+        <w:t>.</w:t>
+      </w:r>
+      <w:r>
+        <w:t xml:space="preserve"> </w:t>
+      </w:r>
+      <w:r>
+        <w:t xml:space="preserve"> The error term </w:t>
+      </w:r>
+      <w:r>
+        <w:t xml:space="preserve">includes the </w:t>
+      </w:r>
+      <w:r>
+        <w:t xml:space="preserve">CCD </w:t>
+      </w:r>
+      <w:r>
+        <w:t xml:space="preserve">read, DC offset, dark current, stray light removal, and flat fielding correction error terms.  </w:t>
+      </w:r>
+      <w:r>
+        <w:t xml:space="preserve">The spectra display the expected and relatively smooth fall off in intensity with increasing wavelength with </w:t>
+      </w:r>
+      <w:proofErr w:type="spellStart"/>
+      <w:r>
+        <w:t>Chappuis</w:t>
+      </w:r>
+      <w:proofErr w:type="spellEnd"/>
+      <w:r>
+        <w:t xml:space="preserve"> ozone absorption seen at the lower wavelengths; however, the reason </w:t>
+      </w:r>
+      <w:r>
+        <w:lastRenderedPageBreak/>
+        <w:t>for the peak in the spectra at 875 nm is not known and may be due to an inconsistency in the pre-flight calibration.</w:t>
+      </w:r>
+    </w:p>
+    <w:p>
+      <w:pPr>
+        <w:pStyle w:val="BodyText"/>
+      </w:pPr>
+      <w:r>
+        <w:t>THESIS:</w:t>
+      </w:r>
+    </w:p>
+    <w:p>
+      <w:pPr>
+        <w:pStyle w:val="BodyText"/>
+      </w:pPr>
+      <w:r>
+        <w:t>ALI arrived back in Saskatoon on September 25, of 2015 and was unpacked and checked for any damages from either the transportation back to Saskatoon or from the landing at the end of the mission. No obvious damage had occurred to ALI and the instrument was functioning correctly. This allowed the complete data set record by ALI to be downloaded and used for aerosol profile processing. This section will undergo the method used to convert the raw data from the CCD to measured relative radiances used in the retrieval process.</w:t>
+      </w:r>
+    </w:p>
+    <w:p>
+      <w:pPr>
+        <w:pStyle w:val="BodyText"/>
+      </w:pPr>
+    </w:p>
+    <w:p>
+      <w:pPr>
+        <w:pStyle w:val="BodyText"/>
+      </w:pPr>
+      <w:r>
+        <w:t>The raw flight data, known as the level 0 data, must be converted to into level 1 relative radiances, which is the data normalized to a laboratory measurement value, before they can be used to retrieve aerosol extinction and particle size. The transformation includes removal of dark current, DC bias, stray light, and application of flat fielding calibration.</w:t>
+      </w:r>
+    </w:p>
+    <w:p>
+      <w:pPr>
+        <w:pStyle w:val="BodyText"/>
+      </w:pPr>
+    </w:p>
+    <w:p>
+      <w:pPr>
+        <w:pStyle w:val="BodyText"/>
+      </w:pPr>
+      <w:r>
+        <w:t xml:space="preserve">The DC offset is </w:t>
+      </w:r>
+      <w:proofErr w:type="gramStart"/>
+      <w:r>
+        <w:t>an</w:t>
+      </w:r>
+      <w:proofErr w:type="gramEnd"/>
+      <w:r>
+        <w:t xml:space="preserve"> bias that is applied to the analogue digital converter inside the CCD camera that causes a bias in the final count values for the image. This need to be removed in order to be able to get the pure measurement counts from the instrument. It is usually assumed that the DC offset for a CCD is a constant across the operating temperatures and exposure times of the device, however the DC offset for the camera used in ALI exhibited a temperature </w:t>
+      </w:r>
+      <w:proofErr w:type="spellStart"/>
+      <w:r>
+        <w:t>dependance</w:t>
+      </w:r>
+      <w:proofErr w:type="spellEnd"/>
+      <w:r>
+        <w:t xml:space="preserve">. By using the dark images from the assent of the flight which was in darkness combined with laboratory dark images all of which were </w:t>
+      </w:r>
+      <w:proofErr w:type="spellStart"/>
+      <w:r>
+        <w:t>takeing</w:t>
+      </w:r>
+      <w:proofErr w:type="spellEnd"/>
+      <w:r>
+        <w:t xml:space="preserve"> at the shortest possible exposure time of the camera, 0.01~s, to remove contribution from dark current. For all the </w:t>
+      </w:r>
+      <w:r>
+        <w:lastRenderedPageBreak/>
+        <w:t xml:space="preserve">images in the data set the mean value of the counts was used for each image across the whole image. For each </w:t>
+      </w:r>
+      <w:proofErr w:type="spellStart"/>
+      <w:r>
+        <w:t>each</w:t>
+      </w:r>
+      <w:proofErr w:type="spellEnd"/>
+      <w:r>
+        <w:t xml:space="preserve"> the standard deviation of the counts ended up being 2 to 3 percent of the average value. Using this data a curve was fit to determine the DC offset with respect to temperature and the curve is in the form of</w:t>
+      </w:r>
+    </w:p>
+    <w:p>
+      <w:pPr>
+        <w:pStyle w:val="BodyText"/>
+      </w:pPr>
+      <w:r>
+        <w:t>\begin{equation}</w:t>
+      </w:r>
+    </w:p>
+    <w:p>
+      <w:pPr>
+        <w:pStyle w:val="BodyText"/>
+      </w:pPr>
+      <w:r>
+        <w:t xml:space="preserve">    \text{DC offset} = 0.00659T</w:t>
+      </w:r>
+      <w:proofErr w:type="gramStart"/>
+      <w:r>
+        <w:t>^{</w:t>
+      </w:r>
+      <w:proofErr w:type="gramEnd"/>
+      <w:r>
+        <w:t>3}-0.09202T^{2}-3.5368T+643.5127</w:t>
+      </w:r>
+    </w:p>
+    <w:p>
+      <w:pPr>
+        <w:pStyle w:val="BodyText"/>
+      </w:pPr>
+      <w:r>
+        <w:t xml:space="preserve">    \label{eqn:5.2:DcOffsetCurve}</w:t>
+      </w:r>
+    </w:p>
+    <w:p>
+      <w:pPr>
+        <w:pStyle w:val="BodyText"/>
+      </w:pPr>
+      <w:r>
+        <w:t>\end{equation}</w:t>
+      </w:r>
+    </w:p>
+    <w:p>
+      <w:pPr>
+        <w:pStyle w:val="BodyText"/>
+      </w:pPr>
+      <w:proofErr w:type="gramStart"/>
+      <w:r>
+        <w:t>where</w:t>
+      </w:r>
+      <w:proofErr w:type="gramEnd"/>
+      <w:r>
+        <w:t xml:space="preserve"> $T$ is the CCD temperature as measure from the CCD temperature sensor in degrees Celsius and is plotted in \</w:t>
+      </w:r>
+      <w:proofErr w:type="spellStart"/>
+      <w:r>
+        <w:t>autoref</w:t>
+      </w:r>
+      <w:proofErr w:type="spellEnd"/>
+      <w:r>
+        <w:t xml:space="preserve">{fig:5.2:dcOffsetCurve}. The dark current is the thermal energy that builds up in the CCD pixels that grows linearly with exposure time and temperature. For the operating temperatures of ALI combined with the short exposure times used during the mission lead to the system having a very small dark current contribution in the measurement images. The dark current was as small as a single count to at most seven counts for the worst case scenario (longest exposure time and hottest temperature.) Since this correction was small compared to the DC offset and the final measurement counts the dark current was added as </w:t>
+      </w:r>
+      <w:proofErr w:type="gramStart"/>
+      <w:r>
+        <w:t>a</w:t>
+      </w:r>
+      <w:proofErr w:type="gramEnd"/>
+      <w:r>
+        <w:t xml:space="preserve"> </w:t>
+      </w:r>
+      <w:proofErr w:type="spellStart"/>
+      <w:r>
+        <w:t>a</w:t>
+      </w:r>
+      <w:proofErr w:type="spellEnd"/>
+      <w:r>
+        <w:t xml:space="preserve"> noise contribution for the images. At this point all the non-exposure time sensitive components had been removed and all the images were converted from counts to counts per second by divided the corrected counts by the exposure time.</w:t>
+      </w:r>
+    </w:p>
+    <w:p>
+      <w:pPr>
+        <w:pStyle w:val="BodyText"/>
+      </w:pPr>
+      <w:r>
+        <w:t xml:space="preserve"> %by taking the counts in the image and divided by the exposure time, in order to easily relate the radiance of different images directly to each other without having to scale the results with respect to the exposure time.</w:t>
+      </w:r>
+    </w:p>
+    <w:p>
+      <w:pPr>
+        <w:pStyle w:val="BodyText"/>
+      </w:pPr>
+    </w:p>
+    <w:p>
+      <w:pPr>
+        <w:pStyle w:val="BodyText"/>
+      </w:pPr>
+      <w:r>
+        <w:lastRenderedPageBreak/>
+        <w:t>\begin{figure}</w:t>
+      </w:r>
+    </w:p>
+    <w:p>
+      <w:pPr>
+        <w:pStyle w:val="BodyText"/>
+      </w:pPr>
+      <w:r>
+        <w:t xml:space="preserve">    \</w:t>
+      </w:r>
+      <w:proofErr w:type="spellStart"/>
+      <w:r>
+        <w:t>includegraphics</w:t>
+      </w:r>
+      <w:proofErr w:type="spellEnd"/>
+      <w:r>
+        <w:t>[width=1.0\</w:t>
+      </w:r>
+      <w:proofErr w:type="spellStart"/>
+      <w:r>
+        <w:t>textwidth</w:t>
+      </w:r>
+      <w:proofErr w:type="spellEnd"/>
+      <w:r>
+        <w:t>]{./Images/5-2-DcOffset.pdf}</w:t>
+      </w:r>
+    </w:p>
+    <w:p>
+      <w:pPr>
+        <w:pStyle w:val="BodyText"/>
+      </w:pPr>
+      <w:r>
+        <w:t xml:space="preserve">    \caption[Determined ALI DC Offset</w:t>
+      </w:r>
+      <w:proofErr w:type="gramStart"/>
+      <w:r>
+        <w:t>]{</w:t>
+      </w:r>
+      <w:proofErr w:type="gramEnd"/>
+      <w:r>
+        <w:t>The determined DC offset determined for ALI in the form seen in \</w:t>
+      </w:r>
+      <w:proofErr w:type="spellStart"/>
+      <w:r>
+        <w:t>autoref</w:t>
+      </w:r>
+      <w:proofErr w:type="spellEnd"/>
+      <w:r>
+        <w:t xml:space="preserve">{eqn:5.2:DcOffsetCurve}. The counts on the vertical axis </w:t>
+      </w:r>
+      <w:proofErr w:type="spellStart"/>
+      <w:r>
+        <w:t>os</w:t>
+      </w:r>
+      <w:proofErr w:type="spellEnd"/>
+      <w:r>
+        <w:t xml:space="preserve"> the counted that need to be removed to remove the DC offset.}</w:t>
+      </w:r>
+    </w:p>
+    <w:p>
+      <w:pPr>
+        <w:pStyle w:val="BodyText"/>
+      </w:pPr>
+      <w:r>
+        <w:t xml:space="preserve">    \label{fig:5.2:dcOffsetCurve}</w:t>
+      </w:r>
+    </w:p>
+    <w:p>
+      <w:pPr>
+        <w:pStyle w:val="BodyText"/>
+      </w:pPr>
+      <w:r>
+        <w:t>\end{figure}</w:t>
+      </w:r>
+    </w:p>
+    <w:p>
+      <w:pPr>
+        <w:pStyle w:val="BodyText"/>
+      </w:pPr>
+    </w:p>
+    <w:p>
+      <w:pPr>
+        <w:pStyle w:val="BodyText"/>
+      </w:pPr>
+      <w:r>
+        <w:t xml:space="preserve">Stray light removal has always been difficult in atmospheric instrumentation due to the difficulty in accurately discerning the signal in regards to the stray light contamination. Furthermore, ALI's optical system has the further addition of unwanted light internal to the instrument because of the rejection of one of the polarizations due to the nature of the AOTF. The signal enters the optical system </w:t>
+      </w:r>
+      <w:proofErr w:type="spellStart"/>
+      <w:r>
+        <w:t>unpolarized</w:t>
+      </w:r>
+      <w:proofErr w:type="spellEnd"/>
+      <w:r>
+        <w:t xml:space="preserve">, but only one polarization can have a consistent output angle from the AOTF. The entering light is passed through a linear polarizer with an extinction ratio of at least 100,000:1 to remove the unwanted polarization however a small percentage is not absorbed. Furthermore, a second linear polarizer is used after the AOTF to reject all of the unwanted radiance that did not meet the Bragg criteria and once again a small percentage of this radiance is not absorbed. Since only a very small wavelength bandpass </w:t>
+      </w:r>
+      <w:proofErr w:type="spellStart"/>
+      <w:r>
+        <w:t>composses</w:t>
+      </w:r>
+      <w:proofErr w:type="spellEnd"/>
+      <w:r>
+        <w:t xml:space="preserve"> the wanted signal even small component of the unwanted signal passing through the system adds a considerable amount of stray light. However, the active filtering of the AOTF allows for an image to be measured when the filtering device is disabled, which is with no applied RF, allowing only the stray light to be captured by the instrument which will be referred to as a `dark image'. During ALI's aerosol mode a `dark image' was captured before every </w:t>
+      </w:r>
+      <w:r>
+        <w:lastRenderedPageBreak/>
+        <w:t xml:space="preserve">measurement image. By removing the `dark images' from the signal-stray light contaminated images the end result is images that only contain the measured signal. The previous method was tested in the lab, a 250~W quartz-tungsten light source was passed through a dispersing screen and into the entrance aperture of ALI filling the entire field of view. Using variety of exposure times ranging from 0.1~s to 60~s and wavelengths from 650 to 950~nm in 25~nm internals the incoming source was imaged twice for each unique combination; one image recorded with the AOTF in its off state, with no driving RF wave, and one with the ATOF in its on state, with the RF wave. Once all the images were acquired the DC offset was removed and the counts were divided by the exposure times to give counts per second. Essentially, the image with the AOTF off only contains stray light in the system, as previously stated, and the AOTF on image contains the stray light combined with the even signal from the light source. By subtracting the AOTF off image from the AOTF on image results in an image that just contains the signal and the contamination from the stray light from the system have been removed. Using the images from the experiment the bright areas over the smooth background of the AOTF on images could be successfully removed by subtracting the AOTF off image leaving a resulting image that contains a bright </w:t>
+      </w:r>
+      <w:proofErr w:type="spellStart"/>
+      <w:r>
+        <w:t>centre</w:t>
+      </w:r>
+      <w:proofErr w:type="spellEnd"/>
+      <w:r>
+        <w:t xml:space="preserve"> with the a smooth fallout in brightness, which is due to the known vignetting of the system. In order to be able to uses this method during the campaign all images captured in the standard aerosol mode will have a corresponding AOTF off or `dark image' recorded as well. An example from the mission with the stray light removal method being </w:t>
+      </w:r>
+      <w:proofErr w:type="spellStart"/>
+      <w:r>
+        <w:t>preformed</w:t>
+      </w:r>
+      <w:proofErr w:type="spellEnd"/>
+      <w:r>
+        <w:t xml:space="preserve"> is located in \</w:t>
+      </w:r>
+      <w:proofErr w:type="spellStart"/>
+      <w:r>
+        <w:t>autoref</w:t>
+      </w:r>
+      <w:proofErr w:type="spellEnd"/>
+      <w:r>
+        <w:t xml:space="preserve">{fig:5.2:strayLightComparison} where the features cause by the stray light are </w:t>
+      </w:r>
+      <w:proofErr w:type="spellStart"/>
+      <w:r>
+        <w:t>sen</w:t>
+      </w:r>
+      <w:proofErr w:type="spellEnd"/>
+      <w:r>
+        <w:t xml:space="preserve"> to be removed in the final image.</w:t>
+      </w:r>
+    </w:p>
+    <w:p>
+      <w:pPr>
+        <w:pStyle w:val="BodyText"/>
+      </w:pPr>
+    </w:p>
+    <w:p>
+      <w:pPr>
+        <w:pStyle w:val="BodyText"/>
+      </w:pPr>
+      <w:r>
+        <w:t>\begin{figure}</w:t>
+      </w:r>
+    </w:p>
+    <w:p>
+      <w:pPr>
+        <w:pStyle w:val="BodyText"/>
+      </w:pPr>
+      <w:r>
+        <w:lastRenderedPageBreak/>
+        <w:t xml:space="preserve">    \includegraphics[width=0.5\textwidth]{./Images/5-2-StrayLightComparison.pdf}</w:t>
+      </w:r>
+    </w:p>
+    <w:p>
+      <w:pPr>
+        <w:pStyle w:val="BodyText"/>
+      </w:pPr>
+      <w:r>
+        <w:t xml:space="preserve">    \caption[Example Stray Light Removal</w:t>
+      </w:r>
+      <w:proofErr w:type="gramStart"/>
+      <w:r>
+        <w:t>]{</w:t>
+      </w:r>
+      <w:proofErr w:type="gramEnd"/>
+      <w:r>
+        <w:t xml:space="preserve">An demonstration of the stray light removal method will be </w:t>
+      </w:r>
+      <w:proofErr w:type="spellStart"/>
+      <w:r>
+        <w:t>preformed</w:t>
+      </w:r>
+      <w:proofErr w:type="spellEnd"/>
+      <w:r>
+        <w:t xml:space="preserve"> using image 208 from the Timmins campaign, which is a 750~nm measurement. The top panel is the image after the DC offset has been removed from a measurement image and in the top right the gradient in the blue raises much higher than in the left portion of the measurement. The middle panel is the associated `dark image' with the AOTF off and the same feature can be seen in the upper right of the image as well as light being registered in the entire right hand portion of the image which should be dark, this is the stray light that is coming into contact with the CCD. The final panel is the </w:t>
+      </w:r>
+      <w:proofErr w:type="spellStart"/>
+      <w:r>
+        <w:t>the</w:t>
+      </w:r>
+      <w:proofErr w:type="spellEnd"/>
+      <w:r>
+        <w:t xml:space="preserve"> middle panel minus the top panel and the abnormal gradient has been removed from the final image, leaving a clean radiance profile.}</w:t>
+      </w:r>
+    </w:p>
+    <w:p>
+      <w:pPr>
+        <w:pStyle w:val="BodyText"/>
+      </w:pPr>
+      <w:r>
+        <w:t xml:space="preserve">    \label{fig:5.2:strayLightComparison}</w:t>
+      </w:r>
+    </w:p>
+    <w:p>
+      <w:pPr>
+        <w:pStyle w:val="BodyText"/>
+      </w:pPr>
+      <w:r>
+        <w:t>\end{figure}</w:t>
+      </w:r>
+    </w:p>
+    <w:p>
+      <w:pPr>
+        <w:pStyle w:val="BodyText"/>
+      </w:pPr>
+    </w:p>
+    <w:p>
+      <w:pPr>
+        <w:pStyle w:val="BodyText"/>
+      </w:pPr>
+      <w:r>
+        <w:t xml:space="preserve">The vignetting is caused by the aperture of the AOTF itself, by using a simple optical layout as chosen for the prototype the larger the angle for the field of view the more light that get blocked by the AOTF's aperture causing a known vignetting for the images. Furthermore the extreme range of the field of view, approximately the last one degree in each direction, is outside the acceptance angle of the AOTF which causes a loss of diffraction efficiency. Both of these effect will also need to be calibrated out of the measurements to achieve final level 1 radiances. To finalize the data into level 1 relative radiances a flat fielding calibration is preformed which is done in two steps: first the images are flat fielded spatially for each wavelength, and second the images are flat fielded over the wavelength range to remove different efficient for different </w:t>
+      </w:r>
+      <w:r>
+        <w:lastRenderedPageBreak/>
+        <w:t xml:space="preserve">wavelength in the ALI system. In order to determine the coefficients, the final images from the stray light lab test will be used. To determine the </w:t>
+      </w:r>
+      <w:proofErr w:type="spellStart"/>
+      <w:r>
+        <w:t>spacial</w:t>
+      </w:r>
+      <w:proofErr w:type="spellEnd"/>
+      <w:r>
+        <w:t xml:space="preserve"> flat fielding coefficients the images were sorted into each specific wavelength. Flat fielding coefficients was determined for each pixel in a wavelength set but before starting the analysis, since the images were recorded at various exposures times some images had low signal and some had high signal as such any pixels that were below the noise threshold for the DC offset and completely filled the CCD well were removed for the analysis. Using the rest of the images a coefficient was determined for each pixel of each image to normalize the value of counts per second for every pixel in the form</w:t>
+      </w:r>
+    </w:p>
+    <w:p>
+      <w:pPr>
+        <w:pStyle w:val="BodyText"/>
+      </w:pPr>
+      <w:r>
+        <w:t>\begin{equation}</w:t>
+      </w:r>
+    </w:p>
+    <w:p>
+      <w:pPr>
+        <w:pStyle w:val="BodyText"/>
+      </w:pPr>
+      <w:r>
+        <w:t xml:space="preserve">    f</w:t>
+      </w:r>
+      <w:proofErr w:type="gramStart"/>
+      <w:r>
+        <w:t>_{</w:t>
+      </w:r>
+      <w:proofErr w:type="gramEnd"/>
+      <w:r>
+        <w:t xml:space="preserve">\lambda, </w:t>
+      </w:r>
+      <w:proofErr w:type="spellStart"/>
+      <w:r>
+        <w:t>i</w:t>
+      </w:r>
+      <w:proofErr w:type="spellEnd"/>
+      <w:r>
+        <w:t>, j, k} = \</w:t>
+      </w:r>
+      <w:proofErr w:type="spellStart"/>
+      <w:r>
+        <w:t>frac</w:t>
+      </w:r>
+      <w:proofErr w:type="spellEnd"/>
+      <w:r>
+        <w:t>{c_{</w:t>
+      </w:r>
+      <w:proofErr w:type="spellStart"/>
+      <w:r>
+        <w:t>ave</w:t>
+      </w:r>
+      <w:proofErr w:type="spellEnd"/>
+      <w:r>
+        <w:t xml:space="preserve">, k}}{c_{\lambda, </w:t>
+      </w:r>
+      <w:proofErr w:type="spellStart"/>
+      <w:r>
+        <w:t>i,j</w:t>
+      </w:r>
+      <w:proofErr w:type="spellEnd"/>
+      <w:r>
+        <w:t xml:space="preserve"> , k}}</w:t>
+      </w:r>
+    </w:p>
+    <w:p>
+      <w:pPr>
+        <w:pStyle w:val="BodyText"/>
+      </w:pPr>
+      <w:r>
+        <w:t>\end{equation}</w:t>
+      </w:r>
+    </w:p>
+    <w:p>
+      <w:pPr>
+        <w:pStyle w:val="BodyText"/>
+      </w:pPr>
+      <w:r>
+        <w:t xml:space="preserve">where $f_{\lambda, </w:t>
+      </w:r>
+      <w:proofErr w:type="spellStart"/>
+      <w:r>
+        <w:t>i</w:t>
+      </w:r>
+      <w:proofErr w:type="spellEnd"/>
+      <w:r>
+        <w:t>, j, k}$ is the flat fielding coefficient for a specific pixel location , $</w:t>
+      </w:r>
+      <w:proofErr w:type="spellStart"/>
+      <w:r>
+        <w:t>i,j</w:t>
+      </w:r>
+      <w:proofErr w:type="spellEnd"/>
+      <w:r>
+        <w:t xml:space="preserve">$, for </w:t>
+      </w:r>
+      <w:proofErr w:type="spellStart"/>
+      <w:r>
+        <w:t>for</w:t>
+      </w:r>
+      <w:proofErr w:type="spellEnd"/>
+      <w:r>
+        <w:t xml:space="preserve"> a specific trial image in the wavelength, $k$, $c_{</w:t>
+      </w:r>
+      <w:proofErr w:type="spellStart"/>
+      <w:r>
+        <w:t>ave</w:t>
+      </w:r>
+      <w:proofErr w:type="spellEnd"/>
+      <w:r>
+        <w:t xml:space="preserve">, k}$ is the average of the center 25 by 25 pixels of the trial image, and $c_{\lambda, </w:t>
+      </w:r>
+      <w:proofErr w:type="spellStart"/>
+      <w:r>
+        <w:t>i,j</w:t>
+      </w:r>
+      <w:proofErr w:type="spellEnd"/>
+      <w:r>
+        <w:t xml:space="preserve"> , k}$ is the counts per second of the pixel. Over all images in the average pixel value was always with 3\% of the median value for all images. For each wavelength the value of the average flat fielding coefficients, $f</w:t>
+      </w:r>
+      <w:proofErr w:type="gramStart"/>
+      <w:r>
+        <w:t>_{</w:t>
+      </w:r>
+      <w:proofErr w:type="gramEnd"/>
+      <w:r>
+        <w:t xml:space="preserve">\lambda, </w:t>
+      </w:r>
+      <w:proofErr w:type="spellStart"/>
+      <w:r>
+        <w:t>i</w:t>
+      </w:r>
+      <w:proofErr w:type="spellEnd"/>
+      <w:r>
+        <w:t>, j}$ that was used as the final value and a 3\% error was added to the final counts per second to each pixel. An example of the flat fielding coefficients for the 750~nm wavelength can be seen in \</w:t>
+      </w:r>
+      <w:proofErr w:type="spellStart"/>
+      <w:proofErr w:type="gramStart"/>
+      <w:r>
+        <w:t>autoref</w:t>
+      </w:r>
+      <w:proofErr w:type="spellEnd"/>
+      <w:r>
+        <w:t>{</w:t>
+      </w:r>
+      <w:proofErr w:type="gramEnd"/>
+      <w:r>
+        <w:t xml:space="preserve">fig:5.2:flatFieldCoeff}. To achieve the flat field images for each wavelength the following was </w:t>
+      </w:r>
+      <w:proofErr w:type="spellStart"/>
+      <w:r>
+        <w:t>preformed</w:t>
+      </w:r>
+      <w:proofErr w:type="spellEnd"/>
+      <w:r>
+        <w:t xml:space="preserve"> on the mission data</w:t>
+      </w:r>
+    </w:p>
+    <w:p>
+      <w:pPr>
+        <w:pStyle w:val="BodyText"/>
+      </w:pPr>
+      <w:r>
+        <w:t>\begin{equation}</w:t>
+      </w:r>
+    </w:p>
+    <w:p>
+      <w:pPr>
+        <w:pStyle w:val="BodyText"/>
+      </w:pPr>
+      <w:r>
+        <w:t xml:space="preserve">    \</w:t>
+      </w:r>
+      <w:proofErr w:type="spellStart"/>
+      <w:r>
+        <w:t>mathbf</w:t>
+      </w:r>
+      <w:proofErr w:type="spellEnd"/>
+      <w:r>
+        <w:t>{I}_{\lambda} = \</w:t>
+      </w:r>
+      <w:proofErr w:type="spellStart"/>
+      <w:r>
+        <w:t>mathbf</w:t>
+      </w:r>
+      <w:proofErr w:type="spellEnd"/>
+      <w:r>
+        <w:t>{C}*\</w:t>
+      </w:r>
+      <w:proofErr w:type="spellStart"/>
+      <w:r>
+        <w:t>mathbf</w:t>
+      </w:r>
+      <w:proofErr w:type="spellEnd"/>
+      <w:r>
+        <w:t>{F}_{\lambda}</w:t>
+      </w:r>
+    </w:p>
+    <w:p>
+      <w:pPr>
+        <w:pStyle w:val="BodyText"/>
+      </w:pPr>
+      <w:r>
+        <w:t>\end{equation}</w:t>
+      </w:r>
+    </w:p>
+    <w:p>
+      <w:pPr>
+        <w:pStyle w:val="BodyText"/>
+      </w:pPr>
+      <w:r>
+        <w:lastRenderedPageBreak/>
+        <w:t>where $\</w:t>
+      </w:r>
+      <w:proofErr w:type="spellStart"/>
+      <w:r>
+        <w:t>mathbf</w:t>
+      </w:r>
+      <w:proofErr w:type="spellEnd"/>
+      <w:r>
+        <w:t>{C}$ is the stray light corrected image form the mission, $\</w:t>
+      </w:r>
+      <w:proofErr w:type="spellStart"/>
+      <w:r>
+        <w:t>mathbf</w:t>
+      </w:r>
+      <w:proofErr w:type="spellEnd"/>
+      <w:r>
+        <w:t>{F}_{\lambda}$ is the matrix of flat fielding coefficients, and $\</w:t>
+      </w:r>
+      <w:proofErr w:type="spellStart"/>
+      <w:r>
+        <w:t>mathbf</w:t>
+      </w:r>
+      <w:proofErr w:type="spellEnd"/>
+      <w:r>
+        <w:t>{I}_{\lambda}$ is the flat fielded values.</w:t>
+      </w:r>
+    </w:p>
+    <w:p>
+      <w:pPr>
+        <w:pStyle w:val="BodyText"/>
+      </w:pPr>
+    </w:p>
+    <w:p>
+      <w:pPr>
+        <w:pStyle w:val="BodyText"/>
+      </w:pPr>
+      <w:r>
+        <w:t>\begin{figure}</w:t>
+      </w:r>
+    </w:p>
+    <w:p>
+      <w:pPr>
+        <w:pStyle w:val="BodyText"/>
+      </w:pPr>
+      <w:r>
+        <w:t xml:space="preserve">    \includegraphics[width=1.0\textwidth]{./Images/5-2-FlatFieldCoeff.pdf}</w:t>
+      </w:r>
+    </w:p>
+    <w:p>
+      <w:pPr>
+        <w:pStyle w:val="BodyText"/>
+      </w:pPr>
+      <w:r>
+        <w:t xml:space="preserve">    \caption[750~nm Flat </w:t>
+      </w:r>
+      <w:proofErr w:type="spellStart"/>
+      <w:r>
+        <w:t>Feilding</w:t>
+      </w:r>
+      <w:proofErr w:type="spellEnd"/>
+      <w:r>
+        <w:t xml:space="preserve"> Coefficients</w:t>
+      </w:r>
+      <w:proofErr w:type="gramStart"/>
+      <w:r>
+        <w:t>]{</w:t>
+      </w:r>
+      <w:proofErr w:type="gramEnd"/>
+      <w:r>
+        <w:t>The flat fielding coefficients, $\</w:t>
+      </w:r>
+      <w:proofErr w:type="spellStart"/>
+      <w:r>
+        <w:t>mathbf</w:t>
+      </w:r>
+      <w:proofErr w:type="spellEnd"/>
+      <w:r>
+        <w:t xml:space="preserve">{F}_{\lambda}$ for 750~nm. Due to the vignetting the </w:t>
+      </w:r>
+      <w:proofErr w:type="spellStart"/>
+      <w:r>
+        <w:t>the</w:t>
+      </w:r>
+      <w:proofErr w:type="spellEnd"/>
+      <w:r>
+        <w:t xml:space="preserve"> values near the edge require the largest flat fielding value but a majority of the image has a scaling factor of approximately unity. }</w:t>
+      </w:r>
+    </w:p>
+    <w:p>
+      <w:pPr>
+        <w:pStyle w:val="BodyText"/>
+      </w:pPr>
+      <w:r>
+        <w:t xml:space="preserve">    \label{fig:5.2:flatFieldCoeff}</w:t>
+      </w:r>
+    </w:p>
+    <w:p>
+      <w:pPr>
+        <w:pStyle w:val="BodyText"/>
+      </w:pPr>
+      <w:r>
+        <w:t>\end{figure}</w:t>
+      </w:r>
+    </w:p>
+    <w:p>
+      <w:pPr>
+        <w:pStyle w:val="BodyText"/>
+      </w:pPr>
+    </w:p>
+    <w:p>
+      <w:pPr>
+        <w:pStyle w:val="BodyText"/>
+      </w:pPr>
+      <w:r>
+        <w:t xml:space="preserve">Once the normalization numbers across the </w:t>
+      </w:r>
+      <w:proofErr w:type="spellStart"/>
+      <w:r>
+        <w:t>spacial</w:t>
+      </w:r>
+      <w:proofErr w:type="spellEnd"/>
+      <w:r>
+        <w:t xml:space="preserve"> direction had been </w:t>
+      </w:r>
+      <w:proofErr w:type="spellStart"/>
+      <w:r>
+        <w:t>preformed</w:t>
+      </w:r>
+      <w:proofErr w:type="spellEnd"/>
+      <w:r>
+        <w:t xml:space="preserve">, a similar methods was done for the spectrally as well. For this method, the average of the 25 by 25 pixel area used for the </w:t>
+      </w:r>
+      <w:proofErr w:type="spellStart"/>
+      <w:r>
+        <w:t>spacial</w:t>
+      </w:r>
+      <w:proofErr w:type="spellEnd"/>
+      <w:r>
+        <w:t xml:space="preserve"> flat fielding were used again to determine the spectral calibration curve from the specially calibrated data. This curve is simple and the coefficients are given by</w:t>
+      </w:r>
+    </w:p>
+    <w:p>
+      <w:pPr>
+        <w:pStyle w:val="BodyText"/>
+      </w:pPr>
+      <w:r>
+        <w:t>\begin{equation}</w:t>
+      </w:r>
+    </w:p>
+    <w:p>
+      <w:pPr>
+        <w:pStyle w:val="BodyText"/>
+      </w:pPr>
+      <w:r>
+        <w:t xml:space="preserve">    </w:t>
+      </w:r>
+      <w:proofErr w:type="gramStart"/>
+      <w:r>
+        <w:t>g(</w:t>
+      </w:r>
+      <w:proofErr w:type="gramEnd"/>
+      <w:r>
+        <w:t>\lambda) = \</w:t>
+      </w:r>
+      <w:proofErr w:type="spellStart"/>
+      <w:r>
+        <w:t>frac</w:t>
+      </w:r>
+      <w:proofErr w:type="spellEnd"/>
+      <w:r>
+        <w:t>{I_{</w:t>
+      </w:r>
+      <w:proofErr w:type="spellStart"/>
+      <w:r>
+        <w:t>ave</w:t>
+      </w:r>
+      <w:proofErr w:type="spellEnd"/>
+      <w:r>
+        <w:t>}(\lambda_{ref})}{I_{</w:t>
+      </w:r>
+      <w:proofErr w:type="spellStart"/>
+      <w:r>
+        <w:t>ave</w:t>
+      </w:r>
+      <w:proofErr w:type="spellEnd"/>
+      <w:r>
+        <w:t>}(\lambda)}</w:t>
+      </w:r>
+    </w:p>
+    <w:p>
+      <w:pPr>
+        <w:pStyle w:val="BodyText"/>
+      </w:pPr>
+      <w:r>
+        <w:t>\end{equation}</w:t>
+      </w:r>
+    </w:p>
+    <w:p>
+      <w:pPr>
+        <w:pStyle w:val="BodyText"/>
+      </w:pPr>
+      <w:r>
+        <w:t>where $g(\lambda)$ is the scaling factor for the spectral range of ALI, $I_{</w:t>
+      </w:r>
+      <w:proofErr w:type="spellStart"/>
+      <w:r>
+        <w:t>ave</w:t>
+      </w:r>
+      <w:proofErr w:type="spellEnd"/>
+      <w:r>
+        <w:t>}(\lambda_{ref})$ is the average over the center 25 by 25 pixels of the reference the wavelength, and $I_{</w:t>
+      </w:r>
+      <w:proofErr w:type="spellStart"/>
+      <w:r>
+        <w:t>ave</w:t>
+      </w:r>
+      <w:proofErr w:type="spellEnd"/>
+      <w:r>
+        <w:t xml:space="preserve">}(\lambda)$ average the of 25 by 25 pixels at a specific wavelength </w:t>
+      </w:r>
+      <w:r>
+        <w:lastRenderedPageBreak/>
+        <w:t>$\lambda$. The percent errors of the determined $</w:t>
+      </w:r>
+      <w:proofErr w:type="gramStart"/>
+      <w:r>
+        <w:t>g(</w:t>
+      </w:r>
+      <w:proofErr w:type="gramEnd"/>
+      <w:r>
+        <w:t>\lambda)$ and $I_{</w:t>
+      </w:r>
+      <w:proofErr w:type="spellStart"/>
+      <w:r>
+        <w:t>ave</w:t>
+      </w:r>
+      <w:proofErr w:type="spellEnd"/>
+      <w:r>
+        <w:t>}(\lambda_{ref})$ are 2\% and 1\% respectively across the entire wavelength band. The reference wavelength is 775~nm since it is the wavelength that ALI is most sensitive. The calibration coefficient $</w:t>
+      </w:r>
+      <w:proofErr w:type="gramStart"/>
+      <w:r>
+        <w:t>g{</w:t>
+      </w:r>
+      <w:proofErr w:type="gramEnd"/>
+      <w:r>
+        <w:t>\lambda}$ and the final flat fielding calibration for a mission image is</w:t>
+      </w:r>
+    </w:p>
+    <w:p>
+      <w:pPr>
+        <w:pStyle w:val="BodyText"/>
+      </w:pPr>
+      <w:r>
+        <w:t>\begin{equation}</w:t>
+      </w:r>
+    </w:p>
+    <w:p>
+      <w:pPr>
+        <w:pStyle w:val="BodyText"/>
+      </w:pPr>
+      <w:r>
+        <w:t xml:space="preserve">    \</w:t>
+      </w:r>
+      <w:proofErr w:type="spellStart"/>
+      <w:r>
+        <w:t>mathbf</w:t>
+      </w:r>
+      <w:proofErr w:type="spellEnd"/>
+      <w:r>
+        <w:t>{I(\lambda)} = \frac{\mathbf{C}*\mathbf{F}_{\lambda}*g(\lambda)}{I_{ave}(\lambda_{ref})}.</w:t>
+      </w:r>
+    </w:p>
+    <w:p>
+      <w:pPr>
+        <w:pStyle w:val="BodyText"/>
+      </w:pPr>
+      <w:r>
+        <w:t>\end{equation}</w:t>
+      </w:r>
+    </w:p>
+    <w:p>
+      <w:pPr>
+        <w:pStyle w:val="BodyText"/>
+      </w:pPr>
+      <w:r>
+        <w:t>The final radiance $\</w:t>
+      </w:r>
+      <w:proofErr w:type="spellStart"/>
+      <w:proofErr w:type="gramStart"/>
+      <w:r>
+        <w:t>mathbf</w:t>
+      </w:r>
+      <w:proofErr w:type="spellEnd"/>
+      <w:r>
+        <w:t>{</w:t>
+      </w:r>
+      <w:proofErr w:type="gramEnd"/>
+      <w:r>
+        <w:t>I(\lambda)}$ is called a relative radiance since it normalized to the 775~nm lab radiance value.</w:t>
+      </w:r>
+    </w:p>
+    <w:p>
+      <w:pPr>
+        <w:pStyle w:val="BodyText"/>
+      </w:pPr>
+    </w:p>
+    <w:p>
+      <w:pPr>
+        <w:pStyle w:val="BodyText"/>
+      </w:pPr>
+      <w:r>
+        <w:t>A completed calibration from a raw level 0 image to a level 1 relative radiance measurement can be seen in \</w:t>
+      </w:r>
+      <w:proofErr w:type="spellStart"/>
+      <w:r>
+        <w:t>autoref</w:t>
+      </w:r>
+      <w:proofErr w:type="spellEnd"/>
+      <w:r>
+        <w:t>{fig:5.2:BeforeAfterImages} and the loss of brightness form the edge portion of the images have been removed and the image has a smooth profile horizontally across the entire field of view. However the noise level for individual pixel were large and in order to increase the precision of the measurements from the flight the images were averaged in cells of 25 horizontal pixels and vertical pixel averaging that would result in the measured radiances being on a 1~km vertical grid. Furthermore, a loss of resolution was speculated to occur in the flight data because of the drastic change in temperature of the optics during the flight which is a secondary reason for the pixel averaging. ALI radiance profiles from the complete mission from the 0\</w:t>
+      </w:r>
+      <w:proofErr w:type="spellStart"/>
+      <w:proofErr w:type="gramStart"/>
+      <w:r>
+        <w:t>si</w:t>
+      </w:r>
+      <w:proofErr w:type="spellEnd"/>
+      <w:r>
+        <w:t>{</w:t>
+      </w:r>
+      <w:proofErr w:type="gramEnd"/>
+      <w:r>
+        <w:t>\degree} line of sight can be seen in \</w:t>
+      </w:r>
+      <w:proofErr w:type="spellStart"/>
+      <w:r>
+        <w:t>autoref</w:t>
+      </w:r>
+      <w:proofErr w:type="spellEnd"/>
+      <w:r>
+        <w:t xml:space="preserve">{fig:5.2:AliRadiancesVectors} which includes wavelengths from 675-950~nm and generally have good internal agreement from 13 to 30~km. A spectrum of relative radiances are </w:t>
+      </w:r>
+      <w:r>
+        <w:lastRenderedPageBreak/>
+        <w:t>shown at a series of altitudes using the measurements from images 204 to 216 in \</w:t>
+      </w:r>
+      <w:proofErr w:type="spellStart"/>
+      <w:proofErr w:type="gramStart"/>
+      <w:r>
+        <w:t>autoref</w:t>
+      </w:r>
+      <w:proofErr w:type="spellEnd"/>
+      <w:r>
+        <w:t>{</w:t>
+      </w:r>
+      <w:proofErr w:type="gramEnd"/>
+      <w:r>
+        <w:t>fig:5.2:AliSpectralRadiances}. Images 207, 211, and 215 were selected to demonstrate subtle radiance differences between different horizontal lines of sights with each profile's respective error and can be seen in \</w:t>
+      </w:r>
+      <w:proofErr w:type="spellStart"/>
+      <w:r>
+        <w:t>autoref</w:t>
+      </w:r>
+      <w:proofErr w:type="spellEnd"/>
+      <w:r>
+        <w:t>{fig:5.2:AliRadiances}.</w:t>
+      </w:r>
+    </w:p>
+    <w:p>
+      <w:pPr>
+        <w:pStyle w:val="BodyText"/>
+      </w:pPr>
+    </w:p>
+    <w:p>
+      <w:pPr>
+        <w:pStyle w:val="BodyText"/>
+      </w:pPr>
+      <w:r>
+        <w:t>\begin{figure}</w:t>
+      </w:r>
+    </w:p>
+    <w:p>
+      <w:pPr>
+        <w:pStyle w:val="BodyText"/>
+      </w:pPr>
+      <w:r>
+        <w:t>\includegraphics[width=1.0\textwidth]{./Images/5-2-BeforeAfterImage.pdf}</w:t>
+      </w:r>
+    </w:p>
+    <w:p>
+      <w:pPr>
+        <w:pStyle w:val="BodyText"/>
+      </w:pPr>
+      <w:r>
+        <w:t xml:space="preserve">    \caption[Comparison of an Raw and Calibrated ALI Image</w:t>
+      </w:r>
+      <w:proofErr w:type="gramStart"/>
+      <w:r>
+        <w:t>]{</w:t>
+      </w:r>
+      <w:proofErr w:type="gramEnd"/>
+      <w:r>
+        <w:t>Comparison of the same image, image number 212, at 750~nm. The upper panel is the raw level 0 data and the lower panel is the relative radiance level 1 data.}</w:t>
+      </w:r>
+    </w:p>
+    <w:p>
+      <w:pPr>
+        <w:pStyle w:val="BodyText"/>
+      </w:pPr>
+      <w:r>
+        <w:t xml:space="preserve">    \label{fig:5.2:BeforeAfterImages}</w:t>
+      </w:r>
+    </w:p>
+    <w:p>
+      <w:pPr>
+        <w:pStyle w:val="BodyText"/>
+      </w:pPr>
+      <w:r>
+        <w:t>\end{figure}</w:t>
+      </w:r>
+    </w:p>
+    <w:p>
+      <w:pPr>
+        <w:pStyle w:val="BodyText"/>
+      </w:pPr>
+    </w:p>
+    <w:p>
+      <w:pPr>
+        <w:pStyle w:val="BodyText"/>
+      </w:pPr>
+      <w:r>
+        <w:t>\begin{figure}</w:t>
+      </w:r>
+    </w:p>
+    <w:p>
+      <w:pPr>
+        <w:pStyle w:val="BodyText"/>
+      </w:pPr>
+      <w:r>
+        <w:t>\includegraphics[width=1.0\textwidth]{./Images/5-2-AliRadianceVectors.pdf}</w:t>
+      </w:r>
+    </w:p>
+    <w:p>
+      <w:pPr>
+        <w:pStyle w:val="BodyText"/>
+      </w:pPr>
+      <w:r>
+        <w:t xml:space="preserve">    \caption[ALI Relative Radiance Vectors]{All ALI relative radiance vectors from the NIMBUS-7 flight from the straight ahead line of sight, the average of the </w:t>
+      </w:r>
+      <w:proofErr w:type="spellStart"/>
+      <w:r>
+        <w:t>centre</w:t>
+      </w:r>
+      <w:proofErr w:type="spellEnd"/>
+      <w:r>
+        <w:t xml:space="preserve"> 25 columns of pixels, averaged to a 1~km resolution. Each panel presents the radiance vectors from a different wavelength measured which is denoted in the top right corner.}</w:t>
+      </w:r>
+    </w:p>
+    <w:p>
+      <w:pPr>
+        <w:pStyle w:val="BodyText"/>
+      </w:pPr>
+      <w:r>
+        <w:t xml:space="preserve">    \label{fig:5.2:AliRadiancesVectors}</w:t>
+      </w:r>
+    </w:p>
+    <w:p>
+      <w:pPr>
+        <w:pStyle w:val="BodyText"/>
+      </w:pPr>
+      <w:r>
+        <w:t>\end{figure}</w:t>
+      </w:r>
+    </w:p>
+    <w:p>
+      <w:pPr>
+        <w:pStyle w:val="BodyText"/>
+      </w:pPr>
+    </w:p>
+    <w:p>
+      <w:pPr>
+        <w:pStyle w:val="BodyText"/>
+      </w:pPr>
+      <w:r>
+        <w:t>\begin{figure}</w:t>
+      </w:r>
+    </w:p>
+    <w:p>
+      <w:pPr>
+        <w:pStyle w:val="BodyText"/>
+      </w:pPr>
+      <w:r>
+        <w:lastRenderedPageBreak/>
+        <w:t>\includegraphics[width=1.0\textwidth]{./Images/5-2-AliSpectralRadiances.pdf}</w:t>
+      </w:r>
+    </w:p>
+    <w:p>
+      <w:pPr>
+        <w:pStyle w:val="BodyText"/>
+      </w:pPr>
+      <w:r>
+        <w:t xml:space="preserve">    \caption[ALI Spectral Relative Radiance]{Level 1 relative radiances spectrally from 650~nm to 950~nm as measured form ALI at approximately 14:20 UTC consisting of images number 204 to 216 looking 90\</w:t>
+      </w:r>
+      <w:proofErr w:type="spellStart"/>
+      <w:r>
+        <w:t>si</w:t>
+      </w:r>
+      <w:proofErr w:type="spellEnd"/>
+      <w:r>
+        <w:t>{\degree} from the sun facing southwards. These spectral profiles are presented at several tangent altitudes with a horizontal field of view of 0\</w:t>
+      </w:r>
+      <w:proofErr w:type="spellStart"/>
+      <w:proofErr w:type="gramStart"/>
+      <w:r>
+        <w:t>si</w:t>
+      </w:r>
+      <w:proofErr w:type="spellEnd"/>
+      <w:r>
+        <w:t>{</w:t>
+      </w:r>
+      <w:proofErr w:type="gramEnd"/>
+      <w:r>
+        <w:t>\degree}.}</w:t>
+      </w:r>
+    </w:p>
+    <w:p>
+      <w:pPr>
+        <w:pStyle w:val="BodyText"/>
+      </w:pPr>
+      <w:r>
+        <w:t xml:space="preserve">    \label{fig:5.2:AliSpectralRadiances}</w:t>
+      </w:r>
+    </w:p>
+    <w:p>
+      <w:pPr>
+        <w:pStyle w:val="BodyText"/>
+      </w:pPr>
+      <w:r>
+        <w:t>\end{figure}</w:t>
+      </w:r>
+    </w:p>
+    <w:p>
+      <w:pPr>
+        <w:pStyle w:val="BodyText"/>
+      </w:pPr>
+    </w:p>
+    <w:p>
+      <w:pPr>
+        <w:pStyle w:val="BodyText"/>
+      </w:pPr>
+      <w:r>
+        <w:t>The final step in determining the relative radiances is to determine the error on the profiles. Each step in the calibration has an associated error that gets added to the final result. The first step is to analysis the error contributed form the camera readout and DC offset and dark current removal, if the raw image from the CCD is $\</w:t>
+      </w:r>
+      <w:proofErr w:type="spellStart"/>
+      <w:r>
+        <w:t>mathbf</w:t>
+      </w:r>
+      <w:proofErr w:type="spellEnd"/>
+      <w:r>
+        <w:t>{R}$ with elements $R_{</w:t>
+      </w:r>
+      <w:proofErr w:type="spellStart"/>
+      <w:r>
+        <w:t>i,j</w:t>
+      </w:r>
+      <w:proofErr w:type="spellEnd"/>
+      <w:r>
+        <w:t>}$ and $\</w:t>
+      </w:r>
+      <w:proofErr w:type="spellStart"/>
+      <w:r>
+        <w:t>mathbf</w:t>
+      </w:r>
+      <w:proofErr w:type="spellEnd"/>
+      <w:r>
+        <w:t>{C}_{raw}$ is the image with the DC offset, and dark current removed then the error contribution would be given by</w:t>
+      </w:r>
+    </w:p>
+    <w:p>
+      <w:pPr>
+        <w:pStyle w:val="BodyText"/>
+      </w:pPr>
+      <w:r>
+        <w:t>\begin{equation}</w:t>
+      </w:r>
+    </w:p>
+    <w:p>
+      <w:pPr>
+        <w:pStyle w:val="BodyText"/>
+      </w:pPr>
+      <w:r>
+        <w:t xml:space="preserve">    \delta\</w:t>
+      </w:r>
+      <w:proofErr w:type="spellStart"/>
+      <w:r>
+        <w:t>mathbf</w:t>
+      </w:r>
+      <w:proofErr w:type="spellEnd"/>
+      <w:r>
+        <w:t>{C}_{raw}^2 = \</w:t>
+      </w:r>
+      <w:proofErr w:type="spellStart"/>
+      <w:r>
+        <w:t>frac</w:t>
+      </w:r>
+      <w:proofErr w:type="spellEnd"/>
+      <w:r>
+        <w:t>{\delta\</w:t>
+      </w:r>
+      <w:proofErr w:type="spellStart"/>
+      <w:r>
+        <w:t>mathbf</w:t>
+      </w:r>
+      <w:proofErr w:type="spellEnd"/>
+      <w:r>
+        <w:t>{R}}{t} = \</w:t>
+      </w:r>
+      <w:proofErr w:type="spellStart"/>
+      <w:r>
+        <w:t>frac</w:t>
+      </w:r>
+      <w:proofErr w:type="spellEnd"/>
+      <w:r>
+        <w:t>{\delta\</w:t>
+      </w:r>
+      <w:proofErr w:type="spellStart"/>
+      <w:r>
+        <w:t>mathbf</w:t>
+      </w:r>
+      <w:proofErr w:type="spellEnd"/>
+      <w:r>
+        <w:t>{e}_{r}^{2} + \delta\</w:t>
+      </w:r>
+      <w:proofErr w:type="spellStart"/>
+      <w:r>
+        <w:t>mathbf</w:t>
+      </w:r>
+      <w:proofErr w:type="spellEnd"/>
+      <w:r>
+        <w:t>{e}_{DC}^{2} + \delta\</w:t>
+      </w:r>
+      <w:proofErr w:type="spellStart"/>
+      <w:r>
+        <w:t>mathbf</w:t>
+      </w:r>
+      <w:proofErr w:type="spellEnd"/>
+      <w:r>
+        <w:t>{e}_{dark}^{2}}{t}</w:t>
+      </w:r>
+    </w:p>
+    <w:p>
+      <w:pPr>
+        <w:pStyle w:val="BodyText"/>
+      </w:pPr>
+      <w:r>
+        <w:t>\end{equation}</w:t>
+      </w:r>
+    </w:p>
+    <w:p>
+      <w:pPr>
+        <w:pStyle w:val="BodyText"/>
+      </w:pPr>
+      <w:r>
+        <w:t>where $\delta \</w:t>
+      </w:r>
+      <w:proofErr w:type="spellStart"/>
+      <w:r>
+        <w:t>mathbf</w:t>
+      </w:r>
+      <w:proofErr w:type="spellEnd"/>
+      <w:r>
+        <w:t>{e}_{r}$ is the read error from the camera which is listed to be 15 counts, $\delta \</w:t>
+      </w:r>
+      <w:proofErr w:type="spellStart"/>
+      <w:r>
+        <w:t>mathbf</w:t>
+      </w:r>
+      <w:proofErr w:type="spellEnd"/>
+      <w:r>
+        <w:t xml:space="preserve">{e}_{DC}$ is the error cause by the DC offset which was determined from the calibration via the standard deviation to be approximately 30 counts, $\delta </w:t>
+      </w:r>
+      <w:r>
+        <w:lastRenderedPageBreak/>
+        <w:t>\</w:t>
+      </w:r>
+      <w:proofErr w:type="spellStart"/>
+      <w:r>
+        <w:t>mathbf</w:t>
+      </w:r>
+      <w:proofErr w:type="spellEnd"/>
+      <w:r>
+        <w:t>{e}_{dark}$ us the error added from the dark current removal which is 5 counts at worse, and $t$ is the exposure time. The same method is used for the `dark image' and the final result is denoted $\</w:t>
+      </w:r>
+      <w:proofErr w:type="spellStart"/>
+      <w:r>
+        <w:t>mathbf</w:t>
+      </w:r>
+      <w:proofErr w:type="spellEnd"/>
+      <w:r>
+        <w:t>{C</w:t>
+      </w:r>
+      <w:proofErr w:type="gramStart"/>
+      <w:r>
+        <w:t>}_</w:t>
+      </w:r>
+      <w:proofErr w:type="gramEnd"/>
+      <w:r>
+        <w:t>{stray}$. At this point each image has its stray light removed with a `dark image' subtraction yielding an error of</w:t>
+      </w:r>
+    </w:p>
+    <w:p>
+      <w:pPr>
+        <w:pStyle w:val="BodyText"/>
+      </w:pPr>
+      <w:r>
+        <w:t>\begin{equation}</w:t>
+      </w:r>
+    </w:p>
+    <w:p>
+      <w:pPr>
+        <w:pStyle w:val="BodyText"/>
+      </w:pPr>
+      <w:r>
+        <w:t xml:space="preserve">  \delta\</w:t>
+      </w:r>
+      <w:proofErr w:type="spellStart"/>
+      <w:r>
+        <w:t>mathbf</w:t>
+      </w:r>
+      <w:proofErr w:type="spellEnd"/>
+      <w:r>
+        <w:t>{C} = \delta\</w:t>
+      </w:r>
+      <w:proofErr w:type="spellStart"/>
+      <w:r>
+        <w:t>mathbf</w:t>
+      </w:r>
+      <w:proofErr w:type="spellEnd"/>
+      <w:r>
+        <w:t>{C}_{raw} + \delta\</w:t>
+      </w:r>
+      <w:proofErr w:type="spellStart"/>
+      <w:r>
+        <w:t>mathbf</w:t>
+      </w:r>
+      <w:proofErr w:type="spellEnd"/>
+      <w:r>
+        <w:t>{C</w:t>
+      </w:r>
+      <w:proofErr w:type="gramStart"/>
+      <w:r>
+        <w:t>}_</w:t>
+      </w:r>
+      <w:proofErr w:type="gramEnd"/>
+      <w:r>
+        <w:t>{stray}.</w:t>
+      </w:r>
+    </w:p>
+    <w:p>
+      <w:pPr>
+        <w:pStyle w:val="BodyText"/>
+      </w:pPr>
+      <w:r>
+        <w:t>\end{equation}</w:t>
+      </w:r>
+    </w:p>
+    <w:p>
+      <w:pPr>
+        <w:pStyle w:val="BodyText"/>
+      </w:pPr>
+      <w:r>
+        <w:t>The final error is added via the flat fielding process yielding the final error on each image</w:t>
+      </w:r>
+    </w:p>
+    <w:p>
+      <w:pPr>
+        <w:pStyle w:val="BodyText"/>
+      </w:pPr>
+      <w:r>
+        <w:t>\begin{equation}</w:t>
+      </w:r>
+    </w:p>
+    <w:p>
+      <w:pPr>
+        <w:pStyle w:val="BodyText"/>
+      </w:pPr>
+      <w:r>
+        <w:t xml:space="preserve">    \delta\</w:t>
+      </w:r>
+      <w:proofErr w:type="spellStart"/>
+      <w:r>
+        <w:t>mathbf</w:t>
+      </w:r>
+      <w:proofErr w:type="spellEnd"/>
+      <w:r>
+        <w:t>{I(\lambda)} = \frac{\delta\mathbf{C}\mathbf{F}_{\lambda}g(\lambda)}{I_{ave}(\lambda_{ref})} + \frac{\mathbf{C}\delta\mathbf{F}_{\lambda}g(\lambda)}{I_{ave}(\lambda_{ref})} + \</w:t>
+      </w:r>
+      <w:proofErr w:type="spellStart"/>
+      <w:r>
+        <w:t>frac</w:t>
+      </w:r>
+      <w:proofErr w:type="spellEnd"/>
+      <w:r>
+        <w:t>{\</w:t>
+      </w:r>
+      <w:proofErr w:type="spellStart"/>
+      <w:r>
+        <w:t>mathbf</w:t>
+      </w:r>
+      <w:proofErr w:type="spellEnd"/>
+      <w:r>
+        <w:t>{C}\</w:t>
+      </w:r>
+      <w:proofErr w:type="spellStart"/>
+      <w:r>
+        <w:t>mathbf</w:t>
+      </w:r>
+      <w:proofErr w:type="spellEnd"/>
+      <w:r>
+        <w:t>{F}_{\lambda}\delta g(\lambda)}{I_{</w:t>
+      </w:r>
+      <w:proofErr w:type="spellStart"/>
+      <w:r>
+        <w:t>ave</w:t>
+      </w:r>
+      <w:proofErr w:type="spellEnd"/>
+      <w:r>
+        <w:t>}(\lambda_{ref})} + \</w:t>
+      </w:r>
+      <w:proofErr w:type="spellStart"/>
+      <w:r>
+        <w:t>frac</w:t>
+      </w:r>
+      <w:proofErr w:type="spellEnd"/>
+      <w:r>
+        <w:t>{\</w:t>
+      </w:r>
+      <w:proofErr w:type="spellStart"/>
+      <w:r>
+        <w:t>mathbf</w:t>
+      </w:r>
+      <w:proofErr w:type="spellEnd"/>
+      <w:r>
+        <w:t>{C}\</w:t>
+      </w:r>
+      <w:proofErr w:type="spellStart"/>
+      <w:r>
+        <w:t>mathbf</w:t>
+      </w:r>
+      <w:proofErr w:type="spellEnd"/>
+      <w:r>
+        <w:t>{F}_{\lambda}g(\lambda)\delta I_{</w:t>
+      </w:r>
+      <w:proofErr w:type="spellStart"/>
+      <w:r>
+        <w:t>ave</w:t>
+      </w:r>
+      <w:proofErr w:type="spellEnd"/>
+      <w:r>
+        <w:t>}(\lambda_{ref})}{I_{</w:t>
+      </w:r>
+      <w:proofErr w:type="spellStart"/>
+      <w:r>
+        <w:t>ave</w:t>
+      </w:r>
+      <w:proofErr w:type="spellEnd"/>
+      <w:r>
+        <w:t>}(\lambda_{ref})^{2}}.</w:t>
+      </w:r>
+    </w:p>
+    <w:p>
+      <w:pPr>
+        <w:pStyle w:val="BodyText"/>
+      </w:pPr>
+      <w:r>
+        <w:t>\end{equation}</w:t>
+      </w:r>
+    </w:p>
+    <w:p>
+      <w:pPr>
+        <w:pStyle w:val="BodyText"/>
+      </w:pPr>
+      <w:r>
+        <w:t>This error was rather large for analysis and was reduced by the averaging of pixels together. As mention earlier the image was banned into 25 horizontal bins and a vertical resolution to yield results on a 1~km grid. In order to determine the final error from the relative radiance the error must be combined from the following</w:t>
+      </w:r>
+    </w:p>
+    <w:p>
+      <w:pPr>
+        <w:pStyle w:val="BodyText"/>
+      </w:pPr>
+      <w:r>
+        <w:t>\begin{equation}</w:t>
+      </w:r>
+    </w:p>
+    <w:p>
+      <w:pPr>
+        <w:pStyle w:val="BodyText"/>
+      </w:pPr>
+      <w:r>
+        <w:t xml:space="preserve">    \delta I_{final}(\lambda) = \</w:t>
+      </w:r>
+      <w:proofErr w:type="spellStart"/>
+      <w:r>
+        <w:t>frac</w:t>
+      </w:r>
+      <w:proofErr w:type="spellEnd"/>
+      <w:r>
+        <w:t>{(\Sigma^{n}_{</w:t>
+      </w:r>
+      <w:proofErr w:type="spellStart"/>
+      <w:r>
+        <w:t>i</w:t>
+      </w:r>
+      <w:proofErr w:type="spellEnd"/>
+      <w:r>
+        <w:t>}\Sigma^{m}_{j}\delta I(\lambda)_{</w:t>
+      </w:r>
+      <w:proofErr w:type="spellStart"/>
+      <w:r>
+        <w:t>i,j</w:t>
+      </w:r>
+      <w:proofErr w:type="spellEnd"/>
+      <w:r>
+        <w:t>}^{2})^0.5}{nm}</w:t>
+      </w:r>
+    </w:p>
+    <w:p>
+      <w:pPr>
+        <w:pStyle w:val="BodyText"/>
+      </w:pPr>
+      <w:r>
+        <w:lastRenderedPageBreak/>
+        <w:t>\end{equation}</w:t>
+      </w:r>
+    </w:p>
+    <w:p>
+      <w:pPr>
+        <w:pStyle w:val="BodyText"/>
+      </w:pPr>
+      <w:proofErr w:type="gramStart"/>
+      <w:r>
+        <w:t>where</w:t>
+      </w:r>
+      <w:proofErr w:type="gramEnd"/>
+      <w:r>
+        <w:t xml:space="preserve"> $</w:t>
+      </w:r>
+      <w:proofErr w:type="spellStart"/>
+      <w:r>
+        <w:t>i</w:t>
+      </w:r>
+      <w:proofErr w:type="spellEnd"/>
+      <w:r>
+        <w:t xml:space="preserve">$ and $j$ is the index of horizontal and vertical pixel locations and </w:t>
+      </w:r>
+      <w:proofErr w:type="spellStart"/>
+      <w:r>
+        <w:t>and</w:t>
+      </w:r>
+      <w:proofErr w:type="spellEnd"/>
+      <w:r>
+        <w:t xml:space="preserve"> $n$ and $m$ are the number of pixels to be summed horizontally and vertically respectively. The final binned relative radiance profiles with the associated error for three horizontal field of vie can be seen in \</w:t>
+      </w:r>
+      <w:proofErr w:type="spellStart"/>
+      <w:proofErr w:type="gramStart"/>
+      <w:r>
+        <w:t>autoref</w:t>
+      </w:r>
+      <w:proofErr w:type="spellEnd"/>
+      <w:r>
+        <w:t>{</w:t>
+      </w:r>
+      <w:proofErr w:type="gramEnd"/>
+      <w:r>
+        <w:t>fig:5.2:AliRadiances}.</w:t>
+      </w:r>
+    </w:p>
+    <w:p>
+      <w:pPr>
+        <w:pStyle w:val="BodyText"/>
+      </w:pPr>
+    </w:p>
+    <w:p>
+      <w:pPr>
+        <w:pStyle w:val="BodyText"/>
+      </w:pPr>
+      <w:r>
+        <w:t>%and used to normalized the full field of view across the whole spectrum to the center of the 750~nm images, thus giving a relative calibration of radiance referenced to this point. The process used to determine the flat fielding coefficients started with similar process used to remove the stray light during the mission post processing. The images had the DC bias and dark current removed for proper unbiased comparisons and converted to counts per second. Each value of every pixel in the active region of the CCD was normalized to the mean of the value on the center 25 by 25 pixels at 750~nm over all exposure times and trials. The coefficients for flat fielding can be determined as the values to yield a unified radiances of one across all field of views and wavelengths. These coefficients are then applied to the data from the flight that give relative radiances for each pixel.</w:t>
+      </w:r>
+    </w:p>
+    <w:p>
+      <w:pPr>
+        <w:pStyle w:val="BodyText"/>
+      </w:pPr>
+    </w:p>
+    <w:p>
+      <w:pPr>
+        <w:pStyle w:val="BodyText"/>
+      </w:pPr>
+      <w:r>
+        <w:t>\begin{figure}</w:t>
+      </w:r>
+    </w:p>
+    <w:p>
+      <w:pPr>
+        <w:pStyle w:val="BodyText"/>
+      </w:pPr>
+      <w:r>
+        <w:t>\includegraphics[width=1.0\textwidth]{./Images/5-2-AliRadiancesWithError.pdf}</w:t>
+      </w:r>
+    </w:p>
+    <w:p>
+      <w:pPr>
+        <w:pStyle w:val="BodyText"/>
+      </w:pPr>
+      <w:r>
+        <w:t xml:space="preserve">    \caption[ALI Relative Radiance Vectors with Error and Horizontal Variance</w:t>
+      </w:r>
+      <w:proofErr w:type="gramStart"/>
+      <w:r>
+        <w:t>]{</w:t>
+      </w:r>
+      <w:proofErr w:type="gramEnd"/>
+      <w:r>
+        <w:t>Level 1 relative radiances as measured from ALI at approximately 14:20 UTC (images number 207, 211,and 215) looking 90\</w:t>
+      </w:r>
+      <w:proofErr w:type="spellStart"/>
+      <w:r>
+        <w:t>si</w:t>
+      </w:r>
+      <w:proofErr w:type="spellEnd"/>
+      <w:r>
+        <w:t xml:space="preserve">{\degree} from the sun facing southwards. The top, middle, and bottom rows are measurements taken at 725, 825, and 925~nm respectively and each row is </w:t>
+      </w:r>
+      <w:r>
+        <w:lastRenderedPageBreak/>
+        <w:t>comprise from a single image with a different horizontal line of sight with the respective calibration and readout error shown by the blue shading. The center column is viewing the atmosphere with a 0\</w:t>
+      </w:r>
+      <w:proofErr w:type="spellStart"/>
+      <w:proofErr w:type="gramStart"/>
+      <w:r>
+        <w:t>si</w:t>
+      </w:r>
+      <w:proofErr w:type="spellEnd"/>
+      <w:r>
+        <w:t>{</w:t>
+      </w:r>
+      <w:proofErr w:type="gramEnd"/>
+      <w:r>
+        <w:t>\degree} line of sight, while the left column is looking to the left at -1.5\</w:t>
+      </w:r>
+      <w:proofErr w:type="spellStart"/>
+      <w:r>
+        <w:t>si</w:t>
+      </w:r>
+      <w:proofErr w:type="spellEnd"/>
+      <w:r>
+        <w:t>{\degree} and the right at 1.5\</w:t>
+      </w:r>
+      <w:proofErr w:type="spellStart"/>
+      <w:r>
+        <w:t>si</w:t>
+      </w:r>
+      <w:proofErr w:type="spellEnd"/>
+      <w:r>
+        <w:t xml:space="preserve">{\degree}. The difference in the radiance profiles </w:t>
+      </w:r>
+      <w:bookmarkStart w:id="12" w:name="_GoBack"/>
+      <w:r>
+        <w:t xml:space="preserve">demonstrates ALI sensitivity to horizontal distributions in atmospheric composition, specifically </w:t>
+      </w:r>
+      <w:bookmarkEnd w:id="12"/>
+      <w:r>
+        <w:t>aerosol.}</w:t>
+      </w:r>
+    </w:p>
+    <w:p>
+      <w:pPr>
+        <w:pStyle w:val="BodyText"/>
+      </w:pPr>
+      <w:r>
+        <w:t xml:space="preserve">    \label{fig:5.2:AliRadiances}</w:t>
+      </w:r>
+    </w:p>
+    <w:p>
+      <w:pPr>
+        <w:pStyle w:val="BodyText"/>
+      </w:pPr>
+      <w:r>
+        <w:t>\end{figure}</w:t>
+      </w:r>
+    </w:p>
+    <w:p>
+      <w:pPr>
+        <w:pStyle w:val="BodyText"/>
+      </w:pPr>
+    </w:p>
+    <w:p>
+      <w:pPr>
+        <w:pStyle w:val="Heading1"/>
+      </w:pPr>
+      <w:r>
+        <w:t>5.3 Aerosol Retrievals</w:t>
+      </w:r>
+    </w:p>
+    <w:p>
+      <w:pPr>
+        <w:pStyle w:val="BodyText"/>
+      </w:pPr>
+      <w:r>
         <w:t>Test</w:t>
       </w:r>
     </w:p>
     <w:p>
       <w:pPr>
+        <w:pStyle w:val="Heading2"/>
+      </w:pPr>
+      <w:r>
+        <w:t>5.3.1 Aerosol Extinction Retrieval Methodology</w:t>
+      </w:r>
+    </w:p>
+    <w:p>
+      <w:pPr>
+        <w:pStyle w:val="BodyText"/>
+      </w:pPr>
+      <w:r>
+        <w:t>Test</w:t>
+      </w:r>
+    </w:p>
+    <w:p>
+      <w:pPr>
+        <w:pStyle w:val="Heading2"/>
+      </w:pPr>
+      <w:r>
+        <w:t>5.3.2 Aerosol Extinction Retrievals</w:t>
+      </w:r>
+    </w:p>
+    <w:p>
+      <w:pPr>
+        <w:pStyle w:val="BodyText"/>
+      </w:pPr>
+      <w:r>
+        <w:t>Test</w:t>
+      </w:r>
+    </w:p>
+    <w:p>
+      <w:pPr>
+        <w:pStyle w:val="Heading2"/>
+      </w:pPr>
+      <w:r>
+        <w:t>5.3.3 Particle Size Retrieval Methodology</w:t>
+      </w:r>
+    </w:p>
+    <w:p>
+      <w:pPr>
+        <w:pStyle w:val="BodyText"/>
+      </w:pPr>
+      <w:r>
+        <w:t>Test</w:t>
+      </w:r>
+    </w:p>
+    <w:p>
+      <w:pPr>
+        <w:pStyle w:val="Heading2"/>
+      </w:pPr>
+      <w:r>
+        <w:t xml:space="preserve">5.3.4 A Sample Particle Size </w:t>
+      </w:r>
+      <w:proofErr w:type="spellStart"/>
+      <w:r>
+        <w:t>Retrival</w:t>
+      </w:r>
+      <w:proofErr w:type="spellEnd"/>
+    </w:p>
+    <w:p>
+      <w:pPr>
+        <w:pStyle w:val="BodyText"/>
+      </w:pPr>
+      <w:r>
+        <w:t>Test</w:t>
+      </w:r>
+    </w:p>
+    <w:p>
+      <w:pPr>
         <w:pStyle w:val="Heading1"/>
       </w:pPr>
       <w:r>
-        <w:t>5.3 Aerosol Retrievals</w:t>
+        <w:t>5.4 Results</w:t>
       </w:r>
     </w:p>
     <w:p>
@@ -2008,96 +4442,10 @@
     </w:p>
     <w:p>
       <w:pPr>
-        <w:pStyle w:val="Heading2"/>
-      </w:pPr>
-      <w:r>
-        <w:lastRenderedPageBreak/>
-        <w:t>5.3.1 Aerosol Extinction Retrieval Methodology</w:t>
-      </w:r>
-    </w:p>
-    <w:p>
-      <w:pPr>
-        <w:pStyle w:val="BodyText"/>
-      </w:pPr>
-      <w:r>
-        <w:t>Test</w:t>
-      </w:r>
-    </w:p>
-    <w:p>
-      <w:pPr>
-        <w:pStyle w:val="Heading2"/>
-      </w:pPr>
-      <w:r>
-        <w:t>5.3.2 Aerosol Extinction Retrievals</w:t>
-      </w:r>
-    </w:p>
-    <w:p>
-      <w:pPr>
-        <w:pStyle w:val="BodyText"/>
-      </w:pPr>
-      <w:r>
-        <w:t>Test</w:t>
-      </w:r>
-    </w:p>
-    <w:p>
-      <w:pPr>
-        <w:pStyle w:val="Heading2"/>
-      </w:pPr>
-      <w:r>
-        <w:t>5.3.3 Particle Size Retrieval Methodology</w:t>
-      </w:r>
-    </w:p>
-    <w:p>
-      <w:pPr>
-        <w:pStyle w:val="BodyText"/>
-      </w:pPr>
-      <w:r>
-        <w:t>Test</w:t>
-      </w:r>
-    </w:p>
-    <w:p>
-      <w:pPr>
-        <w:pStyle w:val="Heading2"/>
-      </w:pPr>
-      <w:r>
-        <w:t xml:space="preserve">5.3.4 A Sample Particle Size </w:t>
-      </w:r>
-      <w:proofErr w:type="spellStart"/>
-      <w:r>
-        <w:t>Retrival</w:t>
-      </w:r>
-      <w:proofErr w:type="spellEnd"/>
-    </w:p>
-    <w:p>
-      <w:pPr>
-        <w:pStyle w:val="BodyText"/>
-      </w:pPr>
-      <w:r>
-        <w:t>Test</w:t>
-      </w:r>
-    </w:p>
-    <w:p>
-      <w:pPr>
-        <w:pStyle w:val="Heading1"/>
-      </w:pPr>
-      <w:r>
-        <w:t>5.4 Results</w:t>
-      </w:r>
-    </w:p>
-    <w:p>
-      <w:pPr>
-        <w:pStyle w:val="BodyText"/>
-      </w:pPr>
-      <w:r>
-        <w:t>Test</w:t>
-      </w:r>
-    </w:p>
-    <w:p>
-      <w:pPr>
         <w:pStyle w:val="BodyText"/>
         <w:sectPr>
-          <w:headerReference w:type="default" r:id="rId11"/>
-          <w:footerReference w:type="first" r:id="rId12"/>
+          <w:headerReference w:type="default" r:id="rId12"/>
+          <w:footerReference w:type="first" r:id="rId13"/>
           <w:pgSz w:w="12240" w:h="15840" w:code="1"/>
           <w:pgMar w:top="1440" w:right="1440" w:bottom="1440" w:left="1440" w:header="720" w:footer="720" w:gutter="0"/>
           <w:cols w:space="720"/>
@@ -2115,8 +4463,8 @@
       </w:pPr>
     </w:p>
     <w:sectPr>
-      <w:headerReference w:type="default" r:id="rId13"/>
-      <w:footerReference w:type="first" r:id="rId14"/>
+      <w:headerReference w:type="default" r:id="rId14"/>
+      <w:footerReference w:type="first" r:id="rId15"/>
       <w:pgSz w:w="12240" w:h="15840" w:code="1"/>
       <w:pgMar w:top="1440" w:right="1440" w:bottom="1440" w:left="2160" w:header="720" w:footer="720" w:gutter="0"/>
       <w:cols w:space="720"/>
@@ -2215,7 +4563,7 @@
         <w:rStyle w:val="PageNumber"/>
         <w:noProof/>
       </w:rPr>
-      <w:t>10</w:t>
+      <w:t>24</w:t>
     </w:r>
     <w:r>
       <w:rPr>
@@ -2275,7 +4623,7 @@
         <w:rStyle w:val="PageNumber"/>
         <w:noProof/>
       </w:rPr>
-      <w:t>9</w:t>
+      <w:t>23</w:t>
     </w:r>
     <w:r>
       <w:rPr>
@@ -3854,6 +6202,7 @@
     <w:name w:val="Heading 2 Char"/>
     <w:basedOn w:val="DefaultParagraphFont"/>
     <w:link w:val="Heading2"/>
+    <w:uiPriority w:val="9"/>
     <w:rsid w:val="007C6C0E"/>
     <w:rPr>
       <w:b/>
@@ -4146,7 +6495,7 @@
 </file>
 
 <file path=customXml/itemProps1.xml><?xml version="1.0" encoding="utf-8"?>
-<ds:datastoreItem xmlns:ds="http://schemas.openxmlformats.org/officeDocument/2006/customXml" ds:itemID="{46A758BB-589C-404B-B6BF-2987C10F0419}">
+<ds:datastoreItem xmlns:ds="http://schemas.openxmlformats.org/officeDocument/2006/customXml" ds:itemID="{3856DFC7-D81C-4F7D-A293-88653296E4CB}">
   <ds:schemaRefs>
     <ds:schemaRef ds:uri="http://schemas.openxmlformats.org/officeDocument/2006/bibliography"/>
   </ds:schemaRefs>

</xml_diff>

<commit_message>
Completed edit on 5.2
</commit_message>
<xml_diff>
--- a/Word/Chapter5.docx
+++ b/Word/Chapter5.docx
@@ -186,16 +186,8 @@
         <w:rPr>
           <w:lang w:val="en-CA" w:eastAsia="en-CA"/>
         </w:rPr>
-        <w:t xml:space="preserve"> </w:t>
-      </w:r>
-      <w:proofErr w:type="spellStart"/>
-      <w:r>
-        <w:rPr>
-          <w:lang w:val="en-CA" w:eastAsia="en-CA"/>
-        </w:rPr>
-        <w:t>Spatiales</w:t>
-      </w:r>
-      <w:proofErr w:type="spellEnd"/>
+        <w:t xml:space="preserve"> Spatiales</w:t>
+      </w:r>
       <w:r>
         <w:t xml:space="preserve"> (</w:t>
       </w:r>
@@ -2233,63 +2225,1136 @@
         <w:t xml:space="preserve"> intervals and the tangent altitude was calculated for each case. Then the radiance profiles for each zenith angle was compared to find zeniths where the features were align. The</w:t>
       </w:r>
       <w:r>
-        <w:t xml:space="preserve"> zenith angle with the optimal alignment was determined to be TODO</w:t>
+        <w:t xml:space="preserve"> zenith angle with the optimal alignment was determined to be </w:t>
+      </w:r>
+      <w:r>
+        <w:t>92.55</w:t>
+      </w:r>
+      <w:r>
+        <w:rPr>
+          <w:vertAlign w:val="superscript"/>
+        </w:rPr>
+        <w:t>o</w:t>
+      </w:r>
+      <w:r>
+        <w:t xml:space="preserve"> with </w:t>
+      </w:r>
+      <w:r>
+        <w:t>an</w:t>
+      </w:r>
+      <w:r>
+        <w:t xml:space="preserve"> uncertainty of 0.1</w:t>
+      </w:r>
+      <w:r>
+        <w:t>0</w:t>
+      </w:r>
+      <w:r>
+        <w:rPr>
+          <w:vertAlign w:val="superscript"/>
+        </w:rPr>
+        <w:t>o</w:t>
+      </w:r>
+      <w:r>
+        <w:t>.</w:t>
+      </w:r>
+      <w:r>
+        <w:t xml:space="preserve"> </w:t>
+      </w:r>
+    </w:p>
+    <w:p>
+      <w:pPr>
+        <w:pStyle w:val="BodyText"/>
+        <w:jc w:val="both"/>
+        <w:rPr>
+          <w:lang w:val="en-CA"/>
+        </w:rPr>
+      </w:pPr>
+      <w:r>
+        <w:t>T</w:t>
+      </w:r>
+      <w:r>
+        <w:t>he calibration techniques discussed in section 3.3 were then applied to the raw images to find the final radiances</w:t>
+      </w:r>
+      <w:r>
+        <w:rPr>
+          <w:lang w:val="en-CA"/>
+        </w:rPr>
+        <w:t>.</w:t>
+      </w:r>
+      <w:r>
+        <w:t xml:space="preserve"> As an example image number 208 is used to demonstrate the step</w:t>
+      </w:r>
+      <w:r>
+        <w:t>s</w:t>
+      </w:r>
+      <w:r>
+        <w:t xml:space="preserve"> in the calibration on a flight image. Image 208 is a </w:t>
+      </w:r>
+      <w:r>
+        <w:t>750</w:t>
+      </w:r>
+      <w:r>
+        <w:t> </w:t>
+      </w:r>
+      <w:r>
+        <w:t>nm taken at 13:57 UTC with a solar zenith angle and solar scattering angle of 63</w:t>
+      </w:r>
+      <w:r>
+        <w:rPr>
+          <w:vertAlign w:val="superscript"/>
+        </w:rPr>
+        <w:t>o</w:t>
+      </w:r>
+      <w:r>
+        <w:t xml:space="preserve"> and 98</w:t>
+      </w:r>
+      <w:r>
+        <w:rPr>
+          <w:vertAlign w:val="superscript"/>
+        </w:rPr>
+        <w:t>o</w:t>
+      </w:r>
+      <w:r>
+        <w:t xml:space="preserve"> respectively.</w:t>
+      </w:r>
+      <w:r>
+        <w:t xml:space="preserve"> The dark current and DC offset have been removed form image 208 using the </w:t>
+      </w:r>
+      <w:r>
+        <w:t>Equation</w:t>
+      </w:r>
+      <w:r>
+        <w:t xml:space="preserve"> </w:t>
+      </w:r>
+      <w:r>
+        <w:t>3.42</w:t>
+      </w:r>
+      <w:r>
+        <w:t xml:space="preserve">. Next the stray light is removed by using the AOTF-off or calibration image and </w:t>
+      </w:r>
+      <w:r>
+        <w:t xml:space="preserve">removing </w:t>
+      </w:r>
+      <w:r>
+        <w:t>i</w:t>
+      </w:r>
+      <w:r>
+        <w:t xml:space="preserve">t </w:t>
+      </w:r>
+      <w:r>
+        <w:t>from</w:t>
+      </w:r>
+      <w:r>
+        <w:t xml:space="preserve"> the AOTF-on or measurement image. The </w:t>
+      </w:r>
+      <w:r>
+        <w:t>result</w:t>
+      </w:r>
+      <w:r>
+        <w:t xml:space="preserve"> of this procedure can be seen in</w:t>
+      </w:r>
+      <w:r>
+        <w:t xml:space="preserve"> </w:t>
+      </w:r>
+      <w:r>
+        <w:fldChar w:fldCharType="begin"/>
+      </w:r>
+      <w:r>
+        <w:instrText xml:space="preserve"> REF _Ref434856870 \h </w:instrText>
+      </w:r>
+      <w:r>
+        <w:instrText xml:space="preserve"> \* MERGEFORMAT </w:instrText>
+      </w:r>
+      <w:r>
+        <w:fldChar w:fldCharType="separate"/>
+      </w:r>
+      <w:r>
+        <w:t>Figure 5-</w:t>
+      </w:r>
+      <w:r>
+        <w:rPr>
+          <w:noProof/>
+        </w:rPr>
+        <w:t>5</w:t>
+      </w:r>
+      <w:r>
+        <w:fldChar w:fldCharType="end"/>
+      </w:r>
+      <w:r>
+        <w:t xml:space="preserve">. In the first panel abnormal bright spots are noticed in the right side and the top right of the measurement. These same features are noticed in the stray light image. By subtracting the AOTF-off image from the measurement image a final smooth measurement image is seen.   </w:t>
+      </w:r>
+      <w:r>
+        <w:t>Finally, a flat fielding</w:t>
+      </w:r>
+      <w:r>
+        <w:t xml:space="preserve"> calibration is performed (</w:t>
+      </w:r>
+      <w:r>
+        <w:t xml:space="preserve">see </w:t>
+      </w:r>
+      <w:r>
+        <w:t xml:space="preserve">section 3.6.5) and a final calibrated image can be seen </w:t>
+      </w:r>
+      <w:r>
+        <w:t xml:space="preserve">in </w:t>
+      </w:r>
+      <w:r>
+        <w:fldChar w:fldCharType="begin"/>
+      </w:r>
+      <w:r>
+        <w:instrText xml:space="preserve"> REF _Ref434857421 \h </w:instrText>
+      </w:r>
+      <w:r>
+        <w:instrText xml:space="preserve"> \* MERGEFORMAT </w:instrText>
+      </w:r>
+      <w:r>
+        <w:fldChar w:fldCharType="separate"/>
+      </w:r>
+      <w:r>
+        <w:t>Figure 5-</w:t>
+      </w:r>
+      <w:r>
+        <w:rPr>
+          <w:noProof/>
+        </w:rPr>
+        <w:t>6</w:t>
+      </w:r>
+      <w:r>
+        <w:fldChar w:fldCharType="end"/>
+      </w:r>
+      <w:r>
+        <w:t xml:space="preserve">a. Remember that no absolute calibration was performed on ALI, so the radiance are relative radiance in arbitrary units to the 775 nm laboratory calibration. </w:t>
+      </w:r>
+      <w:r>
+        <w:rPr>
+          <w:lang w:val="en-CA"/>
+        </w:rPr>
+        <w:t>The error</w:t>
       </w:r>
       <w:proofErr w:type="gramStart"/>
       <w:r>
-        <w:t>:LOOK</w:t>
+        <w:rPr>
+          <w:lang w:val="en-CA"/>
+        </w:rPr>
+        <w:t xml:space="preserve">, </w:t>
       </w:r>
       <w:proofErr w:type="gramEnd"/>
-      <w:r>
-        <w:t xml:space="preserve"> UP FROM MATLAB CODE with a uncertainty of 0.1</w:t>
-      </w:r>
-      <w:r>
-        <w:rPr>
-          <w:vertAlign w:val="superscript"/>
-        </w:rPr>
-        <w:t>o</w:t>
-      </w:r>
-      <w:r>
-        <w:t>.</w:t>
-      </w:r>
-      <w:r>
-        <w:t xml:space="preserve"> </w:t>
-      </w:r>
-    </w:p>
+      <m:oMath>
+        <m:r>
+          <w:rPr>
+            <w:rFonts w:ascii="Cambria Math" w:hAnsi="Cambria Math"/>
+            <w:lang w:val="en-CA"/>
+          </w:rPr>
+          <m:t>ϵ</m:t>
+        </m:r>
+      </m:oMath>
+      <w:r>
+        <w:rPr>
+          <w:lang w:val="en-CA"/>
+        </w:rPr>
+        <w:t>,</w:t>
+      </w:r>
+      <w:r>
+        <w:rPr>
+          <w:lang w:val="en-CA"/>
+        </w:rPr>
+        <w:t xml:space="preserve"> on a given pixel for the radiance measurements were given by</w:t>
+      </w:r>
+    </w:p>
+    <w:tbl>
+      <w:tblPr>
+        <w:tblStyle w:val="TableGrid"/>
+        <w:tblW w:w="8050" w:type="dxa"/>
+        <w:tblInd w:w="1418" w:type="dxa"/>
+        <w:tblLook w:val="04A0" w:firstRow="1" w:lastRow="0" w:firstColumn="1" w:lastColumn="0" w:noHBand="0" w:noVBand="1"/>
+      </w:tblPr>
+      <w:tblGrid>
+        <w:gridCol w:w="6804"/>
+        <w:gridCol w:w="1246"/>
+      </w:tblGrid>
+      <w:tr>
+        <w:tc>
+          <w:tcPr>
+            <w:tcW w:w="6804" w:type="dxa"/>
+            <w:tcBorders>
+              <w:top w:val="nil"/>
+              <w:left w:val="nil"/>
+              <w:bottom w:val="nil"/>
+              <w:right w:val="nil"/>
+            </w:tcBorders>
+          </w:tcPr>
+          <w:p>
+            <w:pPr>
+              <w:pStyle w:val="BodyText"/>
+              <w:ind w:firstLine="289"/>
+              <w:jc w:val="right"/>
+            </w:pPr>
+            <m:oMathPara>
+              <m:oMath>
+                <m:r>
+                  <w:rPr>
+                    <w:rFonts w:ascii="Cambria Math" w:hAnsi="Cambria Math"/>
+                    <w:lang w:val="en-CA"/>
+                  </w:rPr>
+                  <m:t>ϵ</m:t>
+                </m:r>
+                <m:r>
+                  <w:rPr>
+                    <w:rFonts w:ascii="Cambria Math" w:hAnsi="Cambria Math"/>
+                    <w:lang w:val="en-CA"/>
+                  </w:rPr>
+                  <m:t>=</m:t>
+                </m:r>
+                <m:sSub>
+                  <m:sSubPr>
+                    <m:ctrlPr>
+                      <w:rPr>
+                        <w:rFonts w:ascii="Cambria Math" w:hAnsi="Cambria Math"/>
+                        <w:i/>
+                        <w:lang w:val="en-CA"/>
+                      </w:rPr>
+                    </m:ctrlPr>
+                  </m:sSubPr>
+                  <m:e>
+                    <m:r>
+                      <w:rPr>
+                        <w:rFonts w:ascii="Cambria Math" w:hAnsi="Cambria Math"/>
+                        <w:lang w:val="en-CA"/>
+                      </w:rPr>
+                      <m:t>ϵ</m:t>
+                    </m:r>
+                  </m:e>
+                  <m:sub>
+                    <m:r>
+                      <w:rPr>
+                        <w:rFonts w:ascii="Cambria Math" w:hAnsi="Cambria Math"/>
+                        <w:lang w:val="en-CA"/>
+                      </w:rPr>
+                      <m:t>read</m:t>
+                    </m:r>
+                  </m:sub>
+                </m:sSub>
+                <m:r>
+                  <w:rPr>
+                    <w:rFonts w:ascii="Cambria Math" w:hAnsi="Cambria Math"/>
+                    <w:lang w:val="en-CA"/>
+                  </w:rPr>
+                  <m:t>+</m:t>
+                </m:r>
+                <m:sSub>
+                  <m:sSubPr>
+                    <m:ctrlPr>
+                      <w:rPr>
+                        <w:rFonts w:ascii="Cambria Math" w:hAnsi="Cambria Math"/>
+                        <w:i/>
+                        <w:lang w:val="en-CA"/>
+                      </w:rPr>
+                    </m:ctrlPr>
+                  </m:sSubPr>
+                  <m:e>
+                    <m:r>
+                      <w:rPr>
+                        <w:rFonts w:ascii="Cambria Math" w:hAnsi="Cambria Math"/>
+                        <w:lang w:val="en-CA"/>
+                      </w:rPr>
+                      <m:t>ϵ</m:t>
+                    </m:r>
+                  </m:e>
+                  <m:sub>
+                    <m:r>
+                      <w:rPr>
+                        <w:rFonts w:ascii="Cambria Math" w:hAnsi="Cambria Math"/>
+                        <w:lang w:val="en-CA"/>
+                      </w:rPr>
+                      <m:t>DC</m:t>
+                    </m:r>
+                  </m:sub>
+                </m:sSub>
+                <m:r>
+                  <w:rPr>
+                    <w:rFonts w:ascii="Cambria Math" w:hAnsi="Cambria Math"/>
+                    <w:lang w:val="en-CA"/>
+                  </w:rPr>
+                  <m:t>+</m:t>
+                </m:r>
+                <m:sSub>
+                  <m:sSubPr>
+                    <m:ctrlPr>
+                      <w:rPr>
+                        <w:rFonts w:ascii="Cambria Math" w:hAnsi="Cambria Math"/>
+                        <w:i/>
+                        <w:lang w:val="en-CA"/>
+                      </w:rPr>
+                    </m:ctrlPr>
+                  </m:sSubPr>
+                  <m:e>
+                    <m:r>
+                      <w:rPr>
+                        <w:rFonts w:ascii="Cambria Math" w:hAnsi="Cambria Math"/>
+                        <w:lang w:val="en-CA"/>
+                      </w:rPr>
+                      <m:t>ϵ</m:t>
+                    </m:r>
+                  </m:e>
+                  <m:sub>
+                    <m:r>
+                      <w:rPr>
+                        <w:rFonts w:ascii="Cambria Math" w:hAnsi="Cambria Math"/>
+                        <w:lang w:val="en-CA"/>
+                      </w:rPr>
+                      <m:t>dark</m:t>
+                    </m:r>
+                  </m:sub>
+                </m:sSub>
+                <m:r>
+                  <w:rPr>
+                    <w:rFonts w:ascii="Cambria Math" w:hAnsi="Cambria Math"/>
+                    <w:lang w:val="en-CA"/>
+                  </w:rPr>
+                  <m:t>+</m:t>
+                </m:r>
+                <m:sSub>
+                  <m:sSubPr>
+                    <m:ctrlPr>
+                      <w:rPr>
+                        <w:rFonts w:ascii="Cambria Math" w:hAnsi="Cambria Math"/>
+                        <w:i/>
+                        <w:lang w:val="en-CA"/>
+                      </w:rPr>
+                    </m:ctrlPr>
+                  </m:sSubPr>
+                  <m:e>
+                    <m:r>
+                      <w:rPr>
+                        <w:rFonts w:ascii="Cambria Math" w:hAnsi="Cambria Math"/>
+                        <w:lang w:val="en-CA"/>
+                      </w:rPr>
+                      <m:t>ϵ</m:t>
+                    </m:r>
+                  </m:e>
+                  <m:sub>
+                    <m:r>
+                      <w:rPr>
+                        <w:rFonts w:ascii="Cambria Math" w:hAnsi="Cambria Math"/>
+                        <w:lang w:val="en-CA"/>
+                      </w:rPr>
+                      <m:t>stray</m:t>
+                    </m:r>
+                  </m:sub>
+                </m:sSub>
+                <m:r>
+                  <w:rPr>
+                    <w:rFonts w:ascii="Cambria Math" w:hAnsi="Cambria Math"/>
+                    <w:lang w:val="en-CA"/>
+                  </w:rPr>
+                  <m:t>+</m:t>
+                </m:r>
+                <m:sSub>
+                  <m:sSubPr>
+                    <m:ctrlPr>
+                      <w:rPr>
+                        <w:rFonts w:ascii="Cambria Math" w:hAnsi="Cambria Math"/>
+                        <w:i/>
+                        <w:lang w:val="en-CA"/>
+                      </w:rPr>
+                    </m:ctrlPr>
+                  </m:sSubPr>
+                  <m:e>
+                    <m:r>
+                      <w:rPr>
+                        <w:rFonts w:ascii="Cambria Math" w:hAnsi="Cambria Math"/>
+                        <w:lang w:val="en-CA"/>
+                      </w:rPr>
+                      <m:t>ϵ</m:t>
+                    </m:r>
+                  </m:e>
+                  <m:sub>
+                    <m:r>
+                      <w:rPr>
+                        <w:rFonts w:ascii="Cambria Math" w:hAnsi="Cambria Math"/>
+                        <w:lang w:val="en-CA"/>
+                      </w:rPr>
+                      <m:t>ff</m:t>
+                    </m:r>
+                  </m:sub>
+                </m:sSub>
+                <m:r>
+                  <w:rPr>
+                    <w:rFonts w:ascii="Cambria Math" w:hAnsi="Cambria Math"/>
+                  </w:rPr>
+                  <m:t>,</m:t>
+                </m:r>
+              </m:oMath>
+            </m:oMathPara>
+          </w:p>
+        </w:tc>
+        <w:tc>
+          <w:tcPr>
+            <w:tcW w:w="1246" w:type="dxa"/>
+            <w:tcBorders>
+              <w:top w:val="nil"/>
+              <w:left w:val="nil"/>
+              <w:bottom w:val="nil"/>
+              <w:right w:val="nil"/>
+            </w:tcBorders>
+            <w:vAlign w:val="center"/>
+          </w:tcPr>
+          <w:p>
+            <w:pPr>
+              <w:pStyle w:val="BodyText"/>
+              <w:ind w:firstLine="0"/>
+              <w:jc w:val="right"/>
+            </w:pPr>
+            <w:r>
+              <w:t>(5.</w:t>
+            </w:r>
+            <w:r>
+              <w:t>2</w:t>
+            </w:r>
+            <w:r>
+              <w:t>)</w:t>
+            </w:r>
+          </w:p>
+        </w:tc>
+      </w:tr>
+    </w:tbl>
     <w:p>
       <w:pPr>
         <w:pStyle w:val="BodyText"/>
         <w:ind w:firstLine="0"/>
         <w:jc w:val="both"/>
-      </w:pPr>
-      <w:r>
-        <w:t>For the calibration techniques discussed in section 3.3 were then applied to the raw images to find the final radiances</w:t>
-      </w:r>
-      <w:r>
         <w:rPr>
           <w:lang w:val="en-CA"/>
         </w:rPr>
+      </w:pPr>
+      <w:proofErr w:type="gramStart"/>
+      <w:r>
+        <w:rPr>
+          <w:lang w:val="en-CA"/>
+        </w:rPr>
+        <w:lastRenderedPageBreak/>
+        <w:t>where</w:t>
+      </w:r>
+      <w:proofErr w:type="gramEnd"/>
+      <w:r>
+        <w:rPr>
+          <w:lang w:val="en-CA"/>
+        </w:rPr>
+        <w:t xml:space="preserve"> </w:t>
+      </w:r>
+      <m:oMath>
+        <m:sSub>
+          <m:sSubPr>
+            <m:ctrlPr>
+              <w:rPr>
+                <w:rFonts w:ascii="Cambria Math" w:hAnsi="Cambria Math"/>
+                <w:i/>
+                <w:lang w:val="en-CA"/>
+              </w:rPr>
+            </m:ctrlPr>
+          </m:sSubPr>
+          <m:e>
+            <m:r>
+              <w:rPr>
+                <w:rFonts w:ascii="Cambria Math" w:hAnsi="Cambria Math"/>
+                <w:lang w:val="en-CA"/>
+              </w:rPr>
+              <m:t>ϵ</m:t>
+            </m:r>
+          </m:e>
+          <m:sub>
+            <m:r>
+              <w:rPr>
+                <w:rFonts w:ascii="Cambria Math" w:hAnsi="Cambria Math"/>
+                <w:lang w:val="en-CA"/>
+              </w:rPr>
+              <m:t>read</m:t>
+            </m:r>
+          </m:sub>
+        </m:sSub>
+      </m:oMath>
+      <w:r>
+        <w:rPr>
+          <w:lang w:val="en-CA"/>
+        </w:rPr>
+        <w:t xml:space="preserve"> is the readout uncertainty from the CCD, which is 15 counts, </w:t>
+      </w:r>
+      <m:oMath>
+        <m:sSub>
+          <m:sSubPr>
+            <m:ctrlPr>
+              <w:rPr>
+                <w:rFonts w:ascii="Cambria Math" w:hAnsi="Cambria Math"/>
+                <w:i/>
+                <w:lang w:val="en-CA"/>
+              </w:rPr>
+            </m:ctrlPr>
+          </m:sSubPr>
+          <m:e>
+            <m:r>
+              <w:rPr>
+                <w:rFonts w:ascii="Cambria Math" w:hAnsi="Cambria Math"/>
+                <w:lang w:val="en-CA"/>
+              </w:rPr>
+              <m:t>ϵ</m:t>
+            </m:r>
+          </m:e>
+          <m:sub>
+            <m:r>
+              <w:rPr>
+                <w:rFonts w:ascii="Cambria Math" w:hAnsi="Cambria Math"/>
+                <w:lang w:val="en-CA"/>
+              </w:rPr>
+              <m:t>DC</m:t>
+            </m:r>
+          </m:sub>
+        </m:sSub>
+      </m:oMath>
+      <w:r>
+        <w:rPr>
+          <w:lang w:val="en-CA"/>
+        </w:rPr>
+        <w:t xml:space="preserve"> is the error in the DC offset calibration, </w:t>
+      </w:r>
+      <m:oMath>
+        <m:sSub>
+          <m:sSubPr>
+            <m:ctrlPr>
+              <w:rPr>
+                <w:rFonts w:ascii="Cambria Math" w:hAnsi="Cambria Math"/>
+                <w:i/>
+                <w:lang w:val="en-CA"/>
+              </w:rPr>
+            </m:ctrlPr>
+          </m:sSubPr>
+          <m:e>
+            <m:r>
+              <w:rPr>
+                <w:rFonts w:ascii="Cambria Math" w:hAnsi="Cambria Math"/>
+                <w:lang w:val="en-CA"/>
+              </w:rPr>
+              <m:t>ϵ</m:t>
+            </m:r>
+          </m:e>
+          <m:sub>
+            <m:r>
+              <w:rPr>
+                <w:rFonts w:ascii="Cambria Math" w:hAnsi="Cambria Math"/>
+                <w:lang w:val="en-CA"/>
+              </w:rPr>
+              <m:t>dark</m:t>
+            </m:r>
+          </m:sub>
+        </m:sSub>
+      </m:oMath>
+      <w:r>
+        <w:rPr>
+          <w:lang w:val="en-CA"/>
+        </w:rPr>
+        <w:t xml:space="preserve"> is the error from the dark current in the CCD, </w:t>
+      </w:r>
+      <m:oMath>
+        <m:sSub>
+          <m:sSubPr>
+            <m:ctrlPr>
+              <w:rPr>
+                <w:rFonts w:ascii="Cambria Math" w:hAnsi="Cambria Math"/>
+                <w:i/>
+                <w:lang w:val="en-CA"/>
+              </w:rPr>
+            </m:ctrlPr>
+          </m:sSubPr>
+          <m:e>
+            <m:r>
+              <w:rPr>
+                <w:rFonts w:ascii="Cambria Math" w:hAnsi="Cambria Math"/>
+                <w:lang w:val="en-CA"/>
+              </w:rPr>
+              <m:t>ϵ</m:t>
+            </m:r>
+          </m:e>
+          <m:sub>
+            <m:r>
+              <w:rPr>
+                <w:rFonts w:ascii="Cambria Math" w:hAnsi="Cambria Math"/>
+                <w:lang w:val="en-CA"/>
+              </w:rPr>
+              <m:t>stray</m:t>
+            </m:r>
+          </m:sub>
+        </m:sSub>
+      </m:oMath>
+      <w:r>
+        <w:rPr>
+          <w:lang w:val="en-CA"/>
+        </w:rPr>
+        <w:t xml:space="preserve"> is the error in the stray light calibration, and </w:t>
+      </w:r>
+      <m:oMath>
+        <m:sSub>
+          <m:sSubPr>
+            <m:ctrlPr>
+              <w:rPr>
+                <w:rFonts w:ascii="Cambria Math" w:hAnsi="Cambria Math"/>
+                <w:i/>
+                <w:lang w:val="en-CA"/>
+              </w:rPr>
+            </m:ctrlPr>
+          </m:sSubPr>
+          <m:e>
+            <m:r>
+              <w:rPr>
+                <w:rFonts w:ascii="Cambria Math" w:hAnsi="Cambria Math"/>
+                <w:lang w:val="en-CA"/>
+              </w:rPr>
+              <m:t>ϵ</m:t>
+            </m:r>
+          </m:e>
+          <m:sub>
+            <m:r>
+              <w:rPr>
+                <w:rFonts w:ascii="Cambria Math" w:hAnsi="Cambria Math"/>
+                <w:lang w:val="en-CA"/>
+              </w:rPr>
+              <m:t>ff</m:t>
+            </m:r>
+          </m:sub>
+        </m:sSub>
+      </m:oMath>
+      <w:r>
+        <w:rPr>
+          <w:lang w:val="en-CA"/>
+        </w:rPr>
+        <w:t xml:space="preserve"> is the error in the flat field </w:t>
+      </w:r>
+      <w:r>
+        <w:rPr>
+          <w:lang w:val="en-CA"/>
+        </w:rPr>
+        <w:t>corrections</w:t>
+      </w:r>
+      <w:r>
+        <w:rPr>
+          <w:lang w:val="en-CA"/>
+        </w:rPr>
         <w:t>.</w:t>
       </w:r>
-      <w:r>
-        <w:t xml:space="preserve"> As an example image number 208 is used to demonstrate the </w:t>
+    </w:p>
+    <w:p>
+      <w:pPr>
+        <w:pStyle w:val="BodyText"/>
+        <w:keepNext/>
+        <w:ind w:firstLine="0"/>
+        <w:jc w:val="center"/>
+      </w:pPr>
+      <w:r>
+        <w:rPr>
+          <w:noProof/>
+        </w:rPr>
+        <w:drawing>
+          <wp:inline distT="0" distB="0" distL="0" distR="0" wp14:anchorId="6A4CAE05" wp14:editId="1ABCE0D1">
+            <wp:extent cx="3319385" cy="5810250"/>
+            <wp:effectExtent l="0" t="0" r="0" b="0"/>
+            <wp:docPr id="5" name="Picture 5"/>
+            <wp:cNvGraphicFramePr>
+              <a:graphicFrameLocks xmlns:a="http://schemas.openxmlformats.org/drawingml/2006/main" noChangeAspect="1"/>
+            </wp:cNvGraphicFramePr>
+            <a:graphic xmlns:a="http://schemas.openxmlformats.org/drawingml/2006/main">
+              <a:graphicData uri="http://schemas.openxmlformats.org/drawingml/2006/picture">
+                <pic:pic xmlns:pic="http://schemas.openxmlformats.org/drawingml/2006/picture">
+                  <pic:nvPicPr>
+                    <pic:cNvPr id="5" name="5-2-StrayLightComparison.png"/>
+                    <pic:cNvPicPr/>
+                  </pic:nvPicPr>
+                  <pic:blipFill>
+                    <a:blip r:embed="rId12">
+                      <a:extLst>
+                        <a:ext uri="{28A0092B-C50C-407E-A947-70E740481C1C}">
+                          <a14:useLocalDpi xmlns:a14="http://schemas.microsoft.com/office/drawing/2010/main" val="0"/>
+                        </a:ext>
+                      </a:extLst>
+                    </a:blip>
+                    <a:stretch>
+                      <a:fillRect/>
+                    </a:stretch>
+                  </pic:blipFill>
+                  <pic:spPr>
+                    <a:xfrm>
+                      <a:off x="0" y="0"/>
+                      <a:ext cx="3325634" cy="5821189"/>
+                    </a:xfrm>
+                    <a:prstGeom prst="rect">
+                      <a:avLst/>
+                    </a:prstGeom>
+                  </pic:spPr>
+                </pic:pic>
+              </a:graphicData>
+            </a:graphic>
+          </wp:inline>
+        </w:drawing>
+      </w:r>
+    </w:p>
+    <w:p>
+      <w:pPr>
+        <w:pStyle w:val="Caption"/>
+        <w:jc w:val="center"/>
+      </w:pPr>
+      <w:bookmarkStart w:id="12" w:name="_Ref434856870"/>
+      <w:r>
+        <w:rPr>
+          <w:b/>
+        </w:rPr>
+        <w:t>Figure 5-</w:t>
+      </w:r>
+      <w:r>
+        <w:rPr>
+          <w:b/>
+        </w:rPr>
+        <w:fldChar w:fldCharType="begin"/>
+      </w:r>
+      <w:r>
+        <w:rPr>
+          <w:b/>
+        </w:rPr>
+        <w:instrText xml:space="preserve"> SEQ Figure \* ARABIC </w:instrText>
+      </w:r>
+      <w:r>
+        <w:rPr>
+          <w:b/>
+        </w:rPr>
+        <w:fldChar w:fldCharType="separate"/>
+      </w:r>
+      <w:r>
+        <w:rPr>
+          <w:b/>
+          <w:noProof/>
+        </w:rPr>
+        <w:t>5</w:t>
+      </w:r>
+      <w:r>
+        <w:rPr>
+          <w:b/>
+        </w:rPr>
+        <w:fldChar w:fldCharType="end"/>
+      </w:r>
+      <w:bookmarkEnd w:id="12"/>
+      <w:r>
+        <w:rPr>
+          <w:b/>
+        </w:rPr>
+        <w:t>:</w:t>
+      </w:r>
+      <w:r>
+        <w:t xml:space="preserve"> S</w:t>
+      </w:r>
+      <w:r>
+        <w:t xml:space="preserve">tray light removal </w:t>
+      </w:r>
+      <w:r>
+        <w:t>technique is performed</w:t>
+      </w:r>
+      <w:r>
+        <w:t xml:space="preserve"> using image 208 which is a 750~nm measurement. The top panel is the image after the DC offset has been removed from </w:t>
+      </w:r>
+      <w:r>
+        <w:t>the</w:t>
+      </w:r>
+      <w:r>
+        <w:t xml:space="preserve"> measurement. The middle panel is the associated </w:t>
+      </w:r>
+      <w:r>
+        <w:t>AOTF-off image</w:t>
+      </w:r>
+      <w:r>
+        <w:t xml:space="preserve"> and </w:t>
+      </w:r>
+      <w:r>
+        <w:t xml:space="preserve">stray light </w:t>
+      </w:r>
+      <w:r>
+        <w:t>feature</w:t>
+      </w:r>
+      <w:r>
+        <w:t xml:space="preserve">s are </w:t>
+      </w:r>
+      <w:r>
+        <w:t xml:space="preserve">seen in the upper right of the image as well as light being registered in the entire right </w:t>
+      </w:r>
+      <w:r>
+        <w:t xml:space="preserve">side </w:t>
+      </w:r>
+      <w:r>
+        <w:t xml:space="preserve">of the image. The final panel is the </w:t>
+      </w:r>
+      <w:r>
+        <w:t>first</w:t>
+      </w:r>
+      <w:r>
+        <w:t xml:space="preserve"> panel minus the </w:t>
+      </w:r>
+      <w:r>
+        <w:t>second</w:t>
+      </w:r>
+      <w:r>
+        <w:t xml:space="preserve"> panel and the abnormal gradient has been removed from the final image, leaving a clean</w:t>
+      </w:r>
+      <w:r>
+        <w:t>er</w:t>
+      </w:r>
+      <w:r>
+        <w:t xml:space="preserve"> radiance profile.</w:t>
+      </w:r>
+    </w:p>
+    <w:p>
+      <w:pPr>
+        <w:pStyle w:val="BodyText"/>
+        <w:keepNext/>
+        <w:ind w:firstLine="0"/>
+        <w:jc w:val="center"/>
+      </w:pPr>
+      <w:r>
+        <w:rPr>
+          <w:noProof/>
+        </w:rPr>
+        <w:lastRenderedPageBreak/>
+        <w:drawing>
+          <wp:inline distT="0" distB="0" distL="0" distR="0" wp14:anchorId="5B097416" wp14:editId="14B758BF">
+            <wp:extent cx="3618728" cy="4962525"/>
+            <wp:effectExtent l="0" t="0" r="1270" b="0"/>
+            <wp:docPr id="6" name="Picture 6"/>
+            <wp:cNvGraphicFramePr>
+              <a:graphicFrameLocks xmlns:a="http://schemas.openxmlformats.org/drawingml/2006/main" noChangeAspect="1"/>
+            </wp:cNvGraphicFramePr>
+            <a:graphic xmlns:a="http://schemas.openxmlformats.org/drawingml/2006/main">
+              <a:graphicData uri="http://schemas.openxmlformats.org/drawingml/2006/picture">
+                <pic:pic xmlns:pic="http://schemas.openxmlformats.org/drawingml/2006/picture">
+                  <pic:nvPicPr>
+                    <pic:cNvPr id="6" name="5-2-AfterImage.png"/>
+                    <pic:cNvPicPr/>
+                  </pic:nvPicPr>
+                  <pic:blipFill>
+                    <a:blip r:embed="rId13">
+                      <a:extLst>
+                        <a:ext uri="{28A0092B-C50C-407E-A947-70E740481C1C}">
+                          <a14:useLocalDpi xmlns:a14="http://schemas.microsoft.com/office/drawing/2010/main" val="0"/>
+                        </a:ext>
+                      </a:extLst>
+                    </a:blip>
+                    <a:stretch>
+                      <a:fillRect/>
+                    </a:stretch>
+                  </pic:blipFill>
+                  <pic:spPr>
+                    <a:xfrm>
+                      <a:off x="0" y="0"/>
+                      <a:ext cx="3623875" cy="4969583"/>
+                    </a:xfrm>
+                    <a:prstGeom prst="rect">
+                      <a:avLst/>
+                    </a:prstGeom>
+                  </pic:spPr>
+                </pic:pic>
+              </a:graphicData>
+            </a:graphic>
+          </wp:inline>
+        </w:drawing>
+      </w:r>
+    </w:p>
+    <w:p>
+      <w:pPr>
+        <w:pStyle w:val="Caption"/>
+        <w:jc w:val="center"/>
+      </w:pPr>
+      <w:bookmarkStart w:id="13" w:name="_Ref434857421"/>
+      <w:r>
+        <w:rPr>
+          <w:b/>
+        </w:rPr>
+        <w:t>Figure 5-</w:t>
+      </w:r>
+      <w:r>
+        <w:rPr>
+          <w:b/>
+        </w:rPr>
+        <w:fldChar w:fldCharType="begin"/>
+      </w:r>
+      <w:r>
+        <w:rPr>
+          <w:b/>
+        </w:rPr>
+        <w:instrText xml:space="preserve"> SEQ Figure \* ARABIC </w:instrText>
+      </w:r>
+      <w:r>
+        <w:rPr>
+          <w:b/>
+        </w:rPr>
+        <w:fldChar w:fldCharType="separate"/>
+      </w:r>
+      <w:r>
+        <w:rPr>
+          <w:b/>
+          <w:noProof/>
+        </w:rPr>
+        <w:t>6</w:t>
+      </w:r>
+      <w:r>
+        <w:rPr>
+          <w:b/>
+        </w:rPr>
+        <w:fldChar w:fldCharType="end"/>
+      </w:r>
+      <w:bookmarkEnd w:id="13"/>
+      <w:r>
+        <w:rPr>
+          <w:b/>
+        </w:rPr>
+        <w:t>:</w:t>
+      </w:r>
+      <w:r>
+        <w:t xml:space="preserve"> (a) Final calibrated 750 </w:t>
+      </w:r>
+      <w:r>
+        <w:t>nm image, taken at 13:57 UTC located at 48.55</w:t>
+      </w:r>
+      <w:r>
+        <w:rPr>
+          <w:vertAlign w:val="superscript"/>
+        </w:rPr>
+        <w:t>o</w:t>
+      </w:r>
+      <w:r>
+        <w:t>N, 80.00</w:t>
+      </w:r>
+      <w:r>
+        <w:rPr>
+          <w:vertAlign w:val="superscript"/>
+        </w:rPr>
+        <w:t>o</w:t>
+      </w:r>
+      <w:r>
+        <w:t>W with a solar zenith angle and solar scattering angle of 63</w:t>
+      </w:r>
+      <w:r>
+        <w:rPr>
+          <w:vertAlign w:val="superscript"/>
+        </w:rPr>
+        <w:t>o</w:t>
+      </w:r>
+      <w:r>
+        <w:t xml:space="preserve"> and 98</w:t>
+      </w:r>
+      <w:r>
+        <w:rPr>
+          <w:vertAlign w:val="superscript"/>
+        </w:rPr>
+        <w:t>o</w:t>
+      </w:r>
+      <w:r>
+        <w:t xml:space="preserve"> respectively. (b) The same 750</w:t>
+      </w:r>
+      <w:r>
+        <w:t> </w:t>
+      </w:r>
+      <w:r>
+        <w:t>nm image with the mean of the profile removed from the image leaving the residual signal that shows thin clouds in the troposphere.</w:t>
+      </w:r>
+    </w:p>
+    <w:p>
+      <w:pPr>
+        <w:pStyle w:val="BodyText"/>
+      </w:pPr>
+    </w:p>
+    <w:p>
+      <w:pPr>
+        <w:pStyle w:val="BodyText"/>
+        <w:jc w:val="both"/>
+      </w:pPr>
+      <w:r>
+        <w:t>From image 208 t</w:t>
+      </w:r>
+      <w:r>
+        <w:t>he horizo</w:t>
+      </w:r>
+      <w:r>
+        <w:t>ntal structure across the image</w:t>
+      </w:r>
+      <w:r>
+        <w:t xml:space="preserve"> is nicely revealed by </w:t>
+      </w:r>
+      <w:r>
+        <w:t>calculating the mean radiance profile</w:t>
+      </w:r>
+      <w:r>
+        <w:t xml:space="preserve"> across the image </w:t>
+      </w:r>
+      <w:r>
+        <w:t xml:space="preserve">and </w:t>
+      </w:r>
+      <w:r>
+        <w:t xml:space="preserve">then </w:t>
+      </w:r>
+      <w:r>
+        <w:t xml:space="preserve">removing it </w:t>
+      </w:r>
+      <w:r>
+        <w:t xml:space="preserve">from each profile.  This is shown in </w:t>
+      </w:r>
+      <w:r>
+        <w:fldChar w:fldCharType="begin"/>
+      </w:r>
+      <w:r>
+        <w:instrText xml:space="preserve"> REF _Ref434857421 \h </w:instrText>
+      </w:r>
+      <w:r>
+        <w:instrText xml:space="preserve"> \* MERGEFORMAT </w:instrText>
+      </w:r>
+      <w:r>
+        <w:fldChar w:fldCharType="separate"/>
+      </w:r>
+      <w:r>
+        <w:t>Figure 5-</w:t>
+      </w:r>
+      <w:r>
+        <w:rPr>
+          <w:noProof/>
+        </w:rPr>
+        <w:t>6</w:t>
+      </w:r>
+      <w:r>
+        <w:fldChar w:fldCharType="end"/>
+      </w:r>
+      <w:r>
+        <w:t xml:space="preserve">b, where thin clouds (2 km vertical extent or less) are clearly seen near and below the tropopause level, with substantial variation in tangent altitude across the horizontal field of view.  </w:t>
+      </w:r>
+      <w:r>
+        <w:t xml:space="preserve">These clouds were </w:t>
+      </w:r>
+      <w:r>
+        <w:t xml:space="preserve">also </w:t>
+      </w:r>
+      <w:r>
+        <w:t>observed</w:t>
+      </w:r>
+      <w:r>
+        <w:t xml:space="preserve"> from other instruments on board the gondola </w:t>
+      </w:r>
+      <w:r>
+        <w:t>during the</w:t>
+      </w:r>
+      <w:r>
+        <w:t xml:space="preserve"> mission (B. </w:t>
       </w:r>
       <w:proofErr w:type="spellStart"/>
       <w:r>
-        <w:t>the</w:t>
+        <w:t>Solheim</w:t>
       </w:r>
       <w:proofErr w:type="spellEnd"/>
       <w:r>
-        <w:t xml:space="preserve"> step in the calibration on a flight image. Image 208 is a </w:t>
-      </w:r>
-      <w:r>
-        <w:t>750</w:t>
-      </w:r>
-      <w:r>
-        <w:t> </w:t>
-      </w:r>
-      <w:r>
-        <w:t>nm taken at 13:57 UTC with a solar zenith angle and solar scattering angle of 63</w:t>
+        <w:t xml:space="preserve">, private communication).  A brief check on the CALIPSO quick-look plots also shows </w:t>
+      </w:r>
+      <w:r>
+        <w:lastRenderedPageBreak/>
+        <w:t>clouds at a maximum height of approximately 13 km from measurements taken at 08:40 UTC at 47.24</w:t>
       </w:r>
       <w:r>
         <w:rPr>
@@ -2298,7 +3363,7 @@
         <w:t>o</w:t>
       </w:r>
       <w:r>
-        <w:t xml:space="preserve"> and 98</w:t>
+        <w:t>N, 95.25</w:t>
       </w:r>
       <w:r>
         <w:rPr>
@@ -2307,105 +3372,1081 @@
         <w:t>o</w:t>
       </w:r>
       <w:r>
-        <w:t xml:space="preserve"> respectively.</w:t>
-      </w:r>
-      <w:r>
-        <w:t xml:space="preserve"> The dark current and DC offset have been removed form image 208 using the </w:t>
+        <w:t xml:space="preserve">W, the nearest measurement point to the ALI location and time.  Although these images only have a 35 km extent in the horizontal direction, there is also some indication of horizontal variation in radiance significantly above the cloud level, possibly due to real atmospheric variability in the aerosol layer. </w:t>
+      </w:r>
+      <w:r>
+        <w:t xml:space="preserve">It should also be noted that some high altitude stray light </w:t>
+      </w:r>
+      <w:r>
+        <w:t>is also visible</w:t>
+      </w:r>
+      <w:r>
+        <w:t xml:space="preserve"> </w:t>
+      </w:r>
+      <w:r>
+        <w:t>in this mean residual image</w:t>
+      </w:r>
+      <w:r>
+        <w:t xml:space="preserve"> </w:t>
+      </w:r>
+      <w:r>
+        <w:t>that was not observed in the laboratory tests</w:t>
+      </w:r>
+      <w:r>
+        <w:t>.</w:t>
+      </w:r>
+      <w:r>
+        <w:t xml:space="preserve">  This may be due to contamination from scattering from a baffle vein or a nearby component of the gondola, although the true cause is unknown at this point.</w:t>
+      </w:r>
+    </w:p>
+    <w:p>
+      <w:pPr>
+        <w:pStyle w:val="BodyText"/>
+        <w:jc w:val="both"/>
+      </w:pPr>
+      <w:r>
+        <w:t>For ease of further analysis, and t</w:t>
+      </w:r>
+      <w:r>
+        <w:t>o increase the precision of the measurements to a minimum of 0.</w:t>
+      </w:r>
+      <w:r>
+        <w:t>6</w:t>
+      </w:r>
+      <w:r>
+        <w:t xml:space="preserve"> MTF the images were averaged in</w:t>
+      </w:r>
+      <w:r>
+        <w:t>to</w:t>
+      </w:r>
+      <w:r>
+        <w:t xml:space="preserve"> cells of 25</w:t>
+      </w:r>
+      <w:r>
+        <w:t xml:space="preserve"> </w:t>
+      </w:r>
+      <w:r>
+        <w:t xml:space="preserve">pixels </w:t>
+      </w:r>
+      <w:r>
+        <w:t xml:space="preserve">horizontally, </w:t>
+      </w:r>
+      <w:r>
+        <w:t xml:space="preserve">and </w:t>
+      </w:r>
+      <w:r>
+        <w:t xml:space="preserve">average </w:t>
+      </w:r>
+      <w:r>
+        <w:t>vertical</w:t>
+      </w:r>
+      <w:r>
+        <w:t>ly</w:t>
+      </w:r>
+      <w:r>
+        <w:t xml:space="preserve"> </w:t>
+      </w:r>
+      <w:r>
+        <w:t>onto a</w:t>
+      </w:r>
+      <w:r>
+        <w:t xml:space="preserve"> 1</w:t>
+      </w:r>
+      <w:r>
+        <w:t xml:space="preserve"> km tangent altitude grid.</w:t>
+      </w:r>
+      <w:r>
+        <w:t xml:space="preserve"> </w:t>
+      </w:r>
+      <w:r>
+        <w:t>The errors for the averaged radiances</w:t>
+      </w:r>
+      <w:proofErr w:type="gramStart"/>
+      <w:r>
+        <w:t xml:space="preserve">, </w:t>
+      </w:r>
+      <w:proofErr w:type="gramEnd"/>
+      <m:oMath>
+        <m:r>
+          <m:rPr>
+            <m:sty m:val="p"/>
+          </m:rPr>
+          <w:rPr>
+            <w:rFonts w:ascii="Cambria Math" w:hAnsi="Cambria Math"/>
+          </w:rPr>
+          <m:t>Ε</m:t>
+        </m:r>
+      </m:oMath>
+      <w:r>
+        <w:t>, is given by</w:t>
+      </w:r>
+    </w:p>
+    <w:tbl>
+      <w:tblPr>
+        <w:tblStyle w:val="TableGrid"/>
+        <w:tblW w:w="8050" w:type="dxa"/>
+        <w:tblInd w:w="1418" w:type="dxa"/>
+        <w:tblLook w:val="04A0" w:firstRow="1" w:lastRow="0" w:firstColumn="1" w:lastColumn="0" w:noHBand="0" w:noVBand="1"/>
+      </w:tblPr>
+      <w:tblGrid>
+        <w:gridCol w:w="6804"/>
+        <w:gridCol w:w="1246"/>
+      </w:tblGrid>
+      <w:tr>
+        <w:tc>
+          <w:tcPr>
+            <w:tcW w:w="6804" w:type="dxa"/>
+            <w:tcBorders>
+              <w:top w:val="nil"/>
+              <w:left w:val="nil"/>
+              <w:bottom w:val="nil"/>
+              <w:right w:val="nil"/>
+            </w:tcBorders>
+          </w:tcPr>
+          <w:p>
+            <w:pPr>
+              <w:pStyle w:val="BodyText"/>
+              <w:ind w:firstLine="289"/>
+              <w:jc w:val="right"/>
+            </w:pPr>
+            <m:oMathPara>
+              <m:oMath>
+                <m:r>
+                  <m:rPr>
+                    <m:sty m:val="p"/>
+                  </m:rPr>
+                  <w:rPr>
+                    <w:rFonts w:ascii="Cambria Math" w:hAnsi="Cambria Math"/>
+                    <w:lang w:val="en-CA"/>
+                  </w:rPr>
+                  <m:t>Ε</m:t>
+                </m:r>
+                <m:r>
+                  <w:rPr>
+                    <w:rFonts w:ascii="Cambria Math" w:hAnsi="Cambria Math"/>
+                    <w:lang w:val="en-CA"/>
+                  </w:rPr>
+                  <m:t>=</m:t>
+                </m:r>
+                <m:sSup>
+                  <m:sSupPr>
+                    <m:ctrlPr>
+                      <w:rPr>
+                        <w:rFonts w:ascii="Cambria Math" w:hAnsi="Cambria Math"/>
+                        <w:i/>
+                        <w:lang w:val="en-CA"/>
+                      </w:rPr>
+                    </m:ctrlPr>
+                  </m:sSupPr>
+                  <m:e>
+                    <m:d>
+                      <m:dPr>
+                        <m:ctrlPr>
+                          <w:rPr>
+                            <w:rFonts w:ascii="Cambria Math" w:hAnsi="Cambria Math"/>
+                            <w:i/>
+                            <w:lang w:val="en-CA"/>
+                          </w:rPr>
+                        </m:ctrlPr>
+                      </m:dPr>
+                      <m:e>
+                        <m:f>
+                          <m:fPr>
+                            <m:ctrlPr>
+                              <w:rPr>
+                                <w:rFonts w:ascii="Cambria Math" w:hAnsi="Cambria Math"/>
+                                <w:i/>
+                                <w:lang w:val="en-CA"/>
+                              </w:rPr>
+                            </m:ctrlPr>
+                          </m:fPr>
+                          <m:num>
+                            <m:r>
+                              <w:rPr>
+                                <w:rFonts w:ascii="Cambria Math" w:hAnsi="Cambria Math"/>
+                                <w:lang w:val="en-CA"/>
+                              </w:rPr>
+                              <m:t>1</m:t>
+                            </m:r>
+                          </m:num>
+                          <m:den>
+                            <m:r>
+                              <w:rPr>
+                                <w:rFonts w:ascii="Cambria Math" w:hAnsi="Cambria Math"/>
+                                <w:lang w:val="en-CA"/>
+                              </w:rPr>
+                              <m:t>(N-n)(M-m)</m:t>
+                            </m:r>
+                          </m:den>
+                        </m:f>
+                        <m:nary>
+                          <m:naryPr>
+                            <m:chr m:val="∑"/>
+                            <m:limLoc m:val="undOvr"/>
+                            <m:ctrlPr>
+                              <w:rPr>
+                                <w:rFonts w:ascii="Cambria Math" w:hAnsi="Cambria Math"/>
+                                <w:i/>
+                                <w:lang w:val="en-CA"/>
+                              </w:rPr>
+                            </m:ctrlPr>
+                          </m:naryPr>
+                          <m:sub>
+                            <m:r>
+                              <w:rPr>
+                                <w:rFonts w:ascii="Cambria Math" w:hAnsi="Cambria Math"/>
+                                <w:lang w:val="en-CA"/>
+                              </w:rPr>
+                              <m:t>i=n</m:t>
+                            </m:r>
+                          </m:sub>
+                          <m:sup>
+                            <m:r>
+                              <w:rPr>
+                                <w:rFonts w:ascii="Cambria Math" w:hAnsi="Cambria Math"/>
+                                <w:lang w:val="en-CA"/>
+                              </w:rPr>
+                              <m:t>N</m:t>
+                            </m:r>
+                          </m:sup>
+                          <m:e>
+                            <m:nary>
+                              <m:naryPr>
+                                <m:chr m:val="∑"/>
+                                <m:limLoc m:val="undOvr"/>
+                                <m:ctrlPr>
+                                  <w:rPr>
+                                    <w:rFonts w:ascii="Cambria Math" w:hAnsi="Cambria Math"/>
+                                    <w:i/>
+                                    <w:lang w:val="en-CA"/>
+                                  </w:rPr>
+                                </m:ctrlPr>
+                              </m:naryPr>
+                              <m:sub>
+                                <m:r>
+                                  <w:rPr>
+                                    <w:rFonts w:ascii="Cambria Math" w:hAnsi="Cambria Math"/>
+                                    <w:lang w:val="en-CA"/>
+                                  </w:rPr>
+                                  <m:t>j=m</m:t>
+                                </m:r>
+                              </m:sub>
+                              <m:sup>
+                                <m:r>
+                                  <w:rPr>
+                                    <w:rFonts w:ascii="Cambria Math" w:hAnsi="Cambria Math"/>
+                                    <w:lang w:val="en-CA"/>
+                                  </w:rPr>
+                                  <m:t>M</m:t>
+                                </m:r>
+                              </m:sup>
+                              <m:e>
+                                <m:sSup>
+                                  <m:sSupPr>
+                                    <m:ctrlPr>
+                                      <w:rPr>
+                                        <w:rFonts w:ascii="Cambria Math" w:hAnsi="Cambria Math"/>
+                                        <w:i/>
+                                        <w:lang w:val="en-CA"/>
+                                      </w:rPr>
+                                    </m:ctrlPr>
+                                  </m:sSupPr>
+                                  <m:e>
+                                    <m:d>
+                                      <m:dPr>
+                                        <m:ctrlPr>
+                                          <w:rPr>
+                                            <w:rFonts w:ascii="Cambria Math" w:hAnsi="Cambria Math"/>
+                                            <w:i/>
+                                            <w:lang w:val="en-CA"/>
+                                          </w:rPr>
+                                        </m:ctrlPr>
+                                      </m:dPr>
+                                      <m:e>
+                                        <m:sSub>
+                                          <m:sSubPr>
+                                            <m:ctrlPr>
+                                              <w:rPr>
+                                                <w:rFonts w:ascii="Cambria Math" w:hAnsi="Cambria Math"/>
+                                                <w:i/>
+                                                <w:lang w:val="en-CA"/>
+                                              </w:rPr>
+                                            </m:ctrlPr>
+                                          </m:sSubPr>
+                                          <m:e>
+                                            <m:r>
+                                              <w:rPr>
+                                                <w:rFonts w:ascii="Cambria Math" w:hAnsi="Cambria Math"/>
+                                                <w:lang w:val="en-CA"/>
+                                              </w:rPr>
+                                              <m:t>ϵ</m:t>
+                                            </m:r>
+                                          </m:e>
+                                          <m:sub>
+                                            <m:r>
+                                              <w:rPr>
+                                                <w:rFonts w:ascii="Cambria Math" w:hAnsi="Cambria Math"/>
+                                                <w:lang w:val="en-CA"/>
+                                              </w:rPr>
+                                              <m:t>i,j</m:t>
+                                            </m:r>
+                                          </m:sub>
+                                        </m:sSub>
+                                      </m:e>
+                                    </m:d>
+                                  </m:e>
+                                  <m:sup>
+                                    <m:r>
+                                      <w:rPr>
+                                        <w:rFonts w:ascii="Cambria Math" w:hAnsi="Cambria Math"/>
+                                        <w:lang w:val="en-CA"/>
+                                      </w:rPr>
+                                      <m:t>2</m:t>
+                                    </m:r>
+                                  </m:sup>
+                                </m:sSup>
+                              </m:e>
+                            </m:nary>
+                          </m:e>
+                        </m:nary>
+                      </m:e>
+                    </m:d>
+                    <m:ctrlPr>
+                      <w:rPr>
+                        <w:rFonts w:ascii="Cambria Math" w:hAnsi="Cambria Math"/>
+                        <w:i/>
+                      </w:rPr>
+                    </m:ctrlPr>
+                  </m:e>
+                  <m:sup>
+                    <m:f>
+                      <m:fPr>
+                        <m:ctrlPr>
+                          <w:rPr>
+                            <w:rFonts w:ascii="Cambria Math" w:hAnsi="Cambria Math"/>
+                            <w:i/>
+                          </w:rPr>
+                        </m:ctrlPr>
+                      </m:fPr>
+                      <m:num>
+                        <m:r>
+                          <w:rPr>
+                            <w:rFonts w:ascii="Cambria Math" w:hAnsi="Cambria Math"/>
+                          </w:rPr>
+                          <m:t>1</m:t>
+                        </m:r>
+                      </m:num>
+                      <m:den>
+                        <m:r>
+                          <w:rPr>
+                            <w:rFonts w:ascii="Cambria Math" w:hAnsi="Cambria Math"/>
+                          </w:rPr>
+                          <m:t>2</m:t>
+                        </m:r>
+                      </m:den>
+                    </m:f>
+                  </m:sup>
+                </m:sSup>
+                <m:r>
+                  <w:rPr>
+                    <w:rFonts w:ascii="Cambria Math" w:hAnsi="Cambria Math"/>
+                  </w:rPr>
+                  <m:t>,</m:t>
+                </m:r>
+              </m:oMath>
+            </m:oMathPara>
+          </w:p>
+        </w:tc>
+        <w:tc>
+          <w:tcPr>
+            <w:tcW w:w="1246" w:type="dxa"/>
+            <w:tcBorders>
+              <w:top w:val="nil"/>
+              <w:left w:val="nil"/>
+              <w:bottom w:val="nil"/>
+              <w:right w:val="nil"/>
+            </w:tcBorders>
+            <w:vAlign w:val="center"/>
+          </w:tcPr>
+          <w:p>
+            <w:pPr>
+              <w:pStyle w:val="BodyText"/>
+              <w:ind w:firstLine="0"/>
+              <w:jc w:val="right"/>
+            </w:pPr>
+            <w:r>
+              <w:t>(5.</w:t>
+            </w:r>
+            <w:r>
+              <w:t>3</w:t>
+            </w:r>
+            <w:r>
+              <w:t>)</w:t>
+            </w:r>
+          </w:p>
+        </w:tc>
+      </w:tr>
+    </w:tbl>
+    <w:p>
+      <w:pPr>
+        <w:pStyle w:val="BodyText"/>
+        <w:ind w:firstLine="0"/>
+        <w:jc w:val="both"/>
+      </w:pPr>
+      <w:proofErr w:type="gramStart"/>
+      <w:r>
+        <w:t>where</w:t>
+      </w:r>
+      <w:proofErr w:type="gramEnd"/>
+      <w:r>
+        <w:t xml:space="preserve"> the errors for each pixel, </w:t>
+      </w:r>
+      <m:oMath>
+        <m:sSub>
+          <m:sSubPr>
+            <m:ctrlPr>
+              <w:rPr>
+                <w:rFonts w:ascii="Cambria Math" w:hAnsi="Cambria Math"/>
+                <w:i/>
+              </w:rPr>
+            </m:ctrlPr>
+          </m:sSubPr>
+          <m:e>
+            <m:r>
+              <w:rPr>
+                <w:rFonts w:ascii="Cambria Math" w:hAnsi="Cambria Math"/>
+              </w:rPr>
+              <m:t>ϵ</m:t>
+            </m:r>
+          </m:e>
+          <m:sub>
+            <m:r>
+              <w:rPr>
+                <w:rFonts w:ascii="Cambria Math" w:hAnsi="Cambria Math"/>
+              </w:rPr>
+              <m:t>i,j</m:t>
+            </m:r>
+          </m:sub>
+        </m:sSub>
+      </m:oMath>
+      <w:r>
+        <w:t xml:space="preserve">, are summed in vertical, </w:t>
+      </w:r>
+      <m:oMath>
+        <m:r>
+          <w:rPr>
+            <w:rFonts w:ascii="Cambria Math" w:hAnsi="Cambria Math"/>
+          </w:rPr>
+          <m:t>i</m:t>
+        </m:r>
+      </m:oMath>
+      <w:r>
+        <w:t xml:space="preserve">, and horizontal, </w:t>
+      </w:r>
+      <m:oMath>
+        <m:r>
+          <w:rPr>
+            <w:rFonts w:ascii="Cambria Math" w:hAnsi="Cambria Math"/>
+          </w:rPr>
+          <m:t>j</m:t>
+        </m:r>
+      </m:oMath>
+      <w:r>
+        <w:t xml:space="preserve">, directions from the starting pixel, </w:t>
+      </w:r>
+      <m:oMath>
+        <m:r>
+          <w:rPr>
+            <w:rFonts w:ascii="Cambria Math" w:hAnsi="Cambria Math"/>
+          </w:rPr>
+          <m:t>n</m:t>
+        </m:r>
+      </m:oMath>
+      <w:r>
+        <w:t xml:space="preserve"> for the vertical and </w:t>
+      </w:r>
+      <m:oMath>
+        <m:r>
+          <w:rPr>
+            <w:rFonts w:ascii="Cambria Math" w:hAnsi="Cambria Math"/>
+          </w:rPr>
+          <m:t>m</m:t>
+        </m:r>
+      </m:oMath>
+      <w:r>
+        <w:t xml:space="preserve"> for the horizontal, to the final pixel in the average, </w:t>
+      </w:r>
+      <m:oMath>
+        <m:r>
+          <w:rPr>
+            <w:rFonts w:ascii="Cambria Math" w:hAnsi="Cambria Math"/>
+          </w:rPr>
+          <m:t>N</m:t>
+        </m:r>
+      </m:oMath>
+      <w:r>
+        <w:t xml:space="preserve"> for the vertical and </w:t>
+      </w:r>
+      <m:oMath>
+        <m:r>
+          <w:rPr>
+            <w:rFonts w:ascii="Cambria Math" w:hAnsi="Cambria Math"/>
+          </w:rPr>
+          <m:t>M</m:t>
+        </m:r>
+      </m:oMath>
+      <w:r>
+        <w:t xml:space="preserve"> for the horizontal</w:t>
+      </w:r>
+      <w:r>
+        <w:t xml:space="preserve">. </w:t>
+      </w:r>
+      <w:r>
+        <w:t>The r</w:t>
+      </w:r>
+      <w:r>
+        <w:t>adiance profile</w:t>
+      </w:r>
+      <w:r>
+        <w:t>s from the center column of the images for all measurements obtained during the flight are shown</w:t>
+      </w:r>
+      <w:r>
+        <w:t xml:space="preserve"> in </w:t>
+      </w:r>
+      <w:r>
+        <w:fldChar w:fldCharType="begin"/>
+      </w:r>
+      <w:r>
+        <w:instrText xml:space="preserve"> REF _Ref434859826 \h </w:instrText>
+      </w:r>
+      <w:r>
+        <w:instrText xml:space="preserve"> \* MERGEFORMAT </w:instrText>
+      </w:r>
+      <w:r>
+        <w:fldChar w:fldCharType="separate"/>
+      </w:r>
+      <w:r>
+        <w:t>Figure 5-</w:t>
+      </w:r>
+      <w:r>
+        <w:rPr>
+          <w:noProof/>
+        </w:rPr>
+        <w:t>7</w:t>
+      </w:r>
+      <w:r>
+        <w:fldChar w:fldCharType="end"/>
+      </w:r>
+      <w:r>
+        <w:t>. The first set of profiles, the dashed lines, which start near zero and move toward large</w:t>
+      </w:r>
+      <w:r>
+        <w:t>r</w:t>
+      </w:r>
+      <w:r>
+        <w:t xml:space="preserve"> values, are the </w:t>
+      </w:r>
+      <w:r>
+        <w:t>measurements</w:t>
+      </w:r>
+      <w:r>
+        <w:t xml:space="preserve"> that were recorded </w:t>
+      </w:r>
+      <w:r>
+        <w:t xml:space="preserve">near and </w:t>
+      </w:r>
+      <w:r>
+        <w:t>during sunrise</w:t>
+      </w:r>
+      <w:r>
+        <w:t xml:space="preserve"> so </w:t>
+      </w:r>
+      <w:r>
+        <w:t xml:space="preserve">the gradual increase </w:t>
+      </w:r>
+      <w:r>
+        <w:t>is</w:t>
+      </w:r>
+      <w:r>
+        <w:t xml:space="preserve"> therefore expected. </w:t>
+      </w:r>
+      <w:r>
+        <w:t xml:space="preserve">Measurements obtained for </w:t>
+      </w:r>
+      <w:r>
+        <w:t>solar zenith angle</w:t>
+      </w:r>
+      <w:r>
+        <w:t>s</w:t>
+      </w:r>
+      <w:r>
+        <w:t xml:space="preserve"> less than 90</w:t>
+      </w:r>
+      <w:r>
+        <w:rPr>
+          <w:vertAlign w:val="superscript"/>
+        </w:rPr>
+        <w:t>o</w:t>
+      </w:r>
+      <w:r>
+        <w:t xml:space="preserve"> are </w:t>
+      </w:r>
+      <w:r>
+        <w:t>represented by the solid lines</w:t>
+      </w:r>
+      <w:r>
+        <w:t>. These</w:t>
+      </w:r>
+      <w:r>
+        <w:t xml:space="preserve"> radiance </w:t>
+      </w:r>
+      <w:r>
+        <w:t>profiles</w:t>
+      </w:r>
+      <w:r>
+        <w:t xml:space="preserve"> follow a similar</w:t>
+      </w:r>
+      <w:r>
+        <w:t>, and expected exponential</w:t>
+      </w:r>
+      <w:r>
+        <w:t xml:space="preserve"> shape</w:t>
+      </w:r>
+      <w:r>
+        <w:t>, with</w:t>
+      </w:r>
+      <w:r>
+        <w:t xml:space="preserve"> </w:t>
+      </w:r>
+      <w:r>
+        <w:t>s</w:t>
+      </w:r>
+      <w:r>
+        <w:t xml:space="preserve">ome variability </w:t>
+      </w:r>
+      <w:r>
+        <w:t xml:space="preserve">at tangent altitudes below 12 km </w:t>
+      </w:r>
+      <w:r>
+        <w:t>corresponding largely to</w:t>
+      </w:r>
+      <w:r>
+        <w:t xml:space="preserve"> changing</w:t>
+      </w:r>
+      <w:r>
+        <w:t xml:space="preserve"> cloud</w:t>
+      </w:r>
+      <w:r>
+        <w:t xml:space="preserve"> conditions</w:t>
+      </w:r>
+      <w:r>
+        <w:t>.</w:t>
+      </w:r>
+    </w:p>
+    <w:p>
+      <w:pPr>
+        <w:pStyle w:val="BodyText"/>
+        <w:keepNext/>
+        <w:ind w:firstLine="0"/>
+        <w:jc w:val="center"/>
+      </w:pPr>
+      <w:r>
+        <w:rPr>
+          <w:noProof/>
+        </w:rPr>
+        <w:lastRenderedPageBreak/>
+        <w:drawing>
+          <wp:inline distT="0" distB="0" distL="0" distR="0" wp14:anchorId="236FE778" wp14:editId="170FB69F">
+            <wp:extent cx="5943600" cy="4607560"/>
+            <wp:effectExtent l="0" t="0" r="0" b="2540"/>
+            <wp:docPr id="7" name="Picture 7"/>
+            <wp:cNvGraphicFramePr>
+              <a:graphicFrameLocks xmlns:a="http://schemas.openxmlformats.org/drawingml/2006/main" noChangeAspect="1"/>
+            </wp:cNvGraphicFramePr>
+            <a:graphic xmlns:a="http://schemas.openxmlformats.org/drawingml/2006/main">
+              <a:graphicData uri="http://schemas.openxmlformats.org/drawingml/2006/picture">
+                <pic:pic xmlns:pic="http://schemas.openxmlformats.org/drawingml/2006/picture">
+                  <pic:nvPicPr>
+                    <pic:cNvPr id="7" name="5-2-AliRadianceVectors.png"/>
+                    <pic:cNvPicPr/>
+                  </pic:nvPicPr>
+                  <pic:blipFill>
+                    <a:blip r:embed="rId14">
+                      <a:extLst>
+                        <a:ext uri="{28A0092B-C50C-407E-A947-70E740481C1C}">
+                          <a14:useLocalDpi xmlns:a14="http://schemas.microsoft.com/office/drawing/2010/main" val="0"/>
+                        </a:ext>
+                      </a:extLst>
+                    </a:blip>
+                    <a:stretch>
+                      <a:fillRect/>
+                    </a:stretch>
+                  </pic:blipFill>
+                  <pic:spPr>
+                    <a:xfrm>
+                      <a:off x="0" y="0"/>
+                      <a:ext cx="5943600" cy="4607560"/>
+                    </a:xfrm>
+                    <a:prstGeom prst="rect">
+                      <a:avLst/>
+                    </a:prstGeom>
+                  </pic:spPr>
+                </pic:pic>
+              </a:graphicData>
+            </a:graphic>
+          </wp:inline>
+        </w:drawing>
+      </w:r>
+    </w:p>
+    <w:p>
+      <w:pPr>
+        <w:pStyle w:val="Caption"/>
+        <w:jc w:val="center"/>
+      </w:pPr>
+      <w:bookmarkStart w:id="14" w:name="_Ref434859826"/>
+      <w:r>
+        <w:rPr>
+          <w:b/>
+        </w:rPr>
+        <w:t>Figure 5-</w:t>
+      </w:r>
+      <w:r>
+        <w:rPr>
+          <w:b/>
+        </w:rPr>
+        <w:fldChar w:fldCharType="begin"/>
+      </w:r>
+      <w:r>
+        <w:rPr>
+          <w:b/>
+        </w:rPr>
+        <w:instrText xml:space="preserve"> SEQ Figure \* ARABIC </w:instrText>
+      </w:r>
+      <w:r>
+        <w:rPr>
+          <w:b/>
+        </w:rPr>
+        <w:fldChar w:fldCharType="separate"/>
+      </w:r>
+      <w:r>
+        <w:rPr>
+          <w:b/>
+          <w:noProof/>
+        </w:rPr>
+        <w:t>7</w:t>
+      </w:r>
+      <w:r>
+        <w:rPr>
+          <w:b/>
+        </w:rPr>
+        <w:fldChar w:fldCharType="end"/>
+      </w:r>
+      <w:bookmarkEnd w:id="14"/>
+      <w:r>
+        <w:rPr>
+          <w:b/>
+        </w:rPr>
+        <w:t xml:space="preserve">: </w:t>
+      </w:r>
+      <w:r>
+        <w:t>Averaged ALI relative radiance vectors from 12 of the 13 wavelengths from the NIMBUS-7 flight. Each panel presents the radiance vectors from a different wavelength measured which is denoted in the top right corner. The dashed lines are radiance profiles where the solar zenith angle is greater than 90</w:t>
+      </w:r>
+      <w:r>
+        <w:rPr>
+          <w:vertAlign w:val="superscript"/>
+        </w:rPr>
+        <w:t>o</w:t>
+      </w:r>
+      <w:r>
+        <w:t xml:space="preserve"> and solid lines are profile where the solar zenith angle is less than 90</w:t>
+      </w:r>
+      <w:r>
+        <w:rPr>
+          <w:vertAlign w:val="superscript"/>
+        </w:rPr>
+        <w:t>o</w:t>
+      </w:r>
+      <w:r>
+        <w:t>.</w:t>
+      </w:r>
+    </w:p>
+    <w:p/>
+    <w:p>
+      <w:pPr>
+        <w:pStyle w:val="BodyText"/>
+        <w:jc w:val="both"/>
+      </w:pPr>
+      <w:r>
+        <w:t xml:space="preserve">A full cycle of 13 spectral </w:t>
+      </w:r>
+      <w:r>
+        <w:t xml:space="preserve">images </w:t>
+      </w:r>
+      <w:r>
+        <w:t xml:space="preserve">(numbers </w:t>
+      </w:r>
+      <w:r>
+        <w:t>204</w:t>
+      </w:r>
+      <w:r>
+        <w:t>-</w:t>
+      </w:r>
+      <w:r>
+        <w:t>216</w:t>
+      </w:r>
+      <w:r>
+        <w:t>)</w:t>
+      </w:r>
+      <w:r>
+        <w:t xml:space="preserve"> were used </w:t>
+      </w:r>
+      <w:r>
+        <w:t xml:space="preserve">in </w:t>
+      </w:r>
+      <w:r>
+        <w:fldChar w:fldCharType="begin"/>
+      </w:r>
+      <w:r>
+        <w:instrText xml:space="preserve"> REF _Ref434859797 \h </w:instrText>
+      </w:r>
+      <w:r>
+        <w:instrText xml:space="preserve"> \* MERGEFORMAT </w:instrText>
+      </w:r>
+      <w:r>
+        <w:fldChar w:fldCharType="separate"/>
+      </w:r>
+      <w:r>
+        <w:t>Figure 5-</w:t>
+      </w:r>
+      <w:r>
+        <w:rPr>
+          <w:noProof/>
+        </w:rPr>
+        <w:t>8</w:t>
+      </w:r>
+      <w:r>
+        <w:fldChar w:fldCharType="end"/>
+      </w:r>
+      <w:r>
+        <w:t xml:space="preserve"> </w:t>
+      </w:r>
+      <w:r>
+        <w:t xml:space="preserve">to show the spectrum of relative </w:t>
+      </w:r>
+      <w:r>
+        <w:t xml:space="preserve">calibrated </w:t>
+      </w:r>
+      <w:r>
+        <w:t xml:space="preserve">radiances at </w:t>
+      </w:r>
+      <w:r>
+        <w:t>selected tangent altitudes.  The</w:t>
+      </w:r>
+      <w:r>
+        <w:t xml:space="preserve"> </w:t>
+      </w:r>
+      <w:r>
+        <w:t>estimated uncertainty</w:t>
+      </w:r>
+      <w:r>
+        <w:t xml:space="preserve"> </w:t>
+      </w:r>
+      <w:r>
+        <w:t xml:space="preserve">in the radiance is </w:t>
+      </w:r>
+      <w:r>
+        <w:t>represented by the shading</w:t>
+      </w:r>
+      <w:r>
+        <w:t xml:space="preserve"> has calculated using Equations 5.2 and 5.3</w:t>
+      </w:r>
+      <w:r>
+        <w:t xml:space="preserve">. </w:t>
+      </w:r>
+      <w:r>
+        <w:t xml:space="preserve">The </w:t>
+      </w:r>
+      <w:r>
+        <w:t>uncertainty</w:t>
+      </w:r>
+      <w:r>
+        <w:t xml:space="preserve"> is</w:t>
+      </w:r>
+      <w:r>
+        <w:t xml:space="preserve"> </w:t>
+      </w:r>
+      <w:r>
+        <w:t xml:space="preserve">approximately </w:t>
+      </w:r>
+      <w:r>
+        <w:t xml:space="preserve">five percent from 5 to 20 km and </w:t>
+      </w:r>
+      <w:r>
+        <w:t>increases</w:t>
+      </w:r>
+      <w:r>
+        <w:t xml:space="preserve"> </w:t>
+      </w:r>
+      <w:r>
+        <w:t xml:space="preserve">up </w:t>
+      </w:r>
+      <w:r>
+        <w:t>to eight</w:t>
+      </w:r>
+      <w:r>
+        <w:t xml:space="preserve"> percent from </w:t>
+      </w:r>
+      <w:r>
+        <w:t>20 to</w:t>
+      </w:r>
+      <w:r>
+        <w:t xml:space="preserve"> 35</w:t>
+      </w:r>
+      <w:r>
+        <w:t xml:space="preserve"> km</w:t>
+      </w:r>
+      <w:r>
+        <w:t>.</w:t>
+      </w:r>
+      <w:r>
+        <w:t xml:space="preserve">   </w:t>
+      </w:r>
+      <w:r>
+        <w:t xml:space="preserve">The spectra display the expected and relatively smooth fall off in intensity with increasing wavelength with </w:t>
       </w:r>
       <w:proofErr w:type="spellStart"/>
       <w:r>
-        <w:t>Equaton</w:t>
+        <w:t>Chappuis</w:t>
       </w:r>
       <w:proofErr w:type="spellEnd"/>
       <w:r>
-        <w:t xml:space="preserve"> TODO</w:t>
-      </w:r>
-      <w:proofErr w:type="gramStart"/>
-      <w:r>
-        <w:t>:LOOK</w:t>
-      </w:r>
-      <w:proofErr w:type="gramEnd"/>
-      <w:r>
-        <w:t xml:space="preserve"> U NUMBER. Next the stray light is removed by using the AOTF-off or calibration image and </w:t>
-      </w:r>
-      <w:r>
-        <w:t xml:space="preserve">removing t </w:t>
-      </w:r>
-      <w:proofErr w:type="spellStart"/>
-      <w:r>
-        <w:t>fomr</w:t>
-      </w:r>
-      <w:proofErr w:type="spellEnd"/>
-      <w:r>
-        <w:t xml:space="preserve"> the AOTF-on or measurement image. The </w:t>
-      </w:r>
-      <w:r>
-        <w:t>result</w:t>
-      </w:r>
-      <w:r>
-        <w:t xml:space="preserve"> of this procedure can be seen in</w:t>
+        <w:t xml:space="preserve"> ozone absorption seen at the lower wavelengths; however, </w:t>
+      </w:r>
+      <w:r>
+        <w:lastRenderedPageBreak/>
+        <w:t xml:space="preserve">the reason </w:t>
+      </w:r>
+      <w:bookmarkStart w:id="15" w:name="_GoBack"/>
+      <w:bookmarkEnd w:id="15"/>
+      <w:r>
+        <w:t>for the peak in the spectra at 875 nm is not known and may be due to an inconsistency in the pre-flight calibration.</w:t>
       </w:r>
     </w:p>
     <w:p>
       <w:pPr>
         <w:pStyle w:val="BodyText"/>
-      </w:pPr>
-      <w:r>
-        <w:t>PAPER:</w:t>
-      </w:r>
-    </w:p>
-    <w:p>
-      <w:pPr>
-        <w:spacing w:line="480" w:lineRule="auto"/>
-        <w:ind w:firstLine="720"/>
-        <w:jc w:val="both"/>
-      </w:pPr>
-      <w:r>
-        <w:t xml:space="preserve">The horizontal structure across the images is nicely revealed by </w:t>
-      </w:r>
-      <w:r>
-        <w:t>calculating the mean radiance profile</w:t>
-      </w:r>
-      <w:r>
-        <w:t xml:space="preserve"> across the image </w:t>
-      </w:r>
-      <w:r>
-        <w:t xml:space="preserve">and </w:t>
-      </w:r>
-      <w:r>
-        <w:t xml:space="preserve">then </w:t>
-      </w:r>
-      <w:r>
-        <w:t xml:space="preserve">removing it </w:t>
-      </w:r>
-      <w:r>
-        <w:t xml:space="preserve">from each profile.  This is shown in Figure 9b, where thin clouds (2 km vertical extent or less) are clearly seen near and below the tropopause level, with substantial variation in tangent altitude across the horizontal field of view.  </w:t>
-      </w:r>
-      <w:r>
-        <w:t xml:space="preserve">These clouds were </w:t>
-      </w:r>
-      <w:r>
-        <w:t xml:space="preserve">also </w:t>
-      </w:r>
-      <w:r>
-        <w:t>observed</w:t>
-      </w:r>
-      <w:r>
-        <w:t xml:space="preserve"> from other instruments on board the gondola </w:t>
-      </w:r>
-      <w:r>
-        <w:t>during the</w:t>
-      </w:r>
-      <w:r>
-        <w:t xml:space="preserve"> mission (B. </w:t>
-      </w:r>
-      <w:proofErr w:type="spellStart"/>
-      <w:r>
-        <w:t>Solheim</w:t>
-      </w:r>
-      <w:proofErr w:type="spellEnd"/>
-      <w:r>
-        <w:t>, private communication).  A brief check on the CALIPSO quick-look plots also shows clouds at a maximum height of approximately 13 km from measurements taken at 08:40 UTC at 47.24</w:t>
+        <w:keepNext/>
+        <w:ind w:firstLine="0"/>
+        <w:jc w:val="center"/>
+      </w:pPr>
+      <w:r>
+        <w:rPr>
+          <w:noProof/>
+        </w:rPr>
+        <w:drawing>
+          <wp:inline distT="0" distB="0" distL="0" distR="0" wp14:anchorId="24AFABD8" wp14:editId="026042EE">
+            <wp:extent cx="3254782" cy="3171825"/>
+            <wp:effectExtent l="0" t="0" r="3175" b="0"/>
+            <wp:docPr id="8" name="Picture 8"/>
+            <wp:cNvGraphicFramePr>
+              <a:graphicFrameLocks xmlns:a="http://schemas.openxmlformats.org/drawingml/2006/main" noChangeAspect="1"/>
+            </wp:cNvGraphicFramePr>
+            <a:graphic xmlns:a="http://schemas.openxmlformats.org/drawingml/2006/main">
+              <a:graphicData uri="http://schemas.openxmlformats.org/drawingml/2006/picture">
+                <pic:pic xmlns:pic="http://schemas.openxmlformats.org/drawingml/2006/picture">
+                  <pic:nvPicPr>
+                    <pic:cNvPr id="8" name="5-2-AliSpectralRadiances.png"/>
+                    <pic:cNvPicPr/>
+                  </pic:nvPicPr>
+                  <pic:blipFill>
+                    <a:blip r:embed="rId15">
+                      <a:extLst>
+                        <a:ext uri="{28A0092B-C50C-407E-A947-70E740481C1C}">
+                          <a14:useLocalDpi xmlns:a14="http://schemas.microsoft.com/office/drawing/2010/main" val="0"/>
+                        </a:ext>
+                      </a:extLst>
+                    </a:blip>
+                    <a:stretch>
+                      <a:fillRect/>
+                    </a:stretch>
+                  </pic:blipFill>
+                  <pic:spPr>
+                    <a:xfrm>
+                      <a:off x="0" y="0"/>
+                      <a:ext cx="3261507" cy="3178378"/>
+                    </a:xfrm>
+                    <a:prstGeom prst="rect">
+                      <a:avLst/>
+                    </a:prstGeom>
+                  </pic:spPr>
+                </pic:pic>
+              </a:graphicData>
+            </a:graphic>
+          </wp:inline>
+        </w:drawing>
+      </w:r>
+    </w:p>
+    <w:p>
+      <w:pPr>
+        <w:pStyle w:val="Caption"/>
+        <w:jc w:val="center"/>
+      </w:pPr>
+      <w:bookmarkStart w:id="16" w:name="_Ref434859797"/>
+      <w:r>
+        <w:rPr>
+          <w:b/>
+        </w:rPr>
+        <w:t>Figure 5-</w:t>
+      </w:r>
+      <w:r>
+        <w:rPr>
+          <w:b/>
+        </w:rPr>
+        <w:fldChar w:fldCharType="begin"/>
+      </w:r>
+      <w:r>
+        <w:rPr>
+          <w:b/>
+        </w:rPr>
+        <w:instrText xml:space="preserve"> SEQ Figure \* ARABIC </w:instrText>
+      </w:r>
+      <w:r>
+        <w:rPr>
+          <w:b/>
+        </w:rPr>
+        <w:fldChar w:fldCharType="separate"/>
+      </w:r>
+      <w:r>
+        <w:rPr>
+          <w:b/>
+          <w:noProof/>
+        </w:rPr>
+        <w:t>8</w:t>
+      </w:r>
+      <w:r>
+        <w:rPr>
+          <w:b/>
+        </w:rPr>
+        <w:fldChar w:fldCharType="end"/>
+      </w:r>
+      <w:bookmarkEnd w:id="16"/>
+      <w:r>
+        <w:t>: R</w:t>
+      </w:r>
+      <w:r>
+        <w:t>elative radiances spectrally from 650</w:t>
+      </w:r>
+      <w:r>
+        <w:t xml:space="preserve"> </w:t>
+      </w:r>
+      <w:r>
+        <w:t>nm to 950</w:t>
+      </w:r>
+      <w:r>
+        <w:t xml:space="preserve"> </w:t>
+      </w:r>
+      <w:r>
+        <w:t>nm as measured from ALI at approximately 14:20 UTC consisting of images number 204 to 216 looking 90</w:t>
       </w:r>
       <w:r>
         <w:rPr>
@@ -2414,7 +4455,7 @@
         <w:t>o</w:t>
       </w:r>
       <w:r>
-        <w:t>N, 95.25</w:t>
+        <w:t xml:space="preserve"> in the azimuth from the sun facing southwards. These spectral profiles are presented at several tangent altitudes with a horizontal look direction of 0</w:t>
       </w:r>
       <w:r>
         <w:rPr>
@@ -2423,1896 +4464,88 @@
         <w:t>o</w:t>
       </w:r>
       <w:r>
-        <w:t xml:space="preserve">W, the nearest measurement point to the ALI location and time.  Although these images </w:t>
-      </w:r>
+        <w:t>. The shading represen</w:t>
+      </w:r>
+      <w:r>
+        <w:t>ts the error on the radiances.</w:t>
+      </w:r>
+    </w:p>
+    <w:p>
+      <w:pPr>
+        <w:pStyle w:val="BodyText"/>
+        <w:ind w:firstLine="0"/>
+      </w:pPr>
+    </w:p>
+    <w:p>
+      <w:pPr>
+        <w:pStyle w:val="Heading1"/>
+      </w:pPr>
+      <w:r>
+        <w:t>5.3 Aerosol Retrievals</w:t>
+      </w:r>
+    </w:p>
+    <w:p>
+      <w:pPr>
+        <w:pStyle w:val="BodyText"/>
+      </w:pPr>
+      <w:r>
+        <w:t>Test</w:t>
+      </w:r>
+    </w:p>
+    <w:p>
+      <w:pPr>
+        <w:pStyle w:val="Heading2"/>
+      </w:pPr>
+      <w:r>
+        <w:t>5.3.1 Aerosol Extinction Retrieval Methodology</w:t>
+      </w:r>
+    </w:p>
+    <w:p>
+      <w:pPr>
+        <w:pStyle w:val="BodyText"/>
+      </w:pPr>
+      <w:r>
+        <w:t>Test</w:t>
+      </w:r>
+    </w:p>
+    <w:p>
+      <w:pPr>
+        <w:pStyle w:val="Heading2"/>
+      </w:pPr>
+      <w:r>
+        <w:t>5.3.2 Aerosol Extinction Retrievals</w:t>
+      </w:r>
+    </w:p>
+    <w:p>
+      <w:pPr>
+        <w:pStyle w:val="BodyText"/>
+      </w:pPr>
+      <w:r>
+        <w:t>Test</w:t>
+      </w:r>
+    </w:p>
+    <w:p>
+      <w:pPr>
+        <w:pStyle w:val="Heading2"/>
+      </w:pPr>
+      <w:r>
+        <w:t>5.3.3 Particle Size Retrieval Methodology</w:t>
+      </w:r>
+    </w:p>
+    <w:p>
+      <w:pPr>
+        <w:pStyle w:val="BodyText"/>
+      </w:pPr>
+      <w:r>
+        <w:t>Test</w:t>
+      </w:r>
+    </w:p>
+    <w:p>
+      <w:pPr>
+        <w:pStyle w:val="Heading2"/>
+      </w:pPr>
       <w:r>
         <w:lastRenderedPageBreak/>
-        <w:t xml:space="preserve">only have a 35 km extent in the horizontal direction, there is also some indication of horizontal variation in radiance significantly above the cloud level, possibly due to real atmospheric variability in the aerosol layer. </w:t>
-      </w:r>
-      <w:r>
-        <w:t xml:space="preserve">It should also be noted that some high altitude stray light </w:t>
-      </w:r>
-      <w:r>
-        <w:t>is also visible</w:t>
-      </w:r>
-      <w:r>
-        <w:t xml:space="preserve"> </w:t>
-      </w:r>
-      <w:r>
-        <w:t>in this mean residual image</w:t>
-      </w:r>
-      <w:r>
-        <w:t xml:space="preserve"> </w:t>
-      </w:r>
-      <w:r>
-        <w:t>that was not observed in the laboratory tests</w:t>
-      </w:r>
-      <w:r>
-        <w:t>.</w:t>
-      </w:r>
-      <w:r>
-        <w:t xml:space="preserve">  This may be due to contamination from scattering from a baffle vein or a nearby component of the gondola, although the true cause is unknown at this point. </w:t>
-      </w:r>
-    </w:p>
-    <w:p>
-      <w:pPr>
-        <w:spacing w:line="480" w:lineRule="auto"/>
-        <w:ind w:firstLine="720"/>
-        <w:jc w:val="both"/>
-      </w:pPr>
-      <w:r>
-        <w:t>For ease of further analysis, and t</w:t>
-      </w:r>
-      <w:r>
-        <w:t>o increase the precision of the measurements to a minimum of 0.</w:t>
-      </w:r>
-      <w:r>
-        <w:t>6</w:t>
-      </w:r>
-      <w:r>
-        <w:t xml:space="preserve"> MTF the images were averaged in</w:t>
-      </w:r>
-      <w:r>
-        <w:t>to</w:t>
-      </w:r>
-      <w:r>
-        <w:t xml:space="preserve"> cells of 25</w:t>
-      </w:r>
-      <w:r>
-        <w:t xml:space="preserve"> </w:t>
-      </w:r>
-      <w:r>
-        <w:t xml:space="preserve">pixels </w:t>
-      </w:r>
-      <w:r>
-        <w:t xml:space="preserve">horizontally, </w:t>
-      </w:r>
-      <w:r>
-        <w:t xml:space="preserve">and </w:t>
-      </w:r>
-      <w:r>
-        <w:t xml:space="preserve">average </w:t>
-      </w:r>
-      <w:r>
-        <w:t>vertical</w:t>
-      </w:r>
-      <w:r>
-        <w:t>ly</w:t>
-      </w:r>
-      <w:r>
-        <w:t xml:space="preserve"> </w:t>
-      </w:r>
-      <w:r>
-        <w:t>onto a</w:t>
-      </w:r>
-      <w:r>
-        <w:t xml:space="preserve"> 1</w:t>
-      </w:r>
-      <w:r>
-        <w:t xml:space="preserve"> km tangent altitude grid.</w:t>
-      </w:r>
-      <w:r>
-        <w:t xml:space="preserve"> </w:t>
-      </w:r>
-      <w:r>
-        <w:t>The r</w:t>
-      </w:r>
-      <w:r>
-        <w:t>adiance profile</w:t>
-      </w:r>
-      <w:r>
-        <w:t>s from the center column of the images for all measurements obtained during the flight are shown</w:t>
-      </w:r>
-      <w:r>
-        <w:t xml:space="preserve"> in </w:t>
-      </w:r>
-      <w:r>
-        <w:t>Figure 10</w:t>
-      </w:r>
-      <w:r>
-        <w:t>. The first set</w:t>
-      </w:r>
-      <w:r>
-        <w:t>s</w:t>
-      </w:r>
-      <w:r>
-        <w:t xml:space="preserve"> of profiles, the dashed lines, which start near zero and move toward large</w:t>
-      </w:r>
-      <w:r>
-        <w:t>r</w:t>
-      </w:r>
-      <w:r>
-        <w:t xml:space="preserve"> values, are the </w:t>
-      </w:r>
-      <w:r>
-        <w:t>measurements</w:t>
-      </w:r>
-      <w:r>
-        <w:t xml:space="preserve"> that were recorded </w:t>
-      </w:r>
-      <w:r>
-        <w:t xml:space="preserve">near and </w:t>
-      </w:r>
-      <w:r>
-        <w:t>during sunrise</w:t>
-      </w:r>
-      <w:r>
-        <w:t xml:space="preserve"> so </w:t>
-      </w:r>
-      <w:r>
-        <w:t xml:space="preserve">the gradual increase </w:t>
-      </w:r>
-      <w:r>
-        <w:t>is</w:t>
-      </w:r>
-      <w:r>
-        <w:t xml:space="preserve"> therefore expected. </w:t>
-      </w:r>
-      <w:r>
-        <w:t xml:space="preserve">Measurements obtained for </w:t>
-      </w:r>
-      <w:r>
-        <w:t>solar zenith angle</w:t>
-      </w:r>
-      <w:r>
-        <w:t>s</w:t>
-      </w:r>
-      <w:r>
-        <w:t xml:space="preserve"> less than 90</w:t>
-      </w:r>
-      <w:r>
-        <w:rPr>
-          <w:vertAlign w:val="superscript"/>
-        </w:rPr>
-        <w:t>o</w:t>
-      </w:r>
-      <w:r>
-        <w:t xml:space="preserve"> are </w:t>
-      </w:r>
-      <w:r>
-        <w:t>represented by the solid lines</w:t>
-      </w:r>
-      <w:r>
-        <w:t>. These</w:t>
-      </w:r>
-      <w:r>
-        <w:t xml:space="preserve"> radiance </w:t>
-      </w:r>
-      <w:r>
-        <w:t>profiles</w:t>
-      </w:r>
-      <w:r>
-        <w:t xml:space="preserve"> follow a similar</w:t>
-      </w:r>
-      <w:r>
-        <w:t>, and expected exponential</w:t>
-      </w:r>
-      <w:r>
-        <w:t xml:space="preserve"> shape</w:t>
-      </w:r>
-      <w:r>
-        <w:t>, with</w:t>
-      </w:r>
-      <w:r>
-        <w:t xml:space="preserve"> </w:t>
-      </w:r>
-      <w:r>
-        <w:t>s</w:t>
-      </w:r>
-      <w:r>
-        <w:t xml:space="preserve">ome variability </w:t>
-      </w:r>
-      <w:r>
-        <w:t xml:space="preserve">at tangent altitudes below 12 km </w:t>
-      </w:r>
-      <w:r>
-        <w:t>corresponding largely to</w:t>
-      </w:r>
-      <w:r>
-        <w:t xml:space="preserve"> changing</w:t>
-      </w:r>
-      <w:r>
-        <w:t xml:space="preserve"> cloud</w:t>
-      </w:r>
-      <w:r>
-        <w:t xml:space="preserve"> conditions</w:t>
-      </w:r>
-      <w:r>
-        <w:t xml:space="preserve">. </w:t>
-      </w:r>
-    </w:p>
-    <w:p>
-      <w:pPr>
-        <w:pStyle w:val="BodyText"/>
-      </w:pPr>
-      <w:r>
-        <w:t xml:space="preserve"> </w:t>
-      </w:r>
-      <w:r>
-        <w:t xml:space="preserve">A full cycle of 13 spectral </w:t>
-      </w:r>
-      <w:r>
-        <w:t xml:space="preserve">images </w:t>
-      </w:r>
-      <w:r>
-        <w:t xml:space="preserve">(numbers </w:t>
-      </w:r>
-      <w:r>
-        <w:t>204</w:t>
-      </w:r>
-      <w:r>
-        <w:t>-</w:t>
-      </w:r>
-      <w:r>
-        <w:t>216</w:t>
-      </w:r>
-      <w:r>
-        <w:t>)</w:t>
-      </w:r>
-      <w:r>
-        <w:t xml:space="preserve"> were used </w:t>
-      </w:r>
-      <w:r>
-        <w:t xml:space="preserve">in Figure 11 </w:t>
-      </w:r>
-      <w:r>
-        <w:t xml:space="preserve">to show the spectrum of relative </w:t>
-      </w:r>
-      <w:r>
-        <w:t xml:space="preserve">calibrated </w:t>
-      </w:r>
-      <w:r>
-        <w:t xml:space="preserve">radiances at </w:t>
-      </w:r>
-      <w:r>
-        <w:t>selected tangent altitudes.  The</w:t>
-      </w:r>
-      <w:r>
-        <w:t xml:space="preserve"> </w:t>
-      </w:r>
-      <w:r>
-        <w:t>estimated uncertainty</w:t>
-      </w:r>
-      <w:r>
-        <w:t xml:space="preserve"> </w:t>
-      </w:r>
-      <w:r>
-        <w:t xml:space="preserve">in the radiance is </w:t>
-      </w:r>
-      <w:r>
-        <w:t xml:space="preserve">represented by the shading. </w:t>
-      </w:r>
-      <w:r>
-        <w:t xml:space="preserve">The </w:t>
-      </w:r>
-      <w:r>
-        <w:t>uncertainty</w:t>
-      </w:r>
-      <w:r>
-        <w:t xml:space="preserve"> is</w:t>
-      </w:r>
-      <w:r>
-        <w:t xml:space="preserve"> </w:t>
-      </w:r>
-      <w:r>
-        <w:t xml:space="preserve">approximately </w:t>
-      </w:r>
-      <w:r>
-        <w:t xml:space="preserve">five percent from 5 to 20 km and </w:t>
-      </w:r>
-      <w:r>
-        <w:t>increases</w:t>
-      </w:r>
-      <w:r>
-        <w:t xml:space="preserve"> </w:t>
-      </w:r>
-      <w:r>
-        <w:t xml:space="preserve">up </w:t>
-      </w:r>
-      <w:r>
-        <w:t>to eight</w:t>
-      </w:r>
-      <w:r>
-        <w:t xml:space="preserve"> percent from </w:t>
-      </w:r>
-      <w:r>
-        <w:t>20 to</w:t>
-      </w:r>
-      <w:r>
-        <w:t xml:space="preserve"> 35</w:t>
-      </w:r>
-      <w:r>
-        <w:t xml:space="preserve"> km</w:t>
-      </w:r>
-      <w:r>
-        <w:t>.</w:t>
-      </w:r>
-      <w:r>
-        <w:t xml:space="preserve"> </w:t>
-      </w:r>
-      <w:r>
-        <w:t xml:space="preserve"> The error term </w:t>
-      </w:r>
-      <w:r>
-        <w:t xml:space="preserve">includes the </w:t>
-      </w:r>
-      <w:r>
-        <w:t xml:space="preserve">CCD </w:t>
-      </w:r>
-      <w:r>
-        <w:t xml:space="preserve">read, DC offset, dark current, stray light removal, and flat fielding correction error terms.  </w:t>
-      </w:r>
-      <w:r>
-        <w:t xml:space="preserve">The spectra display the expected and relatively smooth fall off in intensity with increasing wavelength with </w:t>
-      </w:r>
-      <w:proofErr w:type="spellStart"/>
-      <w:r>
-        <w:t>Chappuis</w:t>
-      </w:r>
-      <w:proofErr w:type="spellEnd"/>
-      <w:r>
-        <w:t xml:space="preserve"> ozone absorption seen at the lower wavelengths; however, the reason </w:t>
-      </w:r>
-      <w:r>
-        <w:lastRenderedPageBreak/>
-        <w:t>for the peak in the spectra at 875 nm is not known and may be due to an inconsistency in the pre-flight calibration.</w:t>
-      </w:r>
-    </w:p>
-    <w:p>
-      <w:pPr>
-        <w:pStyle w:val="BodyText"/>
-      </w:pPr>
-      <w:r>
-        <w:t>THESIS:</w:t>
-      </w:r>
-    </w:p>
-    <w:p>
-      <w:pPr>
-        <w:pStyle w:val="BodyText"/>
-      </w:pPr>
-      <w:bookmarkStart w:id="12" w:name="_GoBack"/>
-      <w:bookmarkEnd w:id="12"/>
-      <w:r>
-        <w:t xml:space="preserve">Stray light removal has always been difficult in atmospheric instrumentation due to the difficulty in accurately discerning the signal in regards to the stray light contamination. Furthermore, ALI's optical system has the further addition of unwanted light internal to the instrument because of the rejection of one of the polarizations due to the nature of the AOTF. The signal enters the optical system </w:t>
-      </w:r>
-      <w:proofErr w:type="spellStart"/>
-      <w:r>
-        <w:t>unpolarized</w:t>
-      </w:r>
-      <w:proofErr w:type="spellEnd"/>
-      <w:r>
-        <w:t xml:space="preserve">, but only one polarization can have a consistent output angle from the AOTF. The entering light is passed through a linear polarizer with an extinction ratio of at least 100,000:1 to remove the unwanted polarization however a small percentage is not absorbed. Furthermore, a second linear polarizer is used after the AOTF to reject all of the unwanted radiance that did not meet the Bragg criteria and once again a small percentage of this radiance is not absorbed. Since only a very small wavelength bandpass </w:t>
-      </w:r>
-      <w:proofErr w:type="spellStart"/>
-      <w:r>
-        <w:t>composses</w:t>
-      </w:r>
-      <w:proofErr w:type="spellEnd"/>
-      <w:r>
-        <w:t xml:space="preserve"> the wanted signal even small component of the unwanted signal passing through the system adds a considerable amount of stray light. However, the active filtering of the AOTF allows for an image to be measured when the filtering device is disabled, which is with no applied RF, allowing only the stray light to be captured by the instrument which will be referred to as a `dark image'. During ALI's aerosol mode a `dark image' was captured before every measurement image. By removing the `dark images' from the signal-stray light contaminated images the end result is images that only contain the measured signal. The previous method was tested in the lab, a 250~W quartz-tungsten light source was passed through a dispersing screen and into the entrance aperture of ALI filling the entire field of view. Using variety of exposure times ranging from 0.1~s to 60~s and wavelengths from 650 to 950~nm in 25~nm internals the </w:t>
-      </w:r>
-      <w:r>
-        <w:lastRenderedPageBreak/>
-        <w:t xml:space="preserve">incoming source was imaged twice for each unique combination; one image recorded with the AOTF in its off state, with no driving RF wave, and one with the ATOF in its on state, with the RF wave. Once all the images were acquired the DC offset was removed and the counts were divided by the exposure times to give counts per second. Essentially, the image with the AOTF off only contains stray light in the system, as previously stated, and the AOTF on image contains the stray light combined with the even signal from the light source. By subtracting the AOTF off image from the AOTF on image results in an image that just contains the signal and the contamination from the stray light from the system have been removed. Using the images from the experiment the bright areas over the smooth background of the AOTF on images could be successfully removed by subtracting the AOTF off image leaving a resulting image that contains a bright </w:t>
-      </w:r>
-      <w:proofErr w:type="spellStart"/>
-      <w:r>
-        <w:t>centre</w:t>
-      </w:r>
-      <w:proofErr w:type="spellEnd"/>
-      <w:r>
-        <w:t xml:space="preserve"> with the a smooth fallout in brightness, which is due to the known vignetting of the system. In order to be able to uses this method during the campaign all images captured in the standard aerosol mode will have a corresponding AOTF off or `dark image' recorded as well. An example from the mission with the stray light removal method being </w:t>
-      </w:r>
-      <w:proofErr w:type="spellStart"/>
-      <w:r>
-        <w:t>preformed</w:t>
-      </w:r>
-      <w:proofErr w:type="spellEnd"/>
-      <w:r>
-        <w:t xml:space="preserve"> is located in \</w:t>
-      </w:r>
-      <w:proofErr w:type="spellStart"/>
-      <w:r>
-        <w:t>autoref</w:t>
-      </w:r>
-      <w:proofErr w:type="spellEnd"/>
-      <w:r>
-        <w:t xml:space="preserve">{fig:5.2:strayLightComparison} where the features cause by the stray light are </w:t>
-      </w:r>
-      <w:proofErr w:type="spellStart"/>
-      <w:r>
-        <w:t>sen</w:t>
-      </w:r>
-      <w:proofErr w:type="spellEnd"/>
-      <w:r>
-        <w:t xml:space="preserve"> to be removed in the final image.</w:t>
-      </w:r>
-    </w:p>
-    <w:p>
-      <w:pPr>
-        <w:pStyle w:val="BodyText"/>
-      </w:pPr>
-    </w:p>
-    <w:p>
-      <w:pPr>
-        <w:pStyle w:val="BodyText"/>
-      </w:pPr>
-      <w:r>
-        <w:t>\begin{figure}</w:t>
-      </w:r>
-    </w:p>
-    <w:p>
-      <w:pPr>
-        <w:pStyle w:val="BodyText"/>
-      </w:pPr>
-      <w:r>
-        <w:t xml:space="preserve">    \includegraphics[width=0.5\textwidth]{./Images/5-2-StrayLightComparison.pdf}</w:t>
-      </w:r>
-    </w:p>
-    <w:p>
-      <w:pPr>
-        <w:pStyle w:val="BodyText"/>
-      </w:pPr>
-      <w:r>
-        <w:t xml:space="preserve">    \caption[Example Stray Light Removal</w:t>
-      </w:r>
-      <w:proofErr w:type="gramStart"/>
-      <w:r>
-        <w:t>]{</w:t>
-      </w:r>
-      <w:proofErr w:type="gramEnd"/>
-      <w:r>
-        <w:t xml:space="preserve">An demonstration of the stray light removal method will be </w:t>
-      </w:r>
-      <w:proofErr w:type="spellStart"/>
-      <w:r>
-        <w:t>preformed</w:t>
-      </w:r>
-      <w:proofErr w:type="spellEnd"/>
-      <w:r>
-        <w:t xml:space="preserve"> using image 208 from the Timmins campaign, which is a 750~nm measurement. The top panel is the image after the DC offset has been removed from a measurement image and in the top right the gradient in the blue raises much higher than in the </w:t>
-      </w:r>
-      <w:r>
-        <w:lastRenderedPageBreak/>
-        <w:t xml:space="preserve">left portion of the measurement. The middle panel is the associated `dark image' with the AOTF off and the same feature can be seen in the upper right of the image as well as light being registered in the entire right hand portion of the image which should be dark, this is the stray light that is coming into contact with the CCD. The final panel is the </w:t>
-      </w:r>
-      <w:proofErr w:type="spellStart"/>
-      <w:r>
-        <w:t>the</w:t>
-      </w:r>
-      <w:proofErr w:type="spellEnd"/>
-      <w:r>
-        <w:t xml:space="preserve"> middle panel minus the top panel and the abnormal gradient has been removed from the final image, leaving a clean radiance profile.}</w:t>
-      </w:r>
-    </w:p>
-    <w:p>
-      <w:pPr>
-        <w:pStyle w:val="BodyText"/>
-      </w:pPr>
-      <w:r>
-        <w:t xml:space="preserve">    \label{fig:5.2:strayLightComparison}</w:t>
-      </w:r>
-    </w:p>
-    <w:p>
-      <w:pPr>
-        <w:pStyle w:val="BodyText"/>
-      </w:pPr>
-      <w:r>
-        <w:t>\end{figure}</w:t>
-      </w:r>
-    </w:p>
-    <w:p>
-      <w:pPr>
-        <w:pStyle w:val="BodyText"/>
-      </w:pPr>
-    </w:p>
-    <w:p>
-      <w:pPr>
-        <w:pStyle w:val="BodyText"/>
-      </w:pPr>
-      <w:r>
-        <w:t xml:space="preserve">The vignetting is caused by the aperture of the AOTF itself, by using a simple optical layout as chosen for the prototype the larger the angle for the field of view the more light that get blocked by the AOTF's aperture causing a known vignetting for the images. Furthermore the extreme range of the field of view, approximately the last one degree in each direction, is outside the acceptance angle of the AOTF which causes a loss of diffraction efficiency. Both of these effect will also need to be calibrated out of the measurements to achieve final level 1 radiances. To finalize the data into level 1 relative radiances a flat fielding calibration is preformed which is done in two steps: first the images are flat fielded spatially for each wavelength, and second the images are flat fielded over the wavelength range to remove different efficient for different wavelength in the ALI system. In order to determine the coefficients, the final images from the stray light lab test will be used. To determine the </w:t>
-      </w:r>
-      <w:proofErr w:type="spellStart"/>
-      <w:r>
-        <w:t>spacial</w:t>
-      </w:r>
-      <w:proofErr w:type="spellEnd"/>
-      <w:r>
-        <w:t xml:space="preserve"> flat fielding coefficients the images were sorted into each specific wavelength. Flat fielding coefficients was determined for each pixel in a wavelength set but before starting the analysis, since the images were recorded at various exposures times some images had low signal and some had high signal as such any </w:t>
-      </w:r>
-      <w:r>
-        <w:lastRenderedPageBreak/>
-        <w:t>pixels that were below the noise threshold for the DC offset and completely filled the CCD well were removed for the analysis. Using the rest of the images a coefficient was determined for each pixel of each image to normalize the value of counts per second for every pixel in the form</w:t>
-      </w:r>
-    </w:p>
-    <w:p>
-      <w:pPr>
-        <w:pStyle w:val="BodyText"/>
-      </w:pPr>
-      <w:r>
-        <w:t>\begin{equation}</w:t>
-      </w:r>
-    </w:p>
-    <w:p>
-      <w:pPr>
-        <w:pStyle w:val="BodyText"/>
-      </w:pPr>
-      <w:r>
-        <w:t xml:space="preserve">    f</w:t>
-      </w:r>
-      <w:proofErr w:type="gramStart"/>
-      <w:r>
-        <w:t>_{</w:t>
-      </w:r>
-      <w:proofErr w:type="gramEnd"/>
-      <w:r>
-        <w:t xml:space="preserve">\lambda, </w:t>
-      </w:r>
-      <w:proofErr w:type="spellStart"/>
-      <w:r>
-        <w:t>i</w:t>
-      </w:r>
-      <w:proofErr w:type="spellEnd"/>
-      <w:r>
-        <w:t>, j, k} = \</w:t>
-      </w:r>
-      <w:proofErr w:type="spellStart"/>
-      <w:r>
-        <w:t>frac</w:t>
-      </w:r>
-      <w:proofErr w:type="spellEnd"/>
-      <w:r>
-        <w:t>{c_{</w:t>
-      </w:r>
-      <w:proofErr w:type="spellStart"/>
-      <w:r>
-        <w:t>ave</w:t>
-      </w:r>
-      <w:proofErr w:type="spellEnd"/>
-      <w:r>
-        <w:t xml:space="preserve">, k}}{c_{\lambda, </w:t>
-      </w:r>
-      <w:proofErr w:type="spellStart"/>
-      <w:r>
-        <w:t>i,j</w:t>
-      </w:r>
-      <w:proofErr w:type="spellEnd"/>
-      <w:r>
-        <w:t xml:space="preserve"> , k}}</w:t>
-      </w:r>
-    </w:p>
-    <w:p>
-      <w:pPr>
-        <w:pStyle w:val="BodyText"/>
-      </w:pPr>
-      <w:r>
-        <w:t>\end{equation}</w:t>
-      </w:r>
-    </w:p>
-    <w:p>
-      <w:pPr>
-        <w:pStyle w:val="BodyText"/>
-      </w:pPr>
-      <w:r>
-        <w:t xml:space="preserve">where $f_{\lambda, </w:t>
-      </w:r>
-      <w:proofErr w:type="spellStart"/>
-      <w:r>
-        <w:t>i</w:t>
-      </w:r>
-      <w:proofErr w:type="spellEnd"/>
-      <w:r>
-        <w:t>, j, k}$ is the flat fielding coefficient for a specific pixel location , $</w:t>
-      </w:r>
-      <w:proofErr w:type="spellStart"/>
-      <w:r>
-        <w:t>i,j</w:t>
-      </w:r>
-      <w:proofErr w:type="spellEnd"/>
-      <w:r>
-        <w:t xml:space="preserve">$, for </w:t>
-      </w:r>
-      <w:proofErr w:type="spellStart"/>
-      <w:r>
-        <w:t>for</w:t>
-      </w:r>
-      <w:proofErr w:type="spellEnd"/>
-      <w:r>
-        <w:t xml:space="preserve"> a specific trial image in the wavelength, $k$, $c_{</w:t>
-      </w:r>
-      <w:proofErr w:type="spellStart"/>
-      <w:r>
-        <w:t>ave</w:t>
-      </w:r>
-      <w:proofErr w:type="spellEnd"/>
-      <w:r>
-        <w:t xml:space="preserve">, k}$ is the average of the center 25 by 25 pixels of the trial image, and $c_{\lambda, </w:t>
-      </w:r>
-      <w:proofErr w:type="spellStart"/>
-      <w:r>
-        <w:t>i,j</w:t>
-      </w:r>
-      <w:proofErr w:type="spellEnd"/>
-      <w:r>
-        <w:t xml:space="preserve"> , k}$ is the counts per second of the pixel. Over all images in the average pixel value was always with 3\% of the median value for all images. For each wavelength the value of the average flat fielding coefficients, $f</w:t>
-      </w:r>
-      <w:proofErr w:type="gramStart"/>
-      <w:r>
-        <w:t>_{</w:t>
-      </w:r>
-      <w:proofErr w:type="gramEnd"/>
-      <w:r>
-        <w:t xml:space="preserve">\lambda, </w:t>
-      </w:r>
-      <w:proofErr w:type="spellStart"/>
-      <w:r>
-        <w:t>i</w:t>
-      </w:r>
-      <w:proofErr w:type="spellEnd"/>
-      <w:r>
-        <w:t>, j}$ that was used as the final value and a 3\% error was added to the final counts per second to each pixel. An example of the flat fielding coefficients for the 750~nm wavelength can be seen in \</w:t>
-      </w:r>
-      <w:proofErr w:type="spellStart"/>
-      <w:proofErr w:type="gramStart"/>
-      <w:r>
-        <w:t>autoref</w:t>
-      </w:r>
-      <w:proofErr w:type="spellEnd"/>
-      <w:r>
-        <w:t>{</w:t>
-      </w:r>
-      <w:proofErr w:type="gramEnd"/>
-      <w:r>
-        <w:t xml:space="preserve">fig:5.2:flatFieldCoeff}. To achieve the flat field images for each wavelength the following was </w:t>
-      </w:r>
-      <w:proofErr w:type="spellStart"/>
-      <w:r>
-        <w:t>preformed</w:t>
-      </w:r>
-      <w:proofErr w:type="spellEnd"/>
-      <w:r>
-        <w:t xml:space="preserve"> on the mission data</w:t>
-      </w:r>
-    </w:p>
-    <w:p>
-      <w:pPr>
-        <w:pStyle w:val="BodyText"/>
-      </w:pPr>
-      <w:r>
-        <w:t>\begin{equation}</w:t>
-      </w:r>
-    </w:p>
-    <w:p>
-      <w:pPr>
-        <w:pStyle w:val="BodyText"/>
-      </w:pPr>
-      <w:r>
-        <w:t xml:space="preserve">    \</w:t>
-      </w:r>
-      <w:proofErr w:type="spellStart"/>
-      <w:r>
-        <w:t>mathbf</w:t>
-      </w:r>
-      <w:proofErr w:type="spellEnd"/>
-      <w:r>
-        <w:t>{I}_{\lambda} = \</w:t>
-      </w:r>
-      <w:proofErr w:type="spellStart"/>
-      <w:r>
-        <w:t>mathbf</w:t>
-      </w:r>
-      <w:proofErr w:type="spellEnd"/>
-      <w:r>
-        <w:t>{C}*\</w:t>
-      </w:r>
-      <w:proofErr w:type="spellStart"/>
-      <w:r>
-        <w:t>mathbf</w:t>
-      </w:r>
-      <w:proofErr w:type="spellEnd"/>
-      <w:r>
-        <w:t>{F}_{\lambda}</w:t>
-      </w:r>
-    </w:p>
-    <w:p>
-      <w:pPr>
-        <w:pStyle w:val="BodyText"/>
-      </w:pPr>
-      <w:r>
-        <w:t>\end{equation}</w:t>
-      </w:r>
-    </w:p>
-    <w:p>
-      <w:pPr>
-        <w:pStyle w:val="BodyText"/>
-      </w:pPr>
-      <w:r>
-        <w:t>where $\</w:t>
-      </w:r>
-      <w:proofErr w:type="spellStart"/>
-      <w:r>
-        <w:t>mathbf</w:t>
-      </w:r>
-      <w:proofErr w:type="spellEnd"/>
-      <w:r>
-        <w:t>{C}$ is the stray light corrected image form the mission, $\</w:t>
-      </w:r>
-      <w:proofErr w:type="spellStart"/>
-      <w:r>
-        <w:t>mathbf</w:t>
-      </w:r>
-      <w:proofErr w:type="spellEnd"/>
-      <w:r>
-        <w:t>{F}_{\lambda}$ is the matrix of flat fielding coefficients, and $\</w:t>
-      </w:r>
-      <w:proofErr w:type="spellStart"/>
-      <w:r>
-        <w:t>mathbf</w:t>
-      </w:r>
-      <w:proofErr w:type="spellEnd"/>
-      <w:r>
-        <w:t>{I}_{\lambda}$ is the flat fielded values.</w:t>
-      </w:r>
-    </w:p>
-    <w:p>
-      <w:pPr>
-        <w:pStyle w:val="BodyText"/>
-      </w:pPr>
-    </w:p>
-    <w:p>
-      <w:pPr>
-        <w:pStyle w:val="BodyText"/>
-      </w:pPr>
-      <w:r>
-        <w:t>\begin{figure}</w:t>
-      </w:r>
-    </w:p>
-    <w:p>
-      <w:pPr>
-        <w:pStyle w:val="BodyText"/>
-      </w:pPr>
-      <w:r>
-        <w:lastRenderedPageBreak/>
-        <w:t xml:space="preserve">    \includegraphics[width=1.0\textwidth]{./Images/5-2-FlatFieldCoeff.pdf}</w:t>
-      </w:r>
-    </w:p>
-    <w:p>
-      <w:pPr>
-        <w:pStyle w:val="BodyText"/>
-      </w:pPr>
-      <w:r>
-        <w:t xml:space="preserve">    \caption[750~nm Flat </w:t>
-      </w:r>
-      <w:proofErr w:type="spellStart"/>
-      <w:r>
-        <w:t>Feilding</w:t>
-      </w:r>
-      <w:proofErr w:type="spellEnd"/>
-      <w:r>
-        <w:t xml:space="preserve"> Coefficients</w:t>
-      </w:r>
-      <w:proofErr w:type="gramStart"/>
-      <w:r>
-        <w:t>]{</w:t>
-      </w:r>
-      <w:proofErr w:type="gramEnd"/>
-      <w:r>
-        <w:t>The flat fielding coefficients, $\</w:t>
-      </w:r>
-      <w:proofErr w:type="spellStart"/>
-      <w:r>
-        <w:t>mathbf</w:t>
-      </w:r>
-      <w:proofErr w:type="spellEnd"/>
-      <w:r>
-        <w:t xml:space="preserve">{F}_{\lambda}$ for 750~nm. Due to the </w:t>
-      </w:r>
-      <w:proofErr w:type="spellStart"/>
-      <w:r>
-        <w:t>vignetting</w:t>
-      </w:r>
-      <w:proofErr w:type="spellEnd"/>
-      <w:r>
-        <w:t xml:space="preserve"> the </w:t>
-      </w:r>
-      <w:proofErr w:type="spellStart"/>
-      <w:r>
-        <w:t>the</w:t>
-      </w:r>
-      <w:proofErr w:type="spellEnd"/>
-      <w:r>
-        <w:t xml:space="preserve"> values near the edge require the largest flat fielding value but a majority of the image has a scaling factor of approximately unity. }</w:t>
-      </w:r>
-    </w:p>
-    <w:p>
-      <w:pPr>
-        <w:pStyle w:val="BodyText"/>
-      </w:pPr>
-      <w:r>
-        <w:t xml:space="preserve">    \label{fig:5.2:flatFieldCoeff}</w:t>
-      </w:r>
-    </w:p>
-    <w:p>
-      <w:pPr>
-        <w:pStyle w:val="BodyText"/>
-      </w:pPr>
-      <w:r>
-        <w:t>\end{figure}</w:t>
-      </w:r>
-    </w:p>
-    <w:p>
-      <w:pPr>
-        <w:pStyle w:val="BodyText"/>
-      </w:pPr>
-    </w:p>
-    <w:p>
-      <w:pPr>
-        <w:pStyle w:val="BodyText"/>
-      </w:pPr>
-      <w:r>
-        <w:t xml:space="preserve">Once the normalization numbers across the </w:t>
-      </w:r>
-      <w:proofErr w:type="spellStart"/>
-      <w:r>
-        <w:t>spacial</w:t>
-      </w:r>
-      <w:proofErr w:type="spellEnd"/>
-      <w:r>
-        <w:t xml:space="preserve"> direction had been </w:t>
-      </w:r>
-      <w:proofErr w:type="spellStart"/>
-      <w:r>
-        <w:t>preformed</w:t>
-      </w:r>
-      <w:proofErr w:type="spellEnd"/>
-      <w:r>
-        <w:t xml:space="preserve">, a similar methods was done for the spectrally as well. For this method, the average of the 25 by 25 pixel area used for the </w:t>
-      </w:r>
-      <w:proofErr w:type="spellStart"/>
-      <w:r>
-        <w:t>spacial</w:t>
-      </w:r>
-      <w:proofErr w:type="spellEnd"/>
-      <w:r>
-        <w:t xml:space="preserve"> flat fielding were used again to determine the spectral calibration curve from the specially calibrated data. This curve is simple and the coefficients are given by</w:t>
-      </w:r>
-    </w:p>
-    <w:p>
-      <w:pPr>
-        <w:pStyle w:val="BodyText"/>
-      </w:pPr>
-      <w:r>
-        <w:t>\begin{equation}</w:t>
-      </w:r>
-    </w:p>
-    <w:p>
-      <w:pPr>
-        <w:pStyle w:val="BodyText"/>
-      </w:pPr>
-      <w:r>
-        <w:t xml:space="preserve">    </w:t>
-      </w:r>
-      <w:proofErr w:type="gramStart"/>
-      <w:r>
-        <w:t>g(</w:t>
-      </w:r>
-      <w:proofErr w:type="gramEnd"/>
-      <w:r>
-        <w:t>\lambda) = \</w:t>
-      </w:r>
-      <w:proofErr w:type="spellStart"/>
-      <w:r>
-        <w:t>frac</w:t>
-      </w:r>
-      <w:proofErr w:type="spellEnd"/>
-      <w:r>
-        <w:t>{I_{</w:t>
-      </w:r>
-      <w:proofErr w:type="spellStart"/>
-      <w:r>
-        <w:t>ave</w:t>
-      </w:r>
-      <w:proofErr w:type="spellEnd"/>
-      <w:r>
-        <w:t>}(\lambda_{ref})}{I_{</w:t>
-      </w:r>
-      <w:proofErr w:type="spellStart"/>
-      <w:r>
-        <w:t>ave</w:t>
-      </w:r>
-      <w:proofErr w:type="spellEnd"/>
-      <w:r>
-        <w:t>}(\lambda)}</w:t>
-      </w:r>
-    </w:p>
-    <w:p>
-      <w:pPr>
-        <w:pStyle w:val="BodyText"/>
-      </w:pPr>
-      <w:r>
-        <w:t>\end{equation}</w:t>
-      </w:r>
-    </w:p>
-    <w:p>
-      <w:pPr>
-        <w:pStyle w:val="BodyText"/>
-      </w:pPr>
-      <w:r>
-        <w:t>where $g(\lambda)$ is the scaling factor for the spectral range of ALI, $I_{</w:t>
-      </w:r>
-      <w:proofErr w:type="spellStart"/>
-      <w:r>
-        <w:t>ave</w:t>
-      </w:r>
-      <w:proofErr w:type="spellEnd"/>
-      <w:r>
-        <w:t>}(\lambda_{ref})$ is the average over the center 25 by 25 pixels of the reference the wavelength, and $I_{</w:t>
-      </w:r>
-      <w:proofErr w:type="spellStart"/>
-      <w:r>
-        <w:t>ave</w:t>
-      </w:r>
-      <w:proofErr w:type="spellEnd"/>
-      <w:r>
-        <w:t>}(\lambda)$ average the of 25 by 25 pixels at a specific wavelength $\lambda$. The percent errors of the determined $</w:t>
-      </w:r>
-      <w:proofErr w:type="gramStart"/>
-      <w:r>
-        <w:t>g(</w:t>
-      </w:r>
-      <w:proofErr w:type="gramEnd"/>
-      <w:r>
-        <w:t>\lambda)$ and $I_{</w:t>
-      </w:r>
-      <w:proofErr w:type="spellStart"/>
-      <w:r>
-        <w:t>ave</w:t>
-      </w:r>
-      <w:proofErr w:type="spellEnd"/>
-      <w:r>
-        <w:t>}(\lambda_{ref})$ are 2\% and 1\% respectively across the entire wavelength band. The reference wavelength is 775~nm since it is the wavelength that ALI is most sensitive. The calibration coefficient $</w:t>
-      </w:r>
-      <w:proofErr w:type="gramStart"/>
-      <w:r>
-        <w:t>g{</w:t>
-      </w:r>
-      <w:proofErr w:type="gramEnd"/>
-      <w:r>
-        <w:t>\lambda}$ and the final flat fielding calibration for a mission image is</w:t>
-      </w:r>
-    </w:p>
-    <w:p>
-      <w:pPr>
-        <w:pStyle w:val="BodyText"/>
-      </w:pPr>
-      <w:r>
-        <w:t>\begin{equation}</w:t>
-      </w:r>
-    </w:p>
-    <w:p>
-      <w:pPr>
-        <w:pStyle w:val="BodyText"/>
-      </w:pPr>
-      <w:r>
-        <w:lastRenderedPageBreak/>
-        <w:t xml:space="preserve">    \</w:t>
-      </w:r>
-      <w:proofErr w:type="spellStart"/>
-      <w:r>
-        <w:t>mathbf</w:t>
-      </w:r>
-      <w:proofErr w:type="spellEnd"/>
-      <w:r>
-        <w:t>{I(\lambda)} = \frac{\mathbf{C}*\mathbf{F}_{\lambda}*g(\lambda)}{I_{ave}(\lambda_{ref})}.</w:t>
-      </w:r>
-    </w:p>
-    <w:p>
-      <w:pPr>
-        <w:pStyle w:val="BodyText"/>
-      </w:pPr>
-      <w:r>
-        <w:t>\end{equation}</w:t>
-      </w:r>
-    </w:p>
-    <w:p>
-      <w:pPr>
-        <w:pStyle w:val="BodyText"/>
-      </w:pPr>
-      <w:r>
-        <w:t>The final radiance $\</w:t>
-      </w:r>
-      <w:proofErr w:type="spellStart"/>
-      <w:proofErr w:type="gramStart"/>
-      <w:r>
-        <w:t>mathbf</w:t>
-      </w:r>
-      <w:proofErr w:type="spellEnd"/>
-      <w:r>
-        <w:t>{</w:t>
-      </w:r>
-      <w:proofErr w:type="gramEnd"/>
-      <w:r>
-        <w:t>I(\lambda)}$ is called a relative radiance since it normalized to the 775~nm lab radiance value.</w:t>
-      </w:r>
-    </w:p>
-    <w:p>
-      <w:pPr>
-        <w:pStyle w:val="BodyText"/>
-      </w:pPr>
-    </w:p>
-    <w:p>
-      <w:pPr>
-        <w:pStyle w:val="BodyText"/>
-      </w:pPr>
-      <w:r>
-        <w:t>A completed calibration from a raw level 0 image to a level 1 relative radiance measurement can be seen in \</w:t>
-      </w:r>
-      <w:proofErr w:type="spellStart"/>
-      <w:r>
-        <w:t>autoref</w:t>
-      </w:r>
-      <w:proofErr w:type="spellEnd"/>
-      <w:r>
-        <w:t>{fig:5.2:BeforeAfterImages} and the loss of brightness form the edge portion of the images have been removed and the image has a smooth profile horizontally across the entire field of view. However the noise level for individual pixel were large and in order to increase the precision of the measurements from the flight the images were averaged in cells of 25 horizontal pixels and vertical pixel averaging that would result in the measured radiances being on a 1~km vertical grid. Furthermore, a loss of resolution was speculated to occur in the flight data because of the drastic change in temperature of the optics during the flight which is a secondary reason for the pixel averaging. ALI radiance profiles from the complete mission from the 0\</w:t>
-      </w:r>
-      <w:proofErr w:type="spellStart"/>
-      <w:proofErr w:type="gramStart"/>
-      <w:r>
-        <w:t>si</w:t>
-      </w:r>
-      <w:proofErr w:type="spellEnd"/>
-      <w:r>
-        <w:t>{</w:t>
-      </w:r>
-      <w:proofErr w:type="gramEnd"/>
-      <w:r>
-        <w:t>\degree} line of sight can be seen in \</w:t>
-      </w:r>
-      <w:proofErr w:type="spellStart"/>
-      <w:r>
-        <w:t>autoref</w:t>
-      </w:r>
-      <w:proofErr w:type="spellEnd"/>
-      <w:r>
-        <w:t>{fig:5.2:AliRadiancesVectors} which includes wavelengths from 675-950~nm and generally have good internal agreement from 13 to 30~km. A spectrum of relative radiances are shown at a series of altitudes using the measurements from images 204 to 216 in \</w:t>
-      </w:r>
-      <w:proofErr w:type="spellStart"/>
-      <w:proofErr w:type="gramStart"/>
-      <w:r>
-        <w:t>autoref</w:t>
-      </w:r>
-      <w:proofErr w:type="spellEnd"/>
-      <w:r>
-        <w:t>{</w:t>
-      </w:r>
-      <w:proofErr w:type="gramEnd"/>
-      <w:r>
-        <w:t>fig:5.2:AliSpectralRadiances}. Images 207, 211, and 215 were selected to demonstrate subtle radiance differences between different horizontal lines of sights with each profile's respective error and can be seen in \</w:t>
-      </w:r>
-      <w:proofErr w:type="spellStart"/>
-      <w:r>
-        <w:t>autoref</w:t>
-      </w:r>
-      <w:proofErr w:type="spellEnd"/>
-      <w:r>
-        <w:t>{fig:5.2:AliRadiances}.</w:t>
-      </w:r>
-    </w:p>
-    <w:p>
-      <w:pPr>
-        <w:pStyle w:val="BodyText"/>
-      </w:pPr>
-    </w:p>
-    <w:p>
-      <w:pPr>
-        <w:pStyle w:val="BodyText"/>
-      </w:pPr>
-      <w:r>
-        <w:lastRenderedPageBreak/>
-        <w:t>\begin{figure}</w:t>
-      </w:r>
-    </w:p>
-    <w:p>
-      <w:pPr>
-        <w:pStyle w:val="BodyText"/>
-      </w:pPr>
-      <w:r>
-        <w:t>\includegraphics[width=1.0\textwidth]{./Images/5-2-BeforeAfterImage.pdf}</w:t>
-      </w:r>
-    </w:p>
-    <w:p>
-      <w:pPr>
-        <w:pStyle w:val="BodyText"/>
-      </w:pPr>
-      <w:r>
-        <w:t xml:space="preserve">    \caption[Comparison of an Raw and Calibrated ALI Image</w:t>
-      </w:r>
-      <w:proofErr w:type="gramStart"/>
-      <w:r>
-        <w:t>]{</w:t>
-      </w:r>
-      <w:proofErr w:type="gramEnd"/>
-      <w:r>
-        <w:t>Comparison of the same image, image number 212, at 750~nm. The upper panel is the raw level 0 data and the lower panel is the relative radiance level 1 data.}</w:t>
-      </w:r>
-    </w:p>
-    <w:p>
-      <w:pPr>
-        <w:pStyle w:val="BodyText"/>
-      </w:pPr>
-      <w:r>
-        <w:t xml:space="preserve">    \label{fig:5.2:BeforeAfterImages}</w:t>
-      </w:r>
-    </w:p>
-    <w:p>
-      <w:pPr>
-        <w:pStyle w:val="BodyText"/>
-      </w:pPr>
-      <w:r>
-        <w:t>\end{figure}</w:t>
-      </w:r>
-    </w:p>
-    <w:p>
-      <w:pPr>
-        <w:pStyle w:val="BodyText"/>
-      </w:pPr>
-    </w:p>
-    <w:p>
-      <w:pPr>
-        <w:pStyle w:val="BodyText"/>
-      </w:pPr>
-      <w:r>
-        <w:t>\begin{figure}</w:t>
-      </w:r>
-    </w:p>
-    <w:p>
-      <w:pPr>
-        <w:pStyle w:val="BodyText"/>
-      </w:pPr>
-      <w:r>
-        <w:t>\includegraphics[width=1.0\textwidth]{./Images/5-2-AliRadianceVectors.pdf}</w:t>
-      </w:r>
-    </w:p>
-    <w:p>
-      <w:pPr>
-        <w:pStyle w:val="BodyText"/>
-      </w:pPr>
-      <w:r>
-        <w:t xml:space="preserve">    \caption[ALI Relative Radiance Vectors]{All ALI relative radiance vectors from the NIMBUS-7 flight from the straight ahead line of sight, the average of the </w:t>
-      </w:r>
-      <w:proofErr w:type="spellStart"/>
-      <w:r>
-        <w:t>centre</w:t>
-      </w:r>
-      <w:proofErr w:type="spellEnd"/>
-      <w:r>
-        <w:t xml:space="preserve"> 25 columns of pixels, averaged to a 1~km resolution. Each panel presents the radiance vectors from a different wavelength measured which is denoted in the top right corner.}</w:t>
-      </w:r>
-    </w:p>
-    <w:p>
-      <w:pPr>
-        <w:pStyle w:val="BodyText"/>
-      </w:pPr>
-      <w:r>
-        <w:t xml:space="preserve">    \label{fig:5.2:AliRadiancesVectors}</w:t>
-      </w:r>
-    </w:p>
-    <w:p>
-      <w:pPr>
-        <w:pStyle w:val="BodyText"/>
-      </w:pPr>
-      <w:r>
-        <w:t>\end{figure}</w:t>
-      </w:r>
-    </w:p>
-    <w:p>
-      <w:pPr>
-        <w:pStyle w:val="BodyText"/>
-      </w:pPr>
-    </w:p>
-    <w:p>
-      <w:pPr>
-        <w:pStyle w:val="BodyText"/>
-      </w:pPr>
-      <w:r>
-        <w:t>\begin{figure}</w:t>
-      </w:r>
-    </w:p>
-    <w:p>
-      <w:pPr>
-        <w:pStyle w:val="BodyText"/>
-      </w:pPr>
-      <w:r>
-        <w:t>\includegraphics[width=1.0\textwidth]{./Images/5-2-AliSpectralRadiances.pdf}</w:t>
-      </w:r>
-    </w:p>
-    <w:p>
-      <w:pPr>
-        <w:pStyle w:val="BodyText"/>
-      </w:pPr>
-      <w:r>
-        <w:t xml:space="preserve">    \caption[ALI Spectral Relative Radiance]{Level 1 relative radiances spectrally from 650~nm to 950~nm as measured form ALI at approximately 14:20 UTC consisting of images number 204 to 216 looking 90\</w:t>
-      </w:r>
-      <w:proofErr w:type="spellStart"/>
-      <w:r>
-        <w:t>si</w:t>
-      </w:r>
-      <w:proofErr w:type="spellEnd"/>
-      <w:r>
-        <w:t xml:space="preserve">{\degree} from the sun facing southwards. These spectral </w:t>
-      </w:r>
-      <w:r>
-        <w:lastRenderedPageBreak/>
-        <w:t>profiles are presented at several tangent altitudes with a horizontal field of view of 0\</w:t>
-      </w:r>
-      <w:proofErr w:type="spellStart"/>
-      <w:proofErr w:type="gramStart"/>
-      <w:r>
-        <w:t>si</w:t>
-      </w:r>
-      <w:proofErr w:type="spellEnd"/>
-      <w:r>
-        <w:t>{</w:t>
-      </w:r>
-      <w:proofErr w:type="gramEnd"/>
-      <w:r>
-        <w:t>\degree}.}</w:t>
-      </w:r>
-    </w:p>
-    <w:p>
-      <w:pPr>
-        <w:pStyle w:val="BodyText"/>
-      </w:pPr>
-      <w:r>
-        <w:t xml:space="preserve">    \label{fig:5.2:AliSpectralRadiances}</w:t>
-      </w:r>
-    </w:p>
-    <w:p>
-      <w:pPr>
-        <w:pStyle w:val="BodyText"/>
-      </w:pPr>
-      <w:r>
-        <w:t>\end{figure}</w:t>
-      </w:r>
-    </w:p>
-    <w:p>
-      <w:pPr>
-        <w:pStyle w:val="BodyText"/>
-      </w:pPr>
-    </w:p>
-    <w:p>
-      <w:pPr>
-        <w:pStyle w:val="BodyText"/>
-      </w:pPr>
-      <w:r>
-        <w:t>The final step in determining the relative radiances is to determine the error on the profiles. Each step in the calibration has an associated error that gets added to the final result. The first step is to analysis the error contributed form the camera readout and DC offset and dark current removal, if the raw image from the CCD is $\</w:t>
-      </w:r>
-      <w:proofErr w:type="spellStart"/>
-      <w:r>
-        <w:t>mathbf</w:t>
-      </w:r>
-      <w:proofErr w:type="spellEnd"/>
-      <w:r>
-        <w:t>{R}$ with elements $R_{</w:t>
-      </w:r>
-      <w:proofErr w:type="spellStart"/>
-      <w:r>
-        <w:t>i,j</w:t>
-      </w:r>
-      <w:proofErr w:type="spellEnd"/>
-      <w:r>
-        <w:t>}$ and $\</w:t>
-      </w:r>
-      <w:proofErr w:type="spellStart"/>
-      <w:r>
-        <w:t>mathbf</w:t>
-      </w:r>
-      <w:proofErr w:type="spellEnd"/>
-      <w:r>
-        <w:t>{C}_{raw}$ is the image with the DC offset, and dark current removed then the error contribution would be given by</w:t>
-      </w:r>
-    </w:p>
-    <w:p>
-      <w:pPr>
-        <w:pStyle w:val="BodyText"/>
-      </w:pPr>
-      <w:r>
-        <w:t>\begin{equation}</w:t>
-      </w:r>
-    </w:p>
-    <w:p>
-      <w:pPr>
-        <w:pStyle w:val="BodyText"/>
-      </w:pPr>
-      <w:r>
-        <w:t xml:space="preserve">    \delta\</w:t>
-      </w:r>
-      <w:proofErr w:type="spellStart"/>
-      <w:r>
-        <w:t>mathbf</w:t>
-      </w:r>
-      <w:proofErr w:type="spellEnd"/>
-      <w:r>
-        <w:t>{C}_{raw}^2 = \</w:t>
-      </w:r>
-      <w:proofErr w:type="spellStart"/>
-      <w:r>
-        <w:t>frac</w:t>
-      </w:r>
-      <w:proofErr w:type="spellEnd"/>
-      <w:r>
-        <w:t>{\delta\</w:t>
-      </w:r>
-      <w:proofErr w:type="spellStart"/>
-      <w:r>
-        <w:t>mathbf</w:t>
-      </w:r>
-      <w:proofErr w:type="spellEnd"/>
-      <w:r>
-        <w:t>{R}}{t} = \</w:t>
-      </w:r>
-      <w:proofErr w:type="spellStart"/>
-      <w:r>
-        <w:t>frac</w:t>
-      </w:r>
-      <w:proofErr w:type="spellEnd"/>
-      <w:r>
-        <w:t>{\delta\</w:t>
-      </w:r>
-      <w:proofErr w:type="spellStart"/>
-      <w:r>
-        <w:t>mathbf</w:t>
-      </w:r>
-      <w:proofErr w:type="spellEnd"/>
-      <w:r>
-        <w:t>{e}_{r}^{2} + \delta\</w:t>
-      </w:r>
-      <w:proofErr w:type="spellStart"/>
-      <w:r>
-        <w:t>mathbf</w:t>
-      </w:r>
-      <w:proofErr w:type="spellEnd"/>
-      <w:r>
-        <w:t>{e}_{DC}^{2} + \delta\</w:t>
-      </w:r>
-      <w:proofErr w:type="spellStart"/>
-      <w:r>
-        <w:t>mathbf</w:t>
-      </w:r>
-      <w:proofErr w:type="spellEnd"/>
-      <w:r>
-        <w:t>{e}_{dark}^{2}}{t}</w:t>
-      </w:r>
-    </w:p>
-    <w:p>
-      <w:pPr>
-        <w:pStyle w:val="BodyText"/>
-      </w:pPr>
-      <w:r>
-        <w:t>\end{equation}</w:t>
-      </w:r>
-    </w:p>
-    <w:p>
-      <w:pPr>
-        <w:pStyle w:val="BodyText"/>
-      </w:pPr>
-      <w:r>
-        <w:t>where $\delta \</w:t>
-      </w:r>
-      <w:proofErr w:type="spellStart"/>
-      <w:r>
-        <w:t>mathbf</w:t>
-      </w:r>
-      <w:proofErr w:type="spellEnd"/>
-      <w:r>
-        <w:t>{e}_{r}$ is the read error from the camera which is listed to be 15 counts, $\delta \</w:t>
-      </w:r>
-      <w:proofErr w:type="spellStart"/>
-      <w:r>
-        <w:t>mathbf</w:t>
-      </w:r>
-      <w:proofErr w:type="spellEnd"/>
-      <w:r>
-        <w:t>{e}_{DC}$ is the error cause by the DC offset which was determined from the calibration via the standard deviation to be approximately 30 counts, $\delta \</w:t>
-      </w:r>
-      <w:proofErr w:type="spellStart"/>
-      <w:r>
-        <w:t>mathbf</w:t>
-      </w:r>
-      <w:proofErr w:type="spellEnd"/>
-      <w:r>
-        <w:t>{e}_{dark}$ us the error added from the dark current removal which is 5 counts at worse, and $t$ is the exposure time. The same method is used for the `dark image' and the final result is denoted $\</w:t>
-      </w:r>
-      <w:proofErr w:type="spellStart"/>
-      <w:r>
-        <w:t>mathbf</w:t>
-      </w:r>
-      <w:proofErr w:type="spellEnd"/>
-      <w:r>
-        <w:t>{C</w:t>
-      </w:r>
-      <w:proofErr w:type="gramStart"/>
-      <w:r>
-        <w:t>}_</w:t>
-      </w:r>
-      <w:proofErr w:type="gramEnd"/>
-      <w:r>
-        <w:t>{stray}$. At this point each image has its stray light removed with a `dark image' subtraction yielding an error of</w:t>
-      </w:r>
-    </w:p>
-    <w:p>
-      <w:pPr>
-        <w:pStyle w:val="BodyText"/>
-      </w:pPr>
-      <w:r>
-        <w:lastRenderedPageBreak/>
-        <w:t>\begin{equation}</w:t>
-      </w:r>
-    </w:p>
-    <w:p>
-      <w:pPr>
-        <w:pStyle w:val="BodyText"/>
-      </w:pPr>
-      <w:r>
-        <w:t xml:space="preserve">  \delta\</w:t>
-      </w:r>
-      <w:proofErr w:type="spellStart"/>
-      <w:r>
-        <w:t>mathbf</w:t>
-      </w:r>
-      <w:proofErr w:type="spellEnd"/>
-      <w:r>
-        <w:t>{C} = \delta\</w:t>
-      </w:r>
-      <w:proofErr w:type="spellStart"/>
-      <w:r>
-        <w:t>mathbf</w:t>
-      </w:r>
-      <w:proofErr w:type="spellEnd"/>
-      <w:r>
-        <w:t>{C}_{raw} + \delta\</w:t>
-      </w:r>
-      <w:proofErr w:type="spellStart"/>
-      <w:r>
-        <w:t>mathbf</w:t>
-      </w:r>
-      <w:proofErr w:type="spellEnd"/>
-      <w:r>
-        <w:t>{C</w:t>
-      </w:r>
-      <w:proofErr w:type="gramStart"/>
-      <w:r>
-        <w:t>}_</w:t>
-      </w:r>
-      <w:proofErr w:type="gramEnd"/>
-      <w:r>
-        <w:t>{stray}.</w:t>
-      </w:r>
-    </w:p>
-    <w:p>
-      <w:pPr>
-        <w:pStyle w:val="BodyText"/>
-      </w:pPr>
-      <w:r>
-        <w:t>\end{equation}</w:t>
-      </w:r>
-    </w:p>
-    <w:p>
-      <w:pPr>
-        <w:pStyle w:val="BodyText"/>
-      </w:pPr>
-      <w:r>
-        <w:t>The final error is added via the flat fielding process yielding the final error on each image</w:t>
-      </w:r>
-    </w:p>
-    <w:p>
-      <w:pPr>
-        <w:pStyle w:val="BodyText"/>
-      </w:pPr>
-      <w:r>
-        <w:t>\begin{equation}</w:t>
-      </w:r>
-    </w:p>
-    <w:p>
-      <w:pPr>
-        <w:pStyle w:val="BodyText"/>
-      </w:pPr>
-      <w:r>
-        <w:t xml:space="preserve">    \delta\</w:t>
-      </w:r>
-      <w:proofErr w:type="spellStart"/>
-      <w:r>
-        <w:t>mathbf</w:t>
-      </w:r>
-      <w:proofErr w:type="spellEnd"/>
-      <w:r>
-        <w:t>{I(\lambda)} = \frac{\delta\mathbf{C}\mathbf{F}_{\lambda}g(\lambda)}{I_{ave}(\lambda_{ref})} + \frac{\mathbf{C}\delta\mathbf{F}_{\lambda}g(\lambda)}{I_{ave}(\lambda_{ref})} + \</w:t>
-      </w:r>
-      <w:proofErr w:type="spellStart"/>
-      <w:r>
-        <w:t>frac</w:t>
-      </w:r>
-      <w:proofErr w:type="spellEnd"/>
-      <w:r>
-        <w:t>{\</w:t>
-      </w:r>
-      <w:proofErr w:type="spellStart"/>
-      <w:r>
-        <w:t>mathbf</w:t>
-      </w:r>
-      <w:proofErr w:type="spellEnd"/>
-      <w:r>
-        <w:t>{C}\</w:t>
-      </w:r>
-      <w:proofErr w:type="spellStart"/>
-      <w:r>
-        <w:t>mathbf</w:t>
-      </w:r>
-      <w:proofErr w:type="spellEnd"/>
-      <w:r>
-        <w:t>{F}_{\lambda}\delta g(\lambda)}{I_{</w:t>
-      </w:r>
-      <w:proofErr w:type="spellStart"/>
-      <w:r>
-        <w:t>ave</w:t>
-      </w:r>
-      <w:proofErr w:type="spellEnd"/>
-      <w:r>
-        <w:t>}(\lambda_{ref})} + \</w:t>
-      </w:r>
-      <w:proofErr w:type="spellStart"/>
-      <w:r>
-        <w:t>frac</w:t>
-      </w:r>
-      <w:proofErr w:type="spellEnd"/>
-      <w:r>
-        <w:t>{\</w:t>
-      </w:r>
-      <w:proofErr w:type="spellStart"/>
-      <w:r>
-        <w:t>mathbf</w:t>
-      </w:r>
-      <w:proofErr w:type="spellEnd"/>
-      <w:r>
-        <w:t>{C}\</w:t>
-      </w:r>
-      <w:proofErr w:type="spellStart"/>
-      <w:r>
-        <w:t>mathbf</w:t>
-      </w:r>
-      <w:proofErr w:type="spellEnd"/>
-      <w:r>
-        <w:t>{F}_{\lambda}g(\lambda)\delta I_{</w:t>
-      </w:r>
-      <w:proofErr w:type="spellStart"/>
-      <w:r>
-        <w:t>ave</w:t>
-      </w:r>
-      <w:proofErr w:type="spellEnd"/>
-      <w:r>
-        <w:t>}(\lambda_{ref})}{I_{</w:t>
-      </w:r>
-      <w:proofErr w:type="spellStart"/>
-      <w:r>
-        <w:t>ave</w:t>
-      </w:r>
-      <w:proofErr w:type="spellEnd"/>
-      <w:r>
-        <w:t>}(\lambda_{ref})^{2}}.</w:t>
-      </w:r>
-    </w:p>
-    <w:p>
-      <w:pPr>
-        <w:pStyle w:val="BodyText"/>
-      </w:pPr>
-      <w:r>
-        <w:t>\end{equation}</w:t>
-      </w:r>
-    </w:p>
-    <w:p>
-      <w:pPr>
-        <w:pStyle w:val="BodyText"/>
-      </w:pPr>
-      <w:r>
-        <w:t>This error was rather large for analysis and was reduced by the averaging of pixels together. As mention earlier the image was banned into 25 horizontal bins and a vertical resolution to yield results on a 1~km grid. In order to determine the final error from the relative radiance the error must be combined from the following</w:t>
-      </w:r>
-    </w:p>
-    <w:p>
-      <w:pPr>
-        <w:pStyle w:val="BodyText"/>
-      </w:pPr>
-      <w:r>
-        <w:t>\begin{equation}</w:t>
-      </w:r>
-    </w:p>
-    <w:p>
-      <w:pPr>
-        <w:pStyle w:val="BodyText"/>
-      </w:pPr>
-      <w:r>
-        <w:t xml:space="preserve">    \delta I_{final}(\lambda) = \</w:t>
-      </w:r>
-      <w:proofErr w:type="spellStart"/>
-      <w:r>
-        <w:t>frac</w:t>
-      </w:r>
-      <w:proofErr w:type="spellEnd"/>
-      <w:r>
-        <w:t>{(\Sigma^{n}_{</w:t>
-      </w:r>
-      <w:proofErr w:type="spellStart"/>
-      <w:r>
-        <w:t>i</w:t>
-      </w:r>
-      <w:proofErr w:type="spellEnd"/>
-      <w:r>
-        <w:t>}\Sigma^{m}_{j}\delta I(\lambda)_{</w:t>
-      </w:r>
-      <w:proofErr w:type="spellStart"/>
-      <w:r>
-        <w:t>i,j</w:t>
-      </w:r>
-      <w:proofErr w:type="spellEnd"/>
-      <w:r>
-        <w:t>}^{2})^0.5}{nm}</w:t>
-      </w:r>
-    </w:p>
-    <w:p>
-      <w:pPr>
-        <w:pStyle w:val="BodyText"/>
-      </w:pPr>
-      <w:r>
-        <w:t>\end{equation}</w:t>
-      </w:r>
-    </w:p>
-    <w:p>
-      <w:pPr>
-        <w:pStyle w:val="BodyText"/>
-      </w:pPr>
-      <w:proofErr w:type="gramStart"/>
-      <w:r>
-        <w:t>where</w:t>
-      </w:r>
-      <w:proofErr w:type="gramEnd"/>
-      <w:r>
-        <w:t xml:space="preserve"> $</w:t>
-      </w:r>
-      <w:proofErr w:type="spellStart"/>
-      <w:r>
-        <w:t>i</w:t>
-      </w:r>
-      <w:proofErr w:type="spellEnd"/>
-      <w:r>
-        <w:t xml:space="preserve">$ and $j$ is the index of horizontal and vertical pixel locations and </w:t>
-      </w:r>
-      <w:proofErr w:type="spellStart"/>
-      <w:r>
-        <w:t>and</w:t>
-      </w:r>
-      <w:proofErr w:type="spellEnd"/>
-      <w:r>
-        <w:t xml:space="preserve"> $n$ and $m$ are the number of pixels to be summed horizontally and vertically respectively. The final </w:t>
-      </w:r>
-      <w:r>
-        <w:lastRenderedPageBreak/>
-        <w:t>binned relative radiance profiles with the associated error for three horizontal field of vie can be seen in \</w:t>
-      </w:r>
-      <w:proofErr w:type="spellStart"/>
-      <w:proofErr w:type="gramStart"/>
-      <w:r>
-        <w:t>autoref</w:t>
-      </w:r>
-      <w:proofErr w:type="spellEnd"/>
-      <w:r>
-        <w:t>{</w:t>
-      </w:r>
-      <w:proofErr w:type="gramEnd"/>
-      <w:r>
-        <w:t>fig:5.2:AliRadiances}.</w:t>
-      </w:r>
-    </w:p>
-    <w:p>
-      <w:pPr>
-        <w:pStyle w:val="BodyText"/>
-      </w:pPr>
-    </w:p>
-    <w:p>
-      <w:pPr>
-        <w:pStyle w:val="BodyText"/>
-      </w:pPr>
-      <w:r>
-        <w:t>%and used to normalized the full field of view across the whole spectrum to the center of the 750~nm images, thus giving a relative calibration of radiance referenced to this point. The process used to determine the flat fielding coefficients started with similar process used to remove the stray light during the mission post processing. The images had the DC bias and dark current removed for proper unbiased comparisons and converted to counts per second. Each value of every pixel in the active region of the CCD was normalized to the mean of the value on the center 25 by 25 pixels at 750~nm over all exposure times and trials. The coefficients for flat fielding can be determined as the values to yield a unified radiances of one across all field of views and wavelengths. These coefficients are then applied to the data from the flight that give relative radiances for each pixel.</w:t>
-      </w:r>
-    </w:p>
-    <w:p>
-      <w:pPr>
-        <w:pStyle w:val="BodyText"/>
-      </w:pPr>
-    </w:p>
-    <w:p>
-      <w:pPr>
-        <w:pStyle w:val="BodyText"/>
-      </w:pPr>
-      <w:r>
-        <w:t>\begin{figure}</w:t>
-      </w:r>
-    </w:p>
-    <w:p>
-      <w:pPr>
-        <w:pStyle w:val="BodyText"/>
-      </w:pPr>
-      <w:r>
-        <w:t>\includegraphics[width=1.0\textwidth]{./Images/5-2-AliRadiancesWithError.pdf}</w:t>
-      </w:r>
-    </w:p>
-    <w:p>
-      <w:pPr>
-        <w:pStyle w:val="BodyText"/>
-      </w:pPr>
-      <w:r>
-        <w:t xml:space="preserve">    \caption[ALI Relative Radiance Vectors with Error and Horizontal Variance</w:t>
-      </w:r>
-      <w:proofErr w:type="gramStart"/>
-      <w:r>
-        <w:t>]{</w:t>
-      </w:r>
-      <w:proofErr w:type="gramEnd"/>
-      <w:r>
-        <w:t>Level 1 relative radiances as measured from ALI at approximately 14:20 UTC (images number 207, 211,and 215) looking 90\</w:t>
-      </w:r>
-      <w:proofErr w:type="spellStart"/>
-      <w:r>
-        <w:t>si</w:t>
-      </w:r>
-      <w:proofErr w:type="spellEnd"/>
-      <w:r>
-        <w:t>{\degree} from the sun facing southwards. The top, middle, and bottom rows are measurements taken at 725, 825, and 925~nm respectively and each row is comprise from a single image with a different horizontal line of sight with the respective calibration and readout error shown by the blue shading. The center column is viewing the atmosphere with a 0\</w:t>
-      </w:r>
-      <w:proofErr w:type="spellStart"/>
-      <w:proofErr w:type="gramStart"/>
-      <w:r>
-        <w:t>si</w:t>
-      </w:r>
-      <w:proofErr w:type="spellEnd"/>
-      <w:r>
-        <w:t>{</w:t>
-      </w:r>
-      <w:proofErr w:type="gramEnd"/>
-      <w:r>
-        <w:t>\degree} line of sight, while the left column is looking to the left at -</w:t>
-      </w:r>
-      <w:r>
-        <w:lastRenderedPageBreak/>
-        <w:t>1.5\</w:t>
-      </w:r>
-      <w:proofErr w:type="spellStart"/>
-      <w:r>
-        <w:t>si</w:t>
-      </w:r>
-      <w:proofErr w:type="spellEnd"/>
-      <w:r>
-        <w:t>{\degree} and the right at 1.5\</w:t>
-      </w:r>
-      <w:proofErr w:type="spellStart"/>
-      <w:r>
-        <w:t>si</w:t>
-      </w:r>
-      <w:proofErr w:type="spellEnd"/>
-      <w:r>
-        <w:t>{\degree}. The difference in the radiance profiles demonstrates ALI sensitivity to horizontal distributions in atmospheric composition, specifically aerosol.}</w:t>
-      </w:r>
-    </w:p>
-    <w:p>
-      <w:pPr>
-        <w:pStyle w:val="BodyText"/>
-      </w:pPr>
-      <w:r>
-        <w:t xml:space="preserve">    \label{fig:5.2:AliRadiances}</w:t>
-      </w:r>
-    </w:p>
-    <w:p>
-      <w:pPr>
-        <w:pStyle w:val="BodyText"/>
-      </w:pPr>
-      <w:r>
-        <w:t>\end{figure}</w:t>
-      </w:r>
-    </w:p>
-    <w:p>
-      <w:pPr>
-        <w:pStyle w:val="BodyText"/>
-      </w:pPr>
-    </w:p>
-    <w:p>
-      <w:pPr>
-        <w:pStyle w:val="Heading1"/>
-      </w:pPr>
-      <w:r>
-        <w:t>5.3 Aerosol Retrievals</w:t>
-      </w:r>
-    </w:p>
-    <w:p>
-      <w:pPr>
-        <w:pStyle w:val="BodyText"/>
-      </w:pPr>
-      <w:r>
-        <w:t>Test</w:t>
-      </w:r>
-    </w:p>
-    <w:p>
-      <w:pPr>
-        <w:pStyle w:val="Heading2"/>
-      </w:pPr>
-      <w:r>
-        <w:t>5.3.1 Aerosol Extinction Retrieval Methodology</w:t>
-      </w:r>
-    </w:p>
-    <w:p>
-      <w:pPr>
-        <w:pStyle w:val="BodyText"/>
-      </w:pPr>
-      <w:r>
-        <w:t>Test</w:t>
-      </w:r>
-    </w:p>
-    <w:p>
-      <w:pPr>
-        <w:pStyle w:val="Heading2"/>
-      </w:pPr>
-      <w:r>
-        <w:t>5.3.2 Aerosol Extinction Retrievals</w:t>
-      </w:r>
-    </w:p>
-    <w:p>
-      <w:pPr>
-        <w:pStyle w:val="BodyText"/>
-      </w:pPr>
-      <w:r>
-        <w:t>Test</w:t>
-      </w:r>
-    </w:p>
-    <w:p>
-      <w:pPr>
-        <w:pStyle w:val="Heading2"/>
-      </w:pPr>
-      <w:r>
-        <w:t>5.3.3 Particle Size Retrieval Methodology</w:t>
-      </w:r>
-    </w:p>
-    <w:p>
-      <w:pPr>
-        <w:pStyle w:val="BodyText"/>
-      </w:pPr>
-      <w:r>
-        <w:t>Test</w:t>
-      </w:r>
-    </w:p>
-    <w:p>
-      <w:pPr>
-        <w:pStyle w:val="Heading2"/>
-      </w:pPr>
-      <w:r>
         <w:t xml:space="preserve">5.3.4 A Sample Particle Size </w:t>
       </w:r>
       <w:proofErr w:type="spellStart"/>
@@ -4349,8 +4582,8 @@
       <w:pPr>
         <w:pStyle w:val="BodyText"/>
         <w:sectPr>
-          <w:headerReference w:type="default" r:id="rId12"/>
-          <w:footerReference w:type="first" r:id="rId13"/>
+          <w:headerReference w:type="default" r:id="rId16"/>
+          <w:footerReference w:type="first" r:id="rId17"/>
           <w:pgSz w:w="12240" w:h="15840" w:code="1"/>
           <w:pgMar w:top="1440" w:right="1440" w:bottom="1440" w:left="1440" w:header="720" w:footer="720" w:gutter="0"/>
           <w:cols w:space="720"/>
@@ -4368,8 +4601,8 @@
       </w:pPr>
     </w:p>
     <w:sectPr>
-      <w:headerReference w:type="default" r:id="rId14"/>
-      <w:footerReference w:type="first" r:id="rId15"/>
+      <w:headerReference w:type="default" r:id="rId18"/>
+      <w:footerReference w:type="first" r:id="rId19"/>
       <w:pgSz w:w="12240" w:h="15840" w:code="1"/>
       <w:pgMar w:top="1440" w:right="1440" w:bottom="1440" w:left="2160" w:header="720" w:footer="720" w:gutter="0"/>
       <w:cols w:space="720"/>
@@ -4468,7 +4701,7 @@
         <w:rStyle w:val="PageNumber"/>
         <w:noProof/>
       </w:rPr>
-      <w:t>23</w:t>
+      <w:t>17</w:t>
     </w:r>
     <w:r>
       <w:rPr>
@@ -4528,7 +4761,7 @@
         <w:rStyle w:val="PageNumber"/>
         <w:noProof/>
       </w:rPr>
-      <w:t>21</w:t>
+      <w:t>15</w:t>
     </w:r>
     <w:r>
       <w:rPr>
@@ -6131,6 +6364,16 @@
       </w:tblBorders>
     </w:tblPr>
   </w:style>
+  <w:style w:type="character" w:styleId="PlaceholderText">
+    <w:name w:val="Placeholder Text"/>
+    <w:basedOn w:val="DefaultParagraphFont"/>
+    <w:uiPriority w:val="99"/>
+    <w:semiHidden/>
+    <w:rsid w:val="00F12987"/>
+    <w:rPr>
+      <w:color w:val="808080"/>
+    </w:rPr>
+  </w:style>
 </w:styles>
 </file>
 
@@ -6400,7 +6643,7 @@
 </file>
 
 <file path=customXml/itemProps1.xml><?xml version="1.0" encoding="utf-8"?>
-<ds:datastoreItem xmlns:ds="http://schemas.openxmlformats.org/officeDocument/2006/customXml" ds:itemID="{989D15D3-7F75-45F5-9F7F-6E6EFAF540FE}">
+<ds:datastoreItem xmlns:ds="http://schemas.openxmlformats.org/officeDocument/2006/customXml" ds:itemID="{9222F496-89E1-4CFB-8EA4-75D9022E9D21}">
   <ds:schemaRefs>
     <ds:schemaRef ds:uri="http://schemas.openxmlformats.org/officeDocument/2006/bibliography"/>
   </ds:schemaRefs>

</xml_diff>

<commit_message>
Amy edited up to 5.3.3
</commit_message>
<xml_diff>
--- a/Word/Chapter5.docx
+++ b/Word/Chapter5.docx
@@ -2617,7 +2617,13 @@
         <w:jc w:val="both"/>
       </w:pPr>
       <w:r>
-        <w:t xml:space="preserve">From image 208 the horizontal structure across the image is nicely revealed by </w:t>
+        <w:t>From image 208</w:t>
+      </w:r>
+      <w:r>
+        <w:t>,</w:t>
+      </w:r>
+      <w:r>
+        <w:t xml:space="preserve"> the horizontal structure across the image is nicely revealed by </w:t>
       </w:r>
       <w:r>
         <w:t>calculating the mean radiance profile</w:t>
@@ -2689,7 +2695,19 @@
       </w:r>
       <w:r>
         <w:lastRenderedPageBreak/>
-        <w:t>clouds at a maximum height of approximately 13 km from measurements taken at 08:40 UTC at 47.24</w:t>
+        <w:t>clouds at a max</w:t>
+      </w:r>
+      <w:r>
+        <w:t>imum height of approximately 13 </w:t>
+      </w:r>
+      <w:r>
+        <w:t>km f</w:t>
+      </w:r>
+      <w:r>
+        <w:t>rom measurements taken at 08:40 </w:t>
+      </w:r>
+      <w:r>
+        <w:t>UTC at 47.24</w:t>
       </w:r>
       <w:r>
         <w:rPr>
@@ -2707,7 +2725,13 @@
         <w:t>o</w:t>
       </w:r>
       <w:r>
-        <w:t xml:space="preserve">W, the nearest measurement point to the ALI location and time.  Although these images only have a 35 km extent in the horizontal direction, there is also some indication of horizontal variation in radiance significantly above the cloud level, possibly due to real atmospheric variability in the aerosol layer. </w:t>
+        <w:t>W, the nearest measurement point to the ALI location and time.  Although these images only have a 3</w:t>
+      </w:r>
+      <w:r>
+        <w:t>5 </w:t>
+      </w:r>
+      <w:r>
+        <w:t xml:space="preserve">km extent in the horizontal direction, there is also some indication of horizontal variation in radiance significantly above the cloud level, possibly due to real atmospheric variability in the aerosol layer. </w:t>
       </w:r>
       <w:r>
         <w:t xml:space="preserve">It should also be noted that some high altitude stray light </w:t>
@@ -2749,7 +2773,16 @@
         <w:t>6</w:t>
       </w:r>
       <w:r>
-        <w:t xml:space="preserve"> MTF the images were averaged in</w:t>
+        <w:t> </w:t>
+      </w:r>
+      <w:r>
+        <w:t>MTF</w:t>
+      </w:r>
+      <w:r>
+        <w:t>,</w:t>
+      </w:r>
+      <w:r>
+        <w:t xml:space="preserve"> the images were averaged in</w:t>
       </w:r>
       <w:r>
         <w:t>to</w:t>
@@ -2764,13 +2797,22 @@
         <w:t xml:space="preserve">pixels </w:t>
       </w:r>
       <w:r>
-        <w:t xml:space="preserve">horizontally, </w:t>
+        <w:t>horizontally</w:t>
+      </w:r>
+      <w:r>
+        <w:t xml:space="preserve"> </w:t>
       </w:r>
       <w:r>
         <w:t xml:space="preserve">and </w:t>
       </w:r>
       <w:r>
-        <w:t xml:space="preserve">average </w:t>
+        <w:t>average</w:t>
+      </w:r>
+      <w:r>
+        <w:t>d</w:t>
+      </w:r>
+      <w:r>
+        <w:t xml:space="preserve"> </w:t>
       </w:r>
       <w:r>
         <w:t>vertical</w:t>
@@ -2788,7 +2830,10 @@
         <w:t xml:space="preserve"> 1</w:t>
       </w:r>
       <w:r>
-        <w:t xml:space="preserve"> km tangent altitude grid.</w:t>
+        <w:t> </w:t>
+      </w:r>
+      <w:r>
+        <w:t>km tangent altitude grid.</w:t>
       </w:r>
       <w:r>
         <w:t xml:space="preserve"> </w:t>
@@ -3322,7 +3367,7 @@
         <w:t xml:space="preserve"> follow a similar</w:t>
       </w:r>
       <w:r>
-        <w:t>, and expected exponential</w:t>
+        <w:t xml:space="preserve"> and expected exponential</w:t>
       </w:r>
       <w:r>
         <w:t xml:space="preserve"> shape</w:t>
@@ -3578,7 +3623,10 @@
         <w:t>represented by the shading</w:t>
       </w:r>
       <w:r>
-        <w:t xml:space="preserve"> has calculated using Equations 5.2 and 5.3</w:t>
+        <w:t xml:space="preserve"> and w</w:t>
+      </w:r>
+      <w:r>
+        <w:t>as calculated using Equations 5.2 and 5.3</w:t>
       </w:r>
       <w:r>
         <w:t xml:space="preserve">. </w:t>
@@ -3599,7 +3647,10 @@
         <w:t xml:space="preserve">approximately </w:t>
       </w:r>
       <w:r>
-        <w:t xml:space="preserve">five percent from 5 to 20 km and </w:t>
+        <w:t>five percent from 5 to 20 </w:t>
+      </w:r>
+      <w:r>
+        <w:t xml:space="preserve">km and </w:t>
       </w:r>
       <w:r>
         <w:t>increases</w:t>
@@ -3623,16 +3674,28 @@
         <w:t xml:space="preserve"> 35</w:t>
       </w:r>
       <w:r>
-        <w:t xml:space="preserve"> km</w:t>
+        <w:t> </w:t>
+      </w:r>
+      <w:r>
+        <w:t>km</w:t>
       </w:r>
       <w:r>
         <w:t>.</w:t>
       </w:r>
       <w:r>
-        <w:t xml:space="preserve">   </w:t>
-      </w:r>
-      <w:r>
-        <w:t xml:space="preserve">The spectra display the expected and relatively smooth fall off in intensity with increasing wavelength with </w:t>
+        <w:t xml:space="preserve"> </w:t>
+      </w:r>
+      <w:r>
+        <w:t xml:space="preserve"> </w:t>
+      </w:r>
+      <w:r>
+        <w:t>The spectra display</w:t>
+      </w:r>
+      <w:r>
+        <w:t xml:space="preserve">s </w:t>
+      </w:r>
+      <w:r>
+        <w:t xml:space="preserve">the expected and relatively smooth fall off in intensity with increasing wavelength with </w:t>
       </w:r>
       <w:proofErr w:type="spellStart"/>
       <w:r>
@@ -3644,7 +3707,13 @@
       </w:r>
       <w:r>
         <w:lastRenderedPageBreak/>
-        <w:t>the reason for the peak in the spectra at 875 nm is not known and may be due to an inconsistency in the pre-flight calibration.</w:t>
+        <w:t>the reason for</w:t>
+      </w:r>
+      <w:r>
+        <w:t xml:space="preserve"> the peak in the spectra at 875 </w:t>
+      </w:r>
+      <w:r>
+        <w:t>nm is not known and may be due to an inconsistency in the pre-flight calibration.</w:t>
       </w:r>
     </w:p>
     <w:p>
@@ -3863,7 +3932,13 @@
         <w:t xml:space="preserve"> product.</w:t>
       </w:r>
       <w:r>
-        <w:t xml:space="preserve"> Following a cycle of aerosol measurements will be used to determine a particle size distribution estimate and will be contrasted with particle size parameters from other instruments. </w:t>
+        <w:t xml:space="preserve"> Following</w:t>
+      </w:r>
+      <w:r>
+        <w:t>,</w:t>
+      </w:r>
+      <w:r>
+        <w:t xml:space="preserve"> a cycle of aerosol measurements will be used to determine a particle size distribution estimate and will be contrasted with particle size parameters from other instruments. </w:t>
       </w:r>
     </w:p>
     <w:p>
@@ -3936,7 +4011,13 @@
         </m:r>
       </m:oMath>
       <w:r>
-        <w:t xml:space="preserve">, and a wanted physical parameter </w:t>
+        <w:t>, and a wanted physical parameter</w:t>
+      </w:r>
+      <w:r>
+        <w:t>,</w:t>
+      </w:r>
+      <w:r>
+        <w:t xml:space="preserve"> </w:t>
       </w:r>
       <m:oMath>
         <m:r>
@@ -4114,7 +4195,19 @@
         <w:t>Bourassa et al.</w:t>
       </w:r>
       <w:r>
-        <w:t xml:space="preserve">, 2007; 2012b). This inversion algorithm, which is applied from the tropopause to 30 km altitude, assumes log-normally distributed hydrated </w:t>
+        <w:t>, 2007; 2012b). This inversion algorithm, which is ap</w:t>
+      </w:r>
+      <w:r>
+        <w:t>plied from the tropopause to 30 </w:t>
+      </w:r>
+      <w:r>
+        <w:t>k</w:t>
+      </w:r>
+      <w:r>
+        <w:t>m altitude, assumes log-normal</w:t>
+      </w:r>
+      <w:r>
+        <w:t xml:space="preserve"> distributed hydrated </w:t>
       </w:r>
       <w:proofErr w:type="spellStart"/>
       <w:r>
@@ -5125,6 +5218,12 @@
                         </m:f>
                       </m:e>
                     </m:d>
+                    <m:r>
+                      <w:rPr>
+                        <w:rFonts w:ascii="Cambria Math" w:hAnsi="Cambria Math"/>
+                      </w:rPr>
+                      <m:t>,</m:t>
+                    </m:r>
                   </m:e>
                 </m:func>
               </m:oMath>
@@ -5356,7 +5455,7 @@
         <w:t>altitude where the signal is above the noise threshold is approximately 30</w:t>
       </w:r>
       <w:r>
-        <w:t xml:space="preserve"> </w:t>
+        <w:t> </w:t>
       </w:r>
       <w:r>
         <w:t xml:space="preserve">km tangent height. The second term </w:t>
@@ -5426,13 +5525,19 @@
         <w:t>,</w:t>
       </w:r>
       <w:r>
-        <w:t xml:space="preserve"> is shown in the black, with the first term of Equation 5.6 is in blue and the second term is in red. R</w:t>
+        <w:t xml:space="preserve"> is shown in the black, with t</w:t>
+      </w:r>
+      <w:r>
+        <w:t>he first term of Equation 5.6 in blue and the second term</w:t>
+      </w:r>
+      <w:r>
+        <w:t xml:space="preserve"> in red. R</w:t>
       </w:r>
       <w:r>
         <w:t xml:space="preserve">emoving the Rayleigh component of the signal from the </w:t>
       </w:r>
       <w:r>
-        <w:t>measurement vectors</w:t>
+        <w:t>measurement vector</w:t>
       </w:r>
       <w:r>
         <w:t xml:space="preserve"> increases the s</w:t>
@@ -5998,7 +6103,19 @@
         <w:t xml:space="preserve">. </w:t>
       </w:r>
       <w:r>
-        <w:t xml:space="preserve"> This iterative process is run until the solution have converged and the value of the summation is approximately one the final aerosol state is determined.</w:t>
+        <w:t xml:space="preserve"> This iterative proces</w:t>
+      </w:r>
+      <w:r>
+        <w:t>s is run until the solution has</w:t>
+      </w:r>
+      <w:r>
+        <w:t xml:space="preserve"> converged and the value of the summation is approximately one </w:t>
+      </w:r>
+      <w:r>
+        <w:t xml:space="preserve">and </w:t>
+      </w:r>
+      <w:r>
+        <w:t>the final aerosol state is determined.</w:t>
       </w:r>
     </w:p>
     <w:p>
@@ -6007,7 +6124,13 @@
         <w:jc w:val="both"/>
       </w:pPr>
       <w:r>
-        <w:t>In order to determine the precision on the retrieved aerosol profiles an error estimate on the measurement vector is performed. To yield the error on the measurement vector at a specific tangent altitude</w:t>
+        <w:t>In order to determine the precision on the retrieved aerosol profiles</w:t>
+      </w:r>
+      <w:r>
+        <w:t>,</w:t>
+      </w:r>
+      <w:r>
+        <w:t xml:space="preserve"> an error estimate on the measurement vector is performed. To yield the error on the measurement vector at a specific tangent altitude</w:t>
       </w:r>
       <w:proofErr w:type="gramStart"/>
       <w:r>
@@ -6023,7 +6146,13 @@
         </m:r>
       </m:oMath>
       <w:r>
-        <w:t>, Equation 5.6 is differentiated giving and summed in quadrature yielding the following result</w:t>
+        <w:t>, Equat</w:t>
+      </w:r>
+      <w:r>
+        <w:t>ion 5.6 is differentiated</w:t>
+      </w:r>
+      <w:r>
+        <w:t xml:space="preserve"> and summed in quadrature yielding the following result</w:t>
       </w:r>
     </w:p>
     <w:tbl>
@@ -6928,7 +7057,25 @@
         <w:jc w:val="both"/>
       </w:pPr>
       <w:r>
-        <w:t>However, the only error that is considered is due to the instrument measurement and calibrations, errors in the SASKTRAN-HR model are ignored. Since the Rayleigh component are modeled they are dropped from the error, simplifying the above result to</w:t>
+        <w:t>However, the only error that is considered is due to the instrument meas</w:t>
+      </w:r>
+      <w:r>
+        <w:t>urement and calibrations, inaccuracies</w:t>
+      </w:r>
+      <w:r>
+        <w:t xml:space="preserve"> in the SASKTRAN-HR model are ignored. Since the Rayleigh component</w:t>
+      </w:r>
+      <w:r>
+        <w:t>s</w:t>
+      </w:r>
+      <w:r>
+        <w:t xml:space="preserve"> are modeled</w:t>
+      </w:r>
+      <w:r>
+        <w:t>,</w:t>
+      </w:r>
+      <w:r>
+        <w:t xml:space="preserve"> they are dropped from the error, simplifying the above result to</w:t>
       </w:r>
     </w:p>
     <w:tbl>
@@ -7559,7 +7706,19 @@
       </w:r>
       <w:bookmarkEnd w:id="30"/>
       <w:r>
-        <w:t>: (a) The measurement vector and the two contributions terms of Equation 5.6 from image 208 using the center line of sight horizontally. The black, blue, red curves represent the measurement vector, first term of Equation 5.6, and second term of Equation 5.6. (b) A collection of all of the measurement vectors at 750 nm during the mission with a SZA greater than 90</w:t>
+        <w:t>: (a</w:t>
+      </w:r>
+      <w:r>
+        <w:t>)</w:t>
+      </w:r>
+      <w:r>
+        <w:t xml:space="preserve"> The black, blue, red curves represent the measurement vector, first term of Equation 5.6, </w:t>
+      </w:r>
+      <w:r>
+        <w:t>and second term of Equation 5.6 using image 208</w:t>
+      </w:r>
+      <w:r>
+        <w:t xml:space="preserve"> (b) A collection of all of the measurement vectors at 750 nm during the mission with a SZA greater than 90</w:t>
       </w:r>
       <w:r>
         <w:rPr>
@@ -7812,7 +7971,19 @@
         <w:t>Bourassa et al.</w:t>
       </w:r>
       <w:r>
-        <w:t xml:space="preserve">, 2012a), as used in the analysis for chapter 4, but makes an assumption that the gain matrix is equal to the inverse of the Jacobian, as typically the averaging kernel is close to the identity matrix. However, this method adds additional uncertainty to the error estimate and with a limited set of balloon data, it is possible to calculate the gain matrix directly. </w:t>
+        <w:t xml:space="preserve">, 2012a), as used in the analysis for chapter 4, but makes an assumption that the gain matrix is equal to the inverse of the Jacobian, as typically the averaging kernel is close to the identity matrix. However, this method adds additional uncertainty to the error estimate and </w:t>
+      </w:r>
+      <w:r>
+        <w:t xml:space="preserve">was deemed unsuitable for the balloon campaign. Instead, </w:t>
+      </w:r>
+      <w:r>
+        <w:t>with a limited set</w:t>
+      </w:r>
+      <w:r>
+        <w:t xml:space="preserve"> of balloon data, it is feasible</w:t>
+      </w:r>
+      <w:r>
+        <w:t xml:space="preserve"> to calculate the gain matrix directly. </w:t>
       </w:r>
       <w:r>
         <w:t>The error at each retrieved altitude is then given by</w:t>
@@ -9341,7 +9512,19 @@
         <w:t xml:space="preserve">. </w:t>
       </w:r>
       <w:r>
-        <w:t xml:space="preserve">Preferably albedo would be determined from the ALI following the method of </w:t>
+        <w:t>Preferably</w:t>
+      </w:r>
+      <w:r>
+        <w:t>,</w:t>
+      </w:r>
+      <w:r>
+        <w:t xml:space="preserve"> alb</w:t>
+      </w:r>
+      <w:r>
+        <w:t>edo would be determined from</w:t>
+      </w:r>
+      <w:r>
+        <w:t xml:space="preserve"> ALI following the method of </w:t>
       </w:r>
       <w:r>
         <w:rPr>
@@ -9420,7 +9603,19 @@
         <w:fldChar w:fldCharType="end"/>
       </w:r>
       <w:r>
-        <w:t xml:space="preserve"> which highlights the 750, 850, and 950 nm retrievals. The left panels shows the measurement vector from ALI in black with the forward model radiance profile from SASKTRAN-HR in blue. For each of the wavelengths, the algorithm determines altitudes where the value of the measurement vector is less than the known noise and does not allow aerosol to be retrieved in those regions. Instead the scaling factor, given by </w:t>
+        <w:t xml:space="preserve"> which highlights the 750, 850, and 950 nm r</w:t>
+      </w:r>
+      <w:r>
+        <w:t>etrievals. The left panels show</w:t>
+      </w:r>
+      <w:r>
+        <w:t xml:space="preserve"> the measurement vector from ALI in black with the forward model radiance profile from SASKTRAN-HR in blue. For each of the wavelengths, the algorithm determines altitudes where the value of the measurement vector is less than the known noise and does not allow aerosol to be retrieved in those regions. Instead</w:t>
+      </w:r>
+      <w:r>
+        <w:t>,</w:t>
+      </w:r>
+      <w:r>
+        <w:t xml:space="preserve"> the scaling factor, given by </w:t>
       </w:r>
       <m:oMath>
         <m:r>
@@ -9457,7 +9652,13 @@
         </m:sSup>
       </m:oMath>
       <w:r>
-        <w:t xml:space="preserve"> is scaled to the aerosol profile above and below the last retrieved point to keep the aerosol profile smooth, as discontinuities are nonphysical and can lead to a nonphysical results in the MART algorithm. The middle panel shows the convergence between the measurement vector and the forward model result. The right column of </w:t>
+        <w:t xml:space="preserve"> is scaled to the aerosol profile above and below the last retrieved point to keep the aerosol profile smooth, as discontinuities are nonphysical and c</w:t>
+      </w:r>
+      <w:r>
+        <w:t>an lead to a nonphysical result</w:t>
+      </w:r>
+      <w:r>
+        <w:t xml:space="preserve"> in the MART algorithm. The middle panel shows the convergence between the measurement vector and the forward model result. The right column of </w:t>
       </w:r>
       <w:r>
         <w:fldChar w:fldCharType="begin"/>
@@ -9520,10 +9721,16 @@
         <w:fldChar w:fldCharType="end"/>
       </w:r>
       <w:r>
-        <w:t xml:space="preserve">. </w:t>
-      </w:r>
-      <w:r>
-        <w:t>Note the log scale. For the full range of the wavelengths a difference of less than 2% between the measurement vector and forward model is seen throughout the retrieval altitude from approximately 13 to 29 km. Note the behavior of decreasing extinction with increasing wavelength as</w:t>
+        <w:t>, n</w:t>
+      </w:r>
+      <w:r>
+        <w:t>ote the log scale. For the full range of the wavelengths</w:t>
+      </w:r>
+      <w:r>
+        <w:t>,</w:t>
+      </w:r>
+      <w:r>
+        <w:t xml:space="preserve"> a difference of less than 2% between the measurement vector and forward model is seen throughout the retrieval altitude from approximately 13 to 29 km. Note the behavior of decreasing extinction with increasing wavelength as</w:t>
       </w:r>
       <w:r>
         <w:t xml:space="preserve"> expected due to the dependence of the cross section with respect to particle size.</w:t>
@@ -9642,7 +9849,13 @@
         <w:t>:</w:t>
       </w:r>
       <w:r>
-        <w:t xml:space="preserve"> An example of three aerosol retrievals from images 206, 208, and 214, with center wavelengths of 750, 850, and 950 nm respectively vertically displayed in the figure from top to bottom. The left column shows the measurement vector</w:t>
+        <w:t xml:space="preserve"> An example of three aerosol retrievals from images 206, 208, and 214, with center wavelengths of 750, 850, and 950 nm respectively</w:t>
+      </w:r>
+      <w:r>
+        <w:t xml:space="preserve"> are</w:t>
+      </w:r>
+      <w:r>
+        <w:t xml:space="preserve"> vertically displayed in the figure from top to bottom. The left column shows the measurement vector</w:t>
       </w:r>
       <w:proofErr w:type="gramStart"/>
       <w:r>
@@ -9689,7 +9902,19 @@
         </m:r>
       </m:oMath>
       <w:r>
-        <w:t xml:space="preserve"> and is the convergence factor between the ALI measurement and the forward model. For both the first two columns the black line is barely viable due to the very good agreement of the forward model. The final column is ALI aerosol extinction in blue with the associated error represented by the light blue shading.</w:t>
+        <w:t xml:space="preserve"> and is the convergence factor between the ALI measurement and the forward model. For both</w:t>
+      </w:r>
+      <w:r>
+        <w:t xml:space="preserve"> of</w:t>
+      </w:r>
+      <w:r>
+        <w:t xml:space="preserve"> the first two columns</w:t>
+      </w:r>
+      <w:r>
+        <w:t>,</w:t>
+      </w:r>
+      <w:r>
+        <w:t xml:space="preserve"> the black line is barely viable due to the very good agreement of the forward model. The final column is ALI aerosol extinction in blue with the associated error represented by the light blue shading.</w:t>
       </w:r>
       <w:bookmarkEnd w:id="34"/>
     </w:p>
@@ -9897,24 +10122,31 @@
         <w:t>al</w:t>
       </w:r>
       <w:r>
-        <w:t>. The error is strictly based on measurement error and neglects any model and atmospheric state errors</w:t>
-      </w:r>
-      <w:r>
-        <w:t xml:space="preserve"> as previously stated</w:t>
+        <w:t xml:space="preserve">. The error is strictly based on measurement </w:t>
+      </w:r>
+      <w:r>
+        <w:t>and instrument uncertainty</w:t>
+      </w:r>
+      <w:r>
+        <w:t xml:space="preserve"> and neglects any model and atmospheric state </w:t>
+      </w:r>
+      <w:r>
+        <w:t>uncertainties</w:t>
+      </w:r>
+      <w:r>
+        <w:t xml:space="preserve"> as previously </w:t>
+      </w:r>
+      <w:r>
+        <w:t>outlined</w:t>
       </w:r>
       <w:r>
         <w:t>. The green curve is the average 750</w:t>
       </w:r>
-      <w:proofErr w:type="gramStart"/>
-      <w:r>
-        <w:t xml:space="preserve">  </w:t>
-      </w:r>
-      <w:r>
-        <w:t>nm</w:t>
-      </w:r>
-      <w:proofErr w:type="gramEnd"/>
-      <w:r>
-        <w:t xml:space="preserve"> aerosol extinction profiles of the same five </w:t>
+      <w:r>
+        <w:t> </w:t>
+      </w:r>
+      <w:r>
+        <w:t xml:space="preserve">nm aerosol extinction profiles of the same five </w:t>
       </w:r>
       <w:r>
         <w:t xml:space="preserve">coincident </w:t>
@@ -9935,7 +10167,13 @@
         <w:t xml:space="preserve">extinction </w:t>
       </w:r>
       <w:r>
-        <w:t>profiles from ALI and OSIRIS are within with the total retrieval uncertainty below 20 km</w:t>
+        <w:t>profiles from</w:t>
+      </w:r>
+      <w:r>
+        <w:t xml:space="preserve"> ALI and OSIRIS are within </w:t>
+      </w:r>
+      <w:r>
+        <w:t>the total retrieval uncertainty below 20 km</w:t>
       </w:r>
       <w:r>
         <w:t>.</w:t>
@@ -9947,11 +10185,11 @@
         <w:t xml:space="preserve">the instruments follow the same overall profile shape </w:t>
       </w:r>
       <w:r>
-        <w:t xml:space="preserve">including the stratospheric layer and the steep increase below 15 km. However, the OSIRIS and ALI extinctions do not agree within error between 20 to 25 km. Aerosol is notoriously difficult to validate in remote sensing with various technique and instrument </w:t>
+        <w:t xml:space="preserve">including the stratospheric layer and the steep increase below 15 km. However, the OSIRIS and ALI extinctions do not agree within error between 20 to 25 km. Aerosol is notoriously difficult to validate in remote </w:t>
       </w:r>
       <w:r>
         <w:lastRenderedPageBreak/>
-        <w:t>geometries, and yet the SAGE II, SAGE III and OSIRIS differences are generally below 20-30% up to 30 km (</w:t>
+        <w:t>sensing with various technique and instrument geometries, and yet the SAGE II, SAGE III and OSIRIS differences are generally below 20-30% up to 30 km (</w:t>
       </w:r>
       <w:r>
         <w:rPr>
@@ -10097,19 +10335,41 @@
         <w:jc w:val="both"/>
       </w:pPr>
       <w:r>
-        <w:t xml:space="preserve">As a further note to other issues may have resulted in the disagreement between OSIRIS and ALI, mainly the estimation of the albedo and the pointing inaccuracies. For the albedo, as </w:t>
+        <w:t>As a further note</w:t>
+      </w:r>
+      <w:r>
+        <w:t>,</w:t>
+      </w:r>
+      <w:r>
+        <w:t xml:space="preserve"> other issues may have resulted in the disagreement between OSIRIS and ALI, mainly the estimation of the albedo and the pointing inaccuracies. For the albedo, as noted in </w:t>
       </w:r>
       <w:r>
         <w:lastRenderedPageBreak/>
-        <w:t xml:space="preserve">noted in TODO: ADD SECTION, linear polarized aerosol retrievals have a much larger sensitivity to albedo. For a scalar retrieval changing the albedo of zero to one result is approximately a 30% increase in the aerosol extinction but for a linear polarized measurement this change in albedo can be </w:t>
-      </w:r>
-      <w:proofErr w:type="gramStart"/>
-      <w:r>
-        <w:t>a</w:t>
-      </w:r>
-      <w:proofErr w:type="gramEnd"/>
-      <w:r>
-        <w:t xml:space="preserve"> s large as a 100% increase. Image 208 from the ALI campaign was rerun using an albedo of zero and one and the outcome of the </w:t>
+        <w:t>TODO: ADD SECTION, linear polarized aerosol retrievals have a much larger sensitivity to albedo. For a scalar retrieval</w:t>
+      </w:r>
+      <w:r>
+        <w:t>, changing the albedo from</w:t>
+      </w:r>
+      <w:r>
+        <w:t xml:space="preserve"> zero to one result</w:t>
+      </w:r>
+      <w:r>
+        <w:t>s in</w:t>
+      </w:r>
+      <w:r>
+        <w:t xml:space="preserve"> approximately a 30% increase in the aerosol extinction</w:t>
+      </w:r>
+      <w:r>
+        <w:t>,</w:t>
+      </w:r>
+      <w:r>
+        <w:t xml:space="preserve"> but for a linear polarized measurement</w:t>
+      </w:r>
+      <w:r>
+        <w:t xml:space="preserve"> this change in albedo can be a</w:t>
+      </w:r>
+      <w:r>
+        <w:t xml:space="preserve">s large as a 100% increase. Image 208 from the ALI campaign was rerun using an albedo of zero and one and the outcome of the </w:t>
       </w:r>
       <w:r>
         <w:t>retrieval</w:t>
@@ -10139,7 +10399,19 @@
         <w:fldChar w:fldCharType="end"/>
       </w:r>
       <w:r>
-        <w:t xml:space="preserve">a. Once again note the log scale the albedo used from OSIRIS was 0.79. It should be noted that increasing the albedo higher than the OSIRIS values does not greatly increase the aerosol extinction. A similar rerun was performed using the error is the zenith pointing discussed in section 5.2. The results of the alteration of the pointing can be seen in </w:t>
+        <w:t>a. Once again</w:t>
+      </w:r>
+      <w:r>
+        <w:t>,</w:t>
+      </w:r>
+      <w:r>
+        <w:t xml:space="preserve"> note the log scale the albedo used from OSIRIS was 0.79. It should be noted that increasing the albedo higher than the OSIRIS values does not greatly increase the aerosol extinction. A similar rerun </w:t>
+      </w:r>
+      <w:r>
+        <w:t>was performed using the error in</w:t>
+      </w:r>
+      <w:r>
+        <w:t xml:space="preserve"> the zenith pointing discussed in section 5.2. The results of the alteration of the pointing can be seen in </w:t>
       </w:r>
       <w:r>
         <w:fldChar w:fldCharType="begin"/>
@@ -10163,7 +10435,13 @@
         <w:fldChar w:fldCharType="end"/>
       </w:r>
       <w:r>
-        <w:t>b. From decreasing the zenith angle the aerosol extinction is increased which could account for the discrepancies between the OSIRIS and ALI results at the 20 </w:t>
+        <w:t>b. From decreasing the zenith angle</w:t>
+      </w:r>
+      <w:r>
+        <w:t>,</w:t>
+      </w:r>
+      <w:r>
+        <w:t xml:space="preserve"> the aerosol extinction is increased which could account for the discrepancies between the OSIRIS and ALI results at the 20 </w:t>
       </w:r>
       <w:r>
         <w:t>km</w:t>
@@ -10175,7 +10453,13 @@
         <w:t>n</w:t>
       </w:r>
       <w:r>
-        <w:t>ge but moves the aerosol peak to a higher altitude causing a further discrepancy with OSIRIS. However, do to a lack of pointing information from the gondola this is the best estimation that could be performed. Furthermore, this is also the first polarized limb scatter retrieval to our knowledge and so there may be further issues to explore with the polarized measurement and forward model.  Regardless, the results are encouraging.</w:t>
+        <w:t>ge but moves the aerosol peak to a higher altitude causing a further disc</w:t>
+      </w:r>
+      <w:r>
+        <w:t>repancy with OSIRIS. However, due</w:t>
+      </w:r>
+      <w:r>
+        <w:t xml:space="preserve"> to a lack of pointing information from the gondola this is the best estimation that could be performed. Furthermore, this is also the first polarized limb scatter retrieval to our knowledge and so there may be further issues to explore with the polarized measurement and forward model.  Regardless, the results are encouraging.</w:t>
       </w:r>
     </w:p>
     <w:p>
@@ -10276,7 +10560,12 @@
       </w:r>
       <w:proofErr w:type="gramEnd"/>
       <w:r>
-        <w:t xml:space="preserve"> three different log-normal distributions are used which give a near identical me</w:t>
+        <w:t xml:space="preserve"> thr</w:t>
+      </w:r>
+      <w:bookmarkStart w:id="40" w:name="_GoBack"/>
+      <w:bookmarkEnd w:id="40"/>
+      <w:r>
+        <w:t>ee different log-normal distributions are used which give a near identical me</w:t>
       </w:r>
       <w:r>
         <w:t>asurement vector at 750 </w:t>
@@ -10414,7 +10703,7 @@
         <w:pStyle w:val="Caption"/>
         <w:jc w:val="center"/>
       </w:pPr>
-      <w:bookmarkStart w:id="40" w:name="_Ref437456251"/>
+      <w:bookmarkStart w:id="41" w:name="_Ref437456251"/>
       <w:r>
         <w:rPr>
           <w:b/>
@@ -10452,7 +10741,7 @@
         </w:rPr>
         <w:fldChar w:fldCharType="end"/>
       </w:r>
-      <w:bookmarkEnd w:id="40"/>
+      <w:bookmarkEnd w:id="41"/>
       <w:r>
         <w:rPr>
           <w:b/>
@@ -11008,7 +11297,7 @@
         <w:pStyle w:val="Caption"/>
         <w:jc w:val="center"/>
       </w:pPr>
-      <w:bookmarkStart w:id="41" w:name="_Ref437458419"/>
+      <w:bookmarkStart w:id="42" w:name="_Ref437458419"/>
       <w:r>
         <w:rPr>
           <w:b/>
@@ -11046,7 +11335,7 @@
         </w:rPr>
         <w:fldChar w:fldCharType="end"/>
       </w:r>
-      <w:bookmarkEnd w:id="41"/>
+      <w:bookmarkEnd w:id="42"/>
       <w:r>
         <w:rPr>
           <w:b/>
@@ -11608,10 +11897,7 @@
       </w:r>
       <w:proofErr w:type="spellEnd"/>
       <w:r>
-        <w:t xml:space="preserve"> </w:t>
-      </w:r>
-      <w:r>
-        <w:t>exponent, the method to determine the error from fit was used.</w:t>
+        <w:t xml:space="preserve"> exponent, the method to determine the error from fit was used.</w:t>
       </w:r>
       <w:r>
         <w:t xml:space="preserve"> Assuming no </w:t>
@@ -11827,13 +12113,7 @@
                   <w:rPr>
                     <w:rFonts w:ascii="Cambria Math" w:hAnsi="Cambria Math"/>
                   </w:rPr>
-                  <m:t>s</m:t>
-                </m:r>
-                <m:r>
-                  <w:rPr>
-                    <w:rFonts w:ascii="Cambria Math" w:hAnsi="Cambria Math"/>
-                  </w:rPr>
-                  <m:t xml:space="preserve">= </m:t>
+                  <m:t xml:space="preserve">s= </m:t>
                 </m:r>
                 <m:rad>
                   <m:radPr>
@@ -11961,13 +12241,7 @@
               <w:jc w:val="right"/>
             </w:pPr>
             <w:r>
-              <w:t>(5.1</w:t>
-            </w:r>
-            <w:r>
-              <w:t>7</w:t>
-            </w:r>
-            <w:r>
-              <w:t>)</w:t>
+              <w:t>(5.17)</w:t>
             </w:r>
           </w:p>
         </w:tc>
@@ -12162,10 +12436,7 @@
       </w:r>
       <w:proofErr w:type="spellEnd"/>
       <w:r>
-        <w:t xml:space="preserve"> </w:t>
-      </w:r>
-      <w:r>
-        <w:t xml:space="preserve">exponent was calculated millions of times and for each calculation a random amount of the error from the known range was added to the extinction. Finally, </w:t>
+        <w:t xml:space="preserve"> exponent was calculated millions of times and for each calculation a random amount of the error from the known range was added to the extinction. Finally, </w:t>
       </w:r>
       <w:r>
         <w:t xml:space="preserve">the mean from the all the </w:t>
@@ -12204,11 +12475,11 @@
       <w:pPr>
         <w:pStyle w:val="Heading2"/>
       </w:pPr>
-      <w:bookmarkStart w:id="42" w:name="_Toc436223501"/>
+      <w:bookmarkStart w:id="43" w:name="_Toc436223501"/>
       <w:r>
         <w:t>5.3.4 A Sample Particle Size Retrieval</w:t>
       </w:r>
-      <w:bookmarkEnd w:id="42"/>
+      <w:bookmarkEnd w:id="43"/>
     </w:p>
     <w:p>
       <w:pPr>
@@ -12264,10 +12535,7 @@
         <w:fldChar w:fldCharType="begin"/>
       </w:r>
       <w:r>
-        <w:instrText xml:space="preserve"> REF _Ref437539159 \h </w:instrText>
-      </w:r>
-      <w:r>
-        <w:instrText xml:space="preserve"> \* MERGEFORMAT </w:instrText>
+        <w:instrText xml:space="preserve"> REF _Ref437539159 \h  \* MERGEFORMAT </w:instrText>
       </w:r>
       <w:r>
         <w:fldChar w:fldCharType="separate"/>
@@ -12529,7 +12797,7 @@
         <w:pStyle w:val="Caption"/>
         <w:jc w:val="center"/>
       </w:pPr>
-      <w:bookmarkStart w:id="43" w:name="_Ref437539159"/>
+      <w:bookmarkStart w:id="44" w:name="_Ref437539159"/>
       <w:r>
         <w:rPr>
           <w:b/>
@@ -12579,7 +12847,7 @@
         </w:rPr>
         <w:fldChar w:fldCharType="end"/>
       </w:r>
-      <w:bookmarkEnd w:id="43"/>
+      <w:bookmarkEnd w:id="44"/>
       <w:r>
         <w:rPr>
           <w:b/>
@@ -12701,11 +12969,11 @@
       <w:pPr>
         <w:pStyle w:val="Heading1"/>
       </w:pPr>
-      <w:bookmarkStart w:id="44" w:name="_Toc436223502"/>
+      <w:bookmarkStart w:id="45" w:name="_Toc436223502"/>
       <w:r>
         <w:t>5.4 Results</w:t>
       </w:r>
-      <w:bookmarkEnd w:id="44"/>
+      <w:bookmarkEnd w:id="45"/>
     </w:p>
     <w:p>
       <w:pPr>
@@ -12842,8 +13110,6 @@
         <w:pStyle w:val="BodyText"/>
         <w:ind w:firstLine="0"/>
       </w:pPr>
-      <w:bookmarkStart w:id="45" w:name="_GoBack"/>
-      <w:bookmarkEnd w:id="45"/>
     </w:p>
     <w:sectPr>
       <w:headerReference w:type="default" r:id="rId25"/>
@@ -13006,7 +13272,7 @@
         <w:rStyle w:val="PageNumber"/>
         <w:noProof/>
       </w:rPr>
-      <w:t>7</w:t>
+      <w:t>25</w:t>
     </w:r>
     <w:r>
       <w:rPr>
@@ -16047,7 +16313,7 @@
 </file>
 
 <file path=customXml/itemProps1.xml><?xml version="1.0" encoding="utf-8"?>
-<ds:datastoreItem xmlns:ds="http://schemas.openxmlformats.org/officeDocument/2006/customXml" ds:itemID="{E8C81AA6-EEC8-4B34-B21D-05B9F1594D28}">
+<ds:datastoreItem xmlns:ds="http://schemas.openxmlformats.org/officeDocument/2006/customXml" ds:itemID="{351FBCCB-F43E-448C-B681-B3C9B7E447F6}">
   <ds:schemaRefs>
     <ds:schemaRef ds:uri="http://schemas.openxmlformats.org/officeDocument/2006/bibliography"/>
   </ds:schemaRefs>

</xml_diff>

<commit_message>
Amy edited chater 5
</commit_message>
<xml_diff>
--- a/Word/Chapter5.docx
+++ b/Word/Chapter5.docx
@@ -10528,7 +10528,13 @@
         <w:t>n</w:t>
       </w:r>
       <w:r>
-        <w:t xml:space="preserve"> his study he uses an OSIRIS geometry and calculates the respective measurement vectors for a series of particle sizes which can be seen in </w:t>
+        <w:t xml:space="preserve"> his study</w:t>
+      </w:r>
+      <w:r>
+        <w:t>,</w:t>
+      </w:r>
+      <w:r>
+        <w:t xml:space="preserve"> he uses an OSIRIS geometry and calculates the respective measurement vectors for a series of particle sizes which can be seen in </w:t>
       </w:r>
       <w:r>
         <w:fldChar w:fldCharType="begin"/>
@@ -10552,60 +10558,56 @@
         <w:fldChar w:fldCharType="end"/>
       </w:r>
       <w:r>
-        <w:t xml:space="preserve">. In panel </w:t>
-      </w:r>
-      <w:proofErr w:type="gramStart"/>
-      <w:r>
-        <w:t>A</w:t>
-      </w:r>
-      <w:proofErr w:type="gramEnd"/>
-      <w:r>
-        <w:t xml:space="preserve"> thr</w:t>
-      </w:r>
-      <w:bookmarkStart w:id="40" w:name="_GoBack"/>
-      <w:bookmarkEnd w:id="40"/>
-      <w:r>
-        <w:t>ee different log-normal distributions are used which give a near identical me</w:t>
-      </w:r>
-      <w:r>
-        <w:t>asurement vector at 750 </w:t>
-      </w:r>
-      <w:r>
-        <w:t>nm with simulation of the atmosphere with SASKTRAN. The three profiles are</w:t>
+        <w:t>. In panel A</w:t>
       </w:r>
       <w:r>
         <w:t>,</w:t>
       </w:r>
       <w:r>
-        <w:t xml:space="preserve"> in blue is a single fine mode particle size distribution with a mode radius and width of 0.08</w:t>
-      </w:r>
-      <w:r>
-        <w:t> µm</w:t>
-      </w:r>
-      <w:r>
-        <w:t xml:space="preserve"> and 1.6 respectively, black is a bimodal particle size distribution the simulates volcanic conditions with the mode radius and width of 0.08</w:t>
-      </w:r>
-      <w:r>
-        <w:t> µm</w:t>
-      </w:r>
-      <w:r>
-        <w:t xml:space="preserve"> and 1.6 for the fine </w:t>
+        <w:t xml:space="preserve"> three different log-normal distributions are used</w:t>
+      </w:r>
+      <w:r>
+        <w:t xml:space="preserve"> to calculate the measurement vector using a simulated atmosphere through SASKTRAN.</w:t>
+      </w:r>
+      <w:r>
+        <w:t xml:space="preserve"> </w:t>
+      </w:r>
+      <w:r>
+        <w:t>The three profiles are:</w:t>
+      </w:r>
+      <w:r>
+        <w:t xml:space="preserve"> a single fine mode particle size distribution with a mode radius and width of 0.08 µm and 1.6 respec</w:t>
+      </w:r>
+      <w:r>
+        <w:t>tively shown in blue,</w:t>
+      </w:r>
+      <w:r>
+        <w:t xml:space="preserve"> bimoda</w:t>
+      </w:r>
+      <w:r>
+        <w:t>l particle size distribution that</w:t>
+      </w:r>
+      <w:r>
+        <w:t xml:space="preserve"> simulates volcanic conditions with the mode radius and width of 0.08 µm and 1.6 for the fine mode and 0.4 µm and 1.2 for the </w:t>
       </w:r>
       <w:r>
         <w:lastRenderedPageBreak/>
-        <w:t>mode and 0.4</w:t>
-      </w:r>
-      <w:r>
-        <w:t> µm</w:t>
-      </w:r>
-      <w:r>
-        <w:t xml:space="preserve"> and 1.2 for the coarse mode, lastly red is a representative size distribution with mode radius and width of 77</w:t>
-      </w:r>
-      <w:r>
-        <w:t> µm</w:t>
-      </w:r>
-      <w:r>
-        <w:t xml:space="preserve"> and 1.75. Panel B shows the measurement vectors calculated with the three distributions across a series of wavelengths. The third panel, panel C, shows the difference of the measurement vectors compared to the bimodal distribution. Sensitivity to part</w:t>
+        <w:t>coarse mode</w:t>
+      </w:r>
+      <w:r>
+        <w:t xml:space="preserve"> which is shown in black</w:t>
+      </w:r>
+      <w:r>
+        <w:t>,</w:t>
+      </w:r>
+      <w:r>
+        <w:t xml:space="preserve"> and</w:t>
+      </w:r>
+      <w:r>
+        <w:t xml:space="preserve"> lastly red is a representative size distribution with mode radius and width of 77 µm and 1.75.</w:t>
+      </w:r>
+      <w:r>
+        <w:t xml:space="preserve"> Panel B shows the measurement vectors calculated with the three distributions across a series of wavelengths. The third panel, panel C, shows the difference of the measurement vectors compared to the bimodal distribution. Sensitivity to part</w:t>
       </w:r>
       <w:r>
         <w:t>icle size is only seen past 800 nm</w:t>
@@ -10703,7 +10705,7 @@
         <w:pStyle w:val="Caption"/>
         <w:jc w:val="center"/>
       </w:pPr>
-      <w:bookmarkStart w:id="41" w:name="_Ref437456251"/>
+      <w:bookmarkStart w:id="40" w:name="_Ref437456251"/>
       <w:r>
         <w:rPr>
           <w:b/>
@@ -10741,7 +10743,7 @@
         </w:rPr>
         <w:fldChar w:fldCharType="end"/>
       </w:r>
-      <w:bookmarkEnd w:id="41"/>
+      <w:bookmarkEnd w:id="40"/>
       <w:r>
         <w:rPr>
           <w:b/>
@@ -10799,7 +10801,13 @@
         <w:jc w:val="both"/>
       </w:pPr>
       <w:r>
-        <w:t>For ALI measurement</w:t>
+        <w:t>For ALI</w:t>
+      </w:r>
+      <w:r>
+        <w:t>,</w:t>
+      </w:r>
+      <w:r>
+        <w:t xml:space="preserve"> measurement</w:t>
       </w:r>
       <w:r>
         <w:t>s</w:t>
@@ -10823,13 +10831,40 @@
         <w:t>in the NIR.</w:t>
       </w:r>
       <w:r>
-        <w:t xml:space="preserve"> As such ALI only has some sensitivity to particle size form the longer wavelengths and only a small amount. As such it </w:t>
+        <w:t xml:space="preserve"> ALI only has</w:t>
+      </w:r>
+      <w:r>
+        <w:t xml:space="preserve"> </w:t>
+      </w:r>
+      <w:r>
+        <w:t>sensitivity to particle size fro</w:t>
+      </w:r>
+      <w:r>
+        <w:t>m the longer wavelengths and only a small amount. As such</w:t>
+      </w:r>
+      <w:r>
+        <w:t>,</w:t>
+      </w:r>
+      <w:r>
+        <w:t xml:space="preserve"> it </w:t>
       </w:r>
       <w:r>
         <w:t>will</w:t>
       </w:r>
       <w:r>
-        <w:t xml:space="preserve"> not possible to determine both the mode radius and mode width. Instead the data from ALI will be used to determine </w:t>
+        <w:t xml:space="preserve"> not</w:t>
+      </w:r>
+      <w:r>
+        <w:t xml:space="preserve"> be</w:t>
+      </w:r>
+      <w:r>
+        <w:t xml:space="preserve"> possible to determine both the mode radius and mode width. Instead</w:t>
+      </w:r>
+      <w:r>
+        <w:t>,</w:t>
+      </w:r>
+      <w:r>
+        <w:t xml:space="preserve"> the data from ALI will be used to determine </w:t>
       </w:r>
       <w:r>
         <w:t>an</w:t>
@@ -10869,13 +10904,10 @@
         </m:r>
       </m:oMath>
       <w:r>
-        <w:t xml:space="preserve">, is an analogy to particle size. The scattering cross section for aerosol </w:t>
+        <w:t xml:space="preserve">, is an analogy to particle size. The scattering cross section for aerosol is </w:t>
       </w:r>
       <w:r>
         <w:lastRenderedPageBreak/>
-        <w:t xml:space="preserve">is </w:t>
-      </w:r>
-      <w:r>
         <w:t>dependent</w:t>
       </w:r>
       <w:r>
@@ -11074,6 +11106,12 @@
                     </m:r>
                   </m:sup>
                 </m:sSup>
+                <m:r>
+                  <w:rPr>
+                    <w:rFonts w:ascii="Cambria Math" w:hAnsi="Cambria Math"/>
+                  </w:rPr>
+                  <m:t>,</m:t>
+                </m:r>
               </m:oMath>
             </m:oMathPara>
           </w:p>
@@ -11114,7 +11152,13 @@
       </w:r>
       <w:proofErr w:type="gramEnd"/>
       <w:r>
-        <w:t xml:space="preserve"> particle size profile from a series wavelength</w:t>
+        <w:t xml:space="preserve"> particle size profile from a series </w:t>
+      </w:r>
+      <w:r>
+        <w:t xml:space="preserve">of </w:t>
+      </w:r>
+      <w:r>
+        <w:t>wavelength</w:t>
       </w:r>
       <w:r>
         <w:t>s</w:t>
@@ -11138,13 +11182,25 @@
         <w:t>Angström</w:t>
       </w:r>
       <w:r>
-        <w:t xml:space="preserve"> exponents correspond to larger particle sizes and vice versa for small particle sizes. Since the measurements observe relatively the same atmosphere over the time of one complete aerosol cycle; the differences between extinction ratios at the different wavelength</w:t>
+        <w:t xml:space="preserve"> exponents correspond to larger particle sizes and vice versa for small particle sizes. </w:t>
+      </w:r>
+      <w:r>
+        <w:t xml:space="preserve"> T</w:t>
+      </w:r>
+      <w:r>
+        <w:t>he differences between extinction ratios at the different wavelength</w:t>
       </w:r>
       <w:r>
         <w:t>s</w:t>
       </w:r>
       <w:r>
-        <w:t xml:space="preserve"> can be used to gather a understanding of aerosol particle size in the form</w:t>
+        <w:t xml:space="preserve"> can be used to gather a</w:t>
+      </w:r>
+      <w:r>
+        <w:t>n</w:t>
+      </w:r>
+      <w:r>
+        <w:t xml:space="preserve"> understanding of aerosol particle size in the form</w:t>
       </w:r>
       <w:r>
         <w:t xml:space="preserve"> </w:t>
@@ -11178,7 +11234,16 @@
         </m:r>
       </m:oMath>
       <w:r>
-        <w:t xml:space="preserve"> is the scattering cross section. For the 750</w:t>
+        <w:t xml:space="preserve"> is the scattering cross section</w:t>
+      </w:r>
+      <w:r>
+        <w:t xml:space="preserve"> s</w:t>
+      </w:r>
+      <w:r>
+        <w:t>ince the measurements observe relatively the same atmosphere over the time of one complete aerosol cycle</w:t>
+      </w:r>
+      <w:r>
+        <w:t>. For the 750</w:t>
       </w:r>
       <w:r>
         <w:t> </w:t>
@@ -11297,7 +11362,7 @@
         <w:pStyle w:val="Caption"/>
         <w:jc w:val="center"/>
       </w:pPr>
-      <w:bookmarkStart w:id="42" w:name="_Ref437458419"/>
+      <w:bookmarkStart w:id="41" w:name="_Ref437458419"/>
       <w:r>
         <w:rPr>
           <w:b/>
@@ -11335,7 +11400,7 @@
         </w:rPr>
         <w:fldChar w:fldCharType="end"/>
       </w:r>
-      <w:bookmarkEnd w:id="42"/>
+      <w:bookmarkEnd w:id="41"/>
       <w:r>
         <w:rPr>
           <w:b/>
@@ -11752,13 +11817,19 @@
         <w:t>Angström</w:t>
       </w:r>
       <w:r>
-        <w:t xml:space="preserve"> exponent in </w:t>
+        <w:t xml:space="preserve"> exponent is</w:t>
+      </w:r>
+      <w:r>
+        <w:t xml:space="preserve"> </w:t>
       </w:r>
       <w:r>
         <w:t xml:space="preserve">the </w:t>
       </w:r>
       <w:r>
-        <w:t>simple the slope of the log of the extinction over the log of the wavelengths.</w:t>
+        <w:t xml:space="preserve">simple </w:t>
+      </w:r>
+      <w:r>
+        <w:t>slope of the log of the extinction over the log of the wavelengths.</w:t>
       </w:r>
     </w:p>
     <w:p>
@@ -11855,7 +11926,16 @@
         <w:t>In this method, the independently retrieved extinction profiles at each wavelength and altitude are fit with a straight line in log-wavelength, log-extinction space</w:t>
       </w:r>
       <w:r>
-        <w:t xml:space="preserve"> using least squares</w:t>
+        <w:t xml:space="preserve"> using </w:t>
+      </w:r>
+      <w:r>
+        <w:t xml:space="preserve">a </w:t>
+      </w:r>
+      <w:r>
+        <w:t>least squares</w:t>
+      </w:r>
+      <w:r>
+        <w:t xml:space="preserve"> fit</w:t>
       </w:r>
       <w:r>
         <w:t xml:space="preserve">.  The slope of this line corresponds to the </w:t>
@@ -11889,7 +11969,16 @@
         <w:jc w:val="both"/>
       </w:pPr>
       <w:r>
-        <w:t xml:space="preserve">A percision estimate as also required and since a least squares fit was used to determine the </w:t>
+        <w:t>A pre</w:t>
+      </w:r>
+      <w:r>
+        <w:t xml:space="preserve">cision estimate </w:t>
+      </w:r>
+      <w:r>
+        <w:t>w</w:t>
+      </w:r>
+      <w:r>
+        <w:t xml:space="preserve">as also required and since a least squares fit was used to determine the </w:t>
       </w:r>
       <w:proofErr w:type="spellStart"/>
       <w:r>
@@ -11902,11 +11991,12 @@
       <w:r>
         <w:t xml:space="preserve"> Assuming no </w:t>
       </w:r>
-      <w:proofErr w:type="spellStart"/>
-      <w:r>
-        <w:t>uncertainity</w:t>
-      </w:r>
-      <w:proofErr w:type="spellEnd"/>
+      <w:r>
+        <w:t>uncertain</w:t>
+      </w:r>
+      <w:r>
+        <w:t>ty</w:t>
+      </w:r>
       <w:r>
         <w:t xml:space="preserve"> in the </w:t>
       </w:r>
@@ -11914,7 +12004,13 @@
         <w:t>measurement</w:t>
       </w:r>
       <w:r>
-        <w:t xml:space="preserve"> points the error in the slope is given by</w:t>
+        <w:t xml:space="preserve"> points</w:t>
+      </w:r>
+      <w:r>
+        <w:t>,</w:t>
+      </w:r>
+      <w:r>
+        <w:t xml:space="preserve"> the error in the slope is given by</w:t>
       </w:r>
     </w:p>
     <w:tbl>
@@ -12405,7 +12501,10 @@
         <w:t>precision</w:t>
       </w:r>
       <w:r>
-        <w:t xml:space="preserve"> on the </w:t>
+        <w:t xml:space="preserve"> of</w:t>
+      </w:r>
+      <w:r>
+        <w:t xml:space="preserve"> the </w:t>
       </w:r>
       <w:proofErr w:type="spellStart"/>
       <w:r>
@@ -12416,13 +12515,25 @@
         <w:t xml:space="preserve"> </w:t>
       </w:r>
       <w:r>
-        <w:t xml:space="preserve">exponent accounting for the </w:t>
+        <w:t>exponent</w:t>
+      </w:r>
+      <w:r>
+        <w:t>,</w:t>
+      </w:r>
+      <w:r>
+        <w:t xml:space="preserve"> accounting for the </w:t>
       </w:r>
       <w:r>
         <w:t>uncertainty</w:t>
       </w:r>
       <w:r>
-        <w:t xml:space="preserve"> in the aerosol extinction </w:t>
+        <w:t xml:space="preserve"> in the aerosol extinction</w:t>
+      </w:r>
+      <w:r>
+        <w:t>,</w:t>
+      </w:r>
+      <w:r>
+        <w:t xml:space="preserve"> </w:t>
       </w:r>
       <w:r>
         <w:t xml:space="preserve">a Monte Carlo was used. </w:t>
@@ -12439,7 +12550,16 @@
         <w:t xml:space="preserve"> exponent was calculated millions of times and for each calculation a random amount of the error from the known range was added to the extinction. Finally, </w:t>
       </w:r>
       <w:r>
-        <w:t xml:space="preserve">the mean from the all the </w:t>
+        <w:t>the mean from</w:t>
+      </w:r>
+      <w:r>
+        <w:t xml:space="preserve"> all</w:t>
+      </w:r>
+      <w:r>
+        <w:t xml:space="preserve"> of</w:t>
+      </w:r>
+      <w:r>
+        <w:t xml:space="preserve"> the </w:t>
       </w:r>
       <w:r>
         <w:t>uncertainty calculations</w:t>
@@ -12475,11 +12595,11 @@
       <w:pPr>
         <w:pStyle w:val="Heading2"/>
       </w:pPr>
-      <w:bookmarkStart w:id="43" w:name="_Toc436223501"/>
+      <w:bookmarkStart w:id="42" w:name="_Toc436223501"/>
       <w:r>
         <w:t>5.3.4 A Sample Particle Size Retrieval</w:t>
       </w:r>
-      <w:bookmarkEnd w:id="43"/>
+      <w:bookmarkEnd w:id="42"/>
     </w:p>
     <w:p>
       <w:pPr>
@@ -12679,18 +12799,16 @@
         <w:t xml:space="preserve"> between 2 and 3 throughout the altitude range from 13 to 22</w:t>
       </w:r>
       <w:r>
-        <w:t xml:space="preserve"> </w:t>
-      </w:r>
-      <w:r>
-        <w:t xml:space="preserve">km. </w:t>
-      </w:r>
-      <w:proofErr w:type="gramStart"/>
-      <w:r>
-        <w:t>Assuming</w:t>
-      </w:r>
-      <w:proofErr w:type="gramEnd"/>
-      <w:r>
-        <w:t xml:space="preserve"> a mode width of 1.6 yields a median mode radius of 0.0</w:t>
+        <w:t> </w:t>
+      </w:r>
+      <w:r>
+        <w:t>km.</w:t>
+      </w:r>
+      <w:r>
+        <w:t xml:space="preserve">  </w:t>
+      </w:r>
+      <w:r>
+        <w:t>Assuming a mode width of 1.6 yields a median mode radius of 0.0</w:t>
       </w:r>
       <w:r>
         <w:t>77 µm</w:t>
@@ -12714,7 +12832,13 @@
         <w:t>Deshler et al.</w:t>
       </w:r>
       <w:r>
-        <w:t xml:space="preserve">, 2003) the retrieved particle size parameters are certainly within an expected range, although there is a relatively large error bar on the retrieved value, limiting the usefulness of the retrieved particle size information for background aerosol.  However, with these error bars, even </w:t>
+        <w:t>, 2003)</w:t>
+      </w:r>
+      <w:r>
+        <w:t>,</w:t>
+      </w:r>
+      <w:r>
+        <w:t xml:space="preserve"> the retrieved particle size parameters are certainly within an expected range, although there is a relatively large error bar on the retrieved value, limiting the usefulness of the retrieved particle size information for background aerosol.  However, with these error bars, even </w:t>
       </w:r>
       <w:r>
         <w:lastRenderedPageBreak/>
@@ -12797,7 +12921,7 @@
         <w:pStyle w:val="Caption"/>
         <w:jc w:val="center"/>
       </w:pPr>
-      <w:bookmarkStart w:id="44" w:name="_Ref437539159"/>
+      <w:bookmarkStart w:id="43" w:name="_Ref437539159"/>
       <w:r>
         <w:rPr>
           <w:b/>
@@ -12847,7 +12971,7 @@
         </w:rPr>
         <w:fldChar w:fldCharType="end"/>
       </w:r>
-      <w:bookmarkEnd w:id="44"/>
+      <w:bookmarkEnd w:id="43"/>
       <w:r>
         <w:rPr>
           <w:b/>
@@ -12969,11 +13093,11 @@
       <w:pPr>
         <w:pStyle w:val="Heading1"/>
       </w:pPr>
-      <w:bookmarkStart w:id="45" w:name="_Toc436223502"/>
+      <w:bookmarkStart w:id="44" w:name="_Toc436223502"/>
       <w:r>
         <w:t>5.4 Results</w:t>
       </w:r>
-      <w:bookmarkEnd w:id="45"/>
+      <w:bookmarkEnd w:id="44"/>
     </w:p>
     <w:p>
       <w:pPr>
@@ -12988,13 +13112,25 @@
         <w:t xml:space="preserve">ALI </w:t>
       </w:r>
       <w:r>
-        <w:t xml:space="preserve">prototype, which is telescopic acousto-optic imager, has been used to </w:t>
+        <w:t>prototype, which is</w:t>
+      </w:r>
+      <w:r>
+        <w:t xml:space="preserve"> a</w:t>
+      </w:r>
+      <w:r>
+        <w:t xml:space="preserve"> telescopic acousto-optic imager, has been used to </w:t>
       </w:r>
       <w:r>
         <w:t>success</w:t>
       </w:r>
       <w:r>
-        <w:t xml:space="preserve">fully measure two dimensional spectral images of the atmospheric limb from stratospheric balloon.  The observed radiances appear to be of high quality and show both vertical and horizontal features of the cloud and aerosol layers. </w:t>
+        <w:t>fully measure two dimensional spectral images of the atmospheric limb from</w:t>
+      </w:r>
+      <w:r>
+        <w:t xml:space="preserve"> a</w:t>
+      </w:r>
+      <w:r>
+        <w:t xml:space="preserve"> stratospheric balloon.  The observed radiances appear to be of high quality and show both vertical and horizontal features of the cloud and aerosol layers. </w:t>
       </w:r>
       <w:r>
         <w:t xml:space="preserve">Aerosol </w:t>
@@ -13038,10 +13174,24 @@
         <w:t>; however, some future changes would be recommended. First, an absolute calibration of the instrume</w:t>
       </w:r>
       <w:r>
-        <w:t>nt would allow ALI to determine the effect albedo directly, as is done with OSIRIS.  This would remove</w:t>
-      </w:r>
-      <w:r>
-        <w:t xml:space="preserve"> some the uncertainly in the model inputs</w:t>
+        <w:t>nt would allow ALI to determine the effect</w:t>
+      </w:r>
+      <w:r>
+        <w:t xml:space="preserve">ive of </w:t>
+      </w:r>
+      <w:r>
+        <w:t>albedo directly, as is done with OSIRIS.  This would remove</w:t>
+      </w:r>
+      <w:r>
+        <w:t xml:space="preserve"> some</w:t>
+      </w:r>
+      <w:r>
+        <w:t xml:space="preserve"> of</w:t>
+      </w:r>
+      <w:bookmarkStart w:id="45" w:name="_GoBack"/>
+      <w:bookmarkEnd w:id="45"/>
+      <w:r>
+        <w:t xml:space="preserve"> the uncertainly in the model inputs</w:t>
       </w:r>
       <w:r>
         <w:t xml:space="preserve"> and likely</w:t>
@@ -13272,7 +13422,7 @@
         <w:rStyle w:val="PageNumber"/>
         <w:noProof/>
       </w:rPr>
-      <w:t>25</w:t>
+      <w:t>30</w:t>
     </w:r>
     <w:r>
       <w:rPr>
@@ -16313,7 +16463,7 @@
 </file>
 
 <file path=customXml/itemProps1.xml><?xml version="1.0" encoding="utf-8"?>
-<ds:datastoreItem xmlns:ds="http://schemas.openxmlformats.org/officeDocument/2006/customXml" ds:itemID="{351FBCCB-F43E-448C-B681-B3C9B7E447F6}">
+<ds:datastoreItem xmlns:ds="http://schemas.openxmlformats.org/officeDocument/2006/customXml" ds:itemID="{70D4646C-941F-4DA8-8023-E342E78902E5}">
   <ds:schemaRefs>
     <ds:schemaRef ds:uri="http://schemas.openxmlformats.org/officeDocument/2006/bibliography"/>
   </ds:schemaRefs>

</xml_diff>